<commit_message>
Aggiunti i primi requisiti funzionali
</commit_message>
<xml_diff>
--- a/Documento di progetto.docx
+++ b/Documento di progetto.docx
@@ -33,45 +33,437 @@
     </w:p>
     <w:p>
       <w:pPr>
-        <w:rPr/>
-      </w:pPr>
-      <w:r>
-        <w:rPr>
-          <w:rtl w:val="0"/>
-        </w:rPr>
-        <w:t xml:space="preserve">L’obiettivo del progetto e’ quello di realizzare un sito per semplificare e informatizzare l’organizzazione di un oratorio.</w:t>
-      </w:r>
-    </w:p>
-    <w:p>
-      <w:pPr>
-        <w:rPr/>
-      </w:pPr>
-      <w:r>
-        <w:rPr>
-          <w:rtl w:val="0"/>
-        </w:rPr>
-        <w:t xml:space="preserve">L’oratorio dispone di ampi spazi e sale attrezzate che possono essere utilizzati dalla comunita’ per ospitare eventi e attivita’. Inoltre, l’oratorio vorrebbe che gli eventi pubblici vengano mostrati sul sito web.</w:t>
-      </w:r>
-    </w:p>
-    <w:p>
-      <w:pPr>
-        <w:rPr/>
-      </w:pPr>
-      <w:r>
-        <w:rPr>
-          <w:rtl w:val="0"/>
-        </w:rPr>
-      </w:r>
-    </w:p>
-    <w:p>
-      <w:pPr>
-        <w:rPr/>
-      </w:pPr>
-      <w:r>
-        <w:rPr>
-          <w:rtl w:val="0"/>
-        </w:rPr>
-        <w:t xml:space="preserve">Piu’ in dettaglio, il sistema deve essere in grado di:</w:t>
+        <w:jc w:val="both"/>
+        <w:rPr/>
+      </w:pPr>
+      <w:r>
+        <w:rPr>
+          <w:rtl w:val="0"/>
+        </w:rPr>
+        <w:t xml:space="preserve">L’obiettivo del progetto è quello di realizzare un sito per semplificare e informatizzare l’organizzazione di un oratorio.</w:t>
+      </w:r>
+    </w:p>
+    <w:p>
+      <w:pPr>
+        <w:jc w:val="both"/>
+        <w:rPr/>
+      </w:pPr>
+      <w:r>
+        <w:rPr>
+          <w:rtl w:val="0"/>
+        </w:rPr>
+        <w:t xml:space="preserve">L’oratorio dispone di ampi spazi e sale attrezzate che possono essere utilizzati dalla comunità per ospitare eventi e attività. Inoltre, gli eventi accessibili pubblicamente ospitati dall’oratorio dovrebbero essere mostrati sul sito web.</w:t>
+      </w:r>
+    </w:p>
+    <w:p>
+      <w:pPr>
+        <w:jc w:val="both"/>
+        <w:rPr/>
+      </w:pPr>
+      <w:r>
+        <w:rPr>
+          <w:rtl w:val="0"/>
+        </w:rPr>
+      </w:r>
+    </w:p>
+    <w:p>
+      <w:pPr>
+        <w:jc w:val="both"/>
+        <w:rPr/>
+      </w:pPr>
+      <w:r>
+        <w:rPr>
+          <w:rtl w:val="0"/>
+        </w:rPr>
+        <w:t xml:space="preserve">Più in dettaglio, il sistema deve essere in grado di:</w:t>
+      </w:r>
+    </w:p>
+    <w:p>
+      <w:pPr>
+        <w:numPr>
+          <w:ilvl w:val="0"/>
+          <w:numId w:val="3"/>
+        </w:numPr>
+        <w:ind w:left="720" w:hanging="360"/>
+        <w:jc w:val="both"/>
+        <w:rPr>
+          <w:u w:val="none"/>
+        </w:rPr>
+      </w:pPr>
+      <w:r>
+        <w:rPr>
+          <w:rtl w:val="0"/>
+        </w:rPr>
+        <w:t xml:space="preserve">presentare l’oratorio e la parrocchia descrivendo i suoi edifici, la sua storia e le figure di rilievo per la comunità (sacerdote, presidente dell’associazione oratorio, gruppo giovani, …). Queste informazioni possono essere visualizzate anche attraverso dei QR-CODE posizionati direttamente nell’oratorio o su materiale informativo/pubblicitario (ad esempio volantini, avvisi, …)</w:t>
+      </w:r>
+    </w:p>
+    <w:p>
+      <w:pPr>
+        <w:numPr>
+          <w:ilvl w:val="0"/>
+          <w:numId w:val="3"/>
+        </w:numPr>
+        <w:ind w:left="720" w:hanging="360"/>
+        <w:jc w:val="both"/>
+        <w:rPr>
+          <w:u w:val="none"/>
+        </w:rPr>
+      </w:pPr>
+      <w:r>
+        <w:rPr>
+          <w:rtl w:val="0"/>
+        </w:rPr>
+        <w:t xml:space="preserve">mostrare quali spazi della struttura sono disponibili per essere prenotati in un determinato intervallo di tempo. Gli spazi comprendono le sale dell’oratorio, il campetto da calcio, la piazza, il cortile interno, la palestra e altri locali attrezzati. Su richiesta durante la prenotazione, possono essere messi a disposizione vari servizi in base allo spazio prenotato (ad esempio il palco per l’aula magna, le luci per il campetto, tavoli e panche pieghevoli, …)</w:t>
+      </w:r>
+    </w:p>
+    <w:p>
+      <w:pPr>
+        <w:numPr>
+          <w:ilvl w:val="0"/>
+          <w:numId w:val="3"/>
+        </w:numPr>
+        <w:ind w:left="720" w:hanging="360"/>
+        <w:jc w:val="both"/>
+        <w:rPr>
+          <w:u w:val="none"/>
+        </w:rPr>
+      </w:pPr>
+      <w:r>
+        <w:rPr>
+          <w:rtl w:val="0"/>
+        </w:rPr>
+        <w:t xml:space="preserve">permettere agli utenti di registrarsi e, solo dopo aver effettuato l’accesso, di prenotare uno o più spazi. Una volta che l’utente avrà completato la prenotazione, potrà decidere di pagare direttamente dal sito oppure recarsi alla segreteria.</w:t>
+      </w:r>
+    </w:p>
+    <w:p>
+      <w:pPr>
+        <w:numPr>
+          <w:ilvl w:val="0"/>
+          <w:numId w:val="3"/>
+        </w:numPr>
+        <w:ind w:left="720" w:hanging="360"/>
+        <w:jc w:val="both"/>
+        <w:rPr>
+          <w:u w:val="none"/>
+        </w:rPr>
+      </w:pPr>
+      <w:r>
+        <w:rPr>
+          <w:rtl w:val="0"/>
+        </w:rPr>
+        <w:t xml:space="preserve">mostrare in una sezione dedicata i prossimi eventi di rilievo organizzati in oratorio, con descrizione, orari ed elenco delle attività in modo che chiunque visiti il sito possa vederli</w:t>
+      </w:r>
+    </w:p>
+    <w:p>
+      <w:pPr>
+        <w:numPr>
+          <w:ilvl w:val="0"/>
+          <w:numId w:val="3"/>
+        </w:numPr>
+        <w:ind w:left="720" w:hanging="360"/>
+        <w:jc w:val="both"/>
+        <w:rPr>
+          <w:u w:val="none"/>
+        </w:rPr>
+      </w:pPr>
+      <w:r>
+        <w:rPr>
+          <w:rtl w:val="0"/>
+        </w:rPr>
+        <w:t xml:space="preserve">mostrare a una certa categoria di utenti solo le informazioni che sono </w:t>
+      </w:r>
+      <w:r>
+        <w:rPr>
+          <w:rtl w:val="0"/>
+        </w:rPr>
+        <w:t xml:space="preserve">autorizzati</w:t>
+      </w:r>
+      <w:r>
+        <w:rPr>
+          <w:rtl w:val="0"/>
+        </w:rPr>
+        <w:t xml:space="preserve"> a vedere. Ad esempio se l’utente A ha prenotato una sala per un evento personale (che quindi non è aperto al pubblico), l’utente B non può conoscere i dettagli della prenotazione, ma può solo vedere che la sala non è disponibile. Invece, la segreteria dell’oratorio può vedere (e modificare) tutti gli eventi e prenotazioni.</w:t>
+      </w:r>
+    </w:p>
+    <w:p>
+      <w:pPr>
+        <w:pStyle w:val="Heading1"/>
+        <w:rPr/>
+      </w:pPr>
+      <w:bookmarkStart w:colFirst="0" w:colLast="0" w:name="_xumtrvr22e85" w:id="2"/>
+      <w:bookmarkEnd w:id="2"/>
+      <w:r>
+        <w:rPr>
+          <w:rtl w:val="0"/>
+        </w:rPr>
+        <w:t xml:space="preserve">Requisiti funzionali</w:t>
+      </w:r>
+    </w:p>
+    <w:p>
+      <w:pPr>
+        <w:numPr>
+          <w:ilvl w:val="0"/>
+          <w:numId w:val="4"/>
+        </w:numPr>
+        <w:ind w:left="720" w:hanging="360"/>
+        <w:jc w:val="both"/>
+        <w:rPr/>
+      </w:pPr>
+      <w:r>
+        <w:rPr>
+          <w:b w:val="1"/>
+          <w:rtl w:val="0"/>
+        </w:rPr>
+        <w:t xml:space="preserve">PRESENTAZIONE ORATORIO</w:t>
+      </w:r>
+      <w:r>
+        <w:rPr>
+          <w:rtl w:val="0"/>
+        </w:rPr>
+        <w:t xml:space="preserve">:</w:t>
+      </w:r>
+    </w:p>
+    <w:p>
+      <w:pPr>
+        <w:ind w:left="720" w:firstLine="0"/>
+        <w:jc w:val="both"/>
+        <w:rPr/>
+      </w:pPr>
+      <w:r>
+        <w:rPr>
+          <w:rtl w:val="0"/>
+        </w:rPr>
+        <w:t xml:space="preserve">Il sito deve avere delle pagine apposite e accessibili al pubblico per la presentazione dell'oratorio e della parrocchia.</w:t>
+      </w:r>
+    </w:p>
+    <w:p>
+      <w:pPr>
+        <w:numPr>
+          <w:ilvl w:val="0"/>
+          <w:numId w:val="4"/>
+        </w:numPr>
+        <w:ind w:left="720" w:hanging="360"/>
+        <w:jc w:val="both"/>
+        <w:rPr/>
+      </w:pPr>
+      <w:r>
+        <w:rPr>
+          <w:b w:val="1"/>
+          <w:rtl w:val="0"/>
+        </w:rPr>
+        <w:t xml:space="preserve">DESCRIZIONE SPAZI:</w:t>
+      </w:r>
+    </w:p>
+    <w:p>
+      <w:pPr>
+        <w:ind w:left="720" w:firstLine="0"/>
+        <w:jc w:val="both"/>
+        <w:rPr/>
+      </w:pPr>
+      <w:r>
+        <w:rPr>
+          <w:rtl w:val="0"/>
+        </w:rPr>
+        <w:t xml:space="preserve">Il sito deve mostrare a tutti gli utenti una lista di tutte le aule e gli spazi dell'oratorio</w:t>
+      </w:r>
+    </w:p>
+    <w:p>
+      <w:pPr>
+        <w:numPr>
+          <w:ilvl w:val="1"/>
+          <w:numId w:val="4"/>
+        </w:numPr>
+        <w:ind w:left="1440" w:hanging="360"/>
+        <w:jc w:val="both"/>
+      </w:pPr>
+      <w:r>
+        <w:rPr>
+          <w:rtl w:val="0"/>
+        </w:rPr>
+        <w:t xml:space="preserve">Selezionando un elemento della lista, il sito ne presenta all'utente una breve descrizione e una elenco di eventuali servizi aggiuntivi legati allo spazio ^893d2a</w:t>
+      </w:r>
+    </w:p>
+    <w:p>
+      <w:pPr>
+        <w:numPr>
+          <w:ilvl w:val="0"/>
+          <w:numId w:val="4"/>
+        </w:numPr>
+        <w:ind w:left="720" w:hanging="360"/>
+        <w:jc w:val="both"/>
+        <w:rPr/>
+      </w:pPr>
+      <w:r>
+        <w:rPr>
+          <w:b w:val="1"/>
+          <w:rtl w:val="0"/>
+        </w:rPr>
+        <w:t xml:space="preserve">DISPONIBILITA’ SPAZI E VISUALIZZAZIONE PRENOTAZIONI:</w:t>
+      </w:r>
+    </w:p>
+    <w:p>
+      <w:pPr>
+        <w:ind w:left="720" w:firstLine="0"/>
+        <w:jc w:val="both"/>
+        <w:rPr/>
+      </w:pPr>
+      <w:r>
+        <w:rPr>
+          <w:rtl w:val="0"/>
+        </w:rPr>
+        <w:t xml:space="preserve">Il sito deve mostrare a tutti gli utenti la disponibilità degli spazi dell'oratorio. Questo può avvenire secondo due modalità:</w:t>
+      </w:r>
+    </w:p>
+    <w:p>
+      <w:pPr>
+        <w:numPr>
+          <w:ilvl w:val="1"/>
+          <w:numId w:val="4"/>
+        </w:numPr>
+        <w:ind w:left="1440" w:hanging="360"/>
+        <w:jc w:val="both"/>
+      </w:pPr>
+      <w:r>
+        <w:rPr>
+          <w:rtl w:val="0"/>
+        </w:rPr>
+        <w:t xml:space="preserve">Specificata una data, il sito fornisce una vista della disponibilità di ogni spazio per la data selezionata</w:t>
+      </w:r>
+    </w:p>
+    <w:p>
+      <w:pPr>
+        <w:numPr>
+          <w:ilvl w:val="1"/>
+          <w:numId w:val="4"/>
+        </w:numPr>
+        <w:ind w:left="1440" w:hanging="360"/>
+        <w:jc w:val="both"/>
+      </w:pPr>
+      <w:r>
+        <w:rPr>
+          <w:rtl w:val="0"/>
+        </w:rPr>
+        <w:t xml:space="preserve">Specificato uno spazio, il sito fornisce una vista della disponibilità dello spazio organizzata per settimane</w:t>
+      </w:r>
+    </w:p>
+    <w:p>
+      <w:pPr>
+        <w:numPr>
+          <w:ilvl w:val="0"/>
+          <w:numId w:val="4"/>
+        </w:numPr>
+        <w:ind w:left="720" w:hanging="360"/>
+        <w:jc w:val="both"/>
+        <w:rPr/>
+      </w:pPr>
+      <w:r>
+        <w:rPr>
+          <w:b w:val="1"/>
+          <w:rtl w:val="0"/>
+        </w:rPr>
+        <w:t xml:space="preserve">VISUALIZZAZIONE PROSSIMI EVENTI</w:t>
+      </w:r>
+      <w:r>
+        <w:rPr>
+          <w:rtl w:val="0"/>
+        </w:rPr>
+        <w:t xml:space="preserve">:</w:t>
+      </w:r>
+    </w:p>
+    <w:p>
+      <w:pPr>
+        <w:ind w:left="720" w:firstLine="0"/>
+        <w:jc w:val="both"/>
+        <w:rPr/>
+      </w:pPr>
+      <w:r>
+        <w:rPr>
+          <w:rtl w:val="0"/>
+        </w:rPr>
+        <w:t xml:space="preserve">Il sito deve presentare agli utenti gli eventi pubblici programmati per i successivi 30 giorni ^76d574</w:t>
+      </w:r>
+    </w:p>
+    <w:p>
+      <w:pPr>
+        <w:numPr>
+          <w:ilvl w:val="0"/>
+          <w:numId w:val="4"/>
+        </w:numPr>
+        <w:ind w:left="720" w:hanging="360"/>
+        <w:jc w:val="both"/>
+        <w:rPr/>
+      </w:pPr>
+      <w:r>
+        <w:rPr>
+          <w:b w:val="1"/>
+          <w:rtl w:val="0"/>
+        </w:rPr>
+        <w:t xml:space="preserve">PROMEMORIA PER UN EVENTO</w:t>
+      </w:r>
+      <w:r>
+        <w:rPr>
+          <w:rtl w:val="0"/>
+        </w:rPr>
+        <w:t xml:space="preserve">:</w:t>
+      </w:r>
+    </w:p>
+    <w:p>
+      <w:pPr>
+        <w:ind w:left="720" w:firstLine="0"/>
+        <w:jc w:val="both"/>
+        <w:rPr/>
+      </w:pPr>
+      <w:r>
+        <w:rPr>
+          <w:rtl w:val="0"/>
+        </w:rPr>
+        <w:t xml:space="preserve">Nel giorno precedente ad un evento il sistema deve inviare una mail agli utenti che hanno acconsentito a questo servizio</w:t>
+      </w:r>
+    </w:p>
+    <w:p>
+      <w:pPr>
+        <w:pStyle w:val="Heading3"/>
+        <w:jc w:val="both"/>
+        <w:rPr/>
+      </w:pPr>
+      <w:bookmarkStart w:colFirst="0" w:colLast="0" w:name="_tozvk26rjddx" w:id="3"/>
+      <w:bookmarkEnd w:id="3"/>
+      <w:r>
+        <w:rPr>
+          <w:rtl w:val="0"/>
+        </w:rPr>
+        <w:t xml:space="preserve">Utente anonimo</w:t>
+      </w:r>
+    </w:p>
+    <w:p>
+      <w:pPr>
+        <w:numPr>
+          <w:ilvl w:val="0"/>
+          <w:numId w:val="4"/>
+        </w:numPr>
+        <w:ind w:left="720" w:hanging="360"/>
+        <w:jc w:val="both"/>
+        <w:rPr/>
+      </w:pPr>
+      <w:r>
+        <w:rPr>
+          <w:b w:val="1"/>
+          <w:rtl w:val="0"/>
+        </w:rPr>
+        <w:t xml:space="preserve">REGISTRAZIONE:</w:t>
+      </w:r>
+    </w:p>
+    <w:p>
+      <w:pPr>
+        <w:ind w:left="720" w:firstLine="0"/>
+        <w:jc w:val="both"/>
+        <w:rPr/>
+      </w:pPr>
+      <w:r>
+        <w:rPr>
+          <w:rtl w:val="0"/>
+        </w:rPr>
+        <w:t xml:space="preserve">Il sistema deve permettere agli utenti non autenticati di registrarsi. Il sistema richiede che vengano forniti: ^7f6a34</w:t>
       </w:r>
     </w:p>
     <w:p>
@@ -80,7 +472,686 @@
           <w:ilvl w:val="0"/>
           <w:numId w:val="1"/>
         </w:numPr>
-        <w:ind w:left="720" w:hanging="360"/>
+        <w:ind w:left="1440" w:hanging="360"/>
+        <w:jc w:val="both"/>
+      </w:pPr>
+      <w:r>
+        <w:rPr>
+          <w:rtl w:val="0"/>
+        </w:rPr>
+        <w:t xml:space="preserve">Indirizzo di posta elettronica</w:t>
+      </w:r>
+    </w:p>
+    <w:p>
+      <w:pPr>
+        <w:numPr>
+          <w:ilvl w:val="0"/>
+          <w:numId w:val="1"/>
+        </w:numPr>
+        <w:ind w:left="1440" w:hanging="360"/>
+        <w:jc w:val="both"/>
+      </w:pPr>
+      <w:r>
+        <w:rPr>
+          <w:rtl w:val="0"/>
+        </w:rPr>
+        <w:t xml:space="preserve">Una password di almeno 8 caratteri, contenente almeno 1 carattere maiuscolo, un numero e un carattere speciale (simboli) </w:t>
+      </w:r>
+    </w:p>
+    <w:p>
+      <w:pPr>
+        <w:numPr>
+          <w:ilvl w:val="0"/>
+          <w:numId w:val="1"/>
+        </w:numPr>
+        <w:ind w:left="1440" w:hanging="360"/>
+        <w:jc w:val="both"/>
+      </w:pPr>
+      <w:r>
+        <w:rPr>
+          <w:rtl w:val="0"/>
+        </w:rPr>
+        <w:t xml:space="preserve">Nome e Cognome</w:t>
+      </w:r>
+    </w:p>
+    <w:p>
+      <w:pPr>
+        <w:ind w:left="0" w:firstLine="0"/>
+        <w:jc w:val="both"/>
+        <w:rPr/>
+      </w:pPr>
+      <w:r>
+        <w:rPr>
+          <w:rtl w:val="0"/>
+        </w:rPr>
+        <w:tab/>
+        <w:t xml:space="preserve">Il sistema permette inoltre di inserire:</w:t>
+      </w:r>
+    </w:p>
+    <w:p>
+      <w:pPr>
+        <w:numPr>
+          <w:ilvl w:val="0"/>
+          <w:numId w:val="1"/>
+        </w:numPr>
+        <w:ind w:left="1440" w:hanging="360"/>
+        <w:jc w:val="both"/>
+      </w:pPr>
+      <w:r>
+        <w:rPr>
+          <w:rtl w:val="0"/>
+        </w:rPr>
+        <w:t xml:space="preserve">Metodo di pagamento</w:t>
+      </w:r>
+    </w:p>
+    <w:p>
+      <w:pPr>
+        <w:numPr>
+          <w:ilvl w:val="0"/>
+          <w:numId w:val="1"/>
+        </w:numPr>
+        <w:ind w:left="1440" w:hanging="360"/>
+        <w:jc w:val="both"/>
+      </w:pPr>
+      <w:r>
+        <w:rPr>
+          <w:rtl w:val="0"/>
+        </w:rPr>
+        <w:t xml:space="preserve">Numero di telefono</w:t>
+      </w:r>
+    </w:p>
+    <w:p>
+      <w:pPr>
+        <w:numPr>
+          <w:ilvl w:val="0"/>
+          <w:numId w:val="1"/>
+        </w:numPr>
+        <w:ind w:left="1440" w:hanging="360"/>
+        <w:jc w:val="both"/>
+      </w:pPr>
+      <w:r>
+        <w:rPr>
+          <w:rtl w:val="0"/>
+        </w:rPr>
+        <w:t xml:space="preserve">Indirizzo</w:t>
+      </w:r>
+    </w:p>
+    <w:p>
+      <w:pPr>
+        <w:numPr>
+          <w:ilvl w:val="0"/>
+          <w:numId w:val="1"/>
+        </w:numPr>
+        <w:ind w:left="1440" w:hanging="360"/>
+        <w:jc w:val="both"/>
+      </w:pPr>
+      <w:r>
+        <w:rPr>
+          <w:rtl w:val="0"/>
+        </w:rPr>
+        <w:t xml:space="preserve">Foto profilo</w:t>
+      </w:r>
+    </w:p>
+    <w:p>
+      <w:pPr>
+        <w:numPr>
+          <w:ilvl w:val="0"/>
+          <w:numId w:val="1"/>
+        </w:numPr>
+        <w:ind w:left="1440" w:hanging="360"/>
+        <w:jc w:val="both"/>
+      </w:pPr>
+      <w:r>
+        <w:rPr>
+          <w:rtl w:val="0"/>
+        </w:rPr>
+        <w:t xml:space="preserve">Adesione a ricevere notifiche via mail riguardo i prossimi eventi</w:t>
+      </w:r>
+    </w:p>
+    <w:p>
+      <w:pPr>
+        <w:numPr>
+          <w:ilvl w:val="0"/>
+          <w:numId w:val="4"/>
+        </w:numPr>
+        <w:ind w:left="720" w:hanging="360"/>
+        <w:jc w:val="both"/>
+        <w:rPr/>
+      </w:pPr>
+      <w:r>
+        <w:rPr>
+          <w:b w:val="1"/>
+          <w:rtl w:val="0"/>
+        </w:rPr>
+        <w:t xml:space="preserve">LOGIN:</w:t>
+      </w:r>
+    </w:p>
+    <w:p>
+      <w:pPr>
+        <w:ind w:left="720" w:firstLine="0"/>
+        <w:jc w:val="both"/>
+        <w:rPr>
+          <w:b w:val="1"/>
+        </w:rPr>
+      </w:pPr>
+      <w:r>
+        <w:rPr>
+          <w:rtl w:val="0"/>
+        </w:rPr>
+        <w:t xml:space="preserve">Il sistema deve permettere all'utente anonimo di eseguire l'accesso tramite le credenziali impostate in [[Documento requisiti#^7f6a34|fase di registrazione]] o tramite account google.</w:t>
+      </w:r>
+      <w:r>
+        <w:rPr>
+          <w:rtl w:val="0"/>
+        </w:rPr>
+      </w:r>
+    </w:p>
+    <w:p>
+      <w:pPr>
+        <w:pStyle w:val="Heading3"/>
+        <w:jc w:val="both"/>
+        <w:rPr/>
+      </w:pPr>
+      <w:bookmarkStart w:colFirst="0" w:colLast="0" w:name="_ru5jn6nsrpub" w:id="4"/>
+      <w:bookmarkEnd w:id="4"/>
+      <w:r>
+        <w:rPr>
+          <w:rtl w:val="0"/>
+        </w:rPr>
+        <w:t xml:space="preserve">Utente autenticato</w:t>
+      </w:r>
+    </w:p>
+    <w:p>
+      <w:pPr>
+        <w:numPr>
+          <w:ilvl w:val="0"/>
+          <w:numId w:val="4"/>
+        </w:numPr>
+        <w:ind w:left="720" w:hanging="360"/>
+        <w:jc w:val="both"/>
+        <w:rPr/>
+      </w:pPr>
+      <w:r>
+        <w:rPr>
+          <w:b w:val="1"/>
+          <w:rtl w:val="0"/>
+        </w:rPr>
+        <w:t xml:space="preserve">PRENOTAZIONE SPAZIO:</w:t>
+      </w:r>
+    </w:p>
+    <w:p>
+      <w:pPr>
+        <w:ind w:left="720" w:firstLine="0"/>
+        <w:jc w:val="both"/>
+        <w:rPr/>
+      </w:pPr>
+      <w:r>
+        <w:rPr>
+          <w:rtl w:val="0"/>
+        </w:rPr>
+        <w:t xml:space="preserve">Il sistema deve permettere all'utente autenticato di accedere a un form per la prenotazione di uno o più spazi. Le informazioni richieste dal form sono:</w:t>
+      </w:r>
+    </w:p>
+    <w:p>
+      <w:pPr>
+        <w:numPr>
+          <w:ilvl w:val="0"/>
+          <w:numId w:val="2"/>
+        </w:numPr>
+        <w:ind w:left="1440" w:hanging="360"/>
+        <w:jc w:val="both"/>
+      </w:pPr>
+      <w:r>
+        <w:rPr>
+          <w:rtl w:val="0"/>
+        </w:rPr>
+        <w:t xml:space="preserve">Gli spazi che si vogliono prenotare</w:t>
+      </w:r>
+    </w:p>
+    <w:p>
+      <w:pPr>
+        <w:numPr>
+          <w:ilvl w:val="0"/>
+          <w:numId w:val="2"/>
+        </w:numPr>
+        <w:ind w:left="1440" w:hanging="360"/>
+        <w:jc w:val="both"/>
+      </w:pPr>
+      <w:r>
+        <w:rPr>
+          <w:rtl w:val="0"/>
+        </w:rPr>
+        <w:t xml:space="preserve">Le date e orari in cui si vuole prenotare ogni spazio</w:t>
+      </w:r>
+    </w:p>
+    <w:p>
+      <w:pPr>
+        <w:numPr>
+          <w:ilvl w:val="0"/>
+          <w:numId w:val="2"/>
+        </w:numPr>
+        <w:ind w:left="1440" w:hanging="360"/>
+        <w:jc w:val="both"/>
+      </w:pPr>
+      <w:r>
+        <w:rPr>
+          <w:rtl w:val="0"/>
+        </w:rPr>
+        <w:t xml:space="preserve">L'eventuale ricorrenza settimanale/mensile/bisettimanale/trimestrale/bimestrale della prenotazione</w:t>
+      </w:r>
+    </w:p>
+    <w:p>
+      <w:pPr>
+        <w:numPr>
+          <w:ilvl w:val="0"/>
+          <w:numId w:val="2"/>
+        </w:numPr>
+        <w:ind w:left="1440" w:hanging="360"/>
+        <w:jc w:val="both"/>
+      </w:pPr>
+      <w:r>
+        <w:rPr>
+          <w:rtl w:val="0"/>
+        </w:rPr>
+        <w:t xml:space="preserve">La data di terminazione delle ricorrenze</w:t>
+      </w:r>
+    </w:p>
+    <w:p>
+      <w:pPr>
+        <w:numPr>
+          <w:ilvl w:val="0"/>
+          <w:numId w:val="2"/>
+        </w:numPr>
+        <w:ind w:left="1440" w:hanging="360"/>
+        <w:jc w:val="both"/>
+      </w:pPr>
+      <w:r>
+        <w:rPr>
+          <w:rtl w:val="0"/>
+        </w:rPr>
+        <w:t xml:space="preserve">Il numero di ricorrenze in alternativa</w:t>
+      </w:r>
+    </w:p>
+    <w:p>
+      <w:pPr>
+        <w:numPr>
+          <w:ilvl w:val="0"/>
+          <w:numId w:val="2"/>
+        </w:numPr>
+        <w:ind w:left="1440" w:hanging="360"/>
+        <w:jc w:val="both"/>
+      </w:pPr>
+      <w:r>
+        <w:rPr>
+          <w:rtl w:val="0"/>
+        </w:rPr>
+        <w:t xml:space="preserve">I [[#^893d2a|servizi aggiuntivi]] (se previsti dallo spazio) che si vogliono richiedere</w:t>
+      </w:r>
+    </w:p>
+    <w:p>
+      <w:pPr>
+        <w:numPr>
+          <w:ilvl w:val="0"/>
+          <w:numId w:val="2"/>
+        </w:numPr>
+        <w:ind w:left="1440" w:hanging="360"/>
+        <w:jc w:val="both"/>
+      </w:pPr>
+      <w:r>
+        <w:rPr>
+          <w:rtl w:val="0"/>
+        </w:rPr>
+        <w:t xml:space="preserve">Se l'evento è pubblico o privato. In caso di evento pubblico, il sito richiede all'utente:</w:t>
+      </w:r>
+    </w:p>
+    <w:p>
+      <w:pPr>
+        <w:numPr>
+          <w:ilvl w:val="1"/>
+          <w:numId w:val="2"/>
+        </w:numPr>
+        <w:ind w:left="2160" w:hanging="360"/>
+        <w:jc w:val="both"/>
+      </w:pPr>
+      <w:r>
+        <w:rPr>
+          <w:rtl w:val="0"/>
+        </w:rPr>
+        <w:t xml:space="preserve">Un nome per l'evento</w:t>
+      </w:r>
+    </w:p>
+    <w:p>
+      <w:pPr>
+        <w:numPr>
+          <w:ilvl w:val="1"/>
+          <w:numId w:val="2"/>
+        </w:numPr>
+        <w:ind w:left="2160" w:hanging="360"/>
+        <w:jc w:val="both"/>
+      </w:pPr>
+      <w:r>
+        <w:rPr>
+          <w:rtl w:val="0"/>
+        </w:rPr>
+        <w:t xml:space="preserve">Una descrizione dell'evento</w:t>
+      </w:r>
+    </w:p>
+    <w:p>
+      <w:pPr>
+        <w:numPr>
+          <w:ilvl w:val="1"/>
+          <w:numId w:val="2"/>
+        </w:numPr>
+        <w:ind w:left="2160" w:hanging="360"/>
+        <w:jc w:val="both"/>
+      </w:pPr>
+      <w:r>
+        <w:rPr>
+          <w:rtl w:val="0"/>
+        </w:rPr>
+        <w:t xml:space="preserve">Una foto opzionale che verrà mostrata sul sito durante la presentazione dell'evento [[#^76d574|rf4]]</w:t>
+      </w:r>
+    </w:p>
+    <w:p>
+      <w:pPr>
+        <w:numPr>
+          <w:ilvl w:val="0"/>
+          <w:numId w:val="2"/>
+        </w:numPr>
+        <w:ind w:left="1440" w:hanging="360"/>
+        <w:jc w:val="both"/>
+      </w:pPr>
+      <w:r>
+        <w:rPr>
+          <w:rtl w:val="0"/>
+        </w:rPr>
+        <w:t xml:space="preserve">Modalità di pagamento a scelta tra</w:t>
+      </w:r>
+    </w:p>
+    <w:p>
+      <w:pPr>
+        <w:numPr>
+          <w:ilvl w:val="1"/>
+          <w:numId w:val="2"/>
+        </w:numPr>
+        <w:ind w:left="2160" w:hanging="360"/>
+        <w:jc w:val="both"/>
+      </w:pPr>
+      <w:r>
+        <w:rPr>
+          <w:rtl w:val="0"/>
+        </w:rPr>
+        <w:t xml:space="preserve">Pagamento in contante in segreteria</w:t>
+      </w:r>
+    </w:p>
+    <w:p>
+      <w:pPr>
+        <w:numPr>
+          <w:ilvl w:val="1"/>
+          <w:numId w:val="2"/>
+        </w:numPr>
+        <w:ind w:left="2160" w:hanging="360"/>
+        <w:jc w:val="both"/>
+      </w:pPr>
+      <w:r>
+        <w:rPr>
+          <w:rtl w:val="0"/>
+        </w:rPr>
+        <w:t xml:space="preserve">Pagamento tramite PayPal o carta di credito</w:t>
+      </w:r>
+    </w:p>
+    <w:p>
+      <w:pPr>
+        <w:ind w:left="0" w:firstLine="0"/>
+        <w:jc w:val="both"/>
+        <w:rPr/>
+      </w:pPr>
+      <w:r>
+        <w:rPr>
+          <w:rtl w:val="0"/>
+        </w:rPr>
+        <w:tab/>
+      </w:r>
+    </w:p>
+    <w:p>
+      <w:pPr>
+        <w:numPr>
+          <w:ilvl w:val="0"/>
+          <w:numId w:val="4"/>
+        </w:numPr>
+        <w:ind w:left="720" w:hanging="360"/>
+        <w:jc w:val="both"/>
+        <w:rPr/>
+      </w:pPr>
+      <w:r>
+        <w:rPr>
+          <w:b w:val="1"/>
+          <w:rtl w:val="0"/>
+        </w:rPr>
+        <w:t xml:space="preserve">VISUALIZZAZIONE DELLE PRENOTAZIONI:</w:t>
+      </w:r>
+    </w:p>
+    <w:p>
+      <w:pPr>
+        <w:ind w:left="720" w:firstLine="0"/>
+        <w:jc w:val="both"/>
+        <w:rPr/>
+      </w:pPr>
+      <w:r>
+        <w:rPr>
+          <w:rtl w:val="0"/>
+        </w:rPr>
+        <w:t xml:space="preserve">Il sistema ha una sezione dove l’utente può vedere le prenotazioni da lui effettuate, con i relativi dettagli.</w:t>
+      </w:r>
+      <w:r>
+        <w:rPr>
+          <w:rtl w:val="0"/>
+        </w:rPr>
+      </w:r>
+    </w:p>
+    <w:p>
+      <w:pPr>
+        <w:numPr>
+          <w:ilvl w:val="0"/>
+          <w:numId w:val="4"/>
+        </w:numPr>
+        <w:ind w:left="720" w:hanging="360"/>
+        <w:jc w:val="both"/>
+        <w:rPr/>
+      </w:pPr>
+      <w:r>
+        <w:rPr>
+          <w:b w:val="1"/>
+          <w:rtl w:val="0"/>
+        </w:rPr>
+        <w:t xml:space="preserve">MODIFICA DI UNA PRENOTAZIONE:</w:t>
+      </w:r>
+    </w:p>
+    <w:p>
+      <w:pPr>
+        <w:ind w:left="720" w:firstLine="0"/>
+        <w:jc w:val="both"/>
+        <w:rPr/>
+      </w:pPr>
+      <w:r>
+        <w:rPr>
+          <w:rtl w:val="0"/>
+        </w:rPr>
+        <w:t xml:space="preserve">Visualizzando una prenotazione, il sistema mette a disposizione l’opzione di modificare le informazioni di una prenotazione.</w:t>
+      </w:r>
+      <w:r>
+        <w:rPr>
+          <w:rtl w:val="0"/>
+        </w:rPr>
+      </w:r>
+    </w:p>
+    <w:p>
+      <w:pPr>
+        <w:numPr>
+          <w:ilvl w:val="0"/>
+          <w:numId w:val="4"/>
+        </w:numPr>
+        <w:ind w:left="720" w:hanging="360"/>
+        <w:jc w:val="both"/>
+        <w:rPr/>
+      </w:pPr>
+      <w:r>
+        <w:rPr>
+          <w:b w:val="1"/>
+          <w:rtl w:val="0"/>
+        </w:rPr>
+        <w:t xml:space="preserve">ELIMINAZIONE DI UNA PRENOTAZIONE:</w:t>
+      </w:r>
+    </w:p>
+    <w:p>
+      <w:pPr>
+        <w:ind w:left="720" w:firstLine="0"/>
+        <w:jc w:val="both"/>
+        <w:rPr/>
+      </w:pPr>
+      <w:r>
+        <w:rPr>
+          <w:rtl w:val="0"/>
+        </w:rPr>
+        <w:t xml:space="preserve">Visualizzando una prenotazione il cui pagamento non è stato ancora effettuato, il sistema mette a disposizione l’opzione di cancellare la prenotazione. Una volta completata l’operazione, gli spazi interessati dalla prenotazione torneranno disponibili.</w:t>
+      </w:r>
+      <w:r>
+        <w:rPr>
+          <w:rtl w:val="0"/>
+        </w:rPr>
+      </w:r>
+    </w:p>
+    <w:p>
+      <w:pPr>
+        <w:numPr>
+          <w:ilvl w:val="0"/>
+          <w:numId w:val="4"/>
+        </w:numPr>
+        <w:ind w:left="720" w:hanging="360"/>
+        <w:jc w:val="both"/>
+        <w:rPr/>
+      </w:pPr>
+      <w:r>
+        <w:rPr>
+          <w:b w:val="1"/>
+          <w:rtl w:val="0"/>
+        </w:rPr>
+        <w:t xml:space="preserve">MODIFICA DELL’ACCOUNT:</w:t>
+      </w:r>
+    </w:p>
+    <w:p>
+      <w:pPr>
+        <w:ind w:left="720" w:firstLine="0"/>
+        <w:jc w:val="both"/>
+        <w:rPr/>
+      </w:pPr>
+      <w:r>
+        <w:rPr>
+          <w:rtl w:val="0"/>
+        </w:rPr>
+        <w:t xml:space="preserve">Il sistema deve mettere a disposizione dell’utente una sezione dove poter visualizzare e modificare le informazioni del proprio account.</w:t>
+      </w:r>
+      <w:r>
+        <w:rPr>
+          <w:rtl w:val="0"/>
+        </w:rPr>
+      </w:r>
+    </w:p>
+    <w:p>
+      <w:pPr>
+        <w:numPr>
+          <w:ilvl w:val="0"/>
+          <w:numId w:val="4"/>
+        </w:numPr>
+        <w:ind w:left="720" w:hanging="360"/>
+        <w:jc w:val="both"/>
+        <w:rPr/>
+      </w:pPr>
+      <w:r>
+        <w:rPr>
+          <w:b w:val="1"/>
+          <w:rtl w:val="0"/>
+        </w:rPr>
+        <w:t xml:space="preserve">ELIMINAZIONE DELL’ACCOUNT:</w:t>
+      </w:r>
+    </w:p>
+    <w:p>
+      <w:pPr>
+        <w:ind w:left="720" w:firstLine="0"/>
+        <w:jc w:val="both"/>
+        <w:rPr/>
+      </w:pPr>
+      <w:r>
+        <w:rPr>
+          <w:rtl w:val="0"/>
+        </w:rPr>
+        <w:t xml:space="preserve">L’utente può eliminare il proprio account dal sistema, cancellando le informazioni salvate in modo permanente. Prima della conferma, deve essere avvisato del fatto che l’operazione non è reversibile e che eventuali prenotazioni per date future verranno eliminate. Le prenotazioni passate rimarranno nel sistema a disposizione della segreteria per eventuali controlli o necessità.</w:t>
+      </w:r>
+      <w:r>
+        <w:rPr>
+          <w:rtl w:val="0"/>
+        </w:rPr>
+      </w:r>
+    </w:p>
+    <w:p>
+      <w:pPr>
+        <w:numPr>
+          <w:ilvl w:val="0"/>
+          <w:numId w:val="4"/>
+        </w:numPr>
+        <w:ind w:left="720" w:hanging="360"/>
+        <w:jc w:val="both"/>
+        <w:rPr/>
+      </w:pPr>
+      <w:r>
+        <w:rPr>
+          <w:b w:val="1"/>
+          <w:rtl w:val="0"/>
+        </w:rPr>
+        <w:t xml:space="preserve">LOGOUT:</w:t>
+      </w:r>
+    </w:p>
+    <w:p>
+      <w:pPr>
+        <w:ind w:left="720" w:firstLine="0"/>
+        <w:jc w:val="both"/>
+        <w:rPr/>
+      </w:pPr>
+      <w:r>
+        <w:rPr>
+          <w:rtl w:val="0"/>
+        </w:rPr>
+        <w:t xml:space="preserve">Il sistema deve presentare un’opzione per effettuare il logout dell’utente.</w:t>
+      </w:r>
+      <w:r>
+        <w:rPr>
+          <w:rtl w:val="0"/>
+        </w:rPr>
+      </w:r>
+    </w:p>
+    <w:p>
+      <w:pPr>
+        <w:pStyle w:val="Heading3"/>
+        <w:jc w:val="both"/>
+        <w:rPr/>
+      </w:pPr>
+      <w:bookmarkStart w:colFirst="0" w:colLast="0" w:name="_9ua6bpikt4me" w:id="5"/>
+      <w:bookmarkEnd w:id="5"/>
+      <w:r>
+        <w:rPr>
+          <w:rtl w:val="0"/>
+        </w:rPr>
+        <w:t xml:space="preserve">Utente di segreteria</w:t>
+      </w:r>
+    </w:p>
+    <w:p>
+      <w:pPr>
+        <w:numPr>
+          <w:ilvl w:val="0"/>
+          <w:numId w:val="4"/>
+        </w:numPr>
+        <w:ind w:left="720" w:hanging="360"/>
+        <w:jc w:val="both"/>
         <w:rPr>
           <w:u w:val="none"/>
         </w:rPr>
@@ -89,16 +1160,16 @@
         <w:rPr>
           <w:rtl w:val="0"/>
         </w:rPr>
-        <w:t xml:space="preserve">presentare l’oratorio e la parrocchia descrivendo i suoi edifici, la sua storia e le figure di rilievo per la comunita’ (sacerdote, presidente dell’associazione oratorio, gruppo giovani, …). Queste informazioni possono essere visualizzate anche attraverso dei QR-CODE posizionati direttamente nell’oratorio o su materiale informativo/pubblicitario (ad esempio volantini, avvisi, …)</w:t>
-      </w:r>
-    </w:p>
-    <w:p>
-      <w:pPr>
-        <w:numPr>
-          <w:ilvl w:val="0"/>
-          <w:numId w:val="1"/>
-        </w:numPr>
-        <w:ind w:left="720" w:hanging="360"/>
+      </w:r>
+    </w:p>
+    <w:p>
+      <w:pPr>
+        <w:numPr>
+          <w:ilvl w:val="0"/>
+          <w:numId w:val="4"/>
+        </w:numPr>
+        <w:ind w:left="720" w:hanging="360"/>
+        <w:jc w:val="both"/>
         <w:rPr>
           <w:u w:val="none"/>
         </w:rPr>
@@ -107,16 +1178,16 @@
         <w:rPr>
           <w:rtl w:val="0"/>
         </w:rPr>
-        <w:t xml:space="preserve">mostrare quali spazi della struttura sono disponibili per essere prenotati in un determinato intervallo di tempo. Gli spazi comprendono le sale dell’oratorio, il campetto da calcio, la piazza, il cortile interno, la palestra e altri locali attrezzati. Su richiesta durante la prenotazione, possono essere messi a disposizione vari servizi in base allo spazio prenotato (ad esempio il palco per l’aula magna, le luci per il campetto, tavoli e panche pieghevoli, …)</w:t>
-      </w:r>
-    </w:p>
-    <w:p>
-      <w:pPr>
-        <w:numPr>
-          <w:ilvl w:val="0"/>
-          <w:numId w:val="1"/>
-        </w:numPr>
-        <w:ind w:left="720" w:hanging="360"/>
+      </w:r>
+    </w:p>
+    <w:p>
+      <w:pPr>
+        <w:numPr>
+          <w:ilvl w:val="0"/>
+          <w:numId w:val="4"/>
+        </w:numPr>
+        <w:ind w:left="720" w:hanging="360"/>
+        <w:jc w:val="both"/>
         <w:rPr>
           <w:u w:val="none"/>
         </w:rPr>
@@ -125,16 +1196,16 @@
         <w:rPr>
           <w:rtl w:val="0"/>
         </w:rPr>
-        <w:t xml:space="preserve">permettere agli utenti di registrarsi e, solo dopo aver effettuato l’accesso, di prenotare uno o piu’ spazi. Una volta che l’utente avra’ completato la prenotazione, potra’ decidere di pagare direttamente dal sito oppure recarsi alla segreteria.</w:t>
-      </w:r>
-    </w:p>
-    <w:p>
-      <w:pPr>
-        <w:numPr>
-          <w:ilvl w:val="0"/>
-          <w:numId w:val="1"/>
-        </w:numPr>
-        <w:ind w:left="720" w:hanging="360"/>
+      </w:r>
+    </w:p>
+    <w:p>
+      <w:pPr>
+        <w:numPr>
+          <w:ilvl w:val="0"/>
+          <w:numId w:val="4"/>
+        </w:numPr>
+        <w:ind w:left="720" w:hanging="360"/>
+        <w:jc w:val="both"/>
         <w:rPr>
           <w:u w:val="none"/>
         </w:rPr>
@@ -143,16 +1214,16 @@
         <w:rPr>
           <w:rtl w:val="0"/>
         </w:rPr>
-        <w:t xml:space="preserve">mostrare in una sezione dedicata i prossimi eventi di rilievo organizzati in oratorio, con descrizione, orari ed elenco delle attivita’ in modo che chiunque visiti il sito possa vederli</w:t>
-      </w:r>
-    </w:p>
-    <w:p>
-      <w:pPr>
-        <w:numPr>
-          <w:ilvl w:val="0"/>
-          <w:numId w:val="1"/>
-        </w:numPr>
-        <w:ind w:left="720" w:hanging="360"/>
+      </w:r>
+    </w:p>
+    <w:p>
+      <w:pPr>
+        <w:numPr>
+          <w:ilvl w:val="0"/>
+          <w:numId w:val="4"/>
+        </w:numPr>
+        <w:ind w:left="720" w:hanging="360"/>
+        <w:jc w:val="both"/>
         <w:rPr>
           <w:u w:val="none"/>
         </w:rPr>
@@ -161,12 +1232,12 @@
         <w:rPr>
           <w:rtl w:val="0"/>
         </w:rPr>
-        <w:t xml:space="preserve">mostrare a una certa categoria di utenti solo le informazioni che sono autorizzati a vedere. Ad esempio se l’utente A ha prenotato una sala per un evento personale (che quindi non e’ aperto al pubblico), l’ utente B non puo’ conoscere i dettagli della prenotazione, ma puo’ solo vedere che la sala non e’ disponibile. Invece, la segreteria dell’oratorio puo’ vedere (e modificare) tutti gli eventi e prenotazioni.</w:t>
-      </w:r>
-    </w:p>
-    <w:p>
-      <w:pPr>
-        <w:ind w:left="720" w:firstLine="0"/>
+      </w:r>
+    </w:p>
+    <w:p>
+      <w:pPr>
+        <w:ind w:left="0" w:firstLine="0"/>
+        <w:jc w:val="both"/>
         <w:rPr/>
       </w:pPr>
       <w:r>
@@ -176,6 +1247,7 @@
       </w:r>
     </w:p>
     <w:sectPr>
+      <w:footerReference r:id="rId6" w:type="default"/>
       <w:pgSz w:h="16834" w:w="11909" w:orient="portrait"/>
       <w:pgMar w:bottom="1440" w:top="1440" w:left="1440" w:right="1440" w:header="720" w:footer="720"/>
       <w:pgNumType w:start="1"/>
@@ -184,6 +1256,50 @@
 </w:document>
 </file>
 
+<file path=word/footer1.xml><?xml version="1.0" encoding="utf-8"?>
+<w:ftr xmlns:mc="http://schemas.openxmlformats.org/markup-compatibility/2006" xmlns:o="urn:schemas-microsoft-com:office:office" xmlns:r="http://schemas.openxmlformats.org/officeDocument/2006/relationships" xmlns:m="http://schemas.openxmlformats.org/officeDocument/2006/math" xmlns:v="urn:schemas-microsoft-com:vml" xmlns:wp="http://schemas.openxmlformats.org/drawingml/2006/wordprocessingDrawing" xmlns:w10="urn:schemas-microsoft-com:office:word" xmlns:w="http://schemas.openxmlformats.org/wordprocessingml/2006/main" xmlns:wne="http://schemas.microsoft.com/office/word/2006/wordml" xmlns:sl="http://schemas.openxmlformats.org/schemaLibrary/2006/main" xmlns:a="http://schemas.openxmlformats.org/drawingml/2006/main" xmlns:pic="http://schemas.openxmlformats.org/drawingml/2006/picture" xmlns:c="http://schemas.openxmlformats.org/drawingml/2006/chart" xmlns:lc="http://schemas.openxmlformats.org/drawingml/2006/lockedCanvas" xmlns:dgm="http://schemas.openxmlformats.org/drawingml/2006/diagram" xmlns:wps="http://schemas.microsoft.com/office/word/2010/wordprocessingShape" xmlns:wpg="http://schemas.microsoft.com/office/word/2010/wordprocessingGroup" xmlns:w14="http://schemas.microsoft.com/office/word/2010/wordml" xmlns:w15="http://schemas.microsoft.com/office/word/2012/wordml">
+  <w:p>
+    <w:pPr>
+      <w:jc w:val="right"/>
+      <w:rPr>
+        <w:color w:val="666666"/>
+      </w:rPr>
+    </w:pPr>
+    <w:r>
+      <w:rPr>
+        <w:color w:val="666666"/>
+        <w:rtl w:val="0"/>
+      </w:rPr>
+      <w:t xml:space="preserve">Analisi dei requisiti</w:t>
+      <w:tab/>
+      <w:tab/>
+      <w:tab/>
+      <w:tab/>
+      <w:tab/>
+      <w:tab/>
+      <w:tab/>
+      <w:tab/>
+      <w:tab/>
+      <w:tab/>
+    </w:r>
+    <w:r>
+      <w:rPr>
+        <w:color w:val="666666"/>
+      </w:rPr>
+      <w:fldChar w:fldCharType="begin"/>
+      <w:instrText xml:space="preserve">PAGE</w:instrText>
+      <w:fldChar w:fldCharType="separate"/>
+      <w:fldChar w:fldCharType="end"/>
+    </w:r>
+    <w:r>
+      <w:rPr>
+        <w:rtl w:val="0"/>
+      </w:rPr>
+    </w:r>
+  </w:p>
+</w:ftr>
+</file>
+
 <file path=word/numbering.xml><?xml version="1.0" encoding="utf-8"?>
 <w:numbering xmlns:mc="http://schemas.openxmlformats.org/markup-compatibility/2006" xmlns:o="urn:schemas-microsoft-com:office:office" xmlns:r="http://schemas.openxmlformats.org/officeDocument/2006/relationships" xmlns:m="http://schemas.openxmlformats.org/officeDocument/2006/math" xmlns:v="urn:schemas-microsoft-com:vml" xmlns:wp="http://schemas.openxmlformats.org/drawingml/2006/wordprocessingDrawing" xmlns:w10="urn:schemas-microsoft-com:office:word" xmlns:w="http://schemas.openxmlformats.org/wordprocessingml/2006/main" xmlns:wne="http://schemas.microsoft.com/office/word/2006/wordml" xmlns:sl="http://schemas.openxmlformats.org/schemaLibrary/2006/main" xmlns:a="http://schemas.openxmlformats.org/drawingml/2006/main" xmlns:pic="http://schemas.openxmlformats.org/drawingml/2006/picture" xmlns:c="http://schemas.openxmlformats.org/drawingml/2006/chart" xmlns:lc="http://schemas.openxmlformats.org/drawingml/2006/lockedCanvas" xmlns:dgm="http://schemas.openxmlformats.org/drawingml/2006/diagram" xmlns:wps="http://schemas.microsoft.com/office/word/2010/wordprocessingShape" xmlns:wpg="http://schemas.microsoft.com/office/word/2010/wordprocessingGroup" xmlns:w14="http://schemas.microsoft.com/office/word/2010/wordml" xmlns:w15="http://schemas.microsoft.com/office/word/2012/wordml">
   <w:abstractNum w:abstractNumId="1">
@@ -193,7 +1309,7 @@
       <w:lvlText w:val="●"/>
       <w:lvlJc w:val="left"/>
       <w:pPr>
-        <w:ind w:left="720" w:hanging="360"/>
+        <w:ind w:left="1440" w:hanging="360"/>
       </w:pPr>
       <w:rPr>
         <w:u w:val="none"/>
@@ -205,18 +1321,238 @@
       <w:lvlText w:val="○"/>
       <w:lvlJc w:val="left"/>
       <w:pPr>
+        <w:ind w:left="2160" w:hanging="360"/>
+      </w:pPr>
+      <w:rPr>
+        <w:u w:val="none"/>
+      </w:rPr>
+    </w:lvl>
+    <w:lvl w:ilvl="2">
+      <w:start w:val="1"/>
+      <w:numFmt w:val="bullet"/>
+      <w:lvlText w:val="■"/>
+      <w:lvlJc w:val="left"/>
+      <w:pPr>
+        <w:ind w:left="2880" w:hanging="360"/>
+      </w:pPr>
+      <w:rPr>
+        <w:u w:val="none"/>
+      </w:rPr>
+    </w:lvl>
+    <w:lvl w:ilvl="3">
+      <w:start w:val="1"/>
+      <w:numFmt w:val="bullet"/>
+      <w:lvlText w:val="●"/>
+      <w:lvlJc w:val="left"/>
+      <w:pPr>
+        <w:ind w:left="3600" w:hanging="360"/>
+      </w:pPr>
+      <w:rPr>
+        <w:u w:val="none"/>
+      </w:rPr>
+    </w:lvl>
+    <w:lvl w:ilvl="4">
+      <w:start w:val="1"/>
+      <w:numFmt w:val="bullet"/>
+      <w:lvlText w:val="○"/>
+      <w:lvlJc w:val="left"/>
+      <w:pPr>
+        <w:ind w:left="4320" w:hanging="360"/>
+      </w:pPr>
+      <w:rPr>
+        <w:u w:val="none"/>
+      </w:rPr>
+    </w:lvl>
+    <w:lvl w:ilvl="5">
+      <w:start w:val="1"/>
+      <w:numFmt w:val="bullet"/>
+      <w:lvlText w:val="■"/>
+      <w:lvlJc w:val="left"/>
+      <w:pPr>
+        <w:ind w:left="5040" w:hanging="360"/>
+      </w:pPr>
+      <w:rPr>
+        <w:u w:val="none"/>
+      </w:rPr>
+    </w:lvl>
+    <w:lvl w:ilvl="6">
+      <w:start w:val="1"/>
+      <w:numFmt w:val="bullet"/>
+      <w:lvlText w:val="●"/>
+      <w:lvlJc w:val="left"/>
+      <w:pPr>
+        <w:ind w:left="5760" w:hanging="360"/>
+      </w:pPr>
+      <w:rPr>
+        <w:u w:val="none"/>
+      </w:rPr>
+    </w:lvl>
+    <w:lvl w:ilvl="7">
+      <w:start w:val="1"/>
+      <w:numFmt w:val="bullet"/>
+      <w:lvlText w:val="○"/>
+      <w:lvlJc w:val="left"/>
+      <w:pPr>
+        <w:ind w:left="6480" w:hanging="360"/>
+      </w:pPr>
+      <w:rPr>
+        <w:u w:val="none"/>
+      </w:rPr>
+    </w:lvl>
+    <w:lvl w:ilvl="8">
+      <w:start w:val="1"/>
+      <w:numFmt w:val="bullet"/>
+      <w:lvlText w:val="■"/>
+      <w:lvlJc w:val="left"/>
+      <w:pPr>
+        <w:ind w:left="7200" w:hanging="360"/>
+      </w:pPr>
+      <w:rPr>
+        <w:u w:val="none"/>
+      </w:rPr>
+    </w:lvl>
+  </w:abstractNum>
+  <w:abstractNum w:abstractNumId="2">
+    <w:lvl w:ilvl="0">
+      <w:start w:val="1"/>
+      <w:numFmt w:val="bullet"/>
+      <w:lvlText w:val="●"/>
+      <w:lvlJc w:val="left"/>
+      <w:pPr>
         <w:ind w:left="1440" w:hanging="360"/>
       </w:pPr>
       <w:rPr>
         <w:u w:val="none"/>
       </w:rPr>
     </w:lvl>
+    <w:lvl w:ilvl="1">
+      <w:start w:val="1"/>
+      <w:numFmt w:val="bullet"/>
+      <w:lvlText w:val="○"/>
+      <w:lvlJc w:val="left"/>
+      <w:pPr>
+        <w:ind w:left="2160" w:hanging="360"/>
+      </w:pPr>
+      <w:rPr>
+        <w:u w:val="none"/>
+      </w:rPr>
+    </w:lvl>
     <w:lvl w:ilvl="2">
       <w:start w:val="1"/>
       <w:numFmt w:val="bullet"/>
       <w:lvlText w:val="■"/>
       <w:lvlJc w:val="left"/>
       <w:pPr>
+        <w:ind w:left="2880" w:hanging="360"/>
+      </w:pPr>
+      <w:rPr>
+        <w:u w:val="none"/>
+      </w:rPr>
+    </w:lvl>
+    <w:lvl w:ilvl="3">
+      <w:start w:val="1"/>
+      <w:numFmt w:val="bullet"/>
+      <w:lvlText w:val="●"/>
+      <w:lvlJc w:val="left"/>
+      <w:pPr>
+        <w:ind w:left="3600" w:hanging="360"/>
+      </w:pPr>
+      <w:rPr>
+        <w:u w:val="none"/>
+      </w:rPr>
+    </w:lvl>
+    <w:lvl w:ilvl="4">
+      <w:start w:val="1"/>
+      <w:numFmt w:val="bullet"/>
+      <w:lvlText w:val="○"/>
+      <w:lvlJc w:val="left"/>
+      <w:pPr>
+        <w:ind w:left="4320" w:hanging="360"/>
+      </w:pPr>
+      <w:rPr>
+        <w:u w:val="none"/>
+      </w:rPr>
+    </w:lvl>
+    <w:lvl w:ilvl="5">
+      <w:start w:val="1"/>
+      <w:numFmt w:val="bullet"/>
+      <w:lvlText w:val="■"/>
+      <w:lvlJc w:val="left"/>
+      <w:pPr>
+        <w:ind w:left="5040" w:hanging="360"/>
+      </w:pPr>
+      <w:rPr>
+        <w:u w:val="none"/>
+      </w:rPr>
+    </w:lvl>
+    <w:lvl w:ilvl="6">
+      <w:start w:val="1"/>
+      <w:numFmt w:val="bullet"/>
+      <w:lvlText w:val="●"/>
+      <w:lvlJc w:val="left"/>
+      <w:pPr>
+        <w:ind w:left="5760" w:hanging="360"/>
+      </w:pPr>
+      <w:rPr>
+        <w:u w:val="none"/>
+      </w:rPr>
+    </w:lvl>
+    <w:lvl w:ilvl="7">
+      <w:start w:val="1"/>
+      <w:numFmt w:val="bullet"/>
+      <w:lvlText w:val="○"/>
+      <w:lvlJc w:val="left"/>
+      <w:pPr>
+        <w:ind w:left="6480" w:hanging="360"/>
+      </w:pPr>
+      <w:rPr>
+        <w:u w:val="none"/>
+      </w:rPr>
+    </w:lvl>
+    <w:lvl w:ilvl="8">
+      <w:start w:val="1"/>
+      <w:numFmt w:val="bullet"/>
+      <w:lvlText w:val="■"/>
+      <w:lvlJc w:val="left"/>
+      <w:pPr>
+        <w:ind w:left="7200" w:hanging="360"/>
+      </w:pPr>
+      <w:rPr>
+        <w:u w:val="none"/>
+      </w:rPr>
+    </w:lvl>
+  </w:abstractNum>
+  <w:abstractNum w:abstractNumId="3">
+    <w:lvl w:ilvl="0">
+      <w:start w:val="1"/>
+      <w:numFmt w:val="bullet"/>
+      <w:lvlText w:val="●"/>
+      <w:lvlJc w:val="left"/>
+      <w:pPr>
+        <w:ind w:left="720" w:hanging="360"/>
+      </w:pPr>
+      <w:rPr>
+        <w:u w:val="none"/>
+      </w:rPr>
+    </w:lvl>
+    <w:lvl w:ilvl="1">
+      <w:start w:val="1"/>
+      <w:numFmt w:val="bullet"/>
+      <w:lvlText w:val="○"/>
+      <w:lvlJc w:val="left"/>
+      <w:pPr>
+        <w:ind w:left="1440" w:hanging="360"/>
+      </w:pPr>
+      <w:rPr>
+        <w:u w:val="none"/>
+      </w:rPr>
+    </w:lvl>
+    <w:lvl w:ilvl="2">
+      <w:start w:val="1"/>
+      <w:numFmt w:val="bullet"/>
+      <w:lvlText w:val="■"/>
+      <w:lvlJc w:val="left"/>
+      <w:pPr>
         <w:ind w:left="2160" w:hanging="360"/>
       </w:pPr>
       <w:rPr>
@@ -288,6 +1624,118 @@
       <w:numFmt w:val="bullet"/>
       <w:lvlText w:val="■"/>
       <w:lvlJc w:val="left"/>
+      <w:pPr>
+        <w:ind w:left="6480" w:hanging="360"/>
+      </w:pPr>
+      <w:rPr>
+        <w:u w:val="none"/>
+      </w:rPr>
+    </w:lvl>
+  </w:abstractNum>
+  <w:abstractNum w:abstractNumId="4">
+    <w:lvl w:ilvl="0">
+      <w:start w:val="1"/>
+      <w:numFmt w:val="decimal"/>
+      <w:lvlText w:val="%1."/>
+      <w:lvlJc w:val="right"/>
+      <w:pPr>
+        <w:ind w:left="720" w:hanging="360"/>
+      </w:pPr>
+      <w:rPr>
+        <w:rFonts w:ascii="Arial" w:cs="Arial" w:eastAsia="Arial" w:hAnsi="Arial"/>
+        <w:b w:val="0"/>
+        <w:u w:val="none"/>
+      </w:rPr>
+    </w:lvl>
+    <w:lvl w:ilvl="1">
+      <w:start w:val="1"/>
+      <w:numFmt w:val="decimal"/>
+      <w:lvlText w:val="%1.%2."/>
+      <w:lvlJc w:val="right"/>
+      <w:pPr>
+        <w:ind w:left="1440" w:hanging="360"/>
+      </w:pPr>
+      <w:rPr>
+        <w:u w:val="none"/>
+      </w:rPr>
+    </w:lvl>
+    <w:lvl w:ilvl="2">
+      <w:start w:val="1"/>
+      <w:numFmt w:val="decimal"/>
+      <w:lvlText w:val="%1.%2.%3."/>
+      <w:lvlJc w:val="right"/>
+      <w:pPr>
+        <w:ind w:left="2160" w:hanging="360"/>
+      </w:pPr>
+      <w:rPr>
+        <w:u w:val="none"/>
+      </w:rPr>
+    </w:lvl>
+    <w:lvl w:ilvl="3">
+      <w:start w:val="1"/>
+      <w:numFmt w:val="decimal"/>
+      <w:lvlText w:val="%1.%2.%3.%4."/>
+      <w:lvlJc w:val="right"/>
+      <w:pPr>
+        <w:ind w:left="2880" w:hanging="360"/>
+      </w:pPr>
+      <w:rPr>
+        <w:u w:val="none"/>
+      </w:rPr>
+    </w:lvl>
+    <w:lvl w:ilvl="4">
+      <w:start w:val="1"/>
+      <w:numFmt w:val="decimal"/>
+      <w:lvlText w:val="%1.%2.%3.%4.%5."/>
+      <w:lvlJc w:val="right"/>
+      <w:pPr>
+        <w:ind w:left="3600" w:hanging="360"/>
+      </w:pPr>
+      <w:rPr>
+        <w:u w:val="none"/>
+      </w:rPr>
+    </w:lvl>
+    <w:lvl w:ilvl="5">
+      <w:start w:val="1"/>
+      <w:numFmt w:val="decimal"/>
+      <w:lvlText w:val="%1.%2.%3.%4.%5.%6."/>
+      <w:lvlJc w:val="right"/>
+      <w:pPr>
+        <w:ind w:left="4320" w:hanging="360"/>
+      </w:pPr>
+      <w:rPr>
+        <w:u w:val="none"/>
+      </w:rPr>
+    </w:lvl>
+    <w:lvl w:ilvl="6">
+      <w:start w:val="1"/>
+      <w:numFmt w:val="decimal"/>
+      <w:lvlText w:val="%1.%2.%3.%4.%5.%6.%7."/>
+      <w:lvlJc w:val="right"/>
+      <w:pPr>
+        <w:ind w:left="5040" w:hanging="360"/>
+      </w:pPr>
+      <w:rPr>
+        <w:u w:val="none"/>
+      </w:rPr>
+    </w:lvl>
+    <w:lvl w:ilvl="7">
+      <w:start w:val="1"/>
+      <w:numFmt w:val="decimal"/>
+      <w:lvlText w:val="%1.%2.%3.%4.%5.%6.%7.%8."/>
+      <w:lvlJc w:val="right"/>
+      <w:pPr>
+        <w:ind w:left="5760" w:hanging="360"/>
+      </w:pPr>
+      <w:rPr>
+        <w:u w:val="none"/>
+      </w:rPr>
+    </w:lvl>
+    <w:lvl w:ilvl="8">
+      <w:start w:val="1"/>
+      <w:numFmt w:val="decimal"/>
+      <w:lvlText w:val="%1.%2.%3.%4.%5.%6.%7.%8.%9."/>
+      <w:lvlJc w:val="right"/>
       <w:pPr>
         <w:ind w:left="6480" w:hanging="360"/>
       </w:pPr>
@@ -298,6 +1746,15 @@
   </w:abstractNum>
   <w:num w:numId="1">
     <w:abstractNumId w:val="1"/>
+  </w:num>
+  <w:num w:numId="2">
+    <w:abstractNumId w:val="2"/>
+  </w:num>
+  <w:num w:numId="3">
+    <w:abstractNumId w:val="3"/>
+  </w:num>
+  <w:num w:numId="4">
+    <w:abstractNumId w:val="4"/>
   </w:num>
 </w:numbering>
 </file>

</xml_diff>

<commit_message>
Scrittura requisiti non funzionali
</commit_message>
<xml_diff>
--- a/Documento di progetto.docx
+++ b/Documento di progetto.docx
@@ -203,7 +203,7 @@
       <w:pPr>
         <w:numPr>
           <w:ilvl w:val="0"/>
-          <w:numId w:val="6"/>
+          <w:numId w:val="7"/>
         </w:numPr>
         <w:ind w:left="720" w:hanging="360"/>
         <w:jc w:val="both"/>
@@ -240,7 +240,7 @@
       <w:pPr>
         <w:numPr>
           <w:ilvl w:val="0"/>
-          <w:numId w:val="6"/>
+          <w:numId w:val="7"/>
         </w:numPr>
         <w:ind w:left="720" w:hanging="360"/>
         <w:jc w:val="both"/>
@@ -271,7 +271,7 @@
       <w:pPr>
         <w:numPr>
           <w:ilvl w:val="1"/>
-          <w:numId w:val="6"/>
+          <w:numId w:val="7"/>
         </w:numPr>
         <w:ind w:left="1440" w:hanging="360"/>
         <w:jc w:val="both"/>
@@ -287,7 +287,7 @@
       <w:pPr>
         <w:numPr>
           <w:ilvl w:val="0"/>
-          <w:numId w:val="6"/>
+          <w:numId w:val="7"/>
         </w:numPr>
         <w:ind w:left="720" w:hanging="360"/>
         <w:jc w:val="both"/>
@@ -318,7 +318,7 @@
       <w:pPr>
         <w:numPr>
           <w:ilvl w:val="1"/>
-          <w:numId w:val="6"/>
+          <w:numId w:val="7"/>
         </w:numPr>
         <w:ind w:left="1440" w:hanging="360"/>
         <w:jc w:val="both"/>
@@ -334,7 +334,7 @@
       <w:pPr>
         <w:numPr>
           <w:ilvl w:val="1"/>
-          <w:numId w:val="6"/>
+          <w:numId w:val="7"/>
         </w:numPr>
         <w:ind w:left="1440" w:hanging="360"/>
         <w:jc w:val="both"/>
@@ -350,7 +350,7 @@
       <w:pPr>
         <w:numPr>
           <w:ilvl w:val="0"/>
-          <w:numId w:val="6"/>
+          <w:numId w:val="7"/>
         </w:numPr>
         <w:ind w:left="720" w:hanging="360"/>
         <w:jc w:val="both"/>
@@ -387,7 +387,7 @@
       <w:pPr>
         <w:numPr>
           <w:ilvl w:val="0"/>
-          <w:numId w:val="6"/>
+          <w:numId w:val="7"/>
         </w:numPr>
         <w:ind w:left="720" w:hanging="360"/>
         <w:jc w:val="both"/>
@@ -439,7 +439,7 @@
       <w:pPr>
         <w:numPr>
           <w:ilvl w:val="0"/>
-          <w:numId w:val="6"/>
+          <w:numId w:val="7"/>
         </w:numPr>
         <w:ind w:left="720" w:hanging="360"/>
         <w:jc w:val="both"/>
@@ -612,7 +612,7 @@
       <w:pPr>
         <w:numPr>
           <w:ilvl w:val="0"/>
-          <w:numId w:val="6"/>
+          <w:numId w:val="7"/>
         </w:numPr>
         <w:ind w:left="720" w:hanging="360"/>
         <w:jc w:val="both"/>
@@ -665,7 +665,7 @@
       <w:pPr>
         <w:numPr>
           <w:ilvl w:val="0"/>
-          <w:numId w:val="6"/>
+          <w:numId w:val="7"/>
         </w:numPr>
         <w:ind w:left="720" w:hanging="360"/>
         <w:jc w:val="both"/>
@@ -869,13 +869,11 @@
       <w:pPr>
         <w:numPr>
           <w:ilvl w:val="0"/>
-          <w:numId w:val="6"/>
-        </w:numPr>
-        <w:ind w:left="720" w:hanging="360"/>
-        <w:jc w:val="both"/>
-        <w:rPr>
-          <w:b w:val="1"/>
-        </w:rPr>
+          <w:numId w:val="7"/>
+        </w:numPr>
+        <w:ind w:left="720" w:hanging="360"/>
+        <w:jc w:val="both"/>
+        <w:rPr/>
       </w:pPr>
       <w:r>
         <w:rPr>
@@ -1023,7 +1021,7 @@
       <w:pPr>
         <w:numPr>
           <w:ilvl w:val="0"/>
-          <w:numId w:val="6"/>
+          <w:numId w:val="7"/>
         </w:numPr>
         <w:ind w:left="720" w:hanging="360"/>
         <w:jc w:val="both"/>
@@ -1059,7 +1057,7 @@
       <w:pPr>
         <w:numPr>
           <w:ilvl w:val="0"/>
-          <w:numId w:val="6"/>
+          <w:numId w:val="7"/>
         </w:numPr>
         <w:ind w:left="720" w:hanging="360"/>
         <w:jc w:val="both"/>
@@ -1095,7 +1093,7 @@
       <w:pPr>
         <w:numPr>
           <w:ilvl w:val="0"/>
-          <w:numId w:val="6"/>
+          <w:numId w:val="7"/>
         </w:numPr>
         <w:ind w:left="720" w:hanging="360"/>
         <w:jc w:val="both"/>
@@ -1131,7 +1129,7 @@
       <w:pPr>
         <w:numPr>
           <w:ilvl w:val="0"/>
-          <w:numId w:val="6"/>
+          <w:numId w:val="7"/>
         </w:numPr>
         <w:ind w:left="720" w:hanging="360"/>
         <w:jc w:val="both"/>
@@ -1157,17 +1155,48 @@
         </w:rPr>
         <w:t xml:space="preserve">Il sistema deve mettere a disposizione dell’utente una sezione dove poter visualizzare e modificare le informazioni del proprio account.</w:t>
       </w:r>
-      <w:r>
-        <w:rPr>
-          <w:rtl w:val="0"/>
-        </w:rPr>
-      </w:r>
-    </w:p>
-    <w:p>
-      <w:pPr>
-        <w:numPr>
-          <w:ilvl w:val="0"/>
-          <w:numId w:val="6"/>
+    </w:p>
+    <w:p>
+      <w:pPr>
+        <w:numPr>
+          <w:ilvl w:val="0"/>
+          <w:numId w:val="7"/>
+        </w:numPr>
+        <w:ind w:left="720" w:hanging="360"/>
+        <w:jc w:val="both"/>
+        <w:rPr/>
+      </w:pPr>
+      <w:r>
+        <w:rPr>
+          <w:b w:val="1"/>
+          <w:rtl w:val="0"/>
+        </w:rPr>
+        <w:t xml:space="preserve">RECUPERO PASSWORD:</w:t>
+      </w:r>
+    </w:p>
+    <w:p>
+      <w:pPr>
+        <w:ind w:left="720" w:firstLine="0"/>
+        <w:jc w:val="both"/>
+        <w:rPr/>
+      </w:pPr>
+      <w:r>
+        <w:rPr>
+          <w:rtl w:val="0"/>
+        </w:rPr>
+        <w:t xml:space="preserve">L’utente può richiedere il recupero della password nel caso se la fosse dimenticata. La nuova password viene mandata all’indirizzo email utilizzato per la registrazione.</w:t>
+      </w:r>
+      <w:r>
+        <w:rPr>
+          <w:rtl w:val="0"/>
+        </w:rPr>
+      </w:r>
+    </w:p>
+    <w:p>
+      <w:pPr>
+        <w:numPr>
+          <w:ilvl w:val="0"/>
+          <w:numId w:val="7"/>
         </w:numPr>
         <w:ind w:left="720" w:hanging="360"/>
         <w:jc w:val="both"/>
@@ -1203,7 +1232,7 @@
       <w:pPr>
         <w:numPr>
           <w:ilvl w:val="0"/>
-          <w:numId w:val="6"/>
+          <w:numId w:val="7"/>
         </w:numPr>
         <w:ind w:left="720" w:hanging="360"/>
         <w:jc w:val="both"/>
@@ -1254,7 +1283,7 @@
       <w:pPr>
         <w:numPr>
           <w:ilvl w:val="0"/>
-          <w:numId w:val="6"/>
+          <w:numId w:val="7"/>
         </w:numPr>
         <w:ind w:left="720" w:hanging="360"/>
         <w:jc w:val="both"/>
@@ -1292,7 +1321,7 @@
       <w:pPr>
         <w:numPr>
           <w:ilvl w:val="0"/>
-          <w:numId w:val="6"/>
+          <w:numId w:val="7"/>
         </w:numPr>
         <w:ind w:left="720" w:hanging="360"/>
         <w:jc w:val="both"/>
@@ -1361,7 +1390,7 @@
       <w:pPr>
         <w:numPr>
           <w:ilvl w:val="0"/>
-          <w:numId w:val="6"/>
+          <w:numId w:val="7"/>
         </w:numPr>
         <w:ind w:left="720" w:hanging="360"/>
         <w:jc w:val="both"/>
@@ -1386,7 +1415,7 @@
       <w:pPr>
         <w:numPr>
           <w:ilvl w:val="0"/>
-          <w:numId w:val="6"/>
+          <w:numId w:val="7"/>
         </w:numPr>
         <w:ind w:left="720" w:hanging="360"/>
         <w:jc w:val="both"/>
@@ -1411,7 +1440,7 @@
       <w:pPr>
         <w:numPr>
           <w:ilvl w:val="0"/>
-          <w:numId w:val="6"/>
+          <w:numId w:val="7"/>
         </w:numPr>
         <w:ind w:left="720" w:hanging="360"/>
         <w:jc w:val="both"/>
@@ -1539,7 +1568,7 @@
       <w:pPr>
         <w:numPr>
           <w:ilvl w:val="0"/>
-          <w:numId w:val="6"/>
+          <w:numId w:val="7"/>
         </w:numPr>
         <w:ind w:left="720" w:hanging="360"/>
         <w:jc w:val="both"/>
@@ -1566,6 +1595,402 @@
       <w:pPr>
         <w:ind w:left="0" w:firstLine="0"/>
         <w:jc w:val="both"/>
+        <w:rPr/>
+      </w:pPr>
+      <w:r>
+        <w:rPr>
+          <w:rtl w:val="0"/>
+        </w:rPr>
+      </w:r>
+    </w:p>
+    <w:p>
+      <w:pPr>
+        <w:pStyle w:val="Heading1"/>
+        <w:rPr/>
+      </w:pPr>
+      <w:bookmarkStart w:colFirst="0" w:colLast="0" w:name="_sigqktpbmstm" w:id="6"/>
+      <w:bookmarkEnd w:id="6"/>
+      <w:r>
+        <w:rPr>
+          <w:rtl w:val="0"/>
+        </w:rPr>
+        <w:t xml:space="preserve">Requisiti non funzionali</w:t>
+      </w:r>
+    </w:p>
+    <w:p>
+      <w:pPr>
+        <w:numPr>
+          <w:ilvl w:val="0"/>
+          <w:numId w:val="6"/>
+        </w:numPr>
+        <w:ind w:left="720" w:hanging="360"/>
+        <w:rPr/>
+      </w:pPr>
+      <w:r>
+        <w:rPr>
+          <w:b w:val="1"/>
+          <w:rtl w:val="0"/>
+        </w:rPr>
+        <w:t xml:space="preserve">PRIVACY</w:t>
+      </w:r>
+    </w:p>
+    <w:p>
+      <w:pPr>
+        <w:ind w:left="720" w:firstLine="0"/>
+        <w:rPr/>
+      </w:pPr>
+      <w:r>
+        <w:rPr>
+          <w:rtl w:val="0"/>
+        </w:rPr>
+        <w:t xml:space="preserve">L’applicazione deve essere progettata e realizzata in ottemperanza delle vigenti disposizioni di legge in materia di tutela della privacy e trattamento dei dati.</w:t>
+      </w:r>
+    </w:p>
+    <w:p>
+      <w:pPr>
+        <w:ind w:left="720" w:firstLine="0"/>
+        <w:rPr/>
+      </w:pPr>
+      <w:r>
+        <w:rPr>
+          <w:rtl w:val="0"/>
+        </w:rPr>
+        <w:t xml:space="preserve">L’applicazione deve essere compliant al Regolamento per la protezione dei dati (GDPR).</w:t>
+      </w:r>
+    </w:p>
+    <w:p>
+      <w:pPr>
+        <w:ind w:left="720" w:firstLine="0"/>
+        <w:rPr/>
+      </w:pPr>
+      <w:r>
+        <w:rPr>
+          <w:rtl w:val="0"/>
+        </w:rPr>
+      </w:r>
+    </w:p>
+    <w:p>
+      <w:pPr>
+        <w:numPr>
+          <w:ilvl w:val="0"/>
+          <w:numId w:val="6"/>
+        </w:numPr>
+        <w:ind w:left="720" w:hanging="360"/>
+        <w:rPr/>
+      </w:pPr>
+      <w:r>
+        <w:rPr>
+          <w:b w:val="1"/>
+          <w:rtl w:val="0"/>
+        </w:rPr>
+        <w:t xml:space="preserve">SICUREZZA</w:t>
+      </w:r>
+    </w:p>
+    <w:p>
+      <w:pPr>
+        <w:ind w:left="720" w:firstLine="0"/>
+        <w:rPr/>
+      </w:pPr>
+      <w:r>
+        <w:rPr>
+          <w:rtl w:val="0"/>
+        </w:rPr>
+        <w:t xml:space="preserve">L’applicazione di rete deve essere progettata e realizzata per garantire un alto livello di sicurezza sia nell’utilizzo del sistema sia nella memorizzazione dei dati.</w:t>
+      </w:r>
+    </w:p>
+    <w:p>
+      <w:pPr>
+        <w:ind w:left="720" w:firstLine="0"/>
+        <w:rPr/>
+      </w:pPr>
+      <w:r>
+        <w:rPr>
+          <w:rtl w:val="0"/>
+        </w:rPr>
+      </w:r>
+    </w:p>
+    <w:p>
+      <w:pPr>
+        <w:numPr>
+          <w:ilvl w:val="0"/>
+          <w:numId w:val="6"/>
+        </w:numPr>
+        <w:ind w:left="720" w:hanging="360"/>
+        <w:rPr/>
+      </w:pPr>
+      <w:r>
+        <w:rPr>
+          <w:b w:val="1"/>
+          <w:rtl w:val="0"/>
+        </w:rPr>
+        <w:t xml:space="preserve">SCALABILITA’</w:t>
+      </w:r>
+    </w:p>
+    <w:p>
+      <w:pPr>
+        <w:ind w:left="720" w:firstLine="0"/>
+        <w:rPr/>
+      </w:pPr>
+      <w:r>
+        <w:rPr>
+          <w:rtl w:val="0"/>
+        </w:rPr>
+        <w:t xml:space="preserve">L’applicazione deve garantire l’elaborazione di un numero crescente di utenti. Ci si aspetta che questo sistema possa essere utilizzato da un numero di utenti compreso tra le poche centinaia (200) e qualche migliaia (3000).</w:t>
+      </w:r>
+    </w:p>
+    <w:p>
+      <w:pPr>
+        <w:ind w:left="720" w:firstLine="0"/>
+        <w:rPr/>
+      </w:pPr>
+      <w:r>
+        <w:rPr>
+          <w:rtl w:val="0"/>
+        </w:rPr>
+      </w:r>
+    </w:p>
+    <w:p>
+      <w:pPr>
+        <w:numPr>
+          <w:ilvl w:val="0"/>
+          <w:numId w:val="6"/>
+        </w:numPr>
+        <w:ind w:left="720" w:hanging="360"/>
+        <w:rPr/>
+      </w:pPr>
+      <w:r>
+        <w:rPr>
+          <w:b w:val="1"/>
+          <w:rtl w:val="0"/>
+        </w:rPr>
+        <w:t xml:space="preserve">LINGUA DI SISTEMA</w:t>
+      </w:r>
+    </w:p>
+    <w:p>
+      <w:pPr>
+        <w:ind w:left="720" w:firstLine="0"/>
+        <w:rPr/>
+      </w:pPr>
+      <w:r>
+        <w:rPr>
+          <w:rtl w:val="0"/>
+        </w:rPr>
+        <w:t xml:space="preserve">L’applicazione deve essere fornita in lingua italiana.</w:t>
+      </w:r>
+    </w:p>
+    <w:p>
+      <w:pPr>
+        <w:ind w:left="720" w:firstLine="0"/>
+        <w:rPr/>
+      </w:pPr>
+      <w:r>
+        <w:rPr>
+          <w:rtl w:val="0"/>
+        </w:rPr>
+      </w:r>
+    </w:p>
+    <w:p>
+      <w:pPr>
+        <w:numPr>
+          <w:ilvl w:val="0"/>
+          <w:numId w:val="6"/>
+        </w:numPr>
+        <w:ind w:left="720" w:hanging="360"/>
+        <w:rPr/>
+      </w:pPr>
+      <w:r>
+        <w:rPr>
+          <w:b w:val="1"/>
+          <w:rtl w:val="0"/>
+        </w:rPr>
+        <w:t xml:space="preserve">PRESTAZIONI</w:t>
+      </w:r>
+    </w:p>
+    <w:p>
+      <w:pPr>
+        <w:ind w:left="720" w:firstLine="0"/>
+        <w:rPr/>
+      </w:pPr>
+      <w:r>
+        <w:rPr>
+          <w:rtl w:val="0"/>
+        </w:rPr>
+        <w:t xml:space="preserve">In una situazione di connettività internet adeguata (40 Mb/s in download, 10 Mb/s in upload), le pagine web del sistema devono essere completamente caricate dal browser entro al massimo 2 secondi.</w:t>
+      </w:r>
+    </w:p>
+    <w:p>
+      <w:pPr>
+        <w:ind w:left="720" w:firstLine="0"/>
+        <w:rPr/>
+      </w:pPr>
+      <w:r>
+        <w:rPr>
+          <w:rtl w:val="0"/>
+        </w:rPr>
+      </w:r>
+    </w:p>
+    <w:p>
+      <w:pPr>
+        <w:numPr>
+          <w:ilvl w:val="0"/>
+          <w:numId w:val="6"/>
+        </w:numPr>
+        <w:ind w:left="720" w:hanging="360"/>
+        <w:rPr/>
+      </w:pPr>
+      <w:r>
+        <w:rPr>
+          <w:b w:val="1"/>
+          <w:rtl w:val="0"/>
+        </w:rPr>
+        <w:t xml:space="preserve">COMPATIBILITA’</w:t>
+      </w:r>
+    </w:p>
+    <w:p>
+      <w:pPr>
+        <w:ind w:left="720" w:firstLine="0"/>
+        <w:rPr/>
+      </w:pPr>
+      <w:r>
+        <w:rPr>
+          <w:rtl w:val="0"/>
+        </w:rPr>
+        <w:t xml:space="preserve">Il sito web deve supportare tutti i browser più utilizzati a livello globale sulle varie piattaforme, ovvero le versioni di browser basati su webkit (Chrome, Edge, Safari, ecc…) e Firefox uscite dal 2019.</w:t>
+      </w:r>
+    </w:p>
+    <w:p>
+      <w:pPr>
+        <w:ind w:left="720" w:firstLine="0"/>
+        <w:rPr/>
+      </w:pPr>
+      <w:r>
+        <w:rPr>
+          <w:rtl w:val="0"/>
+        </w:rPr>
+      </w:r>
+    </w:p>
+    <w:p>
+      <w:pPr>
+        <w:numPr>
+          <w:ilvl w:val="0"/>
+          <w:numId w:val="6"/>
+        </w:numPr>
+        <w:ind w:left="720" w:hanging="360"/>
+        <w:rPr/>
+      </w:pPr>
+      <w:r>
+        <w:rPr>
+          <w:b w:val="1"/>
+          <w:rtl w:val="0"/>
+        </w:rPr>
+        <w:t xml:space="preserve">FACILITA’ D’USO</w:t>
+      </w:r>
+    </w:p>
+    <w:p>
+      <w:pPr>
+        <w:ind w:left="720" w:firstLine="0"/>
+        <w:rPr/>
+      </w:pPr>
+      <w:r>
+        <w:rPr>
+          <w:rtl w:val="0"/>
+        </w:rPr>
+        <w:t xml:space="preserve">Un nuovo utente del sistema deve essere in grado di utilizzarlo correttamente già dal primo utilizzo.</w:t>
+      </w:r>
+    </w:p>
+    <w:p>
+      <w:pPr>
+        <w:ind w:left="720" w:firstLine="0"/>
+        <w:rPr/>
+      </w:pPr>
+      <w:r>
+        <w:rPr>
+          <w:rtl w:val="0"/>
+        </w:rPr>
+      </w:r>
+    </w:p>
+    <w:p>
+      <w:pPr>
+        <w:numPr>
+          <w:ilvl w:val="0"/>
+          <w:numId w:val="6"/>
+        </w:numPr>
+        <w:ind w:left="720" w:hanging="360"/>
+        <w:rPr/>
+      </w:pPr>
+      <w:r>
+        <w:rPr>
+          <w:b w:val="1"/>
+          <w:rtl w:val="0"/>
+        </w:rPr>
+        <w:t xml:space="preserve">ACCESSIBILITA’</w:t>
+      </w:r>
+    </w:p>
+    <w:p>
+      <w:pPr>
+        <w:ind w:left="720" w:firstLine="0"/>
+        <w:rPr/>
+      </w:pPr>
+      <w:r>
+        <w:rPr>
+          <w:rtl w:val="0"/>
+        </w:rPr>
+        <w:t xml:space="preserve">Il sito web deve essere accessibile da utenti affetti da daltonismo</w:t>
+      </w:r>
+    </w:p>
+    <w:p>
+      <w:pPr>
+        <w:ind w:left="720" w:firstLine="0"/>
+        <w:rPr/>
+      </w:pPr>
+      <w:r>
+        <w:rPr>
+          <w:rtl w:val="0"/>
+        </w:rPr>
+      </w:r>
+    </w:p>
+    <w:p>
+      <w:pPr>
+        <w:numPr>
+          <w:ilvl w:val="0"/>
+          <w:numId w:val="6"/>
+        </w:numPr>
+        <w:ind w:left="720" w:hanging="360"/>
+        <w:rPr/>
+      </w:pPr>
+      <w:r>
+        <w:rPr>
+          <w:b w:val="1"/>
+          <w:rtl w:val="0"/>
+        </w:rPr>
+        <w:t xml:space="preserve">RESPONSIVITA’</w:t>
+      </w:r>
+    </w:p>
+    <w:p>
+      <w:pPr>
+        <w:ind w:left="720" w:firstLine="0"/>
+        <w:rPr/>
+      </w:pPr>
+      <w:r>
+        <w:rPr>
+          <w:rtl w:val="0"/>
+        </w:rPr>
+        <w:t xml:space="preserve">Il sito web deve adattare il proprio contenuto in base alla dimensione e al rapporto di forma del dispositivo su cui è visualizzato. Questo comprende computer, tablet e smartphone.</w:t>
+      </w:r>
+    </w:p>
+    <w:p>
+      <w:pPr>
+        <w:ind w:left="0" w:firstLine="0"/>
+        <w:rPr/>
+      </w:pPr>
+      <w:r>
+        <w:rPr>
+          <w:rtl w:val="0"/>
+        </w:rPr>
+      </w:r>
+    </w:p>
+    <w:p>
+      <w:pPr>
         <w:rPr/>
       </w:pPr>
       <w:r>
@@ -2181,6 +2606,116 @@
     </w:lvl>
   </w:abstractNum>
   <w:abstractNum w:abstractNumId="6">
+    <w:lvl w:ilvl="0">
+      <w:start w:val="1"/>
+      <w:numFmt w:val="decimal"/>
+      <w:lvlText w:val="%1."/>
+      <w:lvlJc w:val="left"/>
+      <w:pPr>
+        <w:ind w:left="720" w:hanging="360"/>
+      </w:pPr>
+      <w:rPr>
+        <w:u w:val="none"/>
+      </w:rPr>
+    </w:lvl>
+    <w:lvl w:ilvl="1">
+      <w:start w:val="1"/>
+      <w:numFmt w:val="lowerLetter"/>
+      <w:lvlText w:val="%2."/>
+      <w:lvlJc w:val="left"/>
+      <w:pPr>
+        <w:ind w:left="1440" w:hanging="360"/>
+      </w:pPr>
+      <w:rPr>
+        <w:u w:val="none"/>
+      </w:rPr>
+    </w:lvl>
+    <w:lvl w:ilvl="2">
+      <w:start w:val="1"/>
+      <w:numFmt w:val="lowerRoman"/>
+      <w:lvlText w:val="%3."/>
+      <w:lvlJc w:val="right"/>
+      <w:pPr>
+        <w:ind w:left="2160" w:hanging="360"/>
+      </w:pPr>
+      <w:rPr>
+        <w:u w:val="none"/>
+      </w:rPr>
+    </w:lvl>
+    <w:lvl w:ilvl="3">
+      <w:start w:val="1"/>
+      <w:numFmt w:val="decimal"/>
+      <w:lvlText w:val="%4."/>
+      <w:lvlJc w:val="left"/>
+      <w:pPr>
+        <w:ind w:left="2880" w:hanging="360"/>
+      </w:pPr>
+      <w:rPr>
+        <w:u w:val="none"/>
+      </w:rPr>
+    </w:lvl>
+    <w:lvl w:ilvl="4">
+      <w:start w:val="1"/>
+      <w:numFmt w:val="lowerLetter"/>
+      <w:lvlText w:val="%5."/>
+      <w:lvlJc w:val="left"/>
+      <w:pPr>
+        <w:ind w:left="3600" w:hanging="360"/>
+      </w:pPr>
+      <w:rPr>
+        <w:u w:val="none"/>
+      </w:rPr>
+    </w:lvl>
+    <w:lvl w:ilvl="5">
+      <w:start w:val="1"/>
+      <w:numFmt w:val="lowerRoman"/>
+      <w:lvlText w:val="%6."/>
+      <w:lvlJc w:val="right"/>
+      <w:pPr>
+        <w:ind w:left="4320" w:hanging="360"/>
+      </w:pPr>
+      <w:rPr>
+        <w:u w:val="none"/>
+      </w:rPr>
+    </w:lvl>
+    <w:lvl w:ilvl="6">
+      <w:start w:val="1"/>
+      <w:numFmt w:val="decimal"/>
+      <w:lvlText w:val="%7."/>
+      <w:lvlJc w:val="left"/>
+      <w:pPr>
+        <w:ind w:left="5040" w:hanging="360"/>
+      </w:pPr>
+      <w:rPr>
+        <w:u w:val="none"/>
+      </w:rPr>
+    </w:lvl>
+    <w:lvl w:ilvl="7">
+      <w:start w:val="1"/>
+      <w:numFmt w:val="lowerLetter"/>
+      <w:lvlText w:val="%8."/>
+      <w:lvlJc w:val="left"/>
+      <w:pPr>
+        <w:ind w:left="5760" w:hanging="360"/>
+      </w:pPr>
+      <w:rPr>
+        <w:u w:val="none"/>
+      </w:rPr>
+    </w:lvl>
+    <w:lvl w:ilvl="8">
+      <w:start w:val="1"/>
+      <w:numFmt w:val="lowerRoman"/>
+      <w:lvlText w:val="%9."/>
+      <w:lvlJc w:val="right"/>
+      <w:pPr>
+        <w:ind w:left="6480" w:hanging="360"/>
+      </w:pPr>
+      <w:rPr>
+        <w:u w:val="none"/>
+      </w:rPr>
+    </w:lvl>
+  </w:abstractNum>
+  <w:abstractNum w:abstractNumId="7">
     <w:lvl w:ilvl="0">
       <w:start w:val="1"/>
       <w:numFmt w:val="decimal"/>
@@ -2309,6 +2844,9 @@
   </w:num>
   <w:num w:numId="6">
     <w:abstractNumId w:val="6"/>
+  </w:num>
+  <w:num w:numId="7">
+    <w:abstractNumId w:val="7"/>
   </w:num>
 </w:numbering>
 </file>

</xml_diff>

<commit_message>
Revisioni minori al documento di progetto
</commit_message>
<xml_diff>
--- a/Documento di progetto.docx
+++ b/Documento di progetto.docx
@@ -863,94 +863,75 @@
         <w:p>
           <w:pPr>
             <w:pStyle w:val="Sommario1"/>
-            <w:tabs>
-              <w:tab w:val="right" w:leader="dot" w:pos="9628"/>
-            </w:tabs>
             <w:rPr>
-              <w:rFonts w:ascii="Poppins" w:eastAsiaTheme="minorEastAsia" w:hAnsi="Poppins" w:cs="Poppins"/>
-              <w:noProof/>
+              <w:rFonts w:eastAsiaTheme="minorEastAsia"/>
               <w:lang w:eastAsia="it-IT"/>
             </w:rPr>
           </w:pPr>
           <w:r>
             <w:rPr>
-              <w:rFonts w:ascii="Poppins" w:hAnsi="Poppins" w:cs="Poppins"/>
+              <w:rFonts w:ascii="Poppins Light" w:hAnsi="Poppins Light" w:cs="Poppins Light"/>
             </w:rPr>
             <w:fldChar w:fldCharType="begin"/>
           </w:r>
           <w:r>
             <w:rPr>
-              <w:rFonts w:ascii="Poppins" w:hAnsi="Poppins" w:cs="Poppins"/>
+              <w:rFonts w:ascii="Poppins Light" w:hAnsi="Poppins Light" w:cs="Poppins Light"/>
             </w:rPr>
             <w:instrText xml:space="preserve"> TOC \o "1-3" \h \z \u </w:instrText>
           </w:r>
           <w:r>
             <w:rPr>
-              <w:rFonts w:ascii="Poppins" w:hAnsi="Poppins" w:cs="Poppins"/>
+              <w:rFonts w:ascii="Poppins Light" w:hAnsi="Poppins Light" w:cs="Poppins Light"/>
             </w:rPr>
             <w:fldChar w:fldCharType="separate"/>
           </w:r>
-          <w:hyperlink w:anchor="_Toc116232443" w:history="1">
+          <w:hyperlink w:anchor="_Toc116589339" w:history="1">
             <w:r>
               <w:rPr>
                 <w:rStyle w:val="Collegamentoipertestuale"/>
-                <w:rFonts w:ascii="Poppins" w:eastAsia="Times New Roman" w:hAnsi="Poppins" w:cs="Poppins"/>
-                <w:noProof/>
+                <w:rFonts w:eastAsia="Times New Roman"/>
                 <w:lang w:eastAsia="it-IT"/>
               </w:rPr>
               <w:t>Obiettivi del progetto</w:t>
             </w:r>
             <w:r>
               <w:rPr>
-                <w:rFonts w:ascii="Poppins" w:hAnsi="Poppins" w:cs="Poppins"/>
-                <w:noProof/>
                 <w:webHidden/>
               </w:rPr>
               <w:tab/>
             </w:r>
             <w:r>
               <w:rPr>
-                <w:rFonts w:ascii="Poppins" w:hAnsi="Poppins" w:cs="Poppins"/>
-                <w:noProof/>
                 <w:webHidden/>
               </w:rPr>
               <w:fldChar w:fldCharType="begin"/>
             </w:r>
             <w:r>
               <w:rPr>
-                <w:rFonts w:ascii="Poppins" w:hAnsi="Poppins" w:cs="Poppins"/>
-                <w:noProof/>
-                <w:webHidden/>
-              </w:rPr>
-              <w:instrText xml:space="preserve"> PAGEREF _Toc116232443 \h </w:instrText>
-            </w:r>
-            <w:r>
-              <w:rPr>
-                <w:rFonts w:ascii="Poppins" w:hAnsi="Poppins" w:cs="Poppins"/>
-                <w:noProof/>
-                <w:webHidden/>
-              </w:rPr>
-            </w:r>
-            <w:r>
-              <w:rPr>
-                <w:rFonts w:ascii="Poppins" w:hAnsi="Poppins" w:cs="Poppins"/>
-                <w:noProof/>
+                <w:webHidden/>
+              </w:rPr>
+              <w:instrText xml:space="preserve"> PAGEREF _Toc116589339 \h </w:instrText>
+            </w:r>
+            <w:r>
+              <w:rPr>
+                <w:webHidden/>
+              </w:rPr>
+            </w:r>
+            <w:r>
+              <w:rPr>
                 <w:webHidden/>
               </w:rPr>
               <w:fldChar w:fldCharType="separate"/>
             </w:r>
             <w:r>
               <w:rPr>
-                <w:rFonts w:ascii="Poppins" w:hAnsi="Poppins" w:cs="Poppins"/>
-                <w:noProof/>
                 <w:webHidden/>
               </w:rPr>
               <w:t>4</w:t>
             </w:r>
             <w:r>
               <w:rPr>
-                <w:rFonts w:ascii="Poppins" w:hAnsi="Poppins" w:cs="Poppins"/>
-                <w:noProof/>
                 <w:webHidden/>
               </w:rPr>
               <w:fldChar w:fldCharType="end"/>
@@ -960,75 +941,55 @@
         <w:p>
           <w:pPr>
             <w:pStyle w:val="Sommario1"/>
-            <w:tabs>
-              <w:tab w:val="right" w:leader="dot" w:pos="9628"/>
-            </w:tabs>
             <w:rPr>
-              <w:rFonts w:ascii="Poppins" w:eastAsiaTheme="minorEastAsia" w:hAnsi="Poppins" w:cs="Poppins"/>
-              <w:noProof/>
+              <w:rFonts w:ascii="Poppins Light" w:eastAsiaTheme="minorEastAsia" w:hAnsi="Poppins Light" w:cs="Poppins Light"/>
               <w:lang w:eastAsia="it-IT"/>
             </w:rPr>
           </w:pPr>
-          <w:hyperlink w:anchor="_Toc116232444" w:history="1">
+          <w:hyperlink w:anchor="_Toc116589340" w:history="1">
             <w:r>
               <w:rPr>
                 <w:rStyle w:val="Collegamentoipertestuale"/>
-                <w:rFonts w:ascii="Poppins" w:hAnsi="Poppins" w:cs="Poppins"/>
-                <w:noProof/>
               </w:rPr>
               <w:t>Requisiti funzionali</w:t>
             </w:r>
             <w:r>
               <w:rPr>
-                <w:rFonts w:ascii="Poppins" w:hAnsi="Poppins" w:cs="Poppins"/>
-                <w:noProof/>
                 <w:webHidden/>
               </w:rPr>
               <w:tab/>
             </w:r>
             <w:r>
               <w:rPr>
-                <w:rFonts w:ascii="Poppins" w:hAnsi="Poppins" w:cs="Poppins"/>
-                <w:noProof/>
                 <w:webHidden/>
               </w:rPr>
               <w:fldChar w:fldCharType="begin"/>
             </w:r>
             <w:r>
               <w:rPr>
-                <w:rFonts w:ascii="Poppins" w:hAnsi="Poppins" w:cs="Poppins"/>
-                <w:noProof/>
-                <w:webHidden/>
-              </w:rPr>
-              <w:instrText xml:space="preserve"> PAGEREF _Toc116232444 \h </w:instrText>
-            </w:r>
-            <w:r>
-              <w:rPr>
-                <w:rFonts w:ascii="Poppins" w:hAnsi="Poppins" w:cs="Poppins"/>
-                <w:noProof/>
-                <w:webHidden/>
-              </w:rPr>
-            </w:r>
-            <w:r>
-              <w:rPr>
-                <w:rFonts w:ascii="Poppins" w:hAnsi="Poppins" w:cs="Poppins"/>
-                <w:noProof/>
+                <w:webHidden/>
+              </w:rPr>
+              <w:instrText xml:space="preserve"> PAGEREF _Toc116589340 \h </w:instrText>
+            </w:r>
+            <w:r>
+              <w:rPr>
+                <w:webHidden/>
+              </w:rPr>
+            </w:r>
+            <w:r>
+              <w:rPr>
                 <w:webHidden/>
               </w:rPr>
               <w:fldChar w:fldCharType="separate"/>
             </w:r>
             <w:r>
               <w:rPr>
-                <w:rFonts w:ascii="Poppins" w:hAnsi="Poppins" w:cs="Poppins"/>
-                <w:noProof/>
                 <w:webHidden/>
               </w:rPr>
               <w:t>5</w:t>
             </w:r>
             <w:r>
               <w:rPr>
-                <w:rFonts w:ascii="Poppins" w:hAnsi="Poppins" w:cs="Poppins"/>
-                <w:noProof/>
                 <w:webHidden/>
               </w:rPr>
               <w:fldChar w:fldCharType="end"/>
@@ -1044,7 +1005,7 @@
               <w:lang w:eastAsia="it-IT"/>
             </w:rPr>
           </w:pPr>
-          <w:hyperlink w:anchor="_Toc116232445" w:history="1">
+          <w:hyperlink w:anchor="_Toc116589341" w:history="1">
             <w:r>
               <w:rPr>
                 <w:rStyle w:val="Collegamentoipertestuale"/>
@@ -1091,7 +1052,7 @@
                 <w:noProof/>
                 <w:webHidden/>
               </w:rPr>
-              <w:instrText xml:space="preserve"> PAGEREF _Toc116232445 \h </w:instrText>
+              <w:instrText xml:space="preserve"> PAGEREF _Toc116589341 \h </w:instrText>
             </w:r>
             <w:r>
               <w:rPr>
@@ -1135,7 +1096,7 @@
               <w:lang w:eastAsia="it-IT"/>
             </w:rPr>
           </w:pPr>
-          <w:hyperlink w:anchor="_Toc116232446" w:history="1">
+          <w:hyperlink w:anchor="_Toc116589342" w:history="1">
             <w:r>
               <w:rPr>
                 <w:rStyle w:val="Collegamentoipertestuale"/>
@@ -1182,7 +1143,7 @@
                 <w:noProof/>
                 <w:webHidden/>
               </w:rPr>
-              <w:instrText xml:space="preserve"> PAGEREF _Toc116232446 \h </w:instrText>
+              <w:instrText xml:space="preserve"> PAGEREF _Toc116589342 \h </w:instrText>
             </w:r>
             <w:r>
               <w:rPr>
@@ -1226,7 +1187,7 @@
               <w:lang w:eastAsia="it-IT"/>
             </w:rPr>
           </w:pPr>
-          <w:hyperlink w:anchor="_Toc116232447" w:history="1">
+          <w:hyperlink w:anchor="_Toc116589343" w:history="1">
             <w:r>
               <w:rPr>
                 <w:rStyle w:val="Collegamentoipertestuale"/>
@@ -1273,7 +1234,7 @@
                 <w:noProof/>
                 <w:webHidden/>
               </w:rPr>
-              <w:instrText xml:space="preserve"> PAGEREF _Toc116232447 \h </w:instrText>
+              <w:instrText xml:space="preserve"> PAGEREF _Toc116589343 \h </w:instrText>
             </w:r>
             <w:r>
               <w:rPr>
@@ -1317,7 +1278,7 @@
               <w:lang w:eastAsia="it-IT"/>
             </w:rPr>
           </w:pPr>
-          <w:hyperlink w:anchor="_Toc116232448" w:history="1">
+          <w:hyperlink w:anchor="_Toc116589344" w:history="1">
             <w:r>
               <w:rPr>
                 <w:rStyle w:val="Collegamentoipertestuale"/>
@@ -1364,7 +1325,7 @@
                 <w:noProof/>
                 <w:webHidden/>
               </w:rPr>
-              <w:instrText xml:space="preserve"> PAGEREF _Toc116232448 \h </w:instrText>
+              <w:instrText xml:space="preserve"> PAGEREF _Toc116589344 \h </w:instrText>
             </w:r>
             <w:r>
               <w:rPr>
@@ -1408,7 +1369,7 @@
               <w:lang w:eastAsia="it-IT"/>
             </w:rPr>
           </w:pPr>
-          <w:hyperlink w:anchor="_Toc116232449" w:history="1">
+          <w:hyperlink w:anchor="_Toc116589345" w:history="1">
             <w:r>
               <w:rPr>
                 <w:rStyle w:val="Collegamentoipertestuale"/>
@@ -1455,7 +1416,7 @@
                 <w:noProof/>
                 <w:webHidden/>
               </w:rPr>
-              <w:instrText xml:space="preserve"> PAGEREF _Toc116232449 \h </w:instrText>
+              <w:instrText xml:space="preserve"> PAGEREF _Toc116589345 \h </w:instrText>
             </w:r>
             <w:r>
               <w:rPr>
@@ -1493,75 +1454,55 @@
         <w:p>
           <w:pPr>
             <w:pStyle w:val="Sommario2"/>
-            <w:tabs>
-              <w:tab w:val="right" w:leader="dot" w:pos="9628"/>
-            </w:tabs>
             <w:rPr>
-              <w:rFonts w:ascii="Poppins" w:eastAsiaTheme="minorEastAsia" w:hAnsi="Poppins" w:cs="Poppins"/>
-              <w:noProof/>
+              <w:rFonts w:eastAsiaTheme="minorEastAsia"/>
               <w:lang w:eastAsia="it-IT"/>
             </w:rPr>
           </w:pPr>
-          <w:hyperlink w:anchor="_Toc116232450" w:history="1">
+          <w:hyperlink w:anchor="_Toc116589346" w:history="1">
             <w:r>
               <w:rPr>
                 <w:rStyle w:val="Collegamentoipertestuale"/>
-                <w:rFonts w:ascii="Poppins" w:hAnsi="Poppins" w:cs="Poppins"/>
-                <w:noProof/>
               </w:rPr>
               <w:t>Utente anonimo</w:t>
             </w:r>
             <w:r>
               <w:rPr>
-                <w:rFonts w:ascii="Poppins" w:hAnsi="Poppins" w:cs="Poppins"/>
-                <w:noProof/>
                 <w:webHidden/>
               </w:rPr>
               <w:tab/>
             </w:r>
             <w:r>
               <w:rPr>
-                <w:rFonts w:ascii="Poppins" w:hAnsi="Poppins" w:cs="Poppins"/>
-                <w:noProof/>
                 <w:webHidden/>
               </w:rPr>
               <w:fldChar w:fldCharType="begin"/>
             </w:r>
             <w:r>
               <w:rPr>
-                <w:rFonts w:ascii="Poppins" w:hAnsi="Poppins" w:cs="Poppins"/>
-                <w:noProof/>
-                <w:webHidden/>
-              </w:rPr>
-              <w:instrText xml:space="preserve"> PAGEREF _Toc116232450 \h </w:instrText>
-            </w:r>
-            <w:r>
-              <w:rPr>
-                <w:rFonts w:ascii="Poppins" w:hAnsi="Poppins" w:cs="Poppins"/>
-                <w:noProof/>
-                <w:webHidden/>
-              </w:rPr>
-            </w:r>
-            <w:r>
-              <w:rPr>
-                <w:rFonts w:ascii="Poppins" w:hAnsi="Poppins" w:cs="Poppins"/>
-                <w:noProof/>
+                <w:webHidden/>
+              </w:rPr>
+              <w:instrText xml:space="preserve"> PAGEREF _Toc116589346 \h </w:instrText>
+            </w:r>
+            <w:r>
+              <w:rPr>
+                <w:webHidden/>
+              </w:rPr>
+            </w:r>
+            <w:r>
+              <w:rPr>
                 <w:webHidden/>
               </w:rPr>
               <w:fldChar w:fldCharType="separate"/>
             </w:r>
             <w:r>
               <w:rPr>
-                <w:rFonts w:ascii="Poppins" w:hAnsi="Poppins" w:cs="Poppins"/>
-                <w:noProof/>
                 <w:webHidden/>
               </w:rPr>
               <w:t>5</w:t>
             </w:r>
             <w:r>
               <w:rPr>
-                <w:rFonts w:ascii="Poppins" w:hAnsi="Poppins" w:cs="Poppins"/>
-                <w:noProof/>
                 <w:webHidden/>
               </w:rPr>
               <w:fldChar w:fldCharType="end"/>
@@ -1577,7 +1518,7 @@
               <w:lang w:eastAsia="it-IT"/>
             </w:rPr>
           </w:pPr>
-          <w:hyperlink w:anchor="_Toc116232451" w:history="1">
+          <w:hyperlink w:anchor="_Toc116589347" w:history="1">
             <w:r>
               <w:rPr>
                 <w:rStyle w:val="Collegamentoipertestuale"/>
@@ -1624,7 +1565,7 @@
                 <w:noProof/>
                 <w:webHidden/>
               </w:rPr>
-              <w:instrText xml:space="preserve"> PAGEREF _Toc116232451 \h </w:instrText>
+              <w:instrText xml:space="preserve"> PAGEREF _Toc116589347 \h </w:instrText>
             </w:r>
             <w:r>
               <w:rPr>
@@ -1668,7 +1609,7 @@
               <w:lang w:eastAsia="it-IT"/>
             </w:rPr>
           </w:pPr>
-          <w:hyperlink w:anchor="_Toc116232452" w:history="1">
+          <w:hyperlink w:anchor="_Toc116589348" w:history="1">
             <w:r>
               <w:rPr>
                 <w:rStyle w:val="Collegamentoipertestuale"/>
@@ -1715,7 +1656,7 @@
                 <w:noProof/>
                 <w:webHidden/>
               </w:rPr>
-              <w:instrText xml:space="preserve"> PAGEREF _Toc116232452 \h </w:instrText>
+              <w:instrText xml:space="preserve"> PAGEREF _Toc116589348 \h </w:instrText>
             </w:r>
             <w:r>
               <w:rPr>
@@ -1753,75 +1694,55 @@
         <w:p>
           <w:pPr>
             <w:pStyle w:val="Sommario2"/>
-            <w:tabs>
-              <w:tab w:val="right" w:leader="dot" w:pos="9628"/>
-            </w:tabs>
             <w:rPr>
-              <w:rFonts w:ascii="Poppins" w:eastAsiaTheme="minorEastAsia" w:hAnsi="Poppins" w:cs="Poppins"/>
-              <w:noProof/>
+              <w:rFonts w:eastAsiaTheme="minorEastAsia"/>
               <w:lang w:eastAsia="it-IT"/>
             </w:rPr>
           </w:pPr>
-          <w:hyperlink w:anchor="_Toc116232453" w:history="1">
+          <w:hyperlink w:anchor="_Toc116589349" w:history="1">
             <w:r>
               <w:rPr>
                 <w:rStyle w:val="Collegamentoipertestuale"/>
-                <w:rFonts w:ascii="Poppins" w:hAnsi="Poppins" w:cs="Poppins"/>
-                <w:noProof/>
               </w:rPr>
               <w:t>Utente registrato</w:t>
             </w:r>
             <w:r>
               <w:rPr>
-                <w:rFonts w:ascii="Poppins" w:hAnsi="Poppins" w:cs="Poppins"/>
-                <w:noProof/>
                 <w:webHidden/>
               </w:rPr>
               <w:tab/>
             </w:r>
             <w:r>
               <w:rPr>
-                <w:rFonts w:ascii="Poppins" w:hAnsi="Poppins" w:cs="Poppins"/>
-                <w:noProof/>
                 <w:webHidden/>
               </w:rPr>
               <w:fldChar w:fldCharType="begin"/>
             </w:r>
             <w:r>
               <w:rPr>
-                <w:rFonts w:ascii="Poppins" w:hAnsi="Poppins" w:cs="Poppins"/>
-                <w:noProof/>
-                <w:webHidden/>
-              </w:rPr>
-              <w:instrText xml:space="preserve"> PAGEREF _Toc116232453 \h </w:instrText>
-            </w:r>
-            <w:r>
-              <w:rPr>
-                <w:rFonts w:ascii="Poppins" w:hAnsi="Poppins" w:cs="Poppins"/>
-                <w:noProof/>
-                <w:webHidden/>
-              </w:rPr>
-            </w:r>
-            <w:r>
-              <w:rPr>
-                <w:rFonts w:ascii="Poppins" w:hAnsi="Poppins" w:cs="Poppins"/>
-                <w:noProof/>
+                <w:webHidden/>
+              </w:rPr>
+              <w:instrText xml:space="preserve"> PAGEREF _Toc116589349 \h </w:instrText>
+            </w:r>
+            <w:r>
+              <w:rPr>
+                <w:webHidden/>
+              </w:rPr>
+            </w:r>
+            <w:r>
+              <w:rPr>
                 <w:webHidden/>
               </w:rPr>
               <w:fldChar w:fldCharType="separate"/>
             </w:r>
             <w:r>
               <w:rPr>
-                <w:rFonts w:ascii="Poppins" w:hAnsi="Poppins" w:cs="Poppins"/>
-                <w:noProof/>
                 <w:webHidden/>
               </w:rPr>
               <w:t>6</w:t>
             </w:r>
             <w:r>
               <w:rPr>
-                <w:rFonts w:ascii="Poppins" w:hAnsi="Poppins" w:cs="Poppins"/>
-                <w:noProof/>
                 <w:webHidden/>
               </w:rPr>
               <w:fldChar w:fldCharType="end"/>
@@ -1837,7 +1758,7 @@
               <w:lang w:eastAsia="it-IT"/>
             </w:rPr>
           </w:pPr>
-          <w:hyperlink w:anchor="_Toc116232454" w:history="1">
+          <w:hyperlink w:anchor="_Toc116589350" w:history="1">
             <w:r>
               <w:rPr>
                 <w:rStyle w:val="Collegamentoipertestuale"/>
@@ -1884,7 +1805,7 @@
                 <w:noProof/>
                 <w:webHidden/>
               </w:rPr>
-              <w:instrText xml:space="preserve"> PAGEREF _Toc116232454 \h </w:instrText>
+              <w:instrText xml:space="preserve"> PAGEREF _Toc116589350 \h </w:instrText>
             </w:r>
             <w:r>
               <w:rPr>
@@ -1928,7 +1849,7 @@
               <w:lang w:eastAsia="it-IT"/>
             </w:rPr>
           </w:pPr>
-          <w:hyperlink w:anchor="_Toc116232455" w:history="1">
+          <w:hyperlink w:anchor="_Toc116589351" w:history="1">
             <w:r>
               <w:rPr>
                 <w:rStyle w:val="Collegamentoipertestuale"/>
@@ -1975,7 +1896,7 @@
                 <w:noProof/>
                 <w:webHidden/>
               </w:rPr>
-              <w:instrText xml:space="preserve"> PAGEREF _Toc116232455 \h </w:instrText>
+              <w:instrText xml:space="preserve"> PAGEREF _Toc116589351 \h </w:instrText>
             </w:r>
             <w:r>
               <w:rPr>
@@ -2019,7 +1940,7 @@
               <w:lang w:eastAsia="it-IT"/>
             </w:rPr>
           </w:pPr>
-          <w:hyperlink w:anchor="_Toc116232456" w:history="1">
+          <w:hyperlink w:anchor="_Toc116589352" w:history="1">
             <w:r>
               <w:rPr>
                 <w:rStyle w:val="Collegamentoipertestuale"/>
@@ -2066,7 +1987,7 @@
                 <w:noProof/>
                 <w:webHidden/>
               </w:rPr>
-              <w:instrText xml:space="preserve"> PAGEREF _Toc116232456 \h </w:instrText>
+              <w:instrText xml:space="preserve"> PAGEREF _Toc116589352 \h </w:instrText>
             </w:r>
             <w:r>
               <w:rPr>
@@ -2110,7 +2031,7 @@
               <w:lang w:eastAsia="it-IT"/>
             </w:rPr>
           </w:pPr>
-          <w:hyperlink w:anchor="_Toc116232457" w:history="1">
+          <w:hyperlink w:anchor="_Toc116589353" w:history="1">
             <w:r>
               <w:rPr>
                 <w:rStyle w:val="Collegamentoipertestuale"/>
@@ -2157,7 +2078,7 @@
                 <w:noProof/>
                 <w:webHidden/>
               </w:rPr>
-              <w:instrText xml:space="preserve"> PAGEREF _Toc116232457 \h </w:instrText>
+              <w:instrText xml:space="preserve"> PAGEREF _Toc116589353 \h </w:instrText>
             </w:r>
             <w:r>
               <w:rPr>
@@ -2201,7 +2122,7 @@
               <w:lang w:eastAsia="it-IT"/>
             </w:rPr>
           </w:pPr>
-          <w:hyperlink w:anchor="_Toc116232458" w:history="1">
+          <w:hyperlink w:anchor="_Toc116589354" w:history="1">
             <w:r>
               <w:rPr>
                 <w:rStyle w:val="Collegamentoipertestuale"/>
@@ -2248,7 +2169,7 @@
                 <w:noProof/>
                 <w:webHidden/>
               </w:rPr>
-              <w:instrText xml:space="preserve"> PAGEREF _Toc116232458 \h </w:instrText>
+              <w:instrText xml:space="preserve"> PAGEREF _Toc116589354 \h </w:instrText>
             </w:r>
             <w:r>
               <w:rPr>
@@ -2292,7 +2213,7 @@
               <w:lang w:eastAsia="it-IT"/>
             </w:rPr>
           </w:pPr>
-          <w:hyperlink w:anchor="_Toc116232459" w:history="1">
+          <w:hyperlink w:anchor="_Toc116589355" w:history="1">
             <w:r>
               <w:rPr>
                 <w:rStyle w:val="Collegamentoipertestuale"/>
@@ -2339,7 +2260,7 @@
                 <w:noProof/>
                 <w:webHidden/>
               </w:rPr>
-              <w:instrText xml:space="preserve"> PAGEREF _Toc116232459 \h </w:instrText>
+              <w:instrText xml:space="preserve"> PAGEREF _Toc116589355 \h </w:instrText>
             </w:r>
             <w:r>
               <w:rPr>
@@ -2383,7 +2304,7 @@
               <w:lang w:eastAsia="it-IT"/>
             </w:rPr>
           </w:pPr>
-          <w:hyperlink w:anchor="_Toc116232460" w:history="1">
+          <w:hyperlink w:anchor="_Toc116589356" w:history="1">
             <w:r>
               <w:rPr>
                 <w:rStyle w:val="Collegamentoipertestuale"/>
@@ -2430,7 +2351,7 @@
                 <w:noProof/>
                 <w:webHidden/>
               </w:rPr>
-              <w:instrText xml:space="preserve"> PAGEREF _Toc116232460 \h </w:instrText>
+              <w:instrText xml:space="preserve"> PAGEREF _Toc116589356 \h </w:instrText>
             </w:r>
             <w:r>
               <w:rPr>
@@ -2474,7 +2395,7 @@
               <w:lang w:eastAsia="it-IT"/>
             </w:rPr>
           </w:pPr>
-          <w:hyperlink w:anchor="_Toc116232461" w:history="1">
+          <w:hyperlink w:anchor="_Toc116589357" w:history="1">
             <w:r>
               <w:rPr>
                 <w:rStyle w:val="Collegamentoipertestuale"/>
@@ -2521,7 +2442,7 @@
                 <w:noProof/>
                 <w:webHidden/>
               </w:rPr>
-              <w:instrText xml:space="preserve"> PAGEREF _Toc116232461 \h </w:instrText>
+              <w:instrText xml:space="preserve"> PAGEREF _Toc116589357 \h </w:instrText>
             </w:r>
             <w:r>
               <w:rPr>
@@ -2565,7 +2486,7 @@
               <w:lang w:eastAsia="it-IT"/>
             </w:rPr>
           </w:pPr>
-          <w:hyperlink w:anchor="_Toc116232462" w:history="1">
+          <w:hyperlink w:anchor="_Toc116589358" w:history="1">
             <w:r>
               <w:rPr>
                 <w:rStyle w:val="Collegamentoipertestuale"/>
@@ -2612,7 +2533,7 @@
                 <w:noProof/>
                 <w:webHidden/>
               </w:rPr>
-              <w:instrText xml:space="preserve"> PAGEREF _Toc116232462 \h </w:instrText>
+              <w:instrText xml:space="preserve"> PAGEREF _Toc116589358 \h </w:instrText>
             </w:r>
             <w:r>
               <w:rPr>
@@ -2650,75 +2571,55 @@
         <w:p>
           <w:pPr>
             <w:pStyle w:val="Sommario2"/>
-            <w:tabs>
-              <w:tab w:val="right" w:leader="dot" w:pos="9628"/>
-            </w:tabs>
             <w:rPr>
-              <w:rFonts w:ascii="Poppins" w:eastAsiaTheme="minorEastAsia" w:hAnsi="Poppins" w:cs="Poppins"/>
-              <w:noProof/>
+              <w:rFonts w:eastAsiaTheme="minorEastAsia"/>
               <w:lang w:eastAsia="it-IT"/>
             </w:rPr>
           </w:pPr>
-          <w:hyperlink w:anchor="_Toc116232463" w:history="1">
+          <w:hyperlink w:anchor="_Toc116589359" w:history="1">
             <w:r>
               <w:rPr>
                 <w:rStyle w:val="Collegamentoipertestuale"/>
-                <w:rFonts w:ascii="Poppins" w:hAnsi="Poppins" w:cs="Poppins"/>
-                <w:noProof/>
               </w:rPr>
               <w:t>Utente di segreteria</w:t>
             </w:r>
             <w:r>
               <w:rPr>
-                <w:rFonts w:ascii="Poppins" w:hAnsi="Poppins" w:cs="Poppins"/>
-                <w:noProof/>
                 <w:webHidden/>
               </w:rPr>
               <w:tab/>
             </w:r>
             <w:r>
               <w:rPr>
-                <w:rFonts w:ascii="Poppins" w:hAnsi="Poppins" w:cs="Poppins"/>
-                <w:noProof/>
                 <w:webHidden/>
               </w:rPr>
               <w:fldChar w:fldCharType="begin"/>
             </w:r>
             <w:r>
               <w:rPr>
-                <w:rFonts w:ascii="Poppins" w:hAnsi="Poppins" w:cs="Poppins"/>
-                <w:noProof/>
-                <w:webHidden/>
-              </w:rPr>
-              <w:instrText xml:space="preserve"> PAGEREF _Toc116232463 \h </w:instrText>
-            </w:r>
-            <w:r>
-              <w:rPr>
-                <w:rFonts w:ascii="Poppins" w:hAnsi="Poppins" w:cs="Poppins"/>
-                <w:noProof/>
-                <w:webHidden/>
-              </w:rPr>
-            </w:r>
-            <w:r>
-              <w:rPr>
-                <w:rFonts w:ascii="Poppins" w:hAnsi="Poppins" w:cs="Poppins"/>
-                <w:noProof/>
+                <w:webHidden/>
+              </w:rPr>
+              <w:instrText xml:space="preserve"> PAGEREF _Toc116589359 \h </w:instrText>
+            </w:r>
+            <w:r>
+              <w:rPr>
+                <w:webHidden/>
+              </w:rPr>
+            </w:r>
+            <w:r>
+              <w:rPr>
                 <w:webHidden/>
               </w:rPr>
               <w:fldChar w:fldCharType="separate"/>
             </w:r>
             <w:r>
               <w:rPr>
-                <w:rFonts w:ascii="Poppins" w:hAnsi="Poppins" w:cs="Poppins"/>
-                <w:noProof/>
                 <w:webHidden/>
               </w:rPr>
               <w:t>8</w:t>
             </w:r>
             <w:r>
               <w:rPr>
-                <w:rFonts w:ascii="Poppins" w:hAnsi="Poppins" w:cs="Poppins"/>
-                <w:noProof/>
                 <w:webHidden/>
               </w:rPr>
               <w:fldChar w:fldCharType="end"/>
@@ -2734,7 +2635,7 @@
               <w:lang w:eastAsia="it-IT"/>
             </w:rPr>
           </w:pPr>
-          <w:hyperlink w:anchor="_Toc116232464" w:history="1">
+          <w:hyperlink w:anchor="_Toc116589360" w:history="1">
             <w:r>
               <w:rPr>
                 <w:rStyle w:val="Collegamentoipertestuale"/>
@@ -2781,7 +2682,7 @@
                 <w:noProof/>
                 <w:webHidden/>
               </w:rPr>
-              <w:instrText xml:space="preserve"> PAGEREF _Toc116232464 \h </w:instrText>
+              <w:instrText xml:space="preserve"> PAGEREF _Toc116589360 \h </w:instrText>
             </w:r>
             <w:r>
               <w:rPr>
@@ -2825,7 +2726,7 @@
               <w:lang w:eastAsia="it-IT"/>
             </w:rPr>
           </w:pPr>
-          <w:hyperlink w:anchor="_Toc116232465" w:history="1">
+          <w:hyperlink w:anchor="_Toc116589361" w:history="1">
             <w:r>
               <w:rPr>
                 <w:rStyle w:val="Collegamentoipertestuale"/>
@@ -2872,7 +2773,7 @@
                 <w:noProof/>
                 <w:webHidden/>
               </w:rPr>
-              <w:instrText xml:space="preserve"> PAGEREF _Toc116232465 \h </w:instrText>
+              <w:instrText xml:space="preserve"> PAGEREF _Toc116589361 \h </w:instrText>
             </w:r>
             <w:r>
               <w:rPr>
@@ -2916,7 +2817,7 @@
               <w:lang w:eastAsia="it-IT"/>
             </w:rPr>
           </w:pPr>
-          <w:hyperlink w:anchor="_Toc116232466" w:history="1">
+          <w:hyperlink w:anchor="_Toc116589362" w:history="1">
             <w:r>
               <w:rPr>
                 <w:rStyle w:val="Collegamentoipertestuale"/>
@@ -2939,7 +2840,7 @@
                 <w:rFonts w:ascii="Poppins Light" w:hAnsi="Poppins Light" w:cs="Poppins Light"/>
                 <w:noProof/>
               </w:rPr>
-              <w:t>RESOCONTO DEI DATI</w:t>
+              <w:t>CONFERMA EVENTI PUBBLICI</w:t>
             </w:r>
             <w:r>
               <w:rPr>
@@ -2963,7 +2864,7 @@
                 <w:noProof/>
                 <w:webHidden/>
               </w:rPr>
-              <w:instrText xml:space="preserve"> PAGEREF _Toc116232466 \h </w:instrText>
+              <w:instrText xml:space="preserve"> PAGEREF _Toc116589362 \h </w:instrText>
             </w:r>
             <w:r>
               <w:rPr>
@@ -3007,7 +2908,7 @@
               <w:lang w:eastAsia="it-IT"/>
             </w:rPr>
           </w:pPr>
-          <w:hyperlink w:anchor="_Toc116232467" w:history="1">
+          <w:hyperlink w:anchor="_Toc116589363" w:history="1">
             <w:r>
               <w:rPr>
                 <w:rStyle w:val="Collegamentoipertestuale"/>
@@ -3030,7 +2931,7 @@
                 <w:rFonts w:ascii="Poppins Light" w:hAnsi="Poppins Light" w:cs="Poppins Light"/>
                 <w:noProof/>
               </w:rPr>
-              <w:t>EFFETTUARE PRENOTAZIONI</w:t>
+              <w:t>RESOCONTO DEI DATI</w:t>
             </w:r>
             <w:r>
               <w:rPr>
@@ -3054,7 +2955,7 @@
                 <w:noProof/>
                 <w:webHidden/>
               </w:rPr>
-              <w:instrText xml:space="preserve"> PAGEREF _Toc116232467 \h </w:instrText>
+              <w:instrText xml:space="preserve"> PAGEREF _Toc116589363 \h </w:instrText>
             </w:r>
             <w:r>
               <w:rPr>
@@ -3098,7 +2999,7 @@
               <w:lang w:eastAsia="it-IT"/>
             </w:rPr>
           </w:pPr>
-          <w:hyperlink w:anchor="_Toc116232468" w:history="1">
+          <w:hyperlink w:anchor="_Toc116589364" w:history="1">
             <w:r>
               <w:rPr>
                 <w:rStyle w:val="Collegamentoipertestuale"/>
@@ -3121,7 +3022,7 @@
                 <w:rFonts w:ascii="Poppins Light" w:hAnsi="Poppins Light" w:cs="Poppins Light"/>
                 <w:noProof/>
               </w:rPr>
-              <w:t>MODIFICA DESCRIZIONI SPAZI</w:t>
+              <w:t>EFFETTUARE PRENOTAZIONI</w:t>
             </w:r>
             <w:r>
               <w:rPr>
@@ -3145,7 +3046,7 @@
                 <w:noProof/>
                 <w:webHidden/>
               </w:rPr>
-              <w:instrText xml:space="preserve"> PAGEREF _Toc116232468 \h </w:instrText>
+              <w:instrText xml:space="preserve"> PAGEREF _Toc116589364 \h </w:instrText>
             </w:r>
             <w:r>
               <w:rPr>
@@ -3189,7 +3090,7 @@
               <w:lang w:eastAsia="it-IT"/>
             </w:rPr>
           </w:pPr>
-          <w:hyperlink w:anchor="_Toc116232469" w:history="1">
+          <w:hyperlink w:anchor="_Toc116589365" w:history="1">
             <w:r>
               <w:rPr>
                 <w:rStyle w:val="Collegamentoipertestuale"/>
@@ -3212,7 +3113,7 @@
                 <w:rFonts w:ascii="Poppins Light" w:hAnsi="Poppins Light" w:cs="Poppins Light"/>
                 <w:noProof/>
               </w:rPr>
-              <w:t>RIMBORSI</w:t>
+              <w:t>MODIFICA DESCRIZIONI SPAZI</w:t>
             </w:r>
             <w:r>
               <w:rPr>
@@ -3236,7 +3137,7 @@
                 <w:noProof/>
                 <w:webHidden/>
               </w:rPr>
-              <w:instrText xml:space="preserve"> PAGEREF _Toc116232469 \h </w:instrText>
+              <w:instrText xml:space="preserve"> PAGEREF _Toc116589365 \h </w:instrText>
             </w:r>
             <w:r>
               <w:rPr>
@@ -3264,84 +3165,6 @@
             <w:r>
               <w:rPr>
                 <w:rFonts w:ascii="Poppins Light" w:hAnsi="Poppins Light" w:cs="Poppins Light"/>
-                <w:noProof/>
-                <w:webHidden/>
-              </w:rPr>
-              <w:fldChar w:fldCharType="end"/>
-            </w:r>
-          </w:hyperlink>
-        </w:p>
-        <w:p>
-          <w:pPr>
-            <w:pStyle w:val="Sommario1"/>
-            <w:tabs>
-              <w:tab w:val="right" w:leader="dot" w:pos="9628"/>
-            </w:tabs>
-            <w:rPr>
-              <w:rFonts w:ascii="Poppins" w:eastAsiaTheme="minorEastAsia" w:hAnsi="Poppins" w:cs="Poppins"/>
-              <w:noProof/>
-              <w:lang w:eastAsia="it-IT"/>
-            </w:rPr>
-          </w:pPr>
-          <w:hyperlink w:anchor="_Toc116232470" w:history="1">
-            <w:r>
-              <w:rPr>
-                <w:rStyle w:val="Collegamentoipertestuale"/>
-                <w:rFonts w:ascii="Poppins" w:hAnsi="Poppins" w:cs="Poppins"/>
-                <w:noProof/>
-              </w:rPr>
-              <w:t>Requisiti non funzionali</w:t>
-            </w:r>
-            <w:r>
-              <w:rPr>
-                <w:rFonts w:ascii="Poppins" w:hAnsi="Poppins" w:cs="Poppins"/>
-                <w:noProof/>
-                <w:webHidden/>
-              </w:rPr>
-              <w:tab/>
-            </w:r>
-            <w:r>
-              <w:rPr>
-                <w:rFonts w:ascii="Poppins" w:hAnsi="Poppins" w:cs="Poppins"/>
-                <w:noProof/>
-                <w:webHidden/>
-              </w:rPr>
-              <w:fldChar w:fldCharType="begin"/>
-            </w:r>
-            <w:r>
-              <w:rPr>
-                <w:rFonts w:ascii="Poppins" w:hAnsi="Poppins" w:cs="Poppins"/>
-                <w:noProof/>
-                <w:webHidden/>
-              </w:rPr>
-              <w:instrText xml:space="preserve"> PAGEREF _Toc116232470 \h </w:instrText>
-            </w:r>
-            <w:r>
-              <w:rPr>
-                <w:rFonts w:ascii="Poppins" w:hAnsi="Poppins" w:cs="Poppins"/>
-                <w:noProof/>
-                <w:webHidden/>
-              </w:rPr>
-            </w:r>
-            <w:r>
-              <w:rPr>
-                <w:rFonts w:ascii="Poppins" w:hAnsi="Poppins" w:cs="Poppins"/>
-                <w:noProof/>
-                <w:webHidden/>
-              </w:rPr>
-              <w:fldChar w:fldCharType="separate"/>
-            </w:r>
-            <w:r>
-              <w:rPr>
-                <w:rFonts w:ascii="Poppins" w:hAnsi="Poppins" w:cs="Poppins"/>
-                <w:noProof/>
-                <w:webHidden/>
-              </w:rPr>
-              <w:t>9</w:t>
-            </w:r>
-            <w:r>
-              <w:rPr>
-                <w:rFonts w:ascii="Poppins" w:hAnsi="Poppins" w:cs="Poppins"/>
                 <w:noProof/>
                 <w:webHidden/>
               </w:rPr>
@@ -3358,14 +3181,14 @@
               <w:lang w:eastAsia="it-IT"/>
             </w:rPr>
           </w:pPr>
-          <w:hyperlink w:anchor="_Toc116232471" w:history="1">
+          <w:hyperlink w:anchor="_Toc116589366" w:history="1">
             <w:r>
               <w:rPr>
                 <w:rStyle w:val="Collegamentoipertestuale"/>
                 <w:rFonts w:ascii="Poppins Light" w:hAnsi="Poppins Light" w:cs="Poppins Light"/>
                 <w:noProof/>
               </w:rPr>
-              <w:t>1.</w:t>
+              <w:t>23.</w:t>
             </w:r>
             <w:r>
               <w:rPr>
@@ -3381,7 +3204,7 @@
                 <w:rFonts w:ascii="Poppins Light" w:hAnsi="Poppins Light" w:cs="Poppins Light"/>
                 <w:noProof/>
               </w:rPr>
-              <w:t>PRIVACY</w:t>
+              <w:t>RIMBORSI</w:t>
             </w:r>
             <w:r>
               <w:rPr>
@@ -3405,7 +3228,7 @@
                 <w:noProof/>
                 <w:webHidden/>
               </w:rPr>
-              <w:instrText xml:space="preserve"> PAGEREF _Toc116232471 \h </w:instrText>
+              <w:instrText xml:space="preserve"> PAGEREF _Toc116589366 \h </w:instrText>
             </w:r>
             <w:r>
               <w:rPr>
@@ -3434,6 +3257,64 @@
               <w:rPr>
                 <w:rFonts w:ascii="Poppins Light" w:hAnsi="Poppins Light" w:cs="Poppins Light"/>
                 <w:noProof/>
+                <w:webHidden/>
+              </w:rPr>
+              <w:fldChar w:fldCharType="end"/>
+            </w:r>
+          </w:hyperlink>
+        </w:p>
+        <w:p>
+          <w:pPr>
+            <w:pStyle w:val="Sommario1"/>
+            <w:rPr>
+              <w:rFonts w:eastAsiaTheme="minorEastAsia"/>
+              <w:lang w:eastAsia="it-IT"/>
+            </w:rPr>
+          </w:pPr>
+          <w:hyperlink w:anchor="_Toc116589367" w:history="1">
+            <w:r>
+              <w:rPr>
+                <w:rStyle w:val="Collegamentoipertestuale"/>
+              </w:rPr>
+              <w:t>Requisiti non funzionali</w:t>
+            </w:r>
+            <w:r>
+              <w:rPr>
+                <w:webHidden/>
+              </w:rPr>
+              <w:tab/>
+            </w:r>
+            <w:r>
+              <w:rPr>
+                <w:webHidden/>
+              </w:rPr>
+              <w:fldChar w:fldCharType="begin"/>
+            </w:r>
+            <w:r>
+              <w:rPr>
+                <w:webHidden/>
+              </w:rPr>
+              <w:instrText xml:space="preserve"> PAGEREF _Toc116589367 \h </w:instrText>
+            </w:r>
+            <w:r>
+              <w:rPr>
+                <w:webHidden/>
+              </w:rPr>
+            </w:r>
+            <w:r>
+              <w:rPr>
+                <w:webHidden/>
+              </w:rPr>
+              <w:fldChar w:fldCharType="separate"/>
+            </w:r>
+            <w:r>
+              <w:rPr>
+                <w:webHidden/>
+              </w:rPr>
+              <w:t>10</w:t>
+            </w:r>
+            <w:r>
+              <w:rPr>
                 <w:webHidden/>
               </w:rPr>
               <w:fldChar w:fldCharType="end"/>
@@ -3449,14 +3330,14 @@
               <w:lang w:eastAsia="it-IT"/>
             </w:rPr>
           </w:pPr>
-          <w:hyperlink w:anchor="_Toc116232472" w:history="1">
+          <w:hyperlink w:anchor="_Toc116589368" w:history="1">
             <w:r>
               <w:rPr>
                 <w:rStyle w:val="Collegamentoipertestuale"/>
                 <w:rFonts w:ascii="Poppins Light" w:hAnsi="Poppins Light" w:cs="Poppins Light"/>
                 <w:noProof/>
               </w:rPr>
-              <w:t>2.</w:t>
+              <w:t>1.</w:t>
             </w:r>
             <w:r>
               <w:rPr>
@@ -3472,7 +3353,7 @@
                 <w:rFonts w:ascii="Poppins Light" w:hAnsi="Poppins Light" w:cs="Poppins Light"/>
                 <w:noProof/>
               </w:rPr>
-              <w:t>SICUREZZA</w:t>
+              <w:t>PRIVACY</w:t>
             </w:r>
             <w:r>
               <w:rPr>
@@ -3496,7 +3377,7 @@
                 <w:noProof/>
                 <w:webHidden/>
               </w:rPr>
-              <w:instrText xml:space="preserve"> PAGEREF _Toc116232472 \h </w:instrText>
+              <w:instrText xml:space="preserve"> PAGEREF _Toc116589368 \h </w:instrText>
             </w:r>
             <w:r>
               <w:rPr>
@@ -3519,7 +3400,7 @@
                 <w:noProof/>
                 <w:webHidden/>
               </w:rPr>
-              <w:t>9</w:t>
+              <w:t>10</w:t>
             </w:r>
             <w:r>
               <w:rPr>
@@ -3540,14 +3421,14 @@
               <w:lang w:eastAsia="it-IT"/>
             </w:rPr>
           </w:pPr>
-          <w:hyperlink w:anchor="_Toc116232473" w:history="1">
+          <w:hyperlink w:anchor="_Toc116589369" w:history="1">
             <w:r>
               <w:rPr>
                 <w:rStyle w:val="Collegamentoipertestuale"/>
                 <w:rFonts w:ascii="Poppins Light" w:hAnsi="Poppins Light" w:cs="Poppins Light"/>
                 <w:noProof/>
               </w:rPr>
-              <w:t>3.</w:t>
+              <w:t>2.</w:t>
             </w:r>
             <w:r>
               <w:rPr>
@@ -3563,7 +3444,7 @@
                 <w:rFonts w:ascii="Poppins Light" w:hAnsi="Poppins Light" w:cs="Poppins Light"/>
                 <w:noProof/>
               </w:rPr>
-              <w:t>SCALABILITA’</w:t>
+              <w:t>SICUREZZA</w:t>
             </w:r>
             <w:r>
               <w:rPr>
@@ -3587,7 +3468,7 @@
                 <w:noProof/>
                 <w:webHidden/>
               </w:rPr>
-              <w:instrText xml:space="preserve"> PAGEREF _Toc116232473 \h </w:instrText>
+              <w:instrText xml:space="preserve"> PAGEREF _Toc116589369 \h </w:instrText>
             </w:r>
             <w:r>
               <w:rPr>
@@ -3610,7 +3491,7 @@
                 <w:noProof/>
                 <w:webHidden/>
               </w:rPr>
-              <w:t>9</w:t>
+              <w:t>10</w:t>
             </w:r>
             <w:r>
               <w:rPr>
@@ -3631,14 +3512,14 @@
               <w:lang w:eastAsia="it-IT"/>
             </w:rPr>
           </w:pPr>
-          <w:hyperlink w:anchor="_Toc116232474" w:history="1">
+          <w:hyperlink w:anchor="_Toc116589370" w:history="1">
             <w:r>
               <w:rPr>
                 <w:rStyle w:val="Collegamentoipertestuale"/>
                 <w:rFonts w:ascii="Poppins Light" w:hAnsi="Poppins Light" w:cs="Poppins Light"/>
                 <w:noProof/>
               </w:rPr>
-              <w:t>4.</w:t>
+              <w:t>3.</w:t>
             </w:r>
             <w:r>
               <w:rPr>
@@ -3654,7 +3535,7 @@
                 <w:rFonts w:ascii="Poppins Light" w:hAnsi="Poppins Light" w:cs="Poppins Light"/>
                 <w:noProof/>
               </w:rPr>
-              <w:t>LINGUA DI SISTEMA</w:t>
+              <w:t>SCALABILITA’</w:t>
             </w:r>
             <w:r>
               <w:rPr>
@@ -3678,7 +3559,7 @@
                 <w:noProof/>
                 <w:webHidden/>
               </w:rPr>
-              <w:instrText xml:space="preserve"> PAGEREF _Toc116232474 \h </w:instrText>
+              <w:instrText xml:space="preserve"> PAGEREF _Toc116589370 \h </w:instrText>
             </w:r>
             <w:r>
               <w:rPr>
@@ -3701,7 +3582,7 @@
                 <w:noProof/>
                 <w:webHidden/>
               </w:rPr>
-              <w:t>9</w:t>
+              <w:t>10</w:t>
             </w:r>
             <w:r>
               <w:rPr>
@@ -3722,14 +3603,14 @@
               <w:lang w:eastAsia="it-IT"/>
             </w:rPr>
           </w:pPr>
-          <w:hyperlink w:anchor="_Toc116232475" w:history="1">
+          <w:hyperlink w:anchor="_Toc116589371" w:history="1">
             <w:r>
               <w:rPr>
                 <w:rStyle w:val="Collegamentoipertestuale"/>
                 <w:rFonts w:ascii="Poppins Light" w:hAnsi="Poppins Light" w:cs="Poppins Light"/>
                 <w:noProof/>
               </w:rPr>
-              <w:t>5.</w:t>
+              <w:t>4.</w:t>
             </w:r>
             <w:r>
               <w:rPr>
@@ -3745,7 +3626,7 @@
                 <w:rFonts w:ascii="Poppins Light" w:hAnsi="Poppins Light" w:cs="Poppins Light"/>
                 <w:noProof/>
               </w:rPr>
-              <w:t>PRESTAZIONI</w:t>
+              <w:t>LINGUA DI SISTEMA</w:t>
             </w:r>
             <w:r>
               <w:rPr>
@@ -3769,7 +3650,7 @@
                 <w:noProof/>
                 <w:webHidden/>
               </w:rPr>
-              <w:instrText xml:space="preserve"> PAGEREF _Toc116232475 \h </w:instrText>
+              <w:instrText xml:space="preserve"> PAGEREF _Toc116589371 \h </w:instrText>
             </w:r>
             <w:r>
               <w:rPr>
@@ -3792,7 +3673,7 @@
                 <w:noProof/>
                 <w:webHidden/>
               </w:rPr>
-              <w:t>9</w:t>
+              <w:t>10</w:t>
             </w:r>
             <w:r>
               <w:rPr>
@@ -3813,14 +3694,14 @@
               <w:lang w:eastAsia="it-IT"/>
             </w:rPr>
           </w:pPr>
-          <w:hyperlink w:anchor="_Toc116232476" w:history="1">
+          <w:hyperlink w:anchor="_Toc116589372" w:history="1">
             <w:r>
               <w:rPr>
                 <w:rStyle w:val="Collegamentoipertestuale"/>
                 <w:rFonts w:ascii="Poppins Light" w:hAnsi="Poppins Light" w:cs="Poppins Light"/>
                 <w:noProof/>
               </w:rPr>
-              <w:t>6.</w:t>
+              <w:t>5.</w:t>
             </w:r>
             <w:r>
               <w:rPr>
@@ -3836,7 +3717,7 @@
                 <w:rFonts w:ascii="Poppins Light" w:hAnsi="Poppins Light" w:cs="Poppins Light"/>
                 <w:noProof/>
               </w:rPr>
-              <w:t>COMPATIBILITA’</w:t>
+              <w:t>PRESTAZIONI</w:t>
             </w:r>
             <w:r>
               <w:rPr>
@@ -3860,7 +3741,7 @@
                 <w:noProof/>
                 <w:webHidden/>
               </w:rPr>
-              <w:instrText xml:space="preserve"> PAGEREF _Toc116232476 \h </w:instrText>
+              <w:instrText xml:space="preserve"> PAGEREF _Toc116589372 \h </w:instrText>
             </w:r>
             <w:r>
               <w:rPr>
@@ -3883,7 +3764,7 @@
                 <w:noProof/>
                 <w:webHidden/>
               </w:rPr>
-              <w:t>9</w:t>
+              <w:t>10</w:t>
             </w:r>
             <w:r>
               <w:rPr>
@@ -3904,14 +3785,14 @@
               <w:lang w:eastAsia="it-IT"/>
             </w:rPr>
           </w:pPr>
-          <w:hyperlink w:anchor="_Toc116232477" w:history="1">
+          <w:hyperlink w:anchor="_Toc116589373" w:history="1">
             <w:r>
               <w:rPr>
                 <w:rStyle w:val="Collegamentoipertestuale"/>
                 <w:rFonts w:ascii="Poppins Light" w:hAnsi="Poppins Light" w:cs="Poppins Light"/>
                 <w:noProof/>
               </w:rPr>
-              <w:t>7.</w:t>
+              <w:t>6.</w:t>
             </w:r>
             <w:r>
               <w:rPr>
@@ -3927,7 +3808,7 @@
                 <w:rFonts w:ascii="Poppins Light" w:hAnsi="Poppins Light" w:cs="Poppins Light"/>
                 <w:noProof/>
               </w:rPr>
-              <w:t>FACILITA’ D’USO</w:t>
+              <w:t>COMPATIBILITA’</w:t>
             </w:r>
             <w:r>
               <w:rPr>
@@ -3951,7 +3832,7 @@
                 <w:noProof/>
                 <w:webHidden/>
               </w:rPr>
-              <w:instrText xml:space="preserve"> PAGEREF _Toc116232477 \h </w:instrText>
+              <w:instrText xml:space="preserve"> PAGEREF _Toc116589373 \h </w:instrText>
             </w:r>
             <w:r>
               <w:rPr>
@@ -3974,7 +3855,7 @@
                 <w:noProof/>
                 <w:webHidden/>
               </w:rPr>
-              <w:t>9</w:t>
+              <w:t>10</w:t>
             </w:r>
             <w:r>
               <w:rPr>
@@ -3995,14 +3876,14 @@
               <w:lang w:eastAsia="it-IT"/>
             </w:rPr>
           </w:pPr>
-          <w:hyperlink w:anchor="_Toc116232478" w:history="1">
+          <w:hyperlink w:anchor="_Toc116589374" w:history="1">
             <w:r>
               <w:rPr>
                 <w:rStyle w:val="Collegamentoipertestuale"/>
                 <w:rFonts w:ascii="Poppins Light" w:hAnsi="Poppins Light" w:cs="Poppins Light"/>
                 <w:noProof/>
               </w:rPr>
-              <w:t>8.</w:t>
+              <w:t>7.</w:t>
             </w:r>
             <w:r>
               <w:rPr>
@@ -4018,7 +3899,7 @@
                 <w:rFonts w:ascii="Poppins Light" w:hAnsi="Poppins Light" w:cs="Poppins Light"/>
                 <w:noProof/>
               </w:rPr>
-              <w:t>ACCESSIBILITA’</w:t>
+              <w:t>FACILITA’ D’USO</w:t>
             </w:r>
             <w:r>
               <w:rPr>
@@ -4042,7 +3923,7 @@
                 <w:noProof/>
                 <w:webHidden/>
               </w:rPr>
-              <w:instrText xml:space="preserve"> PAGEREF _Toc116232478 \h </w:instrText>
+              <w:instrText xml:space="preserve"> PAGEREF _Toc116589374 \h </w:instrText>
             </w:r>
             <w:r>
               <w:rPr>
@@ -4065,7 +3946,7 @@
                 <w:noProof/>
                 <w:webHidden/>
               </w:rPr>
-              <w:t>10</w:t>
+              <w:t>11</w:t>
             </w:r>
             <w:r>
               <w:rPr>
@@ -4086,14 +3967,14 @@
               <w:lang w:eastAsia="it-IT"/>
             </w:rPr>
           </w:pPr>
-          <w:hyperlink w:anchor="_Toc116232479" w:history="1">
+          <w:hyperlink w:anchor="_Toc116589375" w:history="1">
             <w:r>
               <w:rPr>
                 <w:rStyle w:val="Collegamentoipertestuale"/>
                 <w:rFonts w:ascii="Poppins Light" w:hAnsi="Poppins Light" w:cs="Poppins Light"/>
                 <w:noProof/>
               </w:rPr>
-              <w:t>9.</w:t>
+              <w:t>8.</w:t>
             </w:r>
             <w:r>
               <w:rPr>
@@ -4109,7 +3990,7 @@
                 <w:rFonts w:ascii="Poppins Light" w:hAnsi="Poppins Light" w:cs="Poppins Light"/>
                 <w:noProof/>
               </w:rPr>
-              <w:t>RESPONSIVITA’</w:t>
+              <w:t>ACCESSIBILITA’</w:t>
             </w:r>
             <w:r>
               <w:rPr>
@@ -4133,7 +4014,7 @@
                 <w:noProof/>
                 <w:webHidden/>
               </w:rPr>
-              <w:instrText xml:space="preserve"> PAGEREF _Toc116232479 \h </w:instrText>
+              <w:instrText xml:space="preserve"> PAGEREF _Toc116589375 \h </w:instrText>
             </w:r>
             <w:r>
               <w:rPr>
@@ -4156,7 +4037,7 @@
                 <w:noProof/>
                 <w:webHidden/>
               </w:rPr>
-              <w:t>10</w:t>
+              <w:t>11</w:t>
             </w:r>
             <w:r>
               <w:rPr>
@@ -4172,18 +4053,109 @@
           <w:pPr>
             <w:pStyle w:val="Sommario3"/>
             <w:rPr>
-              <w:rFonts w:ascii="Poppins" w:eastAsiaTheme="minorEastAsia" w:hAnsi="Poppins" w:cs="Poppins"/>
+              <w:rFonts w:ascii="Poppins Light" w:eastAsiaTheme="minorEastAsia" w:hAnsi="Poppins Light" w:cs="Poppins Light"/>
               <w:noProof/>
               <w:lang w:eastAsia="it-IT"/>
             </w:rPr>
           </w:pPr>
-          <w:hyperlink w:anchor="_Toc116232480" w:history="1">
+          <w:hyperlink w:anchor="_Toc116589376" w:history="1">
             <w:r>
               <w:rPr>
                 <w:rStyle w:val="Collegamentoipertestuale"/>
                 <w:rFonts w:ascii="Poppins Light" w:hAnsi="Poppins Light" w:cs="Poppins Light"/>
                 <w:noProof/>
               </w:rPr>
+              <w:t>9.</w:t>
+            </w:r>
+            <w:r>
+              <w:rPr>
+                <w:rFonts w:ascii="Poppins Light" w:eastAsiaTheme="minorEastAsia" w:hAnsi="Poppins Light" w:cs="Poppins Light"/>
+                <w:noProof/>
+                <w:lang w:eastAsia="it-IT"/>
+              </w:rPr>
+              <w:tab/>
+            </w:r>
+            <w:r>
+              <w:rPr>
+                <w:rStyle w:val="Collegamentoipertestuale"/>
+                <w:rFonts w:ascii="Poppins Light" w:hAnsi="Poppins Light" w:cs="Poppins Light"/>
+                <w:noProof/>
+              </w:rPr>
+              <w:t>RESPONSIVITA’</w:t>
+            </w:r>
+            <w:r>
+              <w:rPr>
+                <w:rFonts w:ascii="Poppins Light" w:hAnsi="Poppins Light" w:cs="Poppins Light"/>
+                <w:noProof/>
+                <w:webHidden/>
+              </w:rPr>
+              <w:tab/>
+            </w:r>
+            <w:r>
+              <w:rPr>
+                <w:rFonts w:ascii="Poppins Light" w:hAnsi="Poppins Light" w:cs="Poppins Light"/>
+                <w:noProof/>
+                <w:webHidden/>
+              </w:rPr>
+              <w:fldChar w:fldCharType="begin"/>
+            </w:r>
+            <w:r>
+              <w:rPr>
+                <w:rFonts w:ascii="Poppins Light" w:hAnsi="Poppins Light" w:cs="Poppins Light"/>
+                <w:noProof/>
+                <w:webHidden/>
+              </w:rPr>
+              <w:instrText xml:space="preserve"> PAGEREF _Toc116589376 \h </w:instrText>
+            </w:r>
+            <w:r>
+              <w:rPr>
+                <w:rFonts w:ascii="Poppins Light" w:hAnsi="Poppins Light" w:cs="Poppins Light"/>
+                <w:noProof/>
+                <w:webHidden/>
+              </w:rPr>
+            </w:r>
+            <w:r>
+              <w:rPr>
+                <w:rFonts w:ascii="Poppins Light" w:hAnsi="Poppins Light" w:cs="Poppins Light"/>
+                <w:noProof/>
+                <w:webHidden/>
+              </w:rPr>
+              <w:fldChar w:fldCharType="separate"/>
+            </w:r>
+            <w:r>
+              <w:rPr>
+                <w:rFonts w:ascii="Poppins Light" w:hAnsi="Poppins Light" w:cs="Poppins Light"/>
+                <w:noProof/>
+                <w:webHidden/>
+              </w:rPr>
+              <w:t>11</w:t>
+            </w:r>
+            <w:r>
+              <w:rPr>
+                <w:rFonts w:ascii="Poppins Light" w:hAnsi="Poppins Light" w:cs="Poppins Light"/>
+                <w:noProof/>
+                <w:webHidden/>
+              </w:rPr>
+              <w:fldChar w:fldCharType="end"/>
+            </w:r>
+          </w:hyperlink>
+        </w:p>
+        <w:p>
+          <w:pPr>
+            <w:pStyle w:val="Sommario3"/>
+            <w:rPr>
+              <w:rFonts w:ascii="Poppins Light" w:eastAsiaTheme="minorEastAsia" w:hAnsi="Poppins Light" w:cs="Poppins Light"/>
+              <w:noProof/>
+              <w:lang w:eastAsia="it-IT"/>
+            </w:rPr>
+          </w:pPr>
+          <w:hyperlink w:anchor="_Toc116589377" w:history="1">
+            <w:r>
+              <w:rPr>
+                <w:rStyle w:val="Collegamentoipertestuale"/>
+                <w:rFonts w:ascii="Poppins Light" w:hAnsi="Poppins Light" w:cs="Poppins Light"/>
+                <w:noProof/>
+              </w:rPr>
               <w:t>10.</w:t>
             </w:r>
             <w:r>
@@ -4224,7 +4196,7 @@
                 <w:noProof/>
                 <w:webHidden/>
               </w:rPr>
-              <w:instrText xml:space="preserve"> PAGEREF _Toc116232480 \h </w:instrText>
+              <w:instrText xml:space="preserve"> PAGEREF _Toc116589377 \h </w:instrText>
             </w:r>
             <w:r>
               <w:rPr>
@@ -4247,7 +4219,7 @@
                 <w:noProof/>
                 <w:webHidden/>
               </w:rPr>
-              <w:t>10</w:t>
+              <w:t>11</w:t>
             </w:r>
             <w:r>
               <w:rPr>
@@ -4262,75 +4234,55 @@
         <w:p>
           <w:pPr>
             <w:pStyle w:val="Sommario1"/>
-            <w:tabs>
-              <w:tab w:val="right" w:leader="dot" w:pos="9628"/>
-            </w:tabs>
             <w:rPr>
-              <w:rFonts w:ascii="Poppins" w:eastAsiaTheme="minorEastAsia" w:hAnsi="Poppins" w:cs="Poppins"/>
-              <w:noProof/>
+              <w:rFonts w:eastAsiaTheme="minorEastAsia"/>
               <w:lang w:eastAsia="it-IT"/>
             </w:rPr>
           </w:pPr>
-          <w:hyperlink w:anchor="_Toc116232481" w:history="1">
+          <w:hyperlink w:anchor="_Toc116589378" w:history="1">
             <w:r>
               <w:rPr>
                 <w:rStyle w:val="Collegamentoipertestuale"/>
-                <w:rFonts w:ascii="Poppins" w:hAnsi="Poppins" w:cs="Poppins"/>
-                <w:noProof/>
               </w:rPr>
               <w:t>Front-end</w:t>
             </w:r>
             <w:r>
               <w:rPr>
-                <w:rFonts w:ascii="Poppins" w:hAnsi="Poppins" w:cs="Poppins"/>
-                <w:noProof/>
                 <w:webHidden/>
               </w:rPr>
               <w:tab/>
             </w:r>
             <w:r>
               <w:rPr>
-                <w:rFonts w:ascii="Poppins" w:hAnsi="Poppins" w:cs="Poppins"/>
-                <w:noProof/>
                 <w:webHidden/>
               </w:rPr>
               <w:fldChar w:fldCharType="begin"/>
             </w:r>
             <w:r>
               <w:rPr>
-                <w:rFonts w:ascii="Poppins" w:hAnsi="Poppins" w:cs="Poppins"/>
-                <w:noProof/>
-                <w:webHidden/>
-              </w:rPr>
-              <w:instrText xml:space="preserve"> PAGEREF _Toc116232481 \h </w:instrText>
-            </w:r>
-            <w:r>
-              <w:rPr>
-                <w:rFonts w:ascii="Poppins" w:hAnsi="Poppins" w:cs="Poppins"/>
-                <w:noProof/>
-                <w:webHidden/>
-              </w:rPr>
-            </w:r>
-            <w:r>
-              <w:rPr>
-                <w:rFonts w:ascii="Poppins" w:hAnsi="Poppins" w:cs="Poppins"/>
-                <w:noProof/>
+                <w:webHidden/>
+              </w:rPr>
+              <w:instrText xml:space="preserve"> PAGEREF _Toc116589378 \h </w:instrText>
+            </w:r>
+            <w:r>
+              <w:rPr>
+                <w:webHidden/>
+              </w:rPr>
+            </w:r>
+            <w:r>
+              <w:rPr>
                 <w:webHidden/>
               </w:rPr>
               <w:fldChar w:fldCharType="separate"/>
             </w:r>
             <w:r>
               <w:rPr>
-                <w:rFonts w:ascii="Poppins" w:hAnsi="Poppins" w:cs="Poppins"/>
-                <w:noProof/>
-                <w:webHidden/>
-              </w:rPr>
-              <w:t>11</w:t>
-            </w:r>
-            <w:r>
-              <w:rPr>
-                <w:rFonts w:ascii="Poppins" w:hAnsi="Poppins" w:cs="Poppins"/>
-                <w:noProof/>
+                <w:webHidden/>
+              </w:rPr>
+              <w:t>12</w:t>
+            </w:r>
+            <w:r>
+              <w:rPr>
                 <w:webHidden/>
               </w:rPr>
               <w:fldChar w:fldCharType="end"/>
@@ -4340,75 +4292,55 @@
         <w:p>
           <w:pPr>
             <w:pStyle w:val="Sommario1"/>
-            <w:tabs>
-              <w:tab w:val="right" w:leader="dot" w:pos="9628"/>
-            </w:tabs>
             <w:rPr>
-              <w:rFonts w:ascii="Poppins" w:eastAsiaTheme="minorEastAsia" w:hAnsi="Poppins" w:cs="Poppins"/>
-              <w:noProof/>
+              <w:rFonts w:eastAsiaTheme="minorEastAsia"/>
               <w:lang w:eastAsia="it-IT"/>
             </w:rPr>
           </w:pPr>
-          <w:hyperlink w:anchor="_Toc116232482" w:history="1">
+          <w:hyperlink w:anchor="_Toc116589379" w:history="1">
             <w:r>
               <w:rPr>
                 <w:rStyle w:val="Collegamentoipertestuale"/>
-                <w:rFonts w:ascii="Poppins" w:hAnsi="Poppins" w:cs="Poppins"/>
-                <w:noProof/>
               </w:rPr>
               <w:t>Back-end</w:t>
             </w:r>
             <w:r>
               <w:rPr>
-                <w:rFonts w:ascii="Poppins" w:hAnsi="Poppins" w:cs="Poppins"/>
-                <w:noProof/>
                 <w:webHidden/>
               </w:rPr>
               <w:tab/>
             </w:r>
             <w:r>
               <w:rPr>
-                <w:rFonts w:ascii="Poppins" w:hAnsi="Poppins" w:cs="Poppins"/>
-                <w:noProof/>
                 <w:webHidden/>
               </w:rPr>
               <w:fldChar w:fldCharType="begin"/>
             </w:r>
             <w:r>
               <w:rPr>
-                <w:rFonts w:ascii="Poppins" w:hAnsi="Poppins" w:cs="Poppins"/>
-                <w:noProof/>
-                <w:webHidden/>
-              </w:rPr>
-              <w:instrText xml:space="preserve"> PAGEREF _Toc116232482 \h </w:instrText>
-            </w:r>
-            <w:r>
-              <w:rPr>
-                <w:rFonts w:ascii="Poppins" w:hAnsi="Poppins" w:cs="Poppins"/>
-                <w:noProof/>
-                <w:webHidden/>
-              </w:rPr>
-            </w:r>
-            <w:r>
-              <w:rPr>
-                <w:rFonts w:ascii="Poppins" w:hAnsi="Poppins" w:cs="Poppins"/>
-                <w:noProof/>
+                <w:webHidden/>
+              </w:rPr>
+              <w:instrText xml:space="preserve"> PAGEREF _Toc116589379 \h </w:instrText>
+            </w:r>
+            <w:r>
+              <w:rPr>
+                <w:webHidden/>
+              </w:rPr>
+            </w:r>
+            <w:r>
+              <w:rPr>
                 <w:webHidden/>
               </w:rPr>
               <w:fldChar w:fldCharType="separate"/>
             </w:r>
             <w:r>
               <w:rPr>
-                <w:rFonts w:ascii="Poppins" w:hAnsi="Poppins" w:cs="Poppins"/>
-                <w:noProof/>
-                <w:webHidden/>
-              </w:rPr>
-              <w:t>13</w:t>
-            </w:r>
-            <w:r>
-              <w:rPr>
-                <w:rFonts w:ascii="Poppins" w:hAnsi="Poppins" w:cs="Poppins"/>
-                <w:noProof/>
+                <w:webHidden/>
+              </w:rPr>
+              <w:t>14</w:t>
+            </w:r>
+            <w:r>
+              <w:rPr>
                 <w:webHidden/>
               </w:rPr>
               <w:fldChar w:fldCharType="end"/>
@@ -4418,7 +4350,7 @@
         <w:p>
           <w:r>
             <w:rPr>
-              <w:rFonts w:ascii="Poppins" w:hAnsi="Poppins" w:cs="Poppins"/>
+              <w:rFonts w:ascii="Poppins Light" w:hAnsi="Poppins Light" w:cs="Poppins Light"/>
               <w:b/>
               <w:bCs/>
             </w:rPr>
@@ -4452,7 +4384,7 @@
           <w:lang w:eastAsia="it-IT"/>
         </w:rPr>
       </w:pPr>
-      <w:bookmarkStart w:id="0" w:name="_Toc116232443"/>
+      <w:bookmarkStart w:id="0" w:name="_Toc116589339"/>
       <w:r>
         <w:rPr>
           <w:rFonts w:ascii="Poppins" w:eastAsia="Times New Roman" w:hAnsi="Poppins" w:cs="Poppins"/>
@@ -4692,7 +4624,7 @@
           <w:rFonts w:ascii="Poppins" w:hAnsi="Poppins" w:cs="Poppins"/>
         </w:rPr>
       </w:pPr>
-      <w:bookmarkStart w:id="1" w:name="_Toc116232444"/>
+      <w:bookmarkStart w:id="1" w:name="_Toc116589340"/>
       <w:r>
         <w:rPr>
           <w:rFonts w:ascii="Poppins" w:hAnsi="Poppins" w:cs="Poppins"/>
@@ -4713,7 +4645,7 @@
           <w:rFonts w:ascii="Poppins" w:hAnsi="Poppins" w:cs="Poppins"/>
         </w:rPr>
       </w:pPr>
-      <w:bookmarkStart w:id="2" w:name="_Toc116232445"/>
+      <w:bookmarkStart w:id="2" w:name="_Toc116589341"/>
       <w:r>
         <w:rPr>
           <w:rFonts w:ascii="Poppins" w:hAnsi="Poppins" w:cs="Poppins"/>
@@ -4780,7 +4712,7 @@
           <w:rFonts w:ascii="Poppins" w:hAnsi="Poppins" w:cs="Poppins"/>
         </w:rPr>
       </w:pPr>
-      <w:bookmarkStart w:id="4" w:name="_Toc116232446"/>
+      <w:bookmarkStart w:id="4" w:name="_Toc116589342"/>
       <w:r>
         <w:rPr>
           <w:rFonts w:ascii="Poppins" w:hAnsi="Poppins" w:cs="Poppins"/>
@@ -4879,7 +4811,7 @@
           <w:rFonts w:ascii="Poppins" w:hAnsi="Poppins" w:cs="Poppins"/>
         </w:rPr>
       </w:pPr>
-      <w:bookmarkStart w:id="6" w:name="_Toc116232447"/>
+      <w:bookmarkStart w:id="6" w:name="_Toc116589343"/>
       <w:r>
         <w:rPr>
           <w:rFonts w:ascii="Poppins" w:hAnsi="Poppins" w:cs="Poppins"/>
@@ -5002,7 +4934,7 @@
         </w:rPr>
       </w:pPr>
       <w:bookmarkStart w:id="7" w:name="_VISUALIZZAZIONE_PROSSIMI_EVENTI"/>
-      <w:bookmarkStart w:id="8" w:name="_Toc116232448"/>
+      <w:bookmarkStart w:id="8" w:name="_Toc116589344"/>
       <w:bookmarkEnd w:id="7"/>
       <w:r>
         <w:rPr>
@@ -5025,13 +4957,34 @@
         <w:rPr>
           <w:rFonts w:ascii="Poppins Light" w:hAnsi="Poppins Light" w:cs="Poppins Light"/>
         </w:rPr>
-        <w:t>Il sito deve presentare agli utenti gli eventi pubblici programmati per i successivi 30 giorni</w:t>
-      </w:r>
-      <w:r>
-        <w:rPr>
-          <w:rFonts w:ascii="Poppins Light" w:hAnsi="Poppins Light" w:cs="Poppins Light"/>
-        </w:rPr>
-        <w:t>.</w:t>
+        <w:t xml:space="preserve">Il sito deve presentare agli utenti gli eventi pubblici programmati per i successivi 30 </w:t>
+      </w:r>
+      <w:r>
+        <w:rPr>
+          <w:rFonts w:ascii="Poppins Light" w:hAnsi="Poppins Light" w:cs="Poppins Light"/>
+        </w:rPr>
+        <w:t>giorni</w:t>
+      </w:r>
+      <w:r>
+        <w:rPr>
+          <w:rFonts w:ascii="Poppins Light" w:hAnsi="Poppins Light" w:cs="Poppins Light"/>
+        </w:rPr>
+        <w:t xml:space="preserve"> che sono stati autorizzati per la visualizzazione dalla segreteria (come specificato nel </w:t>
+      </w:r>
+      <w:hyperlink w:anchor="_CONFERMA_EVENTI_PUBBLICI" w:history="1">
+        <w:r>
+          <w:rPr>
+            <w:rStyle w:val="Collegamentoipertestuale"/>
+            <w:rFonts w:ascii="Poppins Light" w:hAnsi="Poppins Light" w:cs="Poppins Light"/>
+          </w:rPr>
+          <w:t>requisito funzionale 19</w:t>
+        </w:r>
+      </w:hyperlink>
+      <w:r>
+        <w:rPr>
+          <w:rFonts w:ascii="Poppins Light" w:hAnsi="Poppins Light" w:cs="Poppins Light"/>
+        </w:rPr>
+        <w:t>).</w:t>
       </w:r>
     </w:p>
     <w:p>
@@ -5054,7 +5007,7 @@
         </w:rPr>
       </w:pPr>
       <w:bookmarkStart w:id="9" w:name="_AGGIUNTA_DI_UN"/>
-      <w:bookmarkStart w:id="10" w:name="_Toc116232449"/>
+      <w:bookmarkStart w:id="10" w:name="_Toc116589345"/>
       <w:bookmarkEnd w:id="9"/>
       <w:r>
         <w:rPr>
@@ -5108,7 +5061,7 @@
           <w:rFonts w:ascii="Poppins" w:hAnsi="Poppins" w:cs="Poppins"/>
         </w:rPr>
       </w:pPr>
-      <w:bookmarkStart w:id="11" w:name="_Toc116232450"/>
+      <w:bookmarkStart w:id="11" w:name="_Toc116589346"/>
       <w:r>
         <w:rPr>
           <w:rFonts w:ascii="Poppins" w:hAnsi="Poppins" w:cs="Poppins"/>
@@ -5129,7 +5082,7 @@
         </w:rPr>
       </w:pPr>
       <w:bookmarkStart w:id="12" w:name="_REGISTRAZIONE"/>
-      <w:bookmarkStart w:id="13" w:name="_Toc116232451"/>
+      <w:bookmarkStart w:id="13" w:name="_Toc116589347"/>
       <w:bookmarkEnd w:id="12"/>
       <w:r>
         <w:rPr>
@@ -5166,21 +5119,13 @@
           <w:rFonts w:ascii="Poppins Light" w:hAnsi="Poppins Light" w:cs="Poppins Light"/>
         </w:rPr>
       </w:pPr>
-      <w:bookmarkStart w:id="14" w:name="Indirizzo_email"/>
-      <w:r>
-        <w:rPr>
-          <w:rFonts w:ascii="Poppins Light" w:hAnsi="Poppins Light" w:cs="Poppins Light"/>
-        </w:rPr>
-        <w:t>Indirizzo di posta elettronica</w:t>
-      </w:r>
-      <w:r>
-        <w:rPr>
-          <w:rFonts w:ascii="Poppins Light" w:hAnsi="Poppins Light" w:cs="Poppins Light"/>
-        </w:rPr>
-        <w:t>,</w:t>
-      </w:r>
-    </w:p>
-    <w:bookmarkEnd w:id="14"/>
+      <w:r>
+        <w:rPr>
+          <w:rFonts w:ascii="Poppins Light" w:hAnsi="Poppins Light" w:cs="Poppins Light"/>
+        </w:rPr>
+        <w:t>Nome e cognome,</w:t>
+      </w:r>
+    </w:p>
     <w:p>
       <w:pPr>
         <w:pStyle w:val="Paragrafoelenco"/>
@@ -5193,10 +5138,38 @@
           <w:rFonts w:ascii="Poppins Light" w:hAnsi="Poppins Light" w:cs="Poppins Light"/>
         </w:rPr>
       </w:pPr>
-      <w:r>
-        <w:rPr>
-          <w:rFonts w:ascii="Poppins Light" w:hAnsi="Poppins Light" w:cs="Poppins Light"/>
-        </w:rPr>
+      <w:bookmarkStart w:id="14" w:name="Indirizzo_email"/>
+      <w:bookmarkEnd w:id="14"/>
+      <w:r>
+        <w:rPr>
+          <w:rFonts w:ascii="Poppins Light" w:hAnsi="Poppins Light" w:cs="Poppins Light"/>
+        </w:rPr>
+        <w:t>Indirizzo di posta elettronica</w:t>
+      </w:r>
+      <w:r>
+        <w:rPr>
+          <w:rFonts w:ascii="Poppins Light" w:hAnsi="Poppins Light" w:cs="Poppins Light"/>
+        </w:rPr>
+        <w:t>,</w:t>
+      </w:r>
+    </w:p>
+    <w:p>
+      <w:pPr>
+        <w:pStyle w:val="Paragrafoelenco"/>
+        <w:numPr>
+          <w:ilvl w:val="0"/>
+          <w:numId w:val="5"/>
+        </w:numPr>
+        <w:jc w:val="both"/>
+        <w:rPr>
+          <w:rFonts w:ascii="Poppins Light" w:hAnsi="Poppins Light" w:cs="Poppins Light"/>
+        </w:rPr>
+      </w:pPr>
+      <w:r>
+        <w:rPr>
+          <w:rFonts w:ascii="Poppins Light" w:hAnsi="Poppins Light" w:cs="Poppins Light"/>
+        </w:rPr>
+        <w:lastRenderedPageBreak/>
         <w:t xml:space="preserve">Una </w:t>
       </w:r>
       <w:hyperlink w:anchor="_SICUREZZA" w:history="1">
@@ -5219,57 +5192,13 @@
         <w:rPr>
           <w:rFonts w:ascii="Poppins Light" w:hAnsi="Poppins Light" w:cs="Poppins Light"/>
         </w:rPr>
-        <w:t xml:space="preserve"> </w:t>
-      </w:r>
-      <w:r>
-        <w:rPr>
-          <w:rFonts w:ascii="Poppins Light" w:hAnsi="Poppins Light" w:cs="Poppins Light"/>
-        </w:rPr>
-        <w:t>di almeno 8 caratteri, contenente almeno 1 carattere maiuscolo, un numero e un carattere speciale (simboli)</w:t>
-      </w:r>
-      <w:r>
-        <w:rPr>
-          <w:rFonts w:ascii="Poppins Light" w:hAnsi="Poppins Light" w:cs="Poppins Light"/>
-        </w:rPr>
-        <w:t>,</w:t>
-      </w:r>
-    </w:p>
-    <w:p>
-      <w:pPr>
-        <w:pStyle w:val="Paragrafoelenco"/>
-        <w:numPr>
-          <w:ilvl w:val="0"/>
-          <w:numId w:val="5"/>
-        </w:numPr>
-        <w:jc w:val="both"/>
-        <w:rPr>
-          <w:rFonts w:ascii="Poppins Light" w:hAnsi="Poppins Light" w:cs="Poppins Light"/>
-        </w:rPr>
-      </w:pPr>
-      <w:r>
-        <w:rPr>
-          <w:rFonts w:ascii="Poppins Light" w:hAnsi="Poppins Light" w:cs="Poppins Light"/>
-        </w:rPr>
-        <w:lastRenderedPageBreak/>
-        <w:t xml:space="preserve">Nome e </w:t>
-      </w:r>
-      <w:r>
-        <w:rPr>
-          <w:rFonts w:ascii="Poppins Light" w:hAnsi="Poppins Light" w:cs="Poppins Light"/>
-        </w:rPr>
-        <w:t>c</w:t>
-      </w:r>
-      <w:r>
-        <w:rPr>
-          <w:rFonts w:ascii="Poppins Light" w:hAnsi="Poppins Light" w:cs="Poppins Light"/>
-        </w:rPr>
-        <w:t>ognome</w:t>
-      </w:r>
-      <w:r>
-        <w:rPr>
-          <w:rFonts w:ascii="Poppins Light" w:hAnsi="Poppins Light" w:cs="Poppins Light"/>
-        </w:rPr>
-        <w:t>.</w:t>
+        <w:t xml:space="preserve">, </w:t>
+      </w:r>
+      <w:r>
+        <w:rPr>
+          <w:rFonts w:ascii="Poppins Light" w:hAnsi="Poppins Light" w:cs="Poppins Light"/>
+        </w:rPr>
+        <w:t>da ripetere due volte.</w:t>
       </w:r>
     </w:p>
     <w:p>
@@ -5407,7 +5336,7 @@
           <w:rFonts w:ascii="Poppins" w:hAnsi="Poppins" w:cs="Poppins"/>
         </w:rPr>
       </w:pPr>
-      <w:bookmarkStart w:id="15" w:name="_Toc116232452"/>
+      <w:bookmarkStart w:id="15" w:name="_Toc116589348"/>
       <w:r>
         <w:rPr>
           <w:rFonts w:ascii="Poppins" w:hAnsi="Poppins" w:cs="Poppins"/>
@@ -5481,7 +5410,7 @@
           <w:rFonts w:ascii="Poppins" w:hAnsi="Poppins" w:cs="Poppins"/>
         </w:rPr>
       </w:pPr>
-      <w:bookmarkStart w:id="16" w:name="_Toc116232453"/>
+      <w:bookmarkStart w:id="16" w:name="_Toc116589349"/>
       <w:r>
         <w:rPr>
           <w:rFonts w:ascii="Poppins" w:hAnsi="Poppins" w:cs="Poppins"/>
@@ -5502,7 +5431,7 @@
         </w:rPr>
       </w:pPr>
       <w:bookmarkStart w:id="17" w:name="_PRENOTAZIONE_SPAZIO"/>
-      <w:bookmarkStart w:id="18" w:name="_Toc116232454"/>
+      <w:bookmarkStart w:id="18" w:name="_Toc116589350"/>
       <w:bookmarkEnd w:id="17"/>
       <w:r>
         <w:rPr>
@@ -5721,11 +5650,29 @@
           <w:rFonts w:ascii="Poppins Light" w:hAnsi="Poppins Light" w:cs="Poppins Light"/>
         </w:rPr>
       </w:pPr>
-      <w:r>
-        <w:rPr>
-          <w:rFonts w:ascii="Poppins Light" w:hAnsi="Poppins Light" w:cs="Poppins Light"/>
-        </w:rPr>
-        <w:t>Se l'evento è pubblico o privato. In caso di evento pubblico, il sito richiede all'utente:</w:t>
+      <w:bookmarkStart w:id="19" w:name="Inserimento_evento"/>
+      <w:bookmarkEnd w:id="19"/>
+      <w:r>
+        <w:rPr>
+          <w:rFonts w:ascii="Poppins Light" w:hAnsi="Poppins Light" w:cs="Poppins Light"/>
+        </w:rPr>
+        <w:t xml:space="preserve">Se l'evento è pubblico o privato. </w:t>
+      </w:r>
+    </w:p>
+    <w:p>
+      <w:pPr>
+        <w:pStyle w:val="Paragrafoelenco"/>
+        <w:ind w:left="1428"/>
+        <w:jc w:val="both"/>
+        <w:rPr>
+          <w:rFonts w:ascii="Poppins Light" w:hAnsi="Poppins Light" w:cs="Poppins Light"/>
+        </w:rPr>
+      </w:pPr>
+      <w:r>
+        <w:rPr>
+          <w:rFonts w:ascii="Poppins Light" w:hAnsi="Poppins Light" w:cs="Poppins Light"/>
+        </w:rPr>
+        <w:t>In caso di evento pubblico, il sito richiede all'utente:</w:t>
       </w:r>
     </w:p>
     <w:p>
@@ -5814,6 +5761,67 @@
     </w:p>
     <w:p>
       <w:pPr>
+        <w:ind w:left="1418"/>
+        <w:jc w:val="both"/>
+        <w:rPr>
+          <w:rFonts w:ascii="Poppins Light" w:hAnsi="Poppins Light" w:cs="Poppins Light"/>
+        </w:rPr>
+      </w:pPr>
+      <w:r>
+        <w:rPr>
+          <w:rFonts w:ascii="Poppins Light" w:hAnsi="Poppins Light" w:cs="Poppins Light"/>
+        </w:rPr>
+        <w:t xml:space="preserve">Un </w:t>
+      </w:r>
+      <w:r>
+        <w:rPr>
+          <w:rFonts w:ascii="Poppins Light" w:hAnsi="Poppins Light" w:cs="Poppins Light"/>
+        </w:rPr>
+        <w:t>evento pubblico, prima di essere mostrato sul sito</w:t>
+      </w:r>
+      <w:r>
+        <w:rPr>
+          <w:rFonts w:ascii="Poppins Light" w:hAnsi="Poppins Light" w:cs="Poppins Light"/>
+        </w:rPr>
+        <w:t xml:space="preserve">, deve essere revisionato e autorizzato dalla segreteria, come indicato nel </w:t>
+      </w:r>
+      <w:hyperlink w:anchor="_CONFERMA_EVENTI_PUBBLICI" w:history="1">
+        <w:r>
+          <w:rPr>
+            <w:rStyle w:val="Collegamentoipertestuale"/>
+            <w:rFonts w:ascii="Poppins Light" w:hAnsi="Poppins Light" w:cs="Poppins Light"/>
+          </w:rPr>
+          <w:t xml:space="preserve">requisito funzionale </w:t>
+        </w:r>
+        <w:r>
+          <w:rPr>
+            <w:rStyle w:val="Collegamentoipertestuale"/>
+            <w:rFonts w:ascii="Poppins Light" w:hAnsi="Poppins Light" w:cs="Poppins Light"/>
+          </w:rPr>
+          <w:t>19</w:t>
+        </w:r>
+      </w:hyperlink>
+      <w:r>
+        <w:rPr>
+          <w:rFonts w:ascii="Poppins Light" w:hAnsi="Poppins Light" w:cs="Poppins Light"/>
+        </w:rPr>
+        <w:t>.</w:t>
+      </w:r>
+      <w:r>
+        <w:rPr>
+          <w:rFonts w:ascii="Poppins Light" w:hAnsi="Poppins Light" w:cs="Poppins Light"/>
+        </w:rPr>
+        <w:t xml:space="preserve"> Nonostante questo, l</w:t>
+      </w:r>
+      <w:r>
+        <w:rPr>
+          <w:rFonts w:ascii="Poppins Light" w:hAnsi="Poppins Light" w:cs="Poppins Light"/>
+        </w:rPr>
+        <w:t>o spazio risulta occupato dal momento in cui viene prenotato.</w:t>
+      </w:r>
+    </w:p>
+    <w:p>
+      <w:pPr>
         <w:spacing w:after="0"/>
         <w:ind w:left="708"/>
         <w:jc w:val="both"/>
@@ -5848,14 +5856,14 @@
           <w:rFonts w:ascii="Poppins" w:hAnsi="Poppins" w:cs="Poppins"/>
         </w:rPr>
       </w:pPr>
-      <w:bookmarkStart w:id="19" w:name="_Toc116232455"/>
+      <w:bookmarkStart w:id="20" w:name="_Toc116589351"/>
       <w:r>
         <w:rPr>
           <w:rFonts w:ascii="Poppins" w:hAnsi="Poppins" w:cs="Poppins"/>
         </w:rPr>
         <w:t>PAGAMENTO</w:t>
       </w:r>
-      <w:bookmarkEnd w:id="19"/>
+      <w:bookmarkEnd w:id="20"/>
     </w:p>
     <w:p>
       <w:pPr>
@@ -5885,12 +5893,13 @@
           <w:rFonts w:ascii="Poppins Light" w:hAnsi="Poppins Light" w:cs="Poppins Light"/>
         </w:rPr>
       </w:pPr>
-      <w:bookmarkStart w:id="20" w:name="Pagamento_online"/>
-      <w:bookmarkEnd w:id="20"/>
-      <w:r>
-        <w:rPr>
-          <w:rFonts w:ascii="Poppins Light" w:hAnsi="Poppins Light" w:cs="Poppins Light"/>
-        </w:rPr>
+      <w:bookmarkStart w:id="21" w:name="Pagamento_online"/>
+      <w:bookmarkEnd w:id="21"/>
+      <w:r>
+        <w:rPr>
+          <w:rFonts w:ascii="Poppins Light" w:hAnsi="Poppins Light" w:cs="Poppins Light"/>
+        </w:rPr>
+        <w:lastRenderedPageBreak/>
         <w:t xml:space="preserve">Pagamento tramite sistema online durante la fase di </w:t>
       </w:r>
       <w:hyperlink w:anchor="_PRENOTAZIONE_SPAZIO" w:history="1">
@@ -5973,7 +5982,6 @@
         <w:rPr>
           <w:rFonts w:ascii="Poppins Light" w:hAnsi="Poppins Light" w:cs="Poppins Light"/>
         </w:rPr>
-        <w:lastRenderedPageBreak/>
         <w:t>Pagamento in contante presso la segreteria dell’oratorio.</w:t>
       </w:r>
       <w:r>
@@ -6025,16 +6033,16 @@
           <w:rFonts w:ascii="Poppins" w:hAnsi="Poppins" w:cs="Poppins"/>
         </w:rPr>
       </w:pPr>
-      <w:bookmarkStart w:id="21" w:name="_VISUALIZZAZIONE_DELLE_PRENOTAZIONI"/>
-      <w:bookmarkStart w:id="22" w:name="_Toc116232456"/>
-      <w:bookmarkEnd w:id="21"/>
+      <w:bookmarkStart w:id="22" w:name="_VISUALIZZAZIONE_DELLE_PRENOTAZIONI"/>
+      <w:bookmarkStart w:id="23" w:name="_Toc116589352"/>
+      <w:bookmarkEnd w:id="22"/>
       <w:r>
         <w:rPr>
           <w:rFonts w:ascii="Poppins" w:hAnsi="Poppins" w:cs="Poppins"/>
         </w:rPr>
         <w:t>VISUALIZZAZIONE DELLE PRENOTAZIONI</w:t>
       </w:r>
-      <w:bookmarkEnd w:id="22"/>
+      <w:bookmarkEnd w:id="23"/>
     </w:p>
     <w:p>
       <w:pPr>
@@ -6072,14 +6080,14 @@
           <w:rFonts w:ascii="Poppins" w:hAnsi="Poppins" w:cs="Poppins"/>
         </w:rPr>
       </w:pPr>
-      <w:bookmarkStart w:id="23" w:name="_Toc116232457"/>
+      <w:bookmarkStart w:id="24" w:name="_Toc116589353"/>
       <w:r>
         <w:rPr>
           <w:rFonts w:ascii="Poppins" w:hAnsi="Poppins" w:cs="Poppins"/>
         </w:rPr>
         <w:t>MODIFICA DI UNA PRENOTAZIONE</w:t>
       </w:r>
-      <w:bookmarkEnd w:id="23"/>
+      <w:bookmarkEnd w:id="24"/>
     </w:p>
     <w:p>
       <w:pPr>
@@ -6117,14 +6125,14 @@
           <w:rFonts w:ascii="Poppins" w:hAnsi="Poppins" w:cs="Poppins"/>
         </w:rPr>
       </w:pPr>
-      <w:bookmarkStart w:id="24" w:name="_Toc116232458"/>
+      <w:bookmarkStart w:id="25" w:name="_Toc116589354"/>
       <w:r>
         <w:rPr>
           <w:rFonts w:ascii="Poppins" w:hAnsi="Poppins" w:cs="Poppins"/>
         </w:rPr>
         <w:t>ELIMINAZIONE DI UNA PRENOTAZIONE</w:t>
       </w:r>
-      <w:bookmarkEnd w:id="24"/>
+      <w:bookmarkEnd w:id="25"/>
     </w:p>
     <w:p>
       <w:pPr>
@@ -6162,14 +6170,14 @@
           <w:rFonts w:ascii="Poppins" w:hAnsi="Poppins" w:cs="Poppins"/>
         </w:rPr>
       </w:pPr>
-      <w:bookmarkStart w:id="25" w:name="_Toc116232459"/>
+      <w:bookmarkStart w:id="26" w:name="_Toc116589355"/>
       <w:r>
         <w:rPr>
           <w:rFonts w:ascii="Poppins" w:hAnsi="Poppins" w:cs="Poppins"/>
         </w:rPr>
         <w:t>MODIFICA DELL’ACCOUNT</w:t>
       </w:r>
-      <w:bookmarkEnd w:id="25"/>
+      <w:bookmarkEnd w:id="26"/>
     </w:p>
     <w:p>
       <w:pPr>
@@ -6207,14 +6215,16 @@
           <w:rFonts w:ascii="Poppins" w:hAnsi="Poppins" w:cs="Poppins"/>
         </w:rPr>
       </w:pPr>
-      <w:bookmarkStart w:id="26" w:name="_Toc116232460"/>
+      <w:bookmarkStart w:id="27" w:name="_RECUPERO_PASSWORD"/>
+      <w:bookmarkStart w:id="28" w:name="_Toc116589356"/>
+      <w:bookmarkEnd w:id="27"/>
       <w:r>
         <w:rPr>
           <w:rFonts w:ascii="Poppins" w:hAnsi="Poppins" w:cs="Poppins"/>
         </w:rPr>
         <w:t>RECUPERO PASSWORD</w:t>
       </w:r>
-      <w:bookmarkEnd w:id="26"/>
+      <w:bookmarkEnd w:id="28"/>
     </w:p>
     <w:p>
       <w:pPr>
@@ -6274,14 +6284,14 @@
           <w:rFonts w:ascii="Poppins" w:hAnsi="Poppins" w:cs="Poppins"/>
         </w:rPr>
       </w:pPr>
-      <w:bookmarkStart w:id="27" w:name="_Toc116232461"/>
+      <w:bookmarkStart w:id="29" w:name="_Toc116589357"/>
       <w:r>
         <w:rPr>
           <w:rFonts w:ascii="Poppins" w:hAnsi="Poppins" w:cs="Poppins"/>
         </w:rPr>
         <w:t>ELIMINAZIONE DELL’ACCOUNT</w:t>
       </w:r>
-      <w:bookmarkEnd w:id="27"/>
+      <w:bookmarkEnd w:id="29"/>
     </w:p>
     <w:p>
       <w:pPr>
@@ -6296,7 +6306,14 @@
         <w:rPr>
           <w:rFonts w:ascii="Poppins Light" w:hAnsi="Poppins Light" w:cs="Poppins Light"/>
         </w:rPr>
-        <w:t>L’utente può eliminare il proprio account dal sistema, cancellando le informazioni salvate in modo permanente. Prima della conferma, deve essere avvisato del fatto che l’operazione non è reversibile e che eventuali prenotazioni per date future verranno eliminate. Le prenotazioni passate rimarranno nel sistema a disposizione della segreteria per eventuali controlli o necessità.</w:t>
+        <w:t xml:space="preserve">L’utente può eliminare il proprio account dal sistema, cancellando le informazioni salvate in modo permanente. Prima della conferma, deve essere avvisato del fatto che l’operazione non è reversibile e che eventuali prenotazioni per date future </w:t>
+      </w:r>
+      <w:r>
+        <w:rPr>
+          <w:rFonts w:ascii="Poppins Light" w:hAnsi="Poppins Light" w:cs="Poppins Light"/>
+        </w:rPr>
+        <w:lastRenderedPageBreak/>
+        <w:t>verranno eliminate. Le prenotazioni passate rimarranno nel sistema a disposizione della segreteria per eventuali controlli o necessità.</w:t>
       </w:r>
     </w:p>
     <w:p>
@@ -6319,15 +6336,14 @@
           <w:rFonts w:ascii="Poppins" w:hAnsi="Poppins" w:cs="Poppins"/>
         </w:rPr>
       </w:pPr>
-      <w:bookmarkStart w:id="28" w:name="_Toc116232462"/>
+      <w:bookmarkStart w:id="30" w:name="_Toc116589358"/>
       <w:r>
         <w:rPr>
           <w:rFonts w:ascii="Poppins" w:hAnsi="Poppins" w:cs="Poppins"/>
         </w:rPr>
-        <w:lastRenderedPageBreak/>
         <w:t>LOGOUT</w:t>
       </w:r>
-      <w:bookmarkEnd w:id="28"/>
+      <w:bookmarkEnd w:id="30"/>
     </w:p>
     <w:p>
       <w:pPr>
@@ -6361,14 +6377,14 @@
           <w:rFonts w:ascii="Poppins" w:hAnsi="Poppins" w:cs="Poppins"/>
         </w:rPr>
       </w:pPr>
-      <w:bookmarkStart w:id="29" w:name="_Toc116232463"/>
+      <w:bookmarkStart w:id="31" w:name="_Toc116589359"/>
       <w:r>
         <w:rPr>
           <w:rFonts w:ascii="Poppins" w:hAnsi="Poppins" w:cs="Poppins"/>
         </w:rPr>
         <w:t>Utente di segreteria</w:t>
       </w:r>
-      <w:bookmarkEnd w:id="29"/>
+      <w:bookmarkEnd w:id="31"/>
     </w:p>
     <w:p>
       <w:pPr>
@@ -6381,7 +6397,7 @@
           <w:rFonts w:ascii="Poppins" w:hAnsi="Poppins" w:cs="Poppins"/>
         </w:rPr>
       </w:pPr>
-      <w:bookmarkStart w:id="30" w:name="_Toc116232464"/>
+      <w:bookmarkStart w:id="32" w:name="_Toc116589360"/>
       <w:r>
         <w:rPr>
           <w:rFonts w:ascii="Poppins" w:hAnsi="Poppins" w:cs="Poppins"/>
@@ -6400,7 +6416,7 @@
         </w:rPr>
         <w:t>SEGRETERIA</w:t>
       </w:r>
-      <w:bookmarkEnd w:id="30"/>
+      <w:bookmarkEnd w:id="32"/>
     </w:p>
     <w:p>
       <w:pPr>
@@ -6450,14 +6466,14 @@
           <w:rFonts w:ascii="Poppins" w:hAnsi="Poppins" w:cs="Poppins"/>
         </w:rPr>
       </w:pPr>
-      <w:bookmarkStart w:id="31" w:name="_Toc116232465"/>
+      <w:bookmarkStart w:id="33" w:name="_Toc116589361"/>
       <w:r>
         <w:rPr>
           <w:rFonts w:ascii="Poppins" w:hAnsi="Poppins" w:cs="Poppins"/>
         </w:rPr>
         <w:t>GESTIONE DELLE PRENOTAZIONI</w:t>
       </w:r>
-      <w:bookmarkEnd w:id="31"/>
+      <w:bookmarkEnd w:id="33"/>
     </w:p>
     <w:p>
       <w:pPr>
@@ -6555,40 +6571,87 @@
           <w:rFonts w:ascii="Poppins" w:hAnsi="Poppins" w:cs="Poppins"/>
         </w:rPr>
       </w:pPr>
-      <w:bookmarkStart w:id="32" w:name="_Toc116232466"/>
+      <w:bookmarkStart w:id="34" w:name="_CONFERMA_EVENTI_PUBBLICI"/>
+      <w:bookmarkStart w:id="35" w:name="_Toc116589362"/>
+      <w:bookmarkEnd w:id="34"/>
       <w:r>
         <w:rPr>
           <w:rFonts w:ascii="Poppins" w:hAnsi="Poppins" w:cs="Poppins"/>
         </w:rPr>
-        <w:t xml:space="preserve">RESOCONTO DEI </w:t>
+        <w:t xml:space="preserve">CONFERMA </w:t>
       </w:r>
       <w:r>
         <w:rPr>
           <w:rFonts w:ascii="Poppins" w:hAnsi="Poppins" w:cs="Poppins"/>
         </w:rPr>
-        <w:t>DATI</w:t>
-      </w:r>
-      <w:bookmarkEnd w:id="32"/>
+        <w:t>EVENTI PUBBLICI</w:t>
+      </w:r>
+      <w:bookmarkEnd w:id="35"/>
     </w:p>
     <w:p>
       <w:pPr>
         <w:spacing w:after="0"/>
-        <w:ind w:left="708"/>
-        <w:jc w:val="both"/>
-        <w:rPr>
-          <w:rFonts w:ascii="Poppins Light" w:hAnsi="Poppins Light" w:cs="Poppins Light"/>
-        </w:rPr>
-      </w:pPr>
-      <w:r>
-        <w:rPr>
-          <w:rFonts w:ascii="Poppins Light" w:hAnsi="Poppins Light" w:cs="Poppins Light"/>
-        </w:rPr>
-        <w:t>Il sistema deve mettere a disposizione dell’utente segreteria un resoconto delle informazioni riguardanti eventi e prenotazioni.</w:t>
-      </w:r>
-    </w:p>
-    <w:p>
-      <w:pPr>
-        <w:ind w:left="708"/>
+        <w:ind w:left="709"/>
+        <w:jc w:val="both"/>
+        <w:rPr>
+          <w:rFonts w:ascii="Poppins Light" w:hAnsi="Poppins Light" w:cs="Poppins Light"/>
+        </w:rPr>
+      </w:pPr>
+      <w:r>
+        <w:rPr>
+          <w:rFonts w:ascii="Poppins Light" w:hAnsi="Poppins Light" w:cs="Poppins Light"/>
+        </w:rPr>
+        <w:t xml:space="preserve">Quando </w:t>
+      </w:r>
+      <w:r>
+        <w:rPr>
+          <w:rFonts w:ascii="Poppins Light" w:hAnsi="Poppins Light" w:cs="Poppins Light"/>
+        </w:rPr>
+        <w:t xml:space="preserve">un utente </w:t>
+      </w:r>
+      <w:hyperlink w:anchor="Inserimento_evento" w:history="1">
+        <w:r>
+          <w:rPr>
+            <w:rStyle w:val="Collegamentoipertestuale"/>
+            <w:rFonts w:ascii="Poppins Light" w:hAnsi="Poppins Light" w:cs="Poppins Light"/>
+          </w:rPr>
+          <w:t>inserisce un nuovo evento pubblico</w:t>
+        </w:r>
+      </w:hyperlink>
+      <w:r>
+        <w:rPr>
+          <w:rFonts w:ascii="Poppins Light" w:hAnsi="Poppins Light" w:cs="Poppins Light"/>
+        </w:rPr>
+        <w:t xml:space="preserve"> (che deve essere mostrato sul sito), il sistema permette all’utente di segreteria di </w:t>
+      </w:r>
+      <w:r>
+        <w:rPr>
+          <w:rFonts w:ascii="Poppins Light" w:hAnsi="Poppins Light" w:cs="Poppins Light"/>
+        </w:rPr>
+        <w:t>visualizzare e confermare l’evento pubblico.</w:t>
+      </w:r>
+      <w:r>
+        <w:rPr>
+          <w:rFonts w:ascii="Poppins Light" w:hAnsi="Poppins Light" w:cs="Poppins Light"/>
+        </w:rPr>
+        <w:t xml:space="preserve"> </w:t>
+      </w:r>
+      <w:r>
+        <w:rPr>
+          <w:rFonts w:ascii="Poppins Light" w:hAnsi="Poppins Light" w:cs="Poppins Light"/>
+        </w:rPr>
+        <w:t>Solo dopo che un evento viene confermato, esso sarà visualizzabile sul sito</w:t>
+      </w:r>
+      <w:r>
+        <w:rPr>
+          <w:rFonts w:ascii="Poppins Light" w:hAnsi="Poppins Light" w:cs="Poppins Light"/>
+        </w:rPr>
+        <w:t>.</w:t>
+      </w:r>
+    </w:p>
+    <w:p>
+      <w:pPr>
+        <w:ind w:left="709"/>
         <w:jc w:val="both"/>
         <w:rPr>
           <w:rFonts w:ascii="Poppins Light" w:hAnsi="Poppins Light" w:cs="Poppins Light"/>
@@ -6606,14 +6669,65 @@
           <w:rFonts w:ascii="Poppins" w:hAnsi="Poppins" w:cs="Poppins"/>
         </w:rPr>
       </w:pPr>
-      <w:bookmarkStart w:id="33" w:name="_Toc116232467"/>
+      <w:bookmarkStart w:id="36" w:name="_Toc116589363"/>
       <w:r>
         <w:rPr>
           <w:rFonts w:ascii="Poppins" w:hAnsi="Poppins" w:cs="Poppins"/>
         </w:rPr>
+        <w:t xml:space="preserve">RESOCONTO DEI </w:t>
+      </w:r>
+      <w:r>
+        <w:rPr>
+          <w:rFonts w:ascii="Poppins" w:hAnsi="Poppins" w:cs="Poppins"/>
+        </w:rPr>
+        <w:t>DATI</w:t>
+      </w:r>
+      <w:bookmarkEnd w:id="36"/>
+    </w:p>
+    <w:p>
+      <w:pPr>
+        <w:spacing w:after="0"/>
+        <w:ind w:left="708"/>
+        <w:jc w:val="both"/>
+        <w:rPr>
+          <w:rFonts w:ascii="Poppins Light" w:hAnsi="Poppins Light" w:cs="Poppins Light"/>
+        </w:rPr>
+      </w:pPr>
+      <w:r>
+        <w:rPr>
+          <w:rFonts w:ascii="Poppins Light" w:hAnsi="Poppins Light" w:cs="Poppins Light"/>
+        </w:rPr>
+        <w:t>Il sistema deve mettere a disposizione dell’utente segreteria un resoconto delle informazioni riguardanti eventi e prenotazioni.</w:t>
+      </w:r>
+    </w:p>
+    <w:p>
+      <w:pPr>
+        <w:ind w:left="708"/>
+        <w:jc w:val="both"/>
+        <w:rPr>
+          <w:rFonts w:ascii="Poppins Light" w:hAnsi="Poppins Light" w:cs="Poppins Light"/>
+        </w:rPr>
+      </w:pPr>
+    </w:p>
+    <w:p>
+      <w:pPr>
+        <w:pStyle w:val="Titolo3"/>
+        <w:numPr>
+          <w:ilvl w:val="0"/>
+          <w:numId w:val="3"/>
+        </w:numPr>
+        <w:rPr>
+          <w:rFonts w:ascii="Poppins" w:hAnsi="Poppins" w:cs="Poppins"/>
+        </w:rPr>
+      </w:pPr>
+      <w:bookmarkStart w:id="37" w:name="_Toc116589364"/>
+      <w:r>
+        <w:rPr>
+          <w:rFonts w:ascii="Poppins" w:hAnsi="Poppins" w:cs="Poppins"/>
+        </w:rPr>
         <w:t>EFFETTUARE PRENOTAZIONI</w:t>
       </w:r>
-      <w:bookmarkEnd w:id="33"/>
+      <w:bookmarkEnd w:id="37"/>
     </w:p>
     <w:p>
       <w:pPr>
@@ -6673,16 +6787,16 @@
           <w:rFonts w:ascii="Poppins" w:hAnsi="Poppins" w:cs="Poppins"/>
         </w:rPr>
       </w:pPr>
-      <w:bookmarkStart w:id="34" w:name="_MODIFICA_DESCRIZIONI_SPAZI"/>
-      <w:bookmarkStart w:id="35" w:name="_Toc116232468"/>
-      <w:bookmarkEnd w:id="34"/>
+      <w:bookmarkStart w:id="38" w:name="_MODIFICA_DESCRIZIONI_SPAZI"/>
+      <w:bookmarkStart w:id="39" w:name="_Toc116589365"/>
+      <w:bookmarkEnd w:id="38"/>
       <w:r>
         <w:rPr>
           <w:rFonts w:ascii="Poppins" w:hAnsi="Poppins" w:cs="Poppins"/>
         </w:rPr>
         <w:t>MODIFICA DESCRIZIONI SPAZI</w:t>
       </w:r>
-      <w:bookmarkEnd w:id="35"/>
+      <w:bookmarkEnd w:id="39"/>
     </w:p>
     <w:p>
       <w:pPr>
@@ -6782,6 +6896,7 @@
         <w:rPr>
           <w:rFonts w:ascii="Poppins Light" w:hAnsi="Poppins Light" w:cs="Poppins Light"/>
         </w:rPr>
+        <w:lastRenderedPageBreak/>
         <w:t>P</w:t>
       </w:r>
       <w:r>
@@ -6910,14 +7025,14 @@
           <w:rFonts w:ascii="Poppins" w:hAnsi="Poppins" w:cs="Poppins"/>
         </w:rPr>
       </w:pPr>
-      <w:bookmarkStart w:id="36" w:name="_Toc116232469"/>
+      <w:bookmarkStart w:id="40" w:name="_Toc116589366"/>
       <w:r>
         <w:rPr>
           <w:rFonts w:ascii="Poppins" w:hAnsi="Poppins" w:cs="Poppins"/>
         </w:rPr>
         <w:t>RIMBORSI</w:t>
       </w:r>
-      <w:bookmarkEnd w:id="36"/>
+      <w:bookmarkEnd w:id="40"/>
     </w:p>
     <w:p>
       <w:pPr>
@@ -6981,7 +7096,7 @@
           <w:rFonts w:ascii="Poppins" w:hAnsi="Poppins" w:cs="Poppins"/>
         </w:rPr>
       </w:pPr>
-      <w:bookmarkStart w:id="37" w:name="_Toc116232470"/>
+      <w:bookmarkStart w:id="41" w:name="_Toc116589367"/>
       <w:r>
         <w:rPr>
           <w:rFonts w:ascii="Poppins" w:hAnsi="Poppins" w:cs="Poppins"/>
@@ -6989,7 +7104,7 @@
         <w:lastRenderedPageBreak/>
         <w:t>Requisiti non funzionali</w:t>
       </w:r>
-      <w:bookmarkEnd w:id="37"/>
+      <w:bookmarkEnd w:id="41"/>
     </w:p>
     <w:p>
       <w:pPr>
@@ -7003,14 +7118,14 @@
           <w:rFonts w:ascii="Poppins" w:hAnsi="Poppins" w:cs="Poppins"/>
         </w:rPr>
       </w:pPr>
-      <w:bookmarkStart w:id="38" w:name="_Toc116232471"/>
+      <w:bookmarkStart w:id="42" w:name="_Toc116589368"/>
       <w:r>
         <w:rPr>
           <w:rFonts w:ascii="Poppins" w:hAnsi="Poppins" w:cs="Poppins"/>
         </w:rPr>
         <w:t>PRIVACY</w:t>
       </w:r>
-      <w:bookmarkEnd w:id="38"/>
+      <w:bookmarkEnd w:id="42"/>
     </w:p>
     <w:p>
       <w:pPr>
@@ -7073,16 +7188,16 @@
           <w:rFonts w:ascii="Poppins" w:hAnsi="Poppins" w:cs="Poppins"/>
         </w:rPr>
       </w:pPr>
-      <w:bookmarkStart w:id="39" w:name="_SICUREZZA"/>
-      <w:bookmarkStart w:id="40" w:name="_Toc116232472"/>
-      <w:bookmarkEnd w:id="39"/>
+      <w:bookmarkStart w:id="43" w:name="_SICUREZZA"/>
+      <w:bookmarkStart w:id="44" w:name="_Toc116589369"/>
+      <w:bookmarkEnd w:id="43"/>
       <w:r>
         <w:rPr>
           <w:rFonts w:ascii="Poppins" w:hAnsi="Poppins" w:cs="Poppins"/>
         </w:rPr>
         <w:t>SICUREZZA</w:t>
       </w:r>
-      <w:bookmarkEnd w:id="40"/>
+      <w:bookmarkEnd w:id="44"/>
     </w:p>
     <w:p>
       <w:pPr>
@@ -7097,7 +7212,152 @@
         <w:rPr>
           <w:rFonts w:ascii="Poppins Light" w:hAnsi="Poppins Light" w:cs="Poppins Light"/>
         </w:rPr>
-        <w:t>L’applicazione di rete deve essere progettata e realizzata per garantire un alto livello di sicurezza sia nell’utilizzo del sistema sia nella memorizzazione dei dati. Questo include l’utilizzo del protocollo HTTPS per l’accesso al sito.</w:t>
+        <w:t xml:space="preserve">L’applicazione di rete deve essere progettata e realizzata per garantire un alto livello di sicurezza sia nell’utilizzo del sistema sia nella memorizzazione dei dati. </w:t>
+      </w:r>
+      <w:r>
+        <w:rPr>
+          <w:rFonts w:ascii="Poppins Light" w:hAnsi="Poppins Light" w:cs="Poppins Light"/>
+        </w:rPr>
+        <w:t>Questo include:</w:t>
+      </w:r>
+    </w:p>
+    <w:p>
+      <w:pPr>
+        <w:pStyle w:val="Paragrafoelenco"/>
+        <w:numPr>
+          <w:ilvl w:val="0"/>
+          <w:numId w:val="14"/>
+        </w:numPr>
+        <w:tabs>
+          <w:tab w:val="clear" w:pos="720"/>
+        </w:tabs>
+        <w:spacing w:after="0"/>
+        <w:ind w:left="1276" w:hanging="425"/>
+        <w:jc w:val="both"/>
+        <w:rPr>
+          <w:rFonts w:ascii="Poppins Light" w:hAnsi="Poppins Light" w:cs="Poppins Light"/>
+        </w:rPr>
+      </w:pPr>
+      <w:r>
+        <w:rPr>
+          <w:rFonts w:ascii="Poppins Light" w:hAnsi="Poppins Light" w:cs="Poppins Light"/>
+        </w:rPr>
+        <w:t>L</w:t>
+      </w:r>
+      <w:r>
+        <w:rPr>
+          <w:rFonts w:ascii="Poppins Light" w:hAnsi="Poppins Light" w:cs="Poppins Light"/>
+        </w:rPr>
+        <w:t>’utilizzo del protocollo HTTPS per l’accesso al sito</w:t>
+      </w:r>
+      <w:r>
+        <w:rPr>
+          <w:rFonts w:ascii="Poppins Light" w:hAnsi="Poppins Light" w:cs="Poppins Light"/>
+        </w:rPr>
+        <w:t>,</w:t>
+      </w:r>
+    </w:p>
+    <w:p>
+      <w:pPr>
+        <w:pStyle w:val="Paragrafoelenco"/>
+        <w:numPr>
+          <w:ilvl w:val="0"/>
+          <w:numId w:val="14"/>
+        </w:numPr>
+        <w:tabs>
+          <w:tab w:val="clear" w:pos="720"/>
+        </w:tabs>
+        <w:ind w:left="1276" w:hanging="425"/>
+        <w:jc w:val="both"/>
+        <w:rPr>
+          <w:rFonts w:ascii="Poppins Light" w:hAnsi="Poppins Light" w:cs="Poppins Light"/>
+        </w:rPr>
+      </w:pPr>
+      <w:r>
+        <w:rPr>
+          <w:rFonts w:ascii="Poppins Light" w:hAnsi="Poppins Light" w:cs="Poppins Light"/>
+        </w:rPr>
+        <w:t xml:space="preserve">L’inserimento di password sicure </w:t>
+      </w:r>
+      <w:r>
+        <w:rPr>
+          <w:rFonts w:ascii="Poppins Light" w:hAnsi="Poppins Light" w:cs="Poppins Light"/>
+        </w:rPr>
+        <w:t>che devono</w:t>
+      </w:r>
+      <w:r>
+        <w:rPr>
+          <w:rFonts w:ascii="Poppins Light" w:hAnsi="Poppins Light" w:cs="Poppins Light"/>
+        </w:rPr>
+        <w:t xml:space="preserve"> avere almeno 8 caratteri, tra cui almeno </w:t>
+      </w:r>
+      <w:r>
+        <w:rPr>
+          <w:rFonts w:ascii="Poppins Light" w:hAnsi="Poppins Light" w:cs="Poppins Light"/>
+        </w:rPr>
+        <w:t>un</w:t>
+      </w:r>
+      <w:r>
+        <w:rPr>
+          <w:rFonts w:ascii="Poppins Light" w:hAnsi="Poppins Light" w:cs="Poppins Light"/>
+        </w:rPr>
+        <w:t xml:space="preserve"> carattere maiuscolo, un numero e un carattere speciale (</w:t>
+      </w:r>
+      <w:proofErr w:type="gramStart"/>
+      <w:r>
+        <w:rPr>
+          <w:rFonts w:ascii="Poppins Light" w:hAnsi="Poppins Light" w:cs="Poppins Light"/>
+        </w:rPr>
+        <w:t>!”£</w:t>
+      </w:r>
+      <w:proofErr w:type="gramEnd"/>
+      <w:r>
+        <w:rPr>
+          <w:rFonts w:ascii="Poppins Light" w:hAnsi="Poppins Light" w:cs="Poppins Light"/>
+        </w:rPr>
+        <w:t>$%&amp;/()</w:t>
+      </w:r>
+      <w:r>
+        <w:rPr>
+          <w:rFonts w:ascii="Poppins Light" w:hAnsi="Poppins Light" w:cs="Poppins Light"/>
+        </w:rPr>
+        <w:t>=?’^[]ç@°#§-,._</w:t>
+      </w:r>
+      <w:r>
+        <w:rPr>
+          <w:rFonts w:ascii="Poppins Light" w:hAnsi="Poppins Light" w:cs="Poppins Light"/>
+        </w:rPr>
+        <w:t>;:|\&gt;&lt;*</w:t>
+      </w:r>
+      <w:r>
+        <w:rPr>
+          <w:rFonts w:ascii="Poppins Light" w:hAnsi="Poppins Light" w:cs="Poppins Light"/>
+        </w:rPr>
+        <w:t>`~+</w:t>
+      </w:r>
+      <w:r>
+        <w:rPr>
+          <w:rFonts w:ascii="Poppins Light" w:hAnsi="Poppins Light" w:cs="Poppins Light"/>
+        </w:rPr>
+        <w:t>€</w:t>
+      </w:r>
+      <w:r>
+        <w:rPr>
+          <w:rFonts w:ascii="Segoe UI Symbol" w:hAnsi="Segoe UI Symbol" w:cs="Segoe UI Symbol"/>
+        </w:rPr>
+        <w:t>♥</w:t>
+      </w:r>
+      <w:r>
+        <w:rPr>
+          <w:rFonts w:ascii="Poppins Light" w:hAnsi="Poppins Light" w:cs="Poppins Light"/>
+        </w:rPr>
+        <w:t>)</w:t>
+      </w:r>
+      <w:r>
+        <w:rPr>
+          <w:rFonts w:ascii="Poppins Light" w:hAnsi="Poppins Light" w:cs="Poppins Light"/>
+        </w:rPr>
+        <w:t>.</w:t>
       </w:r>
     </w:p>
     <w:p>
@@ -7121,14 +7381,14 @@
           <w:rFonts w:ascii="Poppins" w:hAnsi="Poppins" w:cs="Poppins"/>
         </w:rPr>
       </w:pPr>
-      <w:bookmarkStart w:id="41" w:name="_Toc116232473"/>
+      <w:bookmarkStart w:id="45" w:name="_Toc116589370"/>
       <w:r>
         <w:rPr>
           <w:rFonts w:ascii="Poppins" w:hAnsi="Poppins" w:cs="Poppins"/>
         </w:rPr>
         <w:t>SCALABILITA’</w:t>
       </w:r>
-      <w:bookmarkEnd w:id="41"/>
+      <w:bookmarkEnd w:id="45"/>
     </w:p>
     <w:p>
       <w:pPr>
@@ -7179,14 +7439,14 @@
           <w:rFonts w:ascii="Poppins" w:hAnsi="Poppins" w:cs="Poppins"/>
         </w:rPr>
       </w:pPr>
-      <w:bookmarkStart w:id="42" w:name="_Toc116232474"/>
+      <w:bookmarkStart w:id="46" w:name="_Toc116589371"/>
       <w:r>
         <w:rPr>
           <w:rFonts w:ascii="Poppins" w:hAnsi="Poppins" w:cs="Poppins"/>
         </w:rPr>
         <w:t>LINGUA DI SISTEMA</w:t>
       </w:r>
-      <w:bookmarkEnd w:id="42"/>
+      <w:bookmarkEnd w:id="46"/>
     </w:p>
     <w:p>
       <w:pPr>
@@ -7225,7 +7485,7 @@
           <w:rFonts w:ascii="Poppins" w:hAnsi="Poppins" w:cs="Poppins"/>
         </w:rPr>
       </w:pPr>
-      <w:bookmarkStart w:id="43" w:name="_Toc116232475"/>
+      <w:bookmarkStart w:id="47" w:name="_Toc116589372"/>
       <w:r>
         <w:rPr>
           <w:rFonts w:ascii="Poppins" w:hAnsi="Poppins" w:cs="Poppins"/>
@@ -7238,7 +7498,7 @@
         </w:rPr>
         <w:t>I</w:t>
       </w:r>
-      <w:bookmarkEnd w:id="43"/>
+      <w:bookmarkEnd w:id="47"/>
     </w:p>
     <w:p>
       <w:pPr>
@@ -7289,14 +7549,14 @@
           <w:rFonts w:ascii="Poppins" w:hAnsi="Poppins" w:cs="Poppins"/>
         </w:rPr>
       </w:pPr>
-      <w:bookmarkStart w:id="44" w:name="_Toc116232476"/>
+      <w:bookmarkStart w:id="48" w:name="_Toc116589373"/>
       <w:r>
         <w:rPr>
           <w:rFonts w:ascii="Poppins" w:hAnsi="Poppins" w:cs="Poppins"/>
         </w:rPr>
         <w:t>COMPATIBILITA’</w:t>
       </w:r>
-      <w:bookmarkEnd w:id="44"/>
+      <w:bookmarkEnd w:id="48"/>
     </w:p>
     <w:p>
       <w:pPr>
@@ -7311,7 +7571,7 @@
         <w:rPr>
           <w:rFonts w:ascii="Poppins Light" w:hAnsi="Poppins Light" w:cs="Poppins Light"/>
         </w:rPr>
-        <w:t xml:space="preserve">Il sito web deve supportare tutti i browser più utilizzati a livello globale sulle varie piattaforme, ovvero le versioni di browser basati su </w:t>
+        <w:t xml:space="preserve">Il sito web deve supportare i browser più utilizzati a livello globale sulle varie piattaforme, ovvero le versioni di browser basati su </w:t>
       </w:r>
       <w:proofErr w:type="spellStart"/>
       <w:r>
@@ -7331,7 +7591,25 @@
         <w:rPr>
           <w:rFonts w:ascii="Poppins Light" w:hAnsi="Poppins Light" w:cs="Poppins Light"/>
         </w:rPr>
-        <w:t xml:space="preserve"> (Chrome, Edge, Safari) e Firefox uscite dal 2019.</w:t>
+        <w:t xml:space="preserve"> versione 106</w:t>
+      </w:r>
+      <w:r>
+        <w:rPr>
+          <w:rFonts w:ascii="Poppins Light" w:hAnsi="Poppins Light" w:cs="Poppins Light"/>
+        </w:rPr>
+        <w:t xml:space="preserve"> (Chrome, Edge, Safari) e Firefox </w:t>
+      </w:r>
+      <w:r>
+        <w:rPr>
+          <w:rFonts w:ascii="Poppins Light" w:hAnsi="Poppins Light" w:cs="Poppins Light"/>
+        </w:rPr>
+        <w:t>versione 105</w:t>
+      </w:r>
+      <w:r>
+        <w:rPr>
+          <w:rFonts w:ascii="Poppins Light" w:hAnsi="Poppins Light" w:cs="Poppins Light"/>
+        </w:rPr>
+        <w:t>.</w:t>
       </w:r>
     </w:p>
     <w:p>
@@ -7355,14 +7633,15 @@
           <w:rFonts w:ascii="Poppins" w:hAnsi="Poppins" w:cs="Poppins"/>
         </w:rPr>
       </w:pPr>
-      <w:bookmarkStart w:id="45" w:name="_Toc116232477"/>
+      <w:bookmarkStart w:id="49" w:name="_Toc116589374"/>
       <w:r>
         <w:rPr>
           <w:rFonts w:ascii="Poppins" w:hAnsi="Poppins" w:cs="Poppins"/>
         </w:rPr>
+        <w:lastRenderedPageBreak/>
         <w:t>FACILITA’ D’USO</w:t>
       </w:r>
-      <w:bookmarkEnd w:id="45"/>
+      <w:bookmarkEnd w:id="49"/>
     </w:p>
     <w:p>
       <w:pPr>
@@ -7381,6 +7660,7 @@
     </w:p>
     <w:p>
       <w:pPr>
+        <w:spacing w:after="0"/>
         <w:ind w:left="708"/>
         <w:rPr>
           <w:rFonts w:ascii="Poppins Light" w:hAnsi="Poppins Light" w:cs="Poppins Light"/>
@@ -7422,6 +7702,14 @@
         </w:rPr>
         <w:t>.</w:t>
       </w:r>
+    </w:p>
+    <w:p>
+      <w:pPr>
+        <w:ind w:left="708"/>
+        <w:rPr>
+          <w:rFonts w:ascii="Poppins Light" w:hAnsi="Poppins Light" w:cs="Poppins Light"/>
+        </w:rPr>
+      </w:pPr>
     </w:p>
     <w:p>
       <w:pPr>
@@ -7435,15 +7723,14 @@
           <w:rFonts w:ascii="Poppins" w:hAnsi="Poppins" w:cs="Poppins"/>
         </w:rPr>
       </w:pPr>
-      <w:bookmarkStart w:id="46" w:name="_Toc116232478"/>
+      <w:bookmarkStart w:id="50" w:name="_Toc116589375"/>
       <w:r>
         <w:rPr>
           <w:rFonts w:ascii="Poppins" w:hAnsi="Poppins" w:cs="Poppins"/>
         </w:rPr>
-        <w:lastRenderedPageBreak/>
         <w:t>ACCESSIBILITA’</w:t>
       </w:r>
-      <w:bookmarkEnd w:id="46"/>
+      <w:bookmarkEnd w:id="50"/>
     </w:p>
     <w:p>
       <w:pPr>
@@ -7458,7 +7745,90 @@
         <w:rPr>
           <w:rFonts w:ascii="Poppins Light" w:hAnsi="Poppins Light" w:cs="Poppins Light"/>
         </w:rPr>
-        <w:t>Il sito web deve essere accessibile da utenti affetti da daltonismo</w:t>
+        <w:t xml:space="preserve">Il sito web deve essere </w:t>
+      </w:r>
+      <w:r>
+        <w:rPr>
+          <w:rFonts w:ascii="Poppins Light" w:hAnsi="Poppins Light" w:cs="Poppins Light"/>
+        </w:rPr>
+        <w:t xml:space="preserve">progettato in modo </w:t>
+      </w:r>
+      <w:r>
+        <w:rPr>
+          <w:rFonts w:ascii="Poppins Light" w:hAnsi="Poppins Light" w:cs="Poppins Light"/>
+        </w:rPr>
+        <w:t xml:space="preserve">da avere una alta accessibilità. In particolare: </w:t>
+      </w:r>
+    </w:p>
+    <w:p>
+      <w:pPr>
+        <w:pStyle w:val="Paragrafoelenco"/>
+        <w:numPr>
+          <w:ilvl w:val="0"/>
+          <w:numId w:val="15"/>
+        </w:numPr>
+        <w:spacing w:after="0"/>
+        <w:ind w:left="1276" w:hanging="425"/>
+        <w:jc w:val="both"/>
+        <w:rPr>
+          <w:rFonts w:ascii="Poppins Light" w:hAnsi="Poppins Light" w:cs="Poppins Light"/>
+        </w:rPr>
+      </w:pPr>
+      <w:r>
+        <w:rPr>
+          <w:rFonts w:ascii="Poppins Light" w:hAnsi="Poppins Light" w:cs="Poppins Light"/>
+        </w:rPr>
+        <w:t xml:space="preserve">Deve </w:t>
+      </w:r>
+      <w:r>
+        <w:rPr>
+          <w:rFonts w:ascii="Poppins Light" w:hAnsi="Poppins Light" w:cs="Poppins Light"/>
+        </w:rPr>
+        <w:t>utilizzare un font ad alta leggibilità</w:t>
+      </w:r>
+      <w:r>
+        <w:rPr>
+          <w:rFonts w:ascii="Poppins Light" w:hAnsi="Poppins Light" w:cs="Poppins Light"/>
+        </w:rPr>
+        <w:t xml:space="preserve"> (ad esempio </w:t>
+      </w:r>
+      <w:hyperlink r:id="rId11" w:history="1">
+        <w:proofErr w:type="spellStart"/>
+        <w:r>
+          <w:rPr>
+            <w:rStyle w:val="Collegamentoipertestuale"/>
+            <w:rFonts w:ascii="Poppins Light" w:hAnsi="Poppins Light" w:cs="Poppins Light"/>
+          </w:rPr>
+          <w:t>Easy</w:t>
+        </w:r>
+        <w:r>
+          <w:rPr>
+            <w:rStyle w:val="Collegamentoipertestuale"/>
+            <w:rFonts w:ascii="Poppins Light" w:hAnsi="Poppins Light" w:cs="Poppins Light"/>
+          </w:rPr>
+          <w:t>R</w:t>
+        </w:r>
+        <w:r>
+          <w:rPr>
+            <w:rStyle w:val="Collegamentoipertestuale"/>
+            <w:rFonts w:ascii="Poppins Light" w:hAnsi="Poppins Light" w:cs="Poppins Light"/>
+          </w:rPr>
+          <w:t>e</w:t>
+        </w:r>
+        <w:r>
+          <w:rPr>
+            <w:rStyle w:val="Collegamentoipertestuale"/>
+            <w:rFonts w:ascii="Poppins Light" w:hAnsi="Poppins Light" w:cs="Poppins Light"/>
+          </w:rPr>
+          <w:t>ading</w:t>
+        </w:r>
+        <w:proofErr w:type="spellEnd"/>
+      </w:hyperlink>
+      <w:r>
+        <w:rPr>
+          <w:rFonts w:ascii="Poppins Light" w:hAnsi="Poppins Light" w:cs="Poppins Light"/>
+        </w:rPr>
+        <w:t>)</w:t>
       </w:r>
       <w:r>
         <w:rPr>
@@ -7488,14 +7858,14 @@
           <w:rFonts w:ascii="Poppins" w:hAnsi="Poppins" w:cs="Poppins"/>
         </w:rPr>
       </w:pPr>
-      <w:bookmarkStart w:id="47" w:name="_Toc116232479"/>
+      <w:bookmarkStart w:id="51" w:name="_Toc116589376"/>
       <w:r>
         <w:rPr>
           <w:rFonts w:ascii="Poppins" w:hAnsi="Poppins" w:cs="Poppins"/>
         </w:rPr>
         <w:t>RESPONSIVITA’</w:t>
       </w:r>
-      <w:bookmarkEnd w:id="47"/>
+      <w:bookmarkEnd w:id="51"/>
     </w:p>
     <w:p>
       <w:pPr>
@@ -7534,14 +7904,14 @@
           <w:rFonts w:ascii="Poppins" w:hAnsi="Poppins" w:cs="Poppins"/>
         </w:rPr>
       </w:pPr>
-      <w:bookmarkStart w:id="48" w:name="_Toc116232480"/>
+      <w:bookmarkStart w:id="52" w:name="_Toc116589377"/>
       <w:r>
         <w:rPr>
           <w:rFonts w:ascii="Poppins" w:hAnsi="Poppins" w:cs="Poppins"/>
         </w:rPr>
         <w:t>CONTINUITA’ DEL SERVIZIO</w:t>
       </w:r>
-      <w:bookmarkEnd w:id="48"/>
+      <w:bookmarkEnd w:id="52"/>
     </w:p>
     <w:p>
       <w:pPr>
@@ -7561,6 +7931,25 @@
     </w:p>
     <w:p>
       <w:pPr>
+        <w:spacing w:after="0"/>
+        <w:jc w:val="both"/>
+        <w:rPr>
+          <w:rFonts w:ascii="Poppins Light" w:hAnsi="Poppins Light" w:cs="Poppins Light"/>
+        </w:rPr>
+      </w:pPr>
+    </w:p>
+    <w:p>
+      <w:pPr>
+        <w:spacing w:after="0"/>
+        <w:ind w:left="708"/>
+        <w:jc w:val="both"/>
+        <w:rPr>
+          <w:rFonts w:ascii="Poppins Light" w:hAnsi="Poppins Light" w:cs="Poppins Light"/>
+        </w:rPr>
+      </w:pPr>
+    </w:p>
+    <w:p>
+      <w:pPr>
         <w:rPr>
           <w:rFonts w:ascii="Poppins Light" w:hAnsi="Poppins Light" w:cs="Poppins Light"/>
         </w:rPr>
@@ -7579,7 +7968,7 @@
           <w:rFonts w:ascii="Poppins" w:hAnsi="Poppins" w:cs="Poppins"/>
         </w:rPr>
       </w:pPr>
-      <w:bookmarkStart w:id="49" w:name="_Toc116232481"/>
+      <w:bookmarkStart w:id="53" w:name="_Toc116589378"/>
       <w:r>
         <w:rPr>
           <w:rFonts w:ascii="Poppins" w:hAnsi="Poppins" w:cs="Poppins"/>
@@ -7587,7 +7976,7 @@
         <w:lastRenderedPageBreak/>
         <w:t>Front-end</w:t>
       </w:r>
-      <w:bookmarkEnd w:id="49"/>
+      <w:bookmarkEnd w:id="53"/>
     </w:p>
     <w:p>
       <w:pPr>
@@ -7689,7 +8078,7 @@
                     <pic:cNvPicPr/>
                   </pic:nvPicPr>
                   <pic:blipFill>
-                    <a:blip r:embed="rId11" cstate="print">
+                    <a:blip r:embed="rId12" cstate="print">
                       <a:extLst>
                         <a:ext uri="{28A0092B-C50C-407E-A947-70E740481C1C}">
                           <a14:useLocalDpi xmlns:a14="http://schemas.microsoft.com/office/drawing/2010/main" val="0"/>
@@ -7864,7 +8253,7 @@
                     <pic:cNvPicPr/>
                   </pic:nvPicPr>
                   <pic:blipFill>
-                    <a:blip r:embed="rId12" cstate="print">
+                    <a:blip r:embed="rId13" cstate="print">
                       <a:extLst>
                         <a:ext uri="{28A0092B-C50C-407E-A947-70E740481C1C}">
                           <a14:useLocalDpi xmlns:a14="http://schemas.microsoft.com/office/drawing/2010/main" val="0"/>
@@ -7994,7 +8383,7 @@
                     <pic:cNvPicPr/>
                   </pic:nvPicPr>
                   <pic:blipFill>
-                    <a:blip r:embed="rId13" cstate="print">
+                    <a:blip r:embed="rId14" cstate="print">
                       <a:extLst>
                         <a:ext uri="{28A0092B-C50C-407E-A947-70E740481C1C}">
                           <a14:useLocalDpi xmlns:a14="http://schemas.microsoft.com/office/drawing/2010/main" val="0"/>
@@ -8085,7 +8474,7 @@
           <w:rFonts w:ascii="Poppins" w:hAnsi="Poppins" w:cs="Poppins"/>
         </w:rPr>
       </w:pPr>
-      <w:bookmarkStart w:id="50" w:name="_Toc116232482"/>
+      <w:bookmarkStart w:id="54" w:name="_Toc116589379"/>
       <w:r>
         <w:rPr>
           <w:rFonts w:ascii="Poppins" w:hAnsi="Poppins" w:cs="Poppins"/>
@@ -8093,7 +8482,7 @@
         <w:lastRenderedPageBreak/>
         <w:t>Back-end</w:t>
       </w:r>
-      <w:bookmarkEnd w:id="50"/>
+      <w:bookmarkEnd w:id="54"/>
     </w:p>
     <w:p>
       <w:pPr>
@@ -8214,6 +8603,101 @@
         <w:jc w:val="both"/>
         <w:rPr>
           <w:rFonts w:ascii="Poppins Light" w:hAnsi="Poppins Light" w:cs="Poppins Light"/>
+        </w:rPr>
+      </w:pPr>
+    </w:p>
+    <w:p>
+      <w:pPr>
+        <w:pStyle w:val="Paragrafoelenco"/>
+        <w:numPr>
+          <w:ilvl w:val="0"/>
+          <w:numId w:val="11"/>
+        </w:numPr>
+        <w:ind w:left="709"/>
+        <w:jc w:val="both"/>
+        <w:rPr>
+          <w:rFonts w:ascii="Poppins" w:hAnsi="Poppins" w:cs="Poppins"/>
+          <w:b/>
+          <w:bCs/>
+        </w:rPr>
+      </w:pPr>
+      <w:r>
+        <w:rPr>
+          <w:rFonts w:ascii="Poppins" w:hAnsi="Poppins" w:cs="Poppins"/>
+          <w:b/>
+          <w:bCs/>
+        </w:rPr>
+        <w:t>Server di posta elettronica</w:t>
+      </w:r>
+    </w:p>
+    <w:p>
+      <w:pPr>
+        <w:pStyle w:val="Paragrafoelenco"/>
+        <w:ind w:left="709"/>
+        <w:jc w:val="both"/>
+        <w:rPr>
+          <w:rFonts w:ascii="Poppins Light" w:hAnsi="Poppins Light" w:cs="Poppins Light"/>
+        </w:rPr>
+      </w:pPr>
+      <w:r>
+        <w:rPr>
+          <w:rFonts w:ascii="Poppins Light" w:hAnsi="Poppins Light" w:cs="Poppins Light"/>
+        </w:rPr>
+        <w:t xml:space="preserve">Per l’invio di e-mail agli utenti del sistema (ad esempio il </w:t>
+      </w:r>
+      <w:hyperlink w:anchor="_RECUPERO_PASSWORD" w:history="1">
+        <w:r>
+          <w:rPr>
+            <w:rStyle w:val="Collegamentoipertestuale"/>
+            <w:rFonts w:ascii="Poppins Light" w:hAnsi="Poppins Light" w:cs="Poppins Light"/>
+          </w:rPr>
+          <w:t>recupero della password</w:t>
+        </w:r>
+      </w:hyperlink>
+      <w:r>
+        <w:rPr>
+          <w:rFonts w:ascii="Poppins Light" w:hAnsi="Poppins Light" w:cs="Poppins Light"/>
+        </w:rPr>
+        <w:t>)</w:t>
+      </w:r>
+      <w:r>
+        <w:rPr>
+          <w:rFonts w:ascii="Poppins Light" w:hAnsi="Poppins Light" w:cs="Poppins Light"/>
+        </w:rPr>
+        <w:t xml:space="preserve"> viene utilizzato un servizio di invio di e</w:t>
+      </w:r>
+      <w:r>
+        <w:rPr>
+          <w:rFonts w:ascii="Poppins Light" w:hAnsi="Poppins Light" w:cs="Poppins Light"/>
+        </w:rPr>
+        <w:t>-</w:t>
+      </w:r>
+      <w:r>
+        <w:rPr>
+          <w:rFonts w:ascii="Poppins Light" w:hAnsi="Poppins Light" w:cs="Poppins Light"/>
+        </w:rPr>
+        <w:t xml:space="preserve">mail. Tale sistema può far parte del </w:t>
+      </w:r>
+      <w:r>
+        <w:rPr>
+          <w:rFonts w:ascii="Poppins Light" w:hAnsi="Poppins Light" w:cs="Poppins Light"/>
+        </w:rPr>
+        <w:t xml:space="preserve">server che accoglie il sito oppure </w:t>
+      </w:r>
+      <w:r>
+        <w:rPr>
+          <w:rFonts w:ascii="Poppins Light" w:hAnsi="Poppins Light" w:cs="Poppins Light"/>
+        </w:rPr>
+        <w:t>essere offerto da un servizio esterno.</w:t>
+      </w:r>
+    </w:p>
+    <w:p>
+      <w:pPr>
+        <w:pStyle w:val="Paragrafoelenco"/>
+        <w:ind w:left="709"/>
+        <w:jc w:val="both"/>
+        <w:rPr>
+          <w:rFonts w:ascii="Poppins" w:hAnsi="Poppins" w:cs="Poppins"/>
         </w:rPr>
       </w:pPr>
     </w:p>
@@ -8314,18 +8798,16 @@
           <w:b/>
           <w:bCs/>
         </w:rPr>
-        <w:t xml:space="preserve">Google </w:t>
-      </w:r>
-      <w:proofErr w:type="spellStart"/>
+        <w:t>Google</w:t>
+      </w:r>
       <w:r>
         <w:rPr>
           <w:rFonts w:ascii="Poppins" w:hAnsi="Poppins" w:cs="Poppins"/>
           <w:b/>
           <w:bCs/>
         </w:rPr>
-        <w:t>OAuth</w:t>
-      </w:r>
-      <w:proofErr w:type="spellEnd"/>
+        <w:t xml:space="preserve"> Auth0</w:t>
+      </w:r>
     </w:p>
     <w:p>
       <w:pPr>
@@ -8696,9 +9178,9 @@
       </w:r>
     </w:p>
     <w:sectPr>
-      <w:headerReference w:type="default" r:id="rId14"/>
-      <w:footerReference w:type="default" r:id="rId15"/>
-      <w:footerReference w:type="first" r:id="rId16"/>
+      <w:headerReference w:type="default" r:id="rId15"/>
+      <w:footerReference w:type="default" r:id="rId16"/>
+      <w:footerReference w:type="first" r:id="rId17"/>
       <w:pgSz w:w="11906" w:h="16838"/>
       <w:pgMar w:top="1417" w:right="1134" w:bottom="1134" w:left="1134" w:header="708" w:footer="708" w:gutter="0"/>
       <w:cols w:space="708"/>
@@ -9242,6 +9724,351 @@
 <file path=word/numbering.xml><?xml version="1.0" encoding="utf-8"?>
 <w:numbering xmlns:wpc="http://schemas.microsoft.com/office/word/2010/wordprocessingCanvas" xmlns:cx="http://schemas.microsoft.com/office/drawing/2014/chartex" xmlns:cx1="http://schemas.microsoft.com/office/drawing/2015/9/8/chartex" xmlns:cx2="http://schemas.microsoft.com/office/drawing/2015/10/21/chartex" xmlns:cx3="http://schemas.microsoft.com/office/drawing/2016/5/9/chartex" xmlns:cx4="http://schemas.microsoft.com/office/drawing/2016/5/10/chartex" xmlns:cx5="http://schemas.microsoft.com/office/drawing/2016/5/11/chartex" xmlns:cx6="http://schemas.microsoft.com/office/drawing/2016/5/12/chartex" xmlns:cx7="http://schemas.microsoft.com/office/drawing/2016/5/13/chartex" xmlns:cx8="http://schemas.microsoft.com/office/drawing/2016/5/14/chartex" xmlns:mc="http://schemas.openxmlformats.org/markup-compatibility/2006" xmlns:aink="http://schemas.microsoft.com/office/drawing/2016/ink" xmlns:am3d="http://schemas.microsoft.com/office/drawing/2017/model3d" xmlns:o="urn:schemas-microsoft-com:office:office" xmlns:oel="http://schemas.microsoft.com/office/2019/extlst" xmlns:r="http://schemas.openxmlformats.org/officeDocument/2006/relationships" xmlns:m="http://schemas.openxmlformats.org/officeDocument/2006/math" xmlns:v="urn:schemas-microsoft-com:vml" xmlns:wp14="http://schemas.microsoft.com/office/word/2010/wordprocessingDrawing" xmlns:wp="http://schemas.openxmlformats.org/drawingml/2006/wordprocessingDrawing" xmlns:w10="urn:schemas-microsoft-com:office:word" xmlns:w="http://schemas.openxmlformats.org/wordprocessingml/2006/main" xmlns:w14="http://schemas.microsoft.com/office/word/2010/wordml" xmlns:w15="http://schemas.microsoft.com/office/word/2012/wordml" xmlns:w16cex="http://schemas.microsoft.com/office/word/2018/wordml/cex" xmlns:w16cid="http://schemas.microsoft.com/office/word/2016/wordml/cid" xmlns:w16="http://schemas.microsoft.com/office/word/2018/wordml" xmlns:w16sdtdh="http://schemas.microsoft.com/office/word/2020/wordml/sdtdatahash" xmlns:w16se="http://schemas.microsoft.com/office/word/2015/wordml/symex" xmlns:wpg="http://schemas.microsoft.com/office/word/2010/wordprocessingGroup" xmlns:wpi="http://schemas.microsoft.com/office/word/2010/wordprocessingInk" xmlns:wne="http://schemas.microsoft.com/office/word/2006/wordml" xmlns:wps="http://schemas.microsoft.com/office/word/2010/wordprocessingShape" mc:Ignorable="w14 w15 w16se w16cid w16 w16cex w16sdtdh wp14">
   <w:abstractNum w:abstractNumId="0" w15:restartNumberingAfterBreak="0">
+    <w:nsid w:val="145D79F0"/>
+    <w:multiLevelType w:val="multilevel"/>
+    <w:tmpl w:val="85C2F03A"/>
+    <w:lvl w:ilvl="0">
+      <w:start w:val="1"/>
+      <w:numFmt w:val="decimal"/>
+      <w:lvlText w:val="6.%1."/>
+      <w:lvlJc w:val="left"/>
+      <w:pPr>
+        <w:tabs>
+          <w:tab w:val="num" w:pos="720"/>
+        </w:tabs>
+        <w:ind w:left="720" w:hanging="360"/>
+      </w:pPr>
+      <w:rPr>
+        <w:rFonts w:hint="default"/>
+      </w:rPr>
+    </w:lvl>
+    <w:lvl w:ilvl="1" w:tentative="1">
+      <w:start w:val="1"/>
+      <w:numFmt w:val="decimal"/>
+      <w:lvlText w:val="%2."/>
+      <w:lvlJc w:val="left"/>
+      <w:pPr>
+        <w:tabs>
+          <w:tab w:val="num" w:pos="1440"/>
+        </w:tabs>
+        <w:ind w:left="1440" w:hanging="360"/>
+      </w:pPr>
+    </w:lvl>
+    <w:lvl w:ilvl="2" w:tentative="1">
+      <w:start w:val="1"/>
+      <w:numFmt w:val="decimal"/>
+      <w:lvlText w:val="%3."/>
+      <w:lvlJc w:val="left"/>
+      <w:pPr>
+        <w:tabs>
+          <w:tab w:val="num" w:pos="2160"/>
+        </w:tabs>
+        <w:ind w:left="2160" w:hanging="360"/>
+      </w:pPr>
+    </w:lvl>
+    <w:lvl w:ilvl="3" w:tentative="1">
+      <w:start w:val="1"/>
+      <w:numFmt w:val="decimal"/>
+      <w:lvlText w:val="%4."/>
+      <w:lvlJc w:val="left"/>
+      <w:pPr>
+        <w:tabs>
+          <w:tab w:val="num" w:pos="2880"/>
+        </w:tabs>
+        <w:ind w:left="2880" w:hanging="360"/>
+      </w:pPr>
+    </w:lvl>
+    <w:lvl w:ilvl="4" w:tentative="1">
+      <w:start w:val="1"/>
+      <w:numFmt w:val="decimal"/>
+      <w:lvlText w:val="%5."/>
+      <w:lvlJc w:val="left"/>
+      <w:pPr>
+        <w:tabs>
+          <w:tab w:val="num" w:pos="3600"/>
+        </w:tabs>
+        <w:ind w:left="3600" w:hanging="360"/>
+      </w:pPr>
+    </w:lvl>
+    <w:lvl w:ilvl="5" w:tentative="1">
+      <w:start w:val="1"/>
+      <w:numFmt w:val="decimal"/>
+      <w:lvlText w:val="%6."/>
+      <w:lvlJc w:val="left"/>
+      <w:pPr>
+        <w:tabs>
+          <w:tab w:val="num" w:pos="4320"/>
+        </w:tabs>
+        <w:ind w:left="4320" w:hanging="360"/>
+      </w:pPr>
+    </w:lvl>
+    <w:lvl w:ilvl="6" w:tentative="1">
+      <w:start w:val="1"/>
+      <w:numFmt w:val="decimal"/>
+      <w:lvlText w:val="%7."/>
+      <w:lvlJc w:val="left"/>
+      <w:pPr>
+        <w:tabs>
+          <w:tab w:val="num" w:pos="5040"/>
+        </w:tabs>
+        <w:ind w:left="5040" w:hanging="360"/>
+      </w:pPr>
+    </w:lvl>
+    <w:lvl w:ilvl="7" w:tentative="1">
+      <w:start w:val="1"/>
+      <w:numFmt w:val="decimal"/>
+      <w:lvlText w:val="%8."/>
+      <w:lvlJc w:val="left"/>
+      <w:pPr>
+        <w:tabs>
+          <w:tab w:val="num" w:pos="5760"/>
+        </w:tabs>
+        <w:ind w:left="5760" w:hanging="360"/>
+      </w:pPr>
+    </w:lvl>
+    <w:lvl w:ilvl="8" w:tentative="1">
+      <w:start w:val="1"/>
+      <w:numFmt w:val="decimal"/>
+      <w:lvlText w:val="%9."/>
+      <w:lvlJc w:val="left"/>
+      <w:pPr>
+        <w:tabs>
+          <w:tab w:val="num" w:pos="6480"/>
+        </w:tabs>
+        <w:ind w:left="6480" w:hanging="360"/>
+      </w:pPr>
+    </w:lvl>
+  </w:abstractNum>
+  <w:abstractNum w:abstractNumId="1" w15:restartNumberingAfterBreak="0">
+    <w:nsid w:val="20F21D58"/>
+    <w:multiLevelType w:val="multilevel"/>
+    <w:tmpl w:val="BD9EF112"/>
+    <w:lvl w:ilvl="0">
+      <w:start w:val="1"/>
+      <w:numFmt w:val="decimal"/>
+      <w:lvlText w:val="19.%1."/>
+      <w:lvlJc w:val="left"/>
+      <w:pPr>
+        <w:tabs>
+          <w:tab w:val="num" w:pos="720"/>
+        </w:tabs>
+        <w:ind w:left="720" w:hanging="360"/>
+      </w:pPr>
+      <w:rPr>
+        <w:rFonts w:hint="default"/>
+      </w:rPr>
+    </w:lvl>
+    <w:lvl w:ilvl="1" w:tentative="1">
+      <w:start w:val="1"/>
+      <w:numFmt w:val="decimal"/>
+      <w:lvlText w:val="%2."/>
+      <w:lvlJc w:val="left"/>
+      <w:pPr>
+        <w:tabs>
+          <w:tab w:val="num" w:pos="1440"/>
+        </w:tabs>
+        <w:ind w:left="1440" w:hanging="360"/>
+      </w:pPr>
+    </w:lvl>
+    <w:lvl w:ilvl="2" w:tentative="1">
+      <w:start w:val="1"/>
+      <w:numFmt w:val="decimal"/>
+      <w:lvlText w:val="%3."/>
+      <w:lvlJc w:val="left"/>
+      <w:pPr>
+        <w:tabs>
+          <w:tab w:val="num" w:pos="2160"/>
+        </w:tabs>
+        <w:ind w:left="2160" w:hanging="360"/>
+      </w:pPr>
+    </w:lvl>
+    <w:lvl w:ilvl="3" w:tentative="1">
+      <w:start w:val="1"/>
+      <w:numFmt w:val="decimal"/>
+      <w:lvlText w:val="%4."/>
+      <w:lvlJc w:val="left"/>
+      <w:pPr>
+        <w:tabs>
+          <w:tab w:val="num" w:pos="2880"/>
+        </w:tabs>
+        <w:ind w:left="2880" w:hanging="360"/>
+      </w:pPr>
+    </w:lvl>
+    <w:lvl w:ilvl="4" w:tentative="1">
+      <w:start w:val="1"/>
+      <w:numFmt w:val="decimal"/>
+      <w:lvlText w:val="%5."/>
+      <w:lvlJc w:val="left"/>
+      <w:pPr>
+        <w:tabs>
+          <w:tab w:val="num" w:pos="3600"/>
+        </w:tabs>
+        <w:ind w:left="3600" w:hanging="360"/>
+      </w:pPr>
+    </w:lvl>
+    <w:lvl w:ilvl="5" w:tentative="1">
+      <w:start w:val="1"/>
+      <w:numFmt w:val="decimal"/>
+      <w:lvlText w:val="%6."/>
+      <w:lvlJc w:val="left"/>
+      <w:pPr>
+        <w:tabs>
+          <w:tab w:val="num" w:pos="4320"/>
+        </w:tabs>
+        <w:ind w:left="4320" w:hanging="360"/>
+      </w:pPr>
+    </w:lvl>
+    <w:lvl w:ilvl="6" w:tentative="1">
+      <w:start w:val="1"/>
+      <w:numFmt w:val="decimal"/>
+      <w:lvlText w:val="%7."/>
+      <w:lvlJc w:val="left"/>
+      <w:pPr>
+        <w:tabs>
+          <w:tab w:val="num" w:pos="5040"/>
+        </w:tabs>
+        <w:ind w:left="5040" w:hanging="360"/>
+      </w:pPr>
+    </w:lvl>
+    <w:lvl w:ilvl="7" w:tentative="1">
+      <w:start w:val="1"/>
+      <w:numFmt w:val="decimal"/>
+      <w:lvlText w:val="%8."/>
+      <w:lvlJc w:val="left"/>
+      <w:pPr>
+        <w:tabs>
+          <w:tab w:val="num" w:pos="5760"/>
+        </w:tabs>
+        <w:ind w:left="5760" w:hanging="360"/>
+      </w:pPr>
+    </w:lvl>
+    <w:lvl w:ilvl="8" w:tentative="1">
+      <w:start w:val="1"/>
+      <w:numFmt w:val="decimal"/>
+      <w:lvlText w:val="%9."/>
+      <w:lvlJc w:val="left"/>
+      <w:pPr>
+        <w:tabs>
+          <w:tab w:val="num" w:pos="6480"/>
+        </w:tabs>
+        <w:ind w:left="6480" w:hanging="360"/>
+      </w:pPr>
+    </w:lvl>
+  </w:abstractNum>
+  <w:abstractNum w:abstractNumId="2" w15:restartNumberingAfterBreak="0">
+    <w:nsid w:val="353A2D68"/>
+    <w:multiLevelType w:val="multilevel"/>
+    <w:tmpl w:val="6E728BE0"/>
+    <w:lvl w:ilvl="0">
+      <w:start w:val="1"/>
+      <w:numFmt w:val="decimal"/>
+      <w:lvlText w:val="%1."/>
+      <w:lvlJc w:val="left"/>
+      <w:pPr>
+        <w:tabs>
+          <w:tab w:val="num" w:pos="720"/>
+        </w:tabs>
+        <w:ind w:left="720" w:hanging="360"/>
+      </w:pPr>
+    </w:lvl>
+    <w:lvl w:ilvl="1" w:tentative="1">
+      <w:start w:val="1"/>
+      <w:numFmt w:val="decimal"/>
+      <w:lvlText w:val="%2."/>
+      <w:lvlJc w:val="left"/>
+      <w:pPr>
+        <w:tabs>
+          <w:tab w:val="num" w:pos="1440"/>
+        </w:tabs>
+        <w:ind w:left="1440" w:hanging="360"/>
+      </w:pPr>
+    </w:lvl>
+    <w:lvl w:ilvl="2" w:tentative="1">
+      <w:start w:val="1"/>
+      <w:numFmt w:val="decimal"/>
+      <w:lvlText w:val="%3."/>
+      <w:lvlJc w:val="left"/>
+      <w:pPr>
+        <w:tabs>
+          <w:tab w:val="num" w:pos="2160"/>
+        </w:tabs>
+        <w:ind w:left="2160" w:hanging="360"/>
+      </w:pPr>
+    </w:lvl>
+    <w:lvl w:ilvl="3" w:tentative="1">
+      <w:start w:val="1"/>
+      <w:numFmt w:val="decimal"/>
+      <w:lvlText w:val="%4."/>
+      <w:lvlJc w:val="left"/>
+      <w:pPr>
+        <w:tabs>
+          <w:tab w:val="num" w:pos="2880"/>
+        </w:tabs>
+        <w:ind w:left="2880" w:hanging="360"/>
+      </w:pPr>
+    </w:lvl>
+    <w:lvl w:ilvl="4" w:tentative="1">
+      <w:start w:val="1"/>
+      <w:numFmt w:val="decimal"/>
+      <w:lvlText w:val="%5."/>
+      <w:lvlJc w:val="left"/>
+      <w:pPr>
+        <w:tabs>
+          <w:tab w:val="num" w:pos="3600"/>
+        </w:tabs>
+        <w:ind w:left="3600" w:hanging="360"/>
+      </w:pPr>
+    </w:lvl>
+    <w:lvl w:ilvl="5" w:tentative="1">
+      <w:start w:val="1"/>
+      <w:numFmt w:val="decimal"/>
+      <w:lvlText w:val="%6."/>
+      <w:lvlJc w:val="left"/>
+      <w:pPr>
+        <w:tabs>
+          <w:tab w:val="num" w:pos="4320"/>
+        </w:tabs>
+        <w:ind w:left="4320" w:hanging="360"/>
+      </w:pPr>
+    </w:lvl>
+    <w:lvl w:ilvl="6" w:tentative="1">
+      <w:start w:val="1"/>
+      <w:numFmt w:val="decimal"/>
+      <w:lvlText w:val="%7."/>
+      <w:lvlJc w:val="left"/>
+      <w:pPr>
+        <w:tabs>
+          <w:tab w:val="num" w:pos="5040"/>
+        </w:tabs>
+        <w:ind w:left="5040" w:hanging="360"/>
+      </w:pPr>
+    </w:lvl>
+    <w:lvl w:ilvl="7" w:tentative="1">
+      <w:start w:val="1"/>
+      <w:numFmt w:val="decimal"/>
+      <w:lvlText w:val="%8."/>
+      <w:lvlJc w:val="left"/>
+      <w:pPr>
+        <w:tabs>
+          <w:tab w:val="num" w:pos="5760"/>
+        </w:tabs>
+        <w:ind w:left="5760" w:hanging="360"/>
+      </w:pPr>
+    </w:lvl>
+    <w:lvl w:ilvl="8" w:tentative="1">
+      <w:start w:val="1"/>
+      <w:numFmt w:val="decimal"/>
+      <w:lvlText w:val="%9."/>
+      <w:lvlJc w:val="left"/>
+      <w:pPr>
+        <w:tabs>
+          <w:tab w:val="num" w:pos="6480"/>
+        </w:tabs>
+        <w:ind w:left="6480" w:hanging="360"/>
+      </w:pPr>
+    </w:lvl>
+  </w:abstractNum>
+  <w:abstractNum w:abstractNumId="3" w15:restartNumberingAfterBreak="0">
     <w:nsid w:val="39FD6DF3"/>
     <w:multiLevelType w:val="hybridMultilevel"/>
     <w:tmpl w:val="FB62A45C"/>
@@ -9330,7 +10157,7 @@
       </w:pPr>
     </w:lvl>
   </w:abstractNum>
-  <w:abstractNum w:abstractNumId="1" w15:restartNumberingAfterBreak="0">
+  <w:abstractNum w:abstractNumId="4" w15:restartNumberingAfterBreak="0">
     <w:nsid w:val="3E383606"/>
     <w:multiLevelType w:val="hybridMultilevel"/>
     <w:tmpl w:val="8C5C05C2"/>
@@ -9421,7 +10248,7 @@
       </w:pPr>
     </w:lvl>
   </w:abstractNum>
-  <w:abstractNum w:abstractNumId="2" w15:restartNumberingAfterBreak="0">
+  <w:abstractNum w:abstractNumId="5" w15:restartNumberingAfterBreak="0">
     <w:nsid w:val="3EE105FD"/>
     <w:multiLevelType w:val="multilevel"/>
     <w:tmpl w:val="6EDA3640"/>
@@ -9537,7 +10364,7 @@
       </w:pPr>
     </w:lvl>
   </w:abstractNum>
-  <w:abstractNum w:abstractNumId="3" w15:restartNumberingAfterBreak="0">
+  <w:abstractNum w:abstractNumId="6" w15:restartNumberingAfterBreak="0">
     <w:nsid w:val="490508F2"/>
     <w:multiLevelType w:val="multilevel"/>
     <w:tmpl w:val="DA1ABD5C"/>
@@ -9686,7 +10513,7 @@
       </w:rPr>
     </w:lvl>
   </w:abstractNum>
-  <w:abstractNum w:abstractNumId="4" w15:restartNumberingAfterBreak="0">
+  <w:abstractNum w:abstractNumId="7" w15:restartNumberingAfterBreak="0">
     <w:nsid w:val="51FD2FD5"/>
     <w:multiLevelType w:val="hybridMultilevel"/>
     <w:tmpl w:val="83E4616C"/>
@@ -9799,7 +10626,7 @@
       </w:rPr>
     </w:lvl>
   </w:abstractNum>
-  <w:abstractNum w:abstractNumId="5" w15:restartNumberingAfterBreak="0">
+  <w:abstractNum w:abstractNumId="8" w15:restartNumberingAfterBreak="0">
     <w:nsid w:val="54EA56F0"/>
     <w:multiLevelType w:val="hybridMultilevel"/>
     <w:tmpl w:val="EADC9506"/>
@@ -9891,7 +10718,7 @@
       </w:pPr>
     </w:lvl>
   </w:abstractNum>
-  <w:abstractNum w:abstractNumId="6" w15:restartNumberingAfterBreak="0">
+  <w:abstractNum w:abstractNumId="9" w15:restartNumberingAfterBreak="0">
     <w:nsid w:val="5FCE3BF8"/>
     <w:multiLevelType w:val="hybridMultilevel"/>
     <w:tmpl w:val="A6D6FDF8"/>
@@ -10004,7 +10831,96 @@
       </w:rPr>
     </w:lvl>
   </w:abstractNum>
-  <w:abstractNum w:abstractNumId="7" w15:restartNumberingAfterBreak="0">
+  <w:abstractNum w:abstractNumId="10" w15:restartNumberingAfterBreak="0">
+    <w:nsid w:val="63032C46"/>
+    <w:multiLevelType w:val="hybridMultilevel"/>
+    <w:tmpl w:val="88A81AEA"/>
+    <w:lvl w:ilvl="0" w:tplc="7070FC90">
+      <w:start w:val="1"/>
+      <w:numFmt w:val="decimal"/>
+      <w:lvlText w:val="8.%1."/>
+      <w:lvlJc w:val="left"/>
+      <w:pPr>
+        <w:ind w:left="1068" w:hanging="360"/>
+      </w:pPr>
+      <w:rPr>
+        <w:rFonts w:hint="default"/>
+      </w:rPr>
+    </w:lvl>
+    <w:lvl w:ilvl="1" w:tplc="FFFFFFFF" w:tentative="1">
+      <w:start w:val="1"/>
+      <w:numFmt w:val="lowerLetter"/>
+      <w:lvlText w:val="%2."/>
+      <w:lvlJc w:val="left"/>
+      <w:pPr>
+        <w:ind w:left="1788" w:hanging="360"/>
+      </w:pPr>
+    </w:lvl>
+    <w:lvl w:ilvl="2" w:tplc="FFFFFFFF" w:tentative="1">
+      <w:start w:val="1"/>
+      <w:numFmt w:val="lowerRoman"/>
+      <w:lvlText w:val="%3."/>
+      <w:lvlJc w:val="right"/>
+      <w:pPr>
+        <w:ind w:left="2508" w:hanging="180"/>
+      </w:pPr>
+    </w:lvl>
+    <w:lvl w:ilvl="3" w:tplc="FFFFFFFF" w:tentative="1">
+      <w:start w:val="1"/>
+      <w:numFmt w:val="decimal"/>
+      <w:lvlText w:val="%4."/>
+      <w:lvlJc w:val="left"/>
+      <w:pPr>
+        <w:ind w:left="3228" w:hanging="360"/>
+      </w:pPr>
+    </w:lvl>
+    <w:lvl w:ilvl="4" w:tplc="FFFFFFFF" w:tentative="1">
+      <w:start w:val="1"/>
+      <w:numFmt w:val="lowerLetter"/>
+      <w:lvlText w:val="%5."/>
+      <w:lvlJc w:val="left"/>
+      <w:pPr>
+        <w:ind w:left="3948" w:hanging="360"/>
+      </w:pPr>
+    </w:lvl>
+    <w:lvl w:ilvl="5" w:tplc="FFFFFFFF" w:tentative="1">
+      <w:start w:val="1"/>
+      <w:numFmt w:val="lowerRoman"/>
+      <w:lvlText w:val="%6."/>
+      <w:lvlJc w:val="right"/>
+      <w:pPr>
+        <w:ind w:left="4668" w:hanging="180"/>
+      </w:pPr>
+    </w:lvl>
+    <w:lvl w:ilvl="6" w:tplc="FFFFFFFF" w:tentative="1">
+      <w:start w:val="1"/>
+      <w:numFmt w:val="decimal"/>
+      <w:lvlText w:val="%7."/>
+      <w:lvlJc w:val="left"/>
+      <w:pPr>
+        <w:ind w:left="5388" w:hanging="360"/>
+      </w:pPr>
+    </w:lvl>
+    <w:lvl w:ilvl="7" w:tplc="FFFFFFFF" w:tentative="1">
+      <w:start w:val="1"/>
+      <w:numFmt w:val="lowerLetter"/>
+      <w:lvlText w:val="%8."/>
+      <w:lvlJc w:val="left"/>
+      <w:pPr>
+        <w:ind w:left="6108" w:hanging="360"/>
+      </w:pPr>
+    </w:lvl>
+    <w:lvl w:ilvl="8" w:tplc="FFFFFFFF" w:tentative="1">
+      <w:start w:val="1"/>
+      <w:numFmt w:val="lowerRoman"/>
+      <w:lvlText w:val="%9."/>
+      <w:lvlJc w:val="right"/>
+      <w:pPr>
+        <w:ind w:left="6828" w:hanging="180"/>
+      </w:pPr>
+    </w:lvl>
+  </w:abstractNum>
+  <w:abstractNum w:abstractNumId="11" w15:restartNumberingAfterBreak="0">
     <w:nsid w:val="67AF6888"/>
     <w:multiLevelType w:val="hybridMultilevel"/>
     <w:tmpl w:val="8FF04FA0"/>
@@ -10117,7 +11033,7 @@
       </w:rPr>
     </w:lvl>
   </w:abstractNum>
-  <w:abstractNum w:abstractNumId="8" w15:restartNumberingAfterBreak="0">
+  <w:abstractNum w:abstractNumId="12" w15:restartNumberingAfterBreak="0">
     <w:nsid w:val="6ED64AC0"/>
     <w:multiLevelType w:val="hybridMultilevel"/>
     <w:tmpl w:val="EE86410C"/>
@@ -10230,10 +11146,10 @@
       </w:rPr>
     </w:lvl>
   </w:abstractNum>
-  <w:abstractNum w:abstractNumId="9" w15:restartNumberingAfterBreak="0">
+  <w:abstractNum w:abstractNumId="13" w15:restartNumberingAfterBreak="0">
     <w:nsid w:val="755101CD"/>
     <w:multiLevelType w:val="hybridMultilevel"/>
-    <w:tmpl w:val="94AC35C0"/>
+    <w:tmpl w:val="A4C808E6"/>
     <w:lvl w:ilvl="0" w:tplc="74684024">
       <w:start w:val="1"/>
       <w:numFmt w:val="decimal"/>
@@ -10319,7 +11235,123 @@
       </w:pPr>
     </w:lvl>
   </w:abstractNum>
-  <w:abstractNum w:abstractNumId="10" w15:restartNumberingAfterBreak="0">
+  <w:abstractNum w:abstractNumId="14" w15:restartNumberingAfterBreak="0">
+    <w:nsid w:val="78924E4B"/>
+    <w:multiLevelType w:val="multilevel"/>
+    <w:tmpl w:val="740A0CBC"/>
+    <w:lvl w:ilvl="0">
+      <w:start w:val="1"/>
+      <w:numFmt w:val="decimal"/>
+      <w:lvlText w:val="2.%1."/>
+      <w:lvlJc w:val="left"/>
+      <w:pPr>
+        <w:tabs>
+          <w:tab w:val="num" w:pos="720"/>
+        </w:tabs>
+        <w:ind w:left="720" w:hanging="360"/>
+      </w:pPr>
+      <w:rPr>
+        <w:rFonts w:hint="default"/>
+      </w:rPr>
+    </w:lvl>
+    <w:lvl w:ilvl="1" w:tentative="1">
+      <w:start w:val="1"/>
+      <w:numFmt w:val="decimal"/>
+      <w:lvlText w:val="%2."/>
+      <w:lvlJc w:val="left"/>
+      <w:pPr>
+        <w:tabs>
+          <w:tab w:val="num" w:pos="1440"/>
+        </w:tabs>
+        <w:ind w:left="1440" w:hanging="360"/>
+      </w:pPr>
+    </w:lvl>
+    <w:lvl w:ilvl="2" w:tentative="1">
+      <w:start w:val="1"/>
+      <w:numFmt w:val="decimal"/>
+      <w:lvlText w:val="%3."/>
+      <w:lvlJc w:val="left"/>
+      <w:pPr>
+        <w:tabs>
+          <w:tab w:val="num" w:pos="2160"/>
+        </w:tabs>
+        <w:ind w:left="2160" w:hanging="360"/>
+      </w:pPr>
+    </w:lvl>
+    <w:lvl w:ilvl="3" w:tentative="1">
+      <w:start w:val="1"/>
+      <w:numFmt w:val="decimal"/>
+      <w:lvlText w:val="%4."/>
+      <w:lvlJc w:val="left"/>
+      <w:pPr>
+        <w:tabs>
+          <w:tab w:val="num" w:pos="2880"/>
+        </w:tabs>
+        <w:ind w:left="2880" w:hanging="360"/>
+      </w:pPr>
+    </w:lvl>
+    <w:lvl w:ilvl="4" w:tentative="1">
+      <w:start w:val="1"/>
+      <w:numFmt w:val="decimal"/>
+      <w:lvlText w:val="%5."/>
+      <w:lvlJc w:val="left"/>
+      <w:pPr>
+        <w:tabs>
+          <w:tab w:val="num" w:pos="3600"/>
+        </w:tabs>
+        <w:ind w:left="3600" w:hanging="360"/>
+      </w:pPr>
+    </w:lvl>
+    <w:lvl w:ilvl="5" w:tentative="1">
+      <w:start w:val="1"/>
+      <w:numFmt w:val="decimal"/>
+      <w:lvlText w:val="%6."/>
+      <w:lvlJc w:val="left"/>
+      <w:pPr>
+        <w:tabs>
+          <w:tab w:val="num" w:pos="4320"/>
+        </w:tabs>
+        <w:ind w:left="4320" w:hanging="360"/>
+      </w:pPr>
+    </w:lvl>
+    <w:lvl w:ilvl="6" w:tentative="1">
+      <w:start w:val="1"/>
+      <w:numFmt w:val="decimal"/>
+      <w:lvlText w:val="%7."/>
+      <w:lvlJc w:val="left"/>
+      <w:pPr>
+        <w:tabs>
+          <w:tab w:val="num" w:pos="5040"/>
+        </w:tabs>
+        <w:ind w:left="5040" w:hanging="360"/>
+      </w:pPr>
+    </w:lvl>
+    <w:lvl w:ilvl="7" w:tentative="1">
+      <w:start w:val="1"/>
+      <w:numFmt w:val="decimal"/>
+      <w:lvlText w:val="%8."/>
+      <w:lvlJc w:val="left"/>
+      <w:pPr>
+        <w:tabs>
+          <w:tab w:val="num" w:pos="5760"/>
+        </w:tabs>
+        <w:ind w:left="5760" w:hanging="360"/>
+      </w:pPr>
+    </w:lvl>
+    <w:lvl w:ilvl="8" w:tentative="1">
+      <w:start w:val="1"/>
+      <w:numFmt w:val="decimal"/>
+      <w:lvlText w:val="%9."/>
+      <w:lvlJc w:val="left"/>
+      <w:pPr>
+        <w:tabs>
+          <w:tab w:val="num" w:pos="6480"/>
+        </w:tabs>
+        <w:ind w:left="6480" w:hanging="360"/>
+      </w:pPr>
+    </w:lvl>
+  </w:abstractNum>
+  <w:abstractNum w:abstractNumId="15" w15:restartNumberingAfterBreak="0">
     <w:nsid w:val="7C8C5620"/>
     <w:multiLevelType w:val="hybridMultilevel"/>
     <w:tmpl w:val="C7E89C96"/>
@@ -10433,37 +11465,52 @@
     </w:lvl>
   </w:abstractNum>
   <w:num w:numId="1" w16cid:durableId="1575119034">
+    <w:abstractNumId w:val="6"/>
+  </w:num>
+  <w:num w:numId="2" w16cid:durableId="1306931750">
+    <w:abstractNumId w:val="5"/>
+  </w:num>
+  <w:num w:numId="3" w16cid:durableId="329984821">
+    <w:abstractNumId w:val="8"/>
+  </w:num>
+  <w:num w:numId="4" w16cid:durableId="4795651">
+    <w:abstractNumId w:val="13"/>
+  </w:num>
+  <w:num w:numId="5" w16cid:durableId="634339070">
+    <w:abstractNumId w:val="7"/>
+  </w:num>
+  <w:num w:numId="6" w16cid:durableId="1916740993">
+    <w:abstractNumId w:val="12"/>
+  </w:num>
+  <w:num w:numId="7" w16cid:durableId="1776098979">
+    <w:abstractNumId w:val="15"/>
+  </w:num>
+  <w:num w:numId="8" w16cid:durableId="1972706394">
+    <w:abstractNumId w:val="11"/>
+  </w:num>
+  <w:num w:numId="9" w16cid:durableId="1197427155">
+    <w:abstractNumId w:val="9"/>
+  </w:num>
+  <w:num w:numId="10" w16cid:durableId="552622197">
     <w:abstractNumId w:val="3"/>
   </w:num>
-  <w:num w:numId="2" w16cid:durableId="1306931750">
-    <w:abstractNumId w:val="2"/>
-  </w:num>
-  <w:num w:numId="3" w16cid:durableId="329984821">
-    <w:abstractNumId w:val="5"/>
-  </w:num>
-  <w:num w:numId="4" w16cid:durableId="4795651">
-    <w:abstractNumId w:val="9"/>
-  </w:num>
-  <w:num w:numId="5" w16cid:durableId="634339070">
+  <w:num w:numId="11" w16cid:durableId="1292832110">
     <w:abstractNumId w:val="4"/>
   </w:num>
-  <w:num w:numId="6" w16cid:durableId="1916740993">
-    <w:abstractNumId w:val="8"/>
+  <w:num w:numId="12" w16cid:durableId="1859197934">
+    <w:abstractNumId w:val="1"/>
   </w:num>
-  <w:num w:numId="7" w16cid:durableId="1776098979">
+  <w:num w:numId="13" w16cid:durableId="1432429156">
+    <w:abstractNumId w:val="0"/>
+  </w:num>
+  <w:num w:numId="14" w16cid:durableId="899678647">
+    <w:abstractNumId w:val="14"/>
+  </w:num>
+  <w:num w:numId="15" w16cid:durableId="874662140">
     <w:abstractNumId w:val="10"/>
   </w:num>
-  <w:num w:numId="8" w16cid:durableId="1972706394">
-    <w:abstractNumId w:val="7"/>
-  </w:num>
-  <w:num w:numId="9" w16cid:durableId="1197427155">
-    <w:abstractNumId w:val="6"/>
-  </w:num>
-  <w:num w:numId="10" w16cid:durableId="552622197">
-    <w:abstractNumId w:val="0"/>
-  </w:num>
-  <w:num w:numId="11" w16cid:durableId="1292832110">
-    <w:abstractNumId w:val="1"/>
+  <w:num w:numId="16" w16cid:durableId="442651909">
+    <w:abstractNumId w:val="2"/>
   </w:num>
   <w:numIdMacAtCleanup w:val="11"/>
 </w:numbering>
@@ -10959,7 +12006,6 @@
   <w:style w:type="character" w:default="1" w:styleId="Carpredefinitoparagrafo">
     <w:name w:val="Default Paragraph Font"/>
     <w:uiPriority w:val="1"/>
-    <w:semiHidden/>
     <w:unhideWhenUsed/>
   </w:style>
   <w:style w:type="table" w:default="1" w:styleId="Tabellanormale">
@@ -11144,10 +12190,17 @@
     <w:autoRedefine/>
     <w:uiPriority w:val="39"/>
     <w:unhideWhenUsed/>
-    <w:rsid w:val="00EE42E3"/>
+    <w:rsid w:val="003E5102"/>
     <w:pPr>
+      <w:tabs>
+        <w:tab w:val="right" w:leader="dot" w:pos="9628"/>
+      </w:tabs>
       <w:spacing w:after="100"/>
     </w:pPr>
+    <w:rPr>
+      <w:rFonts w:ascii="Poppins" w:hAnsi="Poppins" w:cs="Poppins"/>
+      <w:noProof/>
+    </w:rPr>
   </w:style>
   <w:style w:type="paragraph" w:styleId="Sommario3">
     <w:name w:val="toc 3"/>
@@ -11173,11 +12226,18 @@
     <w:autoRedefine/>
     <w:uiPriority w:val="39"/>
     <w:unhideWhenUsed/>
-    <w:rsid w:val="00EE42E3"/>
+    <w:rsid w:val="003E5102"/>
     <w:pPr>
+      <w:tabs>
+        <w:tab w:val="right" w:leader="dot" w:pos="9628"/>
+      </w:tabs>
       <w:spacing w:after="100"/>
       <w:ind w:left="220"/>
     </w:pPr>
+    <w:rPr>
+      <w:rFonts w:ascii="Poppins" w:hAnsi="Poppins" w:cs="Poppins"/>
+      <w:noProof/>
+    </w:rPr>
   </w:style>
   <w:style w:type="character" w:styleId="Collegamentoipertestuale">
     <w:name w:val="Hyperlink"/>

</xml_diff>

<commit_message>
Aggiunta descrizioni use-case, requisiti non funzionali e diagramma di contesto. Fix vari
</commit_message>
<xml_diff>
--- a/Documento di progetto.docx
+++ b/Documento di progetto.docx
@@ -3145,22 +3145,17 @@
                 <w:noProof/>
                 <w:webHidden/>
               </w:rPr>
-            </w:r>
-            <w:r>
-              <w:rPr>
-                <w:rFonts w:ascii="Poppins Light" w:hAnsi="Poppins Light" w:cs="Poppins Light"/>
-                <w:noProof/>
-                <w:webHidden/>
-              </w:rPr>
               <w:fldChar w:fldCharType="separate"/>
             </w:r>
             <w:r>
               <w:rPr>
                 <w:rFonts w:ascii="Poppins Light" w:hAnsi="Poppins Light" w:cs="Poppins Light"/>
-                <w:noProof/>
-                <w:webHidden/>
-              </w:rPr>
-              <w:t>8</w:t>
+                <w:b/>
+                <w:bCs/>
+                <w:noProof/>
+                <w:webHidden/>
+              </w:rPr>
+              <w:t>Errore. Il segnalibro non è definito.</w:t>
             </w:r>
             <w:r>
               <w:rPr>
@@ -6788,122 +6783,76 @@
         </w:rPr>
       </w:pPr>
       <w:bookmarkStart w:id="38" w:name="_MODIFICA_DESCRIZIONI_SPAZI"/>
-      <w:bookmarkStart w:id="39" w:name="_Toc116589365"/>
       <w:bookmarkEnd w:id="38"/>
       <w:r>
         <w:rPr>
           <w:rFonts w:ascii="Poppins" w:hAnsi="Poppins" w:cs="Poppins"/>
         </w:rPr>
-        <w:t>MODIFICA DESCRIZIONI SPAZI</w:t>
-      </w:r>
-      <w:bookmarkEnd w:id="39"/>
-    </w:p>
-    <w:p>
-      <w:pPr>
-        <w:ind w:left="708"/>
-        <w:jc w:val="both"/>
-        <w:rPr>
-          <w:rFonts w:ascii="Poppins Light" w:hAnsi="Poppins Light" w:cs="Poppins Light"/>
-        </w:rPr>
-      </w:pPr>
-      <w:r>
-        <w:rPr>
-          <w:rFonts w:ascii="Poppins Light" w:hAnsi="Poppins Light" w:cs="Poppins Light"/>
-        </w:rPr>
-        <w:t xml:space="preserve">Il sistema permette all’utente di segreteria di modificare i dati inerenti </w:t>
-      </w:r>
-      <w:r>
-        <w:rPr>
-          <w:rFonts w:ascii="Poppins Light" w:hAnsi="Poppins Light" w:cs="Poppins Light"/>
-        </w:rPr>
-        <w:t>a un</w:t>
-      </w:r>
-      <w:r>
-        <w:rPr>
-          <w:rFonts w:ascii="Poppins Light" w:hAnsi="Poppins Light" w:cs="Poppins Light"/>
-        </w:rPr>
-        <w:t xml:space="preserve"> determinato spazio</w:t>
-      </w:r>
-      <w:r>
-        <w:rPr>
-          <w:rFonts w:ascii="Poppins Light" w:hAnsi="Poppins Light" w:cs="Poppins Light"/>
-        </w:rPr>
-        <w:t xml:space="preserve"> dell’oratorio</w:t>
-      </w:r>
-      <w:r>
-        <w:rPr>
-          <w:rFonts w:ascii="Poppins Light" w:hAnsi="Poppins Light" w:cs="Poppins Light"/>
-        </w:rPr>
-        <w:t>.</w:t>
-      </w:r>
-      <w:r>
-        <w:rPr>
-          <w:rFonts w:ascii="Poppins Light" w:hAnsi="Poppins Light" w:cs="Poppins Light"/>
-        </w:rPr>
-        <w:t xml:space="preserve"> </w:t>
-      </w:r>
-      <w:r>
-        <w:rPr>
-          <w:rFonts w:ascii="Poppins Light" w:hAnsi="Poppins Light" w:cs="Poppins Light"/>
-        </w:rPr>
-        <w:t>Questo include:</w:t>
+        <w:t>GESTIONE SPAZI</w:t>
+      </w:r>
+      <w:r>
+        <w:rPr>
+          <w:rFonts w:ascii="Poppins" w:hAnsi="Poppins" w:cs="Poppins"/>
+        </w:rPr>
+        <w:t xml:space="preserve"> E SERVIZI</w:t>
       </w:r>
     </w:p>
     <w:p>
       <w:pPr>
         <w:pStyle w:val="Paragrafoelenco"/>
         <w:numPr>
-          <w:ilvl w:val="0"/>
-          <w:numId w:val="9"/>
+          <w:ilvl w:val="1"/>
+          <w:numId w:val="3"/>
         </w:numPr>
-        <w:jc w:val="both"/>
-        <w:rPr>
-          <w:rFonts w:ascii="Poppins Light" w:hAnsi="Poppins Light" w:cs="Poppins Light"/>
-        </w:rPr>
-      </w:pPr>
-      <w:r>
-        <w:rPr>
-          <w:rFonts w:ascii="Poppins Light" w:hAnsi="Poppins Light" w:cs="Poppins Light"/>
-        </w:rPr>
-        <w:t>D</w:t>
-      </w:r>
-      <w:r>
-        <w:rPr>
-          <w:rFonts w:ascii="Poppins Light" w:hAnsi="Poppins Light" w:cs="Poppins Light"/>
-        </w:rPr>
-        <w:t>isponibilità alla prenotazione</w:t>
-      </w:r>
-      <w:r>
-        <w:rPr>
-          <w:rFonts w:ascii="Poppins Light" w:hAnsi="Poppins Light" w:cs="Poppins Light"/>
-        </w:rPr>
-        <w:t>,</w:t>
+        <w:ind w:left="1418" w:hanging="567"/>
+        <w:jc w:val="both"/>
+        <w:rPr>
+          <w:rFonts w:ascii="Poppins Light" w:hAnsi="Poppins Light" w:cs="Poppins Light"/>
+        </w:rPr>
+      </w:pPr>
+      <w:r>
+        <w:rPr>
+          <w:rFonts w:ascii="Poppins Light" w:hAnsi="Poppins Light" w:cs="Poppins Light"/>
+        </w:rPr>
+        <w:t>L’utente di segreteria p</w:t>
+      </w:r>
+      <w:r>
+        <w:rPr>
+          <w:rFonts w:ascii="Poppins Light" w:hAnsi="Poppins Light" w:cs="Poppins Light"/>
+        </w:rPr>
+        <w:t>uò inserire nel sistema nuovi spazi</w:t>
+      </w:r>
+      <w:r>
+        <w:rPr>
+          <w:rFonts w:ascii="Poppins Light" w:hAnsi="Poppins Light" w:cs="Poppins Light"/>
+        </w:rPr>
+        <w:t xml:space="preserve"> dell’oratorio </w:t>
+      </w:r>
+      <w:r>
+        <w:rPr>
+          <w:rFonts w:ascii="Poppins Light" w:hAnsi="Poppins Light" w:cs="Poppins Light"/>
+        </w:rPr>
+        <w:t>specificando:</w:t>
       </w:r>
     </w:p>
     <w:p>
       <w:pPr>
         <w:pStyle w:val="Paragrafoelenco"/>
         <w:numPr>
-          <w:ilvl w:val="0"/>
-          <w:numId w:val="9"/>
+          <w:ilvl w:val="2"/>
+          <w:numId w:val="3"/>
         </w:numPr>
-        <w:jc w:val="both"/>
-        <w:rPr>
-          <w:rFonts w:ascii="Poppins Light" w:hAnsi="Poppins Light" w:cs="Poppins Light"/>
-        </w:rPr>
-      </w:pPr>
-      <w:r>
-        <w:rPr>
-          <w:rFonts w:ascii="Poppins Light" w:hAnsi="Poppins Light" w:cs="Poppins Light"/>
-        </w:rPr>
-        <w:lastRenderedPageBreak/>
-        <w:t>P</w:t>
-      </w:r>
-      <w:r>
-        <w:rPr>
-          <w:rFonts w:ascii="Poppins Light" w:hAnsi="Poppins Light" w:cs="Poppins Light"/>
-        </w:rPr>
-        <w:t>rezzo della prenotazione</w:t>
+        <w:ind w:left="1843"/>
+        <w:jc w:val="both"/>
+        <w:rPr>
+          <w:rFonts w:ascii="Poppins Light" w:hAnsi="Poppins Light" w:cs="Poppins Light"/>
+        </w:rPr>
+      </w:pPr>
+      <w:r>
+        <w:rPr>
+          <w:rFonts w:ascii="Poppins Light" w:hAnsi="Poppins Light" w:cs="Poppins Light"/>
+        </w:rPr>
+        <w:t>Nome</w:t>
       </w:r>
       <w:r>
         <w:rPr>
@@ -6916,88 +6865,259 @@
       <w:pPr>
         <w:pStyle w:val="Paragrafoelenco"/>
         <w:numPr>
-          <w:ilvl w:val="0"/>
-          <w:numId w:val="9"/>
+          <w:ilvl w:val="2"/>
+          <w:numId w:val="3"/>
         </w:numPr>
-        <w:jc w:val="both"/>
-        <w:rPr>
-          <w:rFonts w:ascii="Poppins Light" w:hAnsi="Poppins Light" w:cs="Poppins Light"/>
-        </w:rPr>
-      </w:pPr>
-      <w:r>
-        <w:rPr>
-          <w:rFonts w:ascii="Poppins Light" w:hAnsi="Poppins Light" w:cs="Poppins Light"/>
-        </w:rPr>
-        <w:t>P</w:t>
-      </w:r>
-      <w:r>
-        <w:rPr>
-          <w:rFonts w:ascii="Poppins Light" w:hAnsi="Poppins Light" w:cs="Poppins Light"/>
-        </w:rPr>
-        <w:t>rezzo e disponibilità dei servizi aggiuntivi</w:t>
-      </w:r>
-      <w:r>
-        <w:rPr>
-          <w:rFonts w:ascii="Poppins Light" w:hAnsi="Poppins Light" w:cs="Poppins Light"/>
-        </w:rPr>
-        <w:t>,</w:t>
+        <w:ind w:left="1843"/>
+        <w:jc w:val="both"/>
+        <w:rPr>
+          <w:rFonts w:ascii="Poppins Light" w:hAnsi="Poppins Light" w:cs="Poppins Light"/>
+        </w:rPr>
+      </w:pPr>
+      <w:r>
+        <w:rPr>
+          <w:rFonts w:ascii="Poppins Light" w:hAnsi="Poppins Light" w:cs="Poppins Light"/>
+        </w:rPr>
+        <w:lastRenderedPageBreak/>
+        <w:t>Descrizione,</w:t>
       </w:r>
     </w:p>
     <w:p>
       <w:pPr>
         <w:pStyle w:val="Paragrafoelenco"/>
         <w:numPr>
-          <w:ilvl w:val="0"/>
-          <w:numId w:val="9"/>
+          <w:ilvl w:val="2"/>
+          <w:numId w:val="3"/>
         </w:numPr>
-        <w:jc w:val="both"/>
-        <w:rPr>
-          <w:rFonts w:ascii="Poppins Light" w:hAnsi="Poppins Light" w:cs="Poppins Light"/>
-        </w:rPr>
-      </w:pPr>
-      <w:r>
-        <w:rPr>
-          <w:rFonts w:ascii="Poppins Light" w:hAnsi="Poppins Light" w:cs="Poppins Light"/>
-        </w:rPr>
-        <w:t>D</w:t>
-      </w:r>
-      <w:r>
-        <w:rPr>
-          <w:rFonts w:ascii="Poppins Light" w:hAnsi="Poppins Light" w:cs="Poppins Light"/>
-        </w:rPr>
-        <w:t>escrizione</w:t>
-      </w:r>
-      <w:r>
-        <w:rPr>
-          <w:rFonts w:ascii="Poppins Light" w:hAnsi="Poppins Light" w:cs="Poppins Light"/>
-        </w:rPr>
-        <w:t>,</w:t>
+        <w:ind w:left="1843"/>
+        <w:jc w:val="both"/>
+        <w:rPr>
+          <w:rFonts w:ascii="Poppins Light" w:hAnsi="Poppins Light" w:cs="Poppins Light"/>
+        </w:rPr>
+      </w:pPr>
+      <w:r>
+        <w:rPr>
+          <w:rFonts w:ascii="Poppins Light" w:hAnsi="Poppins Light" w:cs="Poppins Light"/>
+        </w:rPr>
+        <w:t>Immagine,</w:t>
       </w:r>
     </w:p>
     <w:p>
       <w:pPr>
         <w:pStyle w:val="Paragrafoelenco"/>
         <w:numPr>
-          <w:ilvl w:val="0"/>
-          <w:numId w:val="9"/>
+          <w:ilvl w:val="2"/>
+          <w:numId w:val="3"/>
         </w:numPr>
-        <w:spacing w:after="0"/>
-        <w:jc w:val="both"/>
-        <w:rPr>
-          <w:rFonts w:ascii="Poppins Light" w:hAnsi="Poppins Light" w:cs="Poppins Light"/>
-        </w:rPr>
-      </w:pPr>
-      <w:r>
-        <w:rPr>
-          <w:rFonts w:ascii="Poppins Light" w:hAnsi="Poppins Light" w:cs="Poppins Light"/>
-        </w:rPr>
-        <w:t>I</w:t>
-      </w:r>
-      <w:r>
-        <w:rPr>
-          <w:rFonts w:ascii="Poppins Light" w:hAnsi="Poppins Light" w:cs="Poppins Light"/>
-        </w:rPr>
-        <w:t>mmagine</w:t>
+        <w:ind w:left="1843"/>
+        <w:jc w:val="both"/>
+        <w:rPr>
+          <w:rFonts w:ascii="Poppins Light" w:hAnsi="Poppins Light" w:cs="Poppins Light"/>
+        </w:rPr>
+      </w:pPr>
+      <w:r>
+        <w:rPr>
+          <w:rFonts w:ascii="Poppins Light" w:hAnsi="Poppins Light" w:cs="Poppins Light"/>
+        </w:rPr>
+        <w:t>Prezzo della prenotazione</w:t>
+      </w:r>
+      <w:r>
+        <w:rPr>
+          <w:rFonts w:ascii="Poppins Light" w:hAnsi="Poppins Light" w:cs="Poppins Light"/>
+        </w:rPr>
+        <w:t>,</w:t>
+      </w:r>
+    </w:p>
+    <w:p>
+      <w:pPr>
+        <w:pStyle w:val="Paragrafoelenco"/>
+        <w:numPr>
+          <w:ilvl w:val="2"/>
+          <w:numId w:val="3"/>
+        </w:numPr>
+        <w:ind w:left="1843"/>
+        <w:jc w:val="both"/>
+        <w:rPr>
+          <w:rFonts w:ascii="Poppins Light" w:hAnsi="Poppins Light" w:cs="Poppins Light"/>
+        </w:rPr>
+      </w:pPr>
+      <w:r>
+        <w:rPr>
+          <w:rFonts w:ascii="Poppins Light" w:hAnsi="Poppins Light" w:cs="Poppins Light"/>
+        </w:rPr>
+        <w:t>Disponibilità per la prenotazione.</w:t>
+      </w:r>
+    </w:p>
+    <w:p>
+      <w:pPr>
+        <w:pStyle w:val="Paragrafoelenco"/>
+        <w:numPr>
+          <w:ilvl w:val="1"/>
+          <w:numId w:val="3"/>
+        </w:numPr>
+        <w:ind w:left="1418" w:hanging="567"/>
+        <w:jc w:val="both"/>
+        <w:rPr>
+          <w:rFonts w:ascii="Poppins Light" w:hAnsi="Poppins Light" w:cs="Poppins Light"/>
+        </w:rPr>
+      </w:pPr>
+      <w:r>
+        <w:rPr>
+          <w:rFonts w:ascii="Poppins Light" w:hAnsi="Poppins Light" w:cs="Poppins Light"/>
+        </w:rPr>
+        <w:t>È</w:t>
+      </w:r>
+      <w:r>
+        <w:rPr>
+          <w:rFonts w:ascii="Poppins Light" w:hAnsi="Poppins Light" w:cs="Poppins Light"/>
+        </w:rPr>
+        <w:t xml:space="preserve"> possibile </w:t>
+      </w:r>
+      <w:r>
+        <w:rPr>
+          <w:rFonts w:ascii="Poppins Light" w:hAnsi="Poppins Light" w:cs="Poppins Light"/>
+        </w:rPr>
+        <w:t xml:space="preserve">aggiungere nuovi servizi aggiuntivi agli spazi. Il sistema richiede che </w:t>
+      </w:r>
+      <w:r>
+        <w:rPr>
+          <w:rFonts w:ascii="Poppins Light" w:hAnsi="Poppins Light" w:cs="Poppins Light"/>
+        </w:rPr>
+        <w:t>l’utente di segreteria inserisca</w:t>
+      </w:r>
+      <w:r>
+        <w:rPr>
+          <w:rFonts w:ascii="Poppins Light" w:hAnsi="Poppins Light" w:cs="Poppins Light"/>
+        </w:rPr>
+        <w:t>:</w:t>
+      </w:r>
+    </w:p>
+    <w:p>
+      <w:pPr>
+        <w:pStyle w:val="Paragrafoelenco"/>
+        <w:numPr>
+          <w:ilvl w:val="2"/>
+          <w:numId w:val="3"/>
+        </w:numPr>
+        <w:ind w:left="1843"/>
+        <w:jc w:val="both"/>
+        <w:rPr>
+          <w:rFonts w:ascii="Poppins Light" w:hAnsi="Poppins Light" w:cs="Poppins Light"/>
+        </w:rPr>
+      </w:pPr>
+      <w:r>
+        <w:rPr>
+          <w:rFonts w:ascii="Poppins Light" w:hAnsi="Poppins Light" w:cs="Poppins Light"/>
+        </w:rPr>
+        <w:t>Nome,</w:t>
+      </w:r>
+    </w:p>
+    <w:p>
+      <w:pPr>
+        <w:pStyle w:val="Paragrafoelenco"/>
+        <w:numPr>
+          <w:ilvl w:val="2"/>
+          <w:numId w:val="3"/>
+        </w:numPr>
+        <w:ind w:left="1843"/>
+        <w:jc w:val="both"/>
+        <w:rPr>
+          <w:rFonts w:ascii="Poppins Light" w:hAnsi="Poppins Light" w:cs="Poppins Light"/>
+        </w:rPr>
+      </w:pPr>
+      <w:r>
+        <w:rPr>
+          <w:rFonts w:ascii="Poppins Light" w:hAnsi="Poppins Light" w:cs="Poppins Light"/>
+        </w:rPr>
+        <w:t>Descrizione</w:t>
+      </w:r>
+      <w:r>
+        <w:rPr>
+          <w:rFonts w:ascii="Poppins Light" w:hAnsi="Poppins Light" w:cs="Poppins Light"/>
+        </w:rPr>
+        <w:t>,</w:t>
+      </w:r>
+    </w:p>
+    <w:p>
+      <w:pPr>
+        <w:pStyle w:val="Paragrafoelenco"/>
+        <w:numPr>
+          <w:ilvl w:val="2"/>
+          <w:numId w:val="3"/>
+        </w:numPr>
+        <w:ind w:left="1843"/>
+        <w:jc w:val="both"/>
+        <w:rPr>
+          <w:rFonts w:ascii="Poppins Light" w:hAnsi="Poppins Light" w:cs="Poppins Light"/>
+        </w:rPr>
+      </w:pPr>
+      <w:r>
+        <w:rPr>
+          <w:rFonts w:ascii="Poppins Light" w:hAnsi="Poppins Light" w:cs="Poppins Light"/>
+        </w:rPr>
+        <w:t>Prezzo per l’utilizzo del servizio.</w:t>
+      </w:r>
+    </w:p>
+    <w:p>
+      <w:pPr>
+        <w:pStyle w:val="Paragrafoelenco"/>
+        <w:numPr>
+          <w:ilvl w:val="1"/>
+          <w:numId w:val="3"/>
+        </w:numPr>
+        <w:ind w:left="1418" w:hanging="567"/>
+        <w:jc w:val="both"/>
+        <w:rPr>
+          <w:rFonts w:ascii="Poppins Light" w:hAnsi="Poppins Light" w:cs="Poppins Light"/>
+        </w:rPr>
+      </w:pPr>
+      <w:r>
+        <w:rPr>
+          <w:rFonts w:ascii="Poppins Light" w:hAnsi="Poppins Light" w:cs="Poppins Light"/>
+        </w:rPr>
+        <w:t xml:space="preserve">Il sistema permette all’utente di segreteria di modificare </w:t>
+      </w:r>
+      <w:r>
+        <w:rPr>
+          <w:rFonts w:ascii="Poppins Light" w:hAnsi="Poppins Light" w:cs="Poppins Light"/>
+        </w:rPr>
+        <w:t xml:space="preserve">o eliminare </w:t>
+      </w:r>
+      <w:r>
+        <w:rPr>
+          <w:rFonts w:ascii="Poppins Light" w:hAnsi="Poppins Light" w:cs="Poppins Light"/>
+        </w:rPr>
+        <w:t xml:space="preserve">i dati inerenti </w:t>
+      </w:r>
+      <w:r>
+        <w:rPr>
+          <w:rFonts w:ascii="Poppins Light" w:hAnsi="Poppins Light" w:cs="Poppins Light"/>
+        </w:rPr>
+        <w:t>a un</w:t>
+      </w:r>
+      <w:r>
+        <w:rPr>
+          <w:rFonts w:ascii="Poppins Light" w:hAnsi="Poppins Light" w:cs="Poppins Light"/>
+        </w:rPr>
+        <w:t xml:space="preserve"> determinato spazio</w:t>
+      </w:r>
+      <w:r>
+        <w:rPr>
+          <w:rFonts w:ascii="Poppins Light" w:hAnsi="Poppins Light" w:cs="Poppins Light"/>
+        </w:rPr>
+        <w:t xml:space="preserve"> </w:t>
+      </w:r>
+      <w:r>
+        <w:rPr>
+          <w:rFonts w:ascii="Poppins Light" w:hAnsi="Poppins Light" w:cs="Poppins Light"/>
+        </w:rPr>
+        <w:t>dell’oratorio</w:t>
+      </w:r>
+      <w:r>
+        <w:rPr>
+          <w:rFonts w:ascii="Poppins Light" w:hAnsi="Poppins Light" w:cs="Poppins Light"/>
+        </w:rPr>
+        <w:t xml:space="preserve"> o un servizio di uno spazio</w:t>
       </w:r>
       <w:r>
         <w:rPr>
@@ -7005,14 +7125,12 @@
         </w:rPr>
         <w:t>.</w:t>
       </w:r>
-    </w:p>
-    <w:p>
-      <w:pPr>
-        <w:jc w:val="both"/>
-        <w:rPr>
-          <w:rFonts w:ascii="Poppins Light" w:hAnsi="Poppins Light" w:cs="Poppins Light"/>
-        </w:rPr>
-      </w:pPr>
+      <w:r>
+        <w:rPr>
+          <w:rFonts w:ascii="Poppins Light" w:hAnsi="Poppins Light" w:cs="Poppins Light"/>
+        </w:rPr>
+        <w:t xml:space="preserve"> </w:t>
+      </w:r>
     </w:p>
     <w:p>
       <w:pPr>
@@ -7025,14 +7143,14 @@
           <w:rFonts w:ascii="Poppins" w:hAnsi="Poppins" w:cs="Poppins"/>
         </w:rPr>
       </w:pPr>
-      <w:bookmarkStart w:id="40" w:name="_Toc116589366"/>
+      <w:bookmarkStart w:id="39" w:name="_Toc116589366"/>
       <w:r>
         <w:rPr>
           <w:rFonts w:ascii="Poppins" w:hAnsi="Poppins" w:cs="Poppins"/>
         </w:rPr>
         <w:t>RIMBORSI</w:t>
       </w:r>
-      <w:bookmarkEnd w:id="40"/>
+      <w:bookmarkEnd w:id="39"/>
     </w:p>
     <w:p>
       <w:pPr>
@@ -7096,7 +7214,7 @@
           <w:rFonts w:ascii="Poppins" w:hAnsi="Poppins" w:cs="Poppins"/>
         </w:rPr>
       </w:pPr>
-      <w:bookmarkStart w:id="41" w:name="_Toc116589367"/>
+      <w:bookmarkStart w:id="40" w:name="_Toc116589367"/>
       <w:r>
         <w:rPr>
           <w:rFonts w:ascii="Poppins" w:hAnsi="Poppins" w:cs="Poppins"/>
@@ -7104,7 +7222,7 @@
         <w:lastRenderedPageBreak/>
         <w:t>Requisiti non funzionali</w:t>
       </w:r>
-      <w:bookmarkEnd w:id="41"/>
+      <w:bookmarkEnd w:id="40"/>
     </w:p>
     <w:p>
       <w:pPr>
@@ -7118,14 +7236,14 @@
           <w:rFonts w:ascii="Poppins" w:hAnsi="Poppins" w:cs="Poppins"/>
         </w:rPr>
       </w:pPr>
-      <w:bookmarkStart w:id="42" w:name="_Toc116589368"/>
+      <w:bookmarkStart w:id="41" w:name="_Toc116589368"/>
       <w:r>
         <w:rPr>
           <w:rFonts w:ascii="Poppins" w:hAnsi="Poppins" w:cs="Poppins"/>
         </w:rPr>
         <w:t>PRIVACY</w:t>
       </w:r>
-      <w:bookmarkEnd w:id="42"/>
+      <w:bookmarkEnd w:id="41"/>
     </w:p>
     <w:p>
       <w:pPr>
@@ -7188,16 +7306,16 @@
           <w:rFonts w:ascii="Poppins" w:hAnsi="Poppins" w:cs="Poppins"/>
         </w:rPr>
       </w:pPr>
-      <w:bookmarkStart w:id="43" w:name="_SICUREZZA"/>
-      <w:bookmarkStart w:id="44" w:name="_Toc116589369"/>
+      <w:bookmarkStart w:id="42" w:name="_SICUREZZA"/>
+      <w:bookmarkStart w:id="43" w:name="_Toc116589369"/>
+      <w:bookmarkEnd w:id="42"/>
+      <w:r>
+        <w:rPr>
+          <w:rFonts w:ascii="Poppins" w:hAnsi="Poppins" w:cs="Poppins"/>
+        </w:rPr>
+        <w:t>SICUREZZA</w:t>
+      </w:r>
       <w:bookmarkEnd w:id="43"/>
-      <w:r>
-        <w:rPr>
-          <w:rFonts w:ascii="Poppins" w:hAnsi="Poppins" w:cs="Poppins"/>
-        </w:rPr>
-        <w:t>SICUREZZA</w:t>
-      </w:r>
-      <w:bookmarkEnd w:id="44"/>
     </w:p>
     <w:p>
       <w:pPr>
@@ -7381,14 +7499,14 @@
           <w:rFonts w:ascii="Poppins" w:hAnsi="Poppins" w:cs="Poppins"/>
         </w:rPr>
       </w:pPr>
-      <w:bookmarkStart w:id="45" w:name="_Toc116589370"/>
+      <w:bookmarkStart w:id="44" w:name="_Toc116589370"/>
       <w:r>
         <w:rPr>
           <w:rFonts w:ascii="Poppins" w:hAnsi="Poppins" w:cs="Poppins"/>
         </w:rPr>
         <w:t>SCALABILITA’</w:t>
       </w:r>
-      <w:bookmarkEnd w:id="45"/>
+      <w:bookmarkEnd w:id="44"/>
     </w:p>
     <w:p>
       <w:pPr>
@@ -7439,14 +7557,14 @@
           <w:rFonts w:ascii="Poppins" w:hAnsi="Poppins" w:cs="Poppins"/>
         </w:rPr>
       </w:pPr>
-      <w:bookmarkStart w:id="46" w:name="_Toc116589371"/>
+      <w:bookmarkStart w:id="45" w:name="_Toc116589371"/>
       <w:r>
         <w:rPr>
           <w:rFonts w:ascii="Poppins" w:hAnsi="Poppins" w:cs="Poppins"/>
         </w:rPr>
         <w:t>LINGUA DI SISTEMA</w:t>
       </w:r>
-      <w:bookmarkEnd w:id="46"/>
+      <w:bookmarkEnd w:id="45"/>
     </w:p>
     <w:p>
       <w:pPr>
@@ -7485,7 +7603,7 @@
           <w:rFonts w:ascii="Poppins" w:hAnsi="Poppins" w:cs="Poppins"/>
         </w:rPr>
       </w:pPr>
-      <w:bookmarkStart w:id="47" w:name="_Toc116589372"/>
+      <w:bookmarkStart w:id="46" w:name="_Toc116589372"/>
       <w:r>
         <w:rPr>
           <w:rFonts w:ascii="Poppins" w:hAnsi="Poppins" w:cs="Poppins"/>
@@ -7498,7 +7616,7 @@
         </w:rPr>
         <w:t>I</w:t>
       </w:r>
-      <w:bookmarkEnd w:id="47"/>
+      <w:bookmarkEnd w:id="46"/>
     </w:p>
     <w:p>
       <w:pPr>
@@ -7549,14 +7667,14 @@
           <w:rFonts w:ascii="Poppins" w:hAnsi="Poppins" w:cs="Poppins"/>
         </w:rPr>
       </w:pPr>
-      <w:bookmarkStart w:id="48" w:name="_Toc116589373"/>
+      <w:bookmarkStart w:id="47" w:name="_Toc116589373"/>
       <w:r>
         <w:rPr>
           <w:rFonts w:ascii="Poppins" w:hAnsi="Poppins" w:cs="Poppins"/>
         </w:rPr>
         <w:t>COMPATIBILITA’</w:t>
       </w:r>
-      <w:bookmarkEnd w:id="48"/>
+      <w:bookmarkEnd w:id="47"/>
     </w:p>
     <w:p>
       <w:pPr>
@@ -7633,7 +7751,7 @@
           <w:rFonts w:ascii="Poppins" w:hAnsi="Poppins" w:cs="Poppins"/>
         </w:rPr>
       </w:pPr>
-      <w:bookmarkStart w:id="49" w:name="_Toc116589374"/>
+      <w:bookmarkStart w:id="48" w:name="_Toc116589374"/>
       <w:r>
         <w:rPr>
           <w:rFonts w:ascii="Poppins" w:hAnsi="Poppins" w:cs="Poppins"/>
@@ -7641,7 +7759,7 @@
         <w:lastRenderedPageBreak/>
         <w:t>FACILITA’ D’USO</w:t>
       </w:r>
-      <w:bookmarkEnd w:id="49"/>
+      <w:bookmarkEnd w:id="48"/>
     </w:p>
     <w:p>
       <w:pPr>
@@ -7655,7 +7773,21 @@
         <w:rPr>
           <w:rFonts w:ascii="Poppins Light" w:hAnsi="Poppins Light" w:cs="Poppins Light"/>
         </w:rPr>
-        <w:t>Un nuovo utente del sistema deve essere in grado di utilizzarlo correttamente già dal primo utilizzo. Inoltre, l’attività di prenotazione di uno spazio nella sua interezza deve impiegare meno di 10 minuti.</w:t>
+        <w:t xml:space="preserve">Un nuovo utente del sistema deve essere in grado di utilizzarlo correttamente già dal primo utilizzo. Inoltre, l’attività di prenotazione di uno spazio nella sua interezza deve impiegare meno di </w:t>
+      </w:r>
+      <w:proofErr w:type="gramStart"/>
+      <w:r>
+        <w:rPr>
+          <w:rFonts w:ascii="Poppins Light" w:hAnsi="Poppins Light" w:cs="Poppins Light"/>
+        </w:rPr>
+        <w:t>10</w:t>
+      </w:r>
+      <w:proofErr w:type="gramEnd"/>
+      <w:r>
+        <w:rPr>
+          <w:rFonts w:ascii="Poppins Light" w:hAnsi="Poppins Light" w:cs="Poppins Light"/>
+        </w:rPr>
+        <w:t xml:space="preserve"> minuti.</w:t>
       </w:r>
     </w:p>
     <w:p>
@@ -7723,14 +7855,14 @@
           <w:rFonts w:ascii="Poppins" w:hAnsi="Poppins" w:cs="Poppins"/>
         </w:rPr>
       </w:pPr>
-      <w:bookmarkStart w:id="50" w:name="_Toc116589375"/>
+      <w:bookmarkStart w:id="49" w:name="_Toc116589375"/>
       <w:r>
         <w:rPr>
           <w:rFonts w:ascii="Poppins" w:hAnsi="Poppins" w:cs="Poppins"/>
         </w:rPr>
         <w:t>ACCESSIBILITA’</w:t>
       </w:r>
-      <w:bookmarkEnd w:id="50"/>
+      <w:bookmarkEnd w:id="49"/>
     </w:p>
     <w:p>
       <w:pPr>
@@ -7806,21 +7938,7 @@
             <w:rStyle w:val="Collegamentoipertestuale"/>
             <w:rFonts w:ascii="Poppins Light" w:hAnsi="Poppins Light" w:cs="Poppins Light"/>
           </w:rPr>
-          <w:t>R</w:t>
-        </w:r>
-        <w:r>
-          <w:rPr>
-            <w:rStyle w:val="Collegamentoipertestuale"/>
-            <w:rFonts w:ascii="Poppins Light" w:hAnsi="Poppins Light" w:cs="Poppins Light"/>
-          </w:rPr>
-          <w:t>e</w:t>
-        </w:r>
-        <w:r>
-          <w:rPr>
-            <w:rStyle w:val="Collegamentoipertestuale"/>
-            <w:rFonts w:ascii="Poppins Light" w:hAnsi="Poppins Light" w:cs="Poppins Light"/>
-          </w:rPr>
-          <w:t>ading</w:t>
+          <w:t>Reading</w:t>
         </w:r>
         <w:proofErr w:type="spellEnd"/>
       </w:hyperlink>
@@ -7858,14 +7976,14 @@
           <w:rFonts w:ascii="Poppins" w:hAnsi="Poppins" w:cs="Poppins"/>
         </w:rPr>
       </w:pPr>
-      <w:bookmarkStart w:id="51" w:name="_Toc116589376"/>
+      <w:bookmarkStart w:id="50" w:name="_Toc116589376"/>
       <w:r>
         <w:rPr>
           <w:rFonts w:ascii="Poppins" w:hAnsi="Poppins" w:cs="Poppins"/>
         </w:rPr>
         <w:t>RESPONSIVITA’</w:t>
       </w:r>
-      <w:bookmarkEnd w:id="51"/>
+      <w:bookmarkEnd w:id="50"/>
     </w:p>
     <w:p>
       <w:pPr>
@@ -7904,14 +8022,14 @@
           <w:rFonts w:ascii="Poppins" w:hAnsi="Poppins" w:cs="Poppins"/>
         </w:rPr>
       </w:pPr>
-      <w:bookmarkStart w:id="52" w:name="_Toc116589377"/>
+      <w:bookmarkStart w:id="51" w:name="_Toc116589377"/>
       <w:r>
         <w:rPr>
           <w:rFonts w:ascii="Poppins" w:hAnsi="Poppins" w:cs="Poppins"/>
         </w:rPr>
         <w:t>CONTINUITA’ DEL SERVIZIO</w:t>
       </w:r>
-      <w:bookmarkEnd w:id="52"/>
+      <w:bookmarkEnd w:id="51"/>
     </w:p>
     <w:p>
       <w:pPr>
@@ -7968,7 +8086,7 @@
           <w:rFonts w:ascii="Poppins" w:hAnsi="Poppins" w:cs="Poppins"/>
         </w:rPr>
       </w:pPr>
-      <w:bookmarkStart w:id="53" w:name="_Toc116589378"/>
+      <w:bookmarkStart w:id="52" w:name="_Toc116589378"/>
       <w:r>
         <w:rPr>
           <w:rFonts w:ascii="Poppins" w:hAnsi="Poppins" w:cs="Poppins"/>
@@ -7976,7 +8094,7 @@
         <w:lastRenderedPageBreak/>
         <w:t>Front-end</w:t>
       </w:r>
-      <w:bookmarkEnd w:id="53"/>
+      <w:bookmarkEnd w:id="52"/>
     </w:p>
     <w:p>
       <w:pPr>
@@ -8474,7 +8592,7 @@
           <w:rFonts w:ascii="Poppins" w:hAnsi="Poppins" w:cs="Poppins"/>
         </w:rPr>
       </w:pPr>
-      <w:bookmarkStart w:id="54" w:name="_Toc116589379"/>
+      <w:bookmarkStart w:id="53" w:name="_Toc116589379"/>
       <w:r>
         <w:rPr>
           <w:rFonts w:ascii="Poppins" w:hAnsi="Poppins" w:cs="Poppins"/>
@@ -8482,7 +8600,7 @@
         <w:lastRenderedPageBreak/>
         <w:t>Back-end</w:t>
       </w:r>
-      <w:bookmarkEnd w:id="54"/>
+      <w:bookmarkEnd w:id="53"/>
     </w:p>
     <w:p>
       <w:pPr>
@@ -8539,7 +8657,21 @@
         <w:rPr>
           <w:rFonts w:ascii="Poppins Light" w:hAnsi="Poppins Light" w:cs="Poppins Light"/>
         </w:rPr>
-        <w:t xml:space="preserve"> (DataBase Management System) non relaziona</w:t>
+        <w:t xml:space="preserve"> (</w:t>
+      </w:r>
+      <w:proofErr w:type="spellStart"/>
+      <w:r>
+        <w:rPr>
+          <w:rFonts w:ascii="Poppins Light" w:hAnsi="Poppins Light" w:cs="Poppins Light"/>
+        </w:rPr>
+        <w:t>DataBase</w:t>
+      </w:r>
+      <w:proofErr w:type="spellEnd"/>
+      <w:r>
+        <w:rPr>
+          <w:rFonts w:ascii="Poppins Light" w:hAnsi="Poppins Light" w:cs="Poppins Light"/>
+        </w:rPr>
+        <w:t xml:space="preserve"> Management System) non relaziona</w:t>
       </w:r>
       <w:r>
         <w:rPr>
@@ -10629,7 +10761,7 @@
   <w:abstractNum w:abstractNumId="8" w15:restartNumberingAfterBreak="0">
     <w:nsid w:val="54EA56F0"/>
     <w:multiLevelType w:val="hybridMultilevel"/>
-    <w:tmpl w:val="EADC9506"/>
+    <w:tmpl w:val="8AD6AC3E"/>
     <w:lvl w:ilvl="0" w:tplc="7910DBC0">
       <w:start w:val="1"/>
       <w:numFmt w:val="decimal"/>
@@ -10642,10 +10774,10 @@
         <w:rFonts w:ascii="Poppins" w:hAnsi="Poppins" w:cs="Poppins" w:hint="default"/>
       </w:rPr>
     </w:lvl>
-    <w:lvl w:ilvl="1" w:tplc="2B7CA8DE">
+    <w:lvl w:ilvl="1" w:tplc="4BDE1198">
       <w:start w:val="1"/>
       <w:numFmt w:val="decimal"/>
-      <w:lvlText w:val="1.%2."/>
+      <w:lvlText w:val="22.%2."/>
       <w:lvlJc w:val="left"/>
       <w:pPr>
         <w:ind w:left="1440" w:hanging="360"/>
@@ -10654,16 +10786,19 @@
         <w:rFonts w:hint="default"/>
       </w:rPr>
     </w:lvl>
-    <w:lvl w:ilvl="2" w:tplc="0410001B" w:tentative="1">
-      <w:start w:val="1"/>
-      <w:numFmt w:val="lowerRoman"/>
-      <w:lvlText w:val="%3."/>
-      <w:lvlJc w:val="right"/>
-      <w:pPr>
-        <w:ind w:left="2160" w:hanging="180"/>
-      </w:pPr>
-    </w:lvl>
-    <w:lvl w:ilvl="3" w:tplc="0410000F" w:tentative="1">
+    <w:lvl w:ilvl="2" w:tplc="04100001">
+      <w:start w:val="1"/>
+      <w:numFmt w:val="bullet"/>
+      <w:lvlText w:val=""/>
+      <w:lvlJc w:val="left"/>
+      <w:pPr>
+        <w:ind w:left="1428" w:hanging="360"/>
+      </w:pPr>
+      <w:rPr>
+        <w:rFonts w:ascii="Symbol" w:hAnsi="Symbol" w:hint="default"/>
+      </w:rPr>
+    </w:lvl>
+    <w:lvl w:ilvl="3" w:tplc="0410000F">
       <w:start w:val="1"/>
       <w:numFmt w:val="decimal"/>
       <w:lvlText w:val="%4."/>
@@ -12006,6 +12141,7 @@
   <w:style w:type="character" w:default="1" w:styleId="Carpredefinitoparagrafo">
     <w:name w:val="Default Paragraph Font"/>
     <w:uiPriority w:val="1"/>
+    <w:semiHidden/>
     <w:unhideWhenUsed/>
   </w:style>
   <w:style w:type="table" w:default="1" w:styleId="Tabellanormale">

</xml_diff>

<commit_message>
Modifiche minori ai requisiti funzionali
</commit_message>
<xml_diff>
--- a/Documento di progetto.docx
+++ b/Documento di progetto.docx
@@ -6239,7 +6239,37 @@
         <w:rPr>
           <w:rFonts w:ascii="Poppins Light" w:hAnsi="Poppins Light" w:cs="Poppins Light"/>
         </w:rPr>
-        <w:t>L’utente può richiedere il recupero della password nel caso se la fosse dimenticata. La nuova password viene mandata all’</w:t>
+        <w:t xml:space="preserve">L’utente può richiedere il recupero della password nel caso se la fosse dimenticata. </w:t>
+      </w:r>
+      <w:r>
+        <w:rPr>
+          <w:rFonts w:ascii="Poppins Light" w:hAnsi="Poppins Light" w:cs="Poppins Light"/>
+        </w:rPr>
+        <w:t xml:space="preserve">La modifica avviene </w:t>
+      </w:r>
+      <w:r>
+        <w:rPr>
+          <w:rFonts w:ascii="Poppins Light" w:hAnsi="Poppins Light" w:cs="Poppins Light"/>
+        </w:rPr>
+        <w:t>tramite una pagina apposita, raggiungibile</w:t>
+      </w:r>
+      <w:r>
+        <w:rPr>
+          <w:rFonts w:ascii="Poppins Light" w:hAnsi="Poppins Light" w:cs="Poppins Light"/>
+        </w:rPr>
+        <w:t xml:space="preserve"> </w:t>
+      </w:r>
+      <w:r>
+        <w:rPr>
+          <w:rFonts w:ascii="Poppins Light" w:hAnsi="Poppins Light" w:cs="Poppins Light"/>
+        </w:rPr>
+        <w:t xml:space="preserve">da un link inviato </w:t>
+      </w:r>
+      <w:r>
+        <w:rPr>
+          <w:rFonts w:ascii="Poppins Light" w:hAnsi="Poppins Light" w:cs="Poppins Light"/>
+        </w:rPr>
+        <w:t>all’</w:t>
       </w:r>
       <w:hyperlink w:anchor="Indirizzo_email" w:history="1">
         <w:r>
@@ -6261,7 +6291,19 @@
         <w:rPr>
           <w:rFonts w:ascii="Poppins Light" w:hAnsi="Poppins Light" w:cs="Poppins Light"/>
         </w:rPr>
-        <w:t xml:space="preserve"> utilizzato per la registrazione.</w:t>
+        <w:t xml:space="preserve"> </w:t>
+      </w:r>
+      <w:r>
+        <w:rPr>
+          <w:rFonts w:ascii="Poppins Light" w:hAnsi="Poppins Light" w:cs="Poppins Light"/>
+        </w:rPr>
+        <w:t xml:space="preserve">dell’utente </w:t>
+      </w:r>
+      <w:r>
+        <w:rPr>
+          <w:rFonts w:ascii="Poppins Light" w:hAnsi="Poppins Light" w:cs="Poppins Light"/>
+        </w:rPr>
+        <w:t>utilizzato per la registrazione.</w:t>
       </w:r>
     </w:p>
     <w:p>
@@ -6306,14 +6348,14 @@
         <w:rPr>
           <w:rFonts w:ascii="Poppins Light" w:hAnsi="Poppins Light" w:cs="Poppins Light"/>
         </w:rPr>
-        <w:t xml:space="preserve">L’utente può eliminare il proprio account dal sistema, cancellando le informazioni salvate in modo permanente. Prima della conferma, deve essere avvisato del fatto che l’operazione non è reversibile e che eventuali prenotazioni per date future </w:t>
+        <w:t xml:space="preserve">L’utente può eliminare il proprio account dal sistema, cancellando le informazioni salvate in modo permanente. Prima della conferma, deve essere avvisato del fatto </w:t>
       </w:r>
       <w:r>
         <w:rPr>
           <w:rFonts w:ascii="Poppins Light" w:hAnsi="Poppins Light" w:cs="Poppins Light"/>
         </w:rPr>
         <w:lastRenderedPageBreak/>
-        <w:t>verranno eliminate. Le prenotazioni passate rimarranno nel sistema a disposizione della segreteria per eventuali controlli o necessità.</w:t>
+        <w:t>che l’operazione non è reversibile e che eventuali prenotazioni per date future verranno eliminate. Le prenotazioni passate rimarranno nel sistema a disposizione della segreteria per eventuali controlli o necessità.</w:t>
       </w:r>
     </w:p>
     <w:p>
@@ -6865,6 +6907,7 @@
         <w:rPr>
           <w:rFonts w:ascii="Poppins Light" w:hAnsi="Poppins Light" w:cs="Poppins Light"/>
         </w:rPr>
+        <w:lastRenderedPageBreak/>
         <w:t>D</w:t>
       </w:r>
       <w:r>
@@ -6896,7 +6939,6 @@
         <w:rPr>
           <w:rFonts w:ascii="Poppins Light" w:hAnsi="Poppins Light" w:cs="Poppins Light"/>
         </w:rPr>
-        <w:lastRenderedPageBreak/>
         <w:t>P</w:t>
       </w:r>
       <w:r>
@@ -7806,21 +7848,7 @@
             <w:rStyle w:val="Collegamentoipertestuale"/>
             <w:rFonts w:ascii="Poppins Light" w:hAnsi="Poppins Light" w:cs="Poppins Light"/>
           </w:rPr>
-          <w:t>R</w:t>
-        </w:r>
-        <w:r>
-          <w:rPr>
-            <w:rStyle w:val="Collegamentoipertestuale"/>
-            <w:rFonts w:ascii="Poppins Light" w:hAnsi="Poppins Light" w:cs="Poppins Light"/>
-          </w:rPr>
-          <w:t>e</w:t>
-        </w:r>
-        <w:r>
-          <w:rPr>
-            <w:rStyle w:val="Collegamentoipertestuale"/>
-            <w:rFonts w:ascii="Poppins Light" w:hAnsi="Poppins Light" w:cs="Poppins Light"/>
-          </w:rPr>
-          <w:t>ading</w:t>
+          <w:t>Reading</w:t>
         </w:r>
         <w:proofErr w:type="spellEnd"/>
       </w:hyperlink>
@@ -12006,6 +12034,7 @@
   <w:style w:type="character" w:default="1" w:styleId="Carpredefinitoparagrafo">
     <w:name w:val="Default Paragraph Font"/>
     <w:uiPriority w:val="1"/>
+    <w:semiHidden/>
     <w:unhideWhenUsed/>
   </w:style>
   <w:style w:type="table" w:default="1" w:styleId="Tabellanormale">

</xml_diff>

<commit_message>
D1: Fix al requisito funzionale 22
</commit_message>
<xml_diff>
--- a/Documento di progetto.docx
+++ b/Documento di progetto.docx
@@ -864,7 +864,7 @@
           <w:pPr>
             <w:pStyle w:val="Sommario1"/>
             <w:rPr>
-              <w:rFonts w:eastAsiaTheme="minorEastAsia"/>
+              <w:rFonts w:asciiTheme="minorHAnsi" w:eastAsiaTheme="minorEastAsia" w:hAnsiTheme="minorHAnsi" w:cstheme="minorBidi"/>
               <w:lang w:eastAsia="it-IT"/>
             </w:rPr>
           </w:pPr>
@@ -886,7 +886,7 @@
             </w:rPr>
             <w:fldChar w:fldCharType="separate"/>
           </w:r>
-          <w:hyperlink w:anchor="_Toc116589339" w:history="1">
+          <w:hyperlink w:anchor="_Toc118924681" w:history="1">
             <w:r>
               <w:rPr>
                 <w:rStyle w:val="Collegamentoipertestuale"/>
@@ -911,7 +911,7 @@
               <w:rPr>
                 <w:webHidden/>
               </w:rPr>
-              <w:instrText xml:space="preserve"> PAGEREF _Toc116589339 \h </w:instrText>
+              <w:instrText xml:space="preserve"> PAGEREF _Toc118924681 \h </w:instrText>
             </w:r>
             <w:r>
               <w:rPr>
@@ -942,11 +942,11 @@
           <w:pPr>
             <w:pStyle w:val="Sommario1"/>
             <w:rPr>
-              <w:rFonts w:ascii="Poppins Light" w:eastAsiaTheme="minorEastAsia" w:hAnsi="Poppins Light" w:cs="Poppins Light"/>
+              <w:rFonts w:asciiTheme="minorHAnsi" w:eastAsiaTheme="minorEastAsia" w:hAnsiTheme="minorHAnsi" w:cstheme="minorBidi"/>
               <w:lang w:eastAsia="it-IT"/>
             </w:rPr>
           </w:pPr>
-          <w:hyperlink w:anchor="_Toc116589340" w:history="1">
+          <w:hyperlink w:anchor="_Toc118924682" w:history="1">
             <w:r>
               <w:rPr>
                 <w:rStyle w:val="Collegamentoipertestuale"/>
@@ -969,7 +969,7 @@
               <w:rPr>
                 <w:webHidden/>
               </w:rPr>
-              <w:instrText xml:space="preserve"> PAGEREF _Toc116589340 \h </w:instrText>
+              <w:instrText xml:space="preserve"> PAGEREF _Toc118924682 \h </w:instrText>
             </w:r>
             <w:r>
               <w:rPr>
@@ -1005,7 +1005,7 @@
               <w:lang w:eastAsia="it-IT"/>
             </w:rPr>
           </w:pPr>
-          <w:hyperlink w:anchor="_Toc116589341" w:history="1">
+          <w:hyperlink w:anchor="_Toc118924683" w:history="1">
             <w:r>
               <w:rPr>
                 <w:rStyle w:val="Collegamentoipertestuale"/>
@@ -1052,7 +1052,7 @@
                 <w:noProof/>
                 <w:webHidden/>
               </w:rPr>
-              <w:instrText xml:space="preserve"> PAGEREF _Toc116589341 \h </w:instrText>
+              <w:instrText xml:space="preserve"> PAGEREF _Toc118924683 \h </w:instrText>
             </w:r>
             <w:r>
               <w:rPr>
@@ -1096,7 +1096,7 @@
               <w:lang w:eastAsia="it-IT"/>
             </w:rPr>
           </w:pPr>
-          <w:hyperlink w:anchor="_Toc116589342" w:history="1">
+          <w:hyperlink w:anchor="_Toc118924684" w:history="1">
             <w:r>
               <w:rPr>
                 <w:rStyle w:val="Collegamentoipertestuale"/>
@@ -1143,7 +1143,7 @@
                 <w:noProof/>
                 <w:webHidden/>
               </w:rPr>
-              <w:instrText xml:space="preserve"> PAGEREF _Toc116589342 \h </w:instrText>
+              <w:instrText xml:space="preserve"> PAGEREF _Toc118924684 \h </w:instrText>
             </w:r>
             <w:r>
               <w:rPr>
@@ -1187,7 +1187,7 @@
               <w:lang w:eastAsia="it-IT"/>
             </w:rPr>
           </w:pPr>
-          <w:hyperlink w:anchor="_Toc116589343" w:history="1">
+          <w:hyperlink w:anchor="_Toc118924685" w:history="1">
             <w:r>
               <w:rPr>
                 <w:rStyle w:val="Collegamentoipertestuale"/>
@@ -1234,7 +1234,7 @@
                 <w:noProof/>
                 <w:webHidden/>
               </w:rPr>
-              <w:instrText xml:space="preserve"> PAGEREF _Toc116589343 \h </w:instrText>
+              <w:instrText xml:space="preserve"> PAGEREF _Toc118924685 \h </w:instrText>
             </w:r>
             <w:r>
               <w:rPr>
@@ -1278,7 +1278,7 @@
               <w:lang w:eastAsia="it-IT"/>
             </w:rPr>
           </w:pPr>
-          <w:hyperlink w:anchor="_Toc116589344" w:history="1">
+          <w:hyperlink w:anchor="_Toc118924686" w:history="1">
             <w:r>
               <w:rPr>
                 <w:rStyle w:val="Collegamentoipertestuale"/>
@@ -1325,7 +1325,7 @@
                 <w:noProof/>
                 <w:webHidden/>
               </w:rPr>
-              <w:instrText xml:space="preserve"> PAGEREF _Toc116589344 \h </w:instrText>
+              <w:instrText xml:space="preserve"> PAGEREF _Toc118924686 \h </w:instrText>
             </w:r>
             <w:r>
               <w:rPr>
@@ -1354,6 +1354,155 @@
               <w:rPr>
                 <w:rFonts w:ascii="Poppins Light" w:hAnsi="Poppins Light" w:cs="Poppins Light"/>
                 <w:noProof/>
+                <w:webHidden/>
+              </w:rPr>
+              <w:fldChar w:fldCharType="end"/>
+            </w:r>
+          </w:hyperlink>
+        </w:p>
+        <w:p>
+          <w:pPr>
+            <w:pStyle w:val="Sommario3"/>
+            <w:rPr>
+              <w:rFonts w:eastAsiaTheme="minorEastAsia"/>
+              <w:noProof/>
+              <w:lang w:eastAsia="it-IT"/>
+            </w:rPr>
+          </w:pPr>
+          <w:hyperlink w:anchor="_Toc118924687" w:history="1">
+            <w:r>
+              <w:rPr>
+                <w:rStyle w:val="Collegamentoipertestuale"/>
+                <w:rFonts w:ascii="Poppins Light" w:hAnsi="Poppins Light" w:cs="Poppins Light"/>
+                <w:noProof/>
+              </w:rPr>
+              <w:t>5.</w:t>
+            </w:r>
+            <w:r>
+              <w:rPr>
+                <w:rFonts w:ascii="Poppins Light" w:eastAsiaTheme="minorEastAsia" w:hAnsi="Poppins Light" w:cs="Poppins Light"/>
+                <w:noProof/>
+                <w:lang w:eastAsia="it-IT"/>
+              </w:rPr>
+              <w:tab/>
+            </w:r>
+            <w:r>
+              <w:rPr>
+                <w:rStyle w:val="Collegamentoipertestuale"/>
+                <w:rFonts w:ascii="Poppins Light" w:hAnsi="Poppins Light" w:cs="Poppins Light"/>
+                <w:noProof/>
+              </w:rPr>
+              <w:t>AGGIUNTA DI UN EVENTO AL PROPRIO CALENDARIO</w:t>
+            </w:r>
+            <w:r>
+              <w:rPr>
+                <w:rFonts w:ascii="Poppins Light" w:hAnsi="Poppins Light" w:cs="Poppins Light"/>
+                <w:noProof/>
+                <w:webHidden/>
+              </w:rPr>
+              <w:tab/>
+            </w:r>
+            <w:r>
+              <w:rPr>
+                <w:rFonts w:ascii="Poppins Light" w:hAnsi="Poppins Light" w:cs="Poppins Light"/>
+                <w:noProof/>
+                <w:webHidden/>
+              </w:rPr>
+              <w:fldChar w:fldCharType="begin"/>
+            </w:r>
+            <w:r>
+              <w:rPr>
+                <w:rFonts w:ascii="Poppins Light" w:hAnsi="Poppins Light" w:cs="Poppins Light"/>
+                <w:noProof/>
+                <w:webHidden/>
+              </w:rPr>
+              <w:instrText xml:space="preserve"> PAGEREF _Toc118924687 \h </w:instrText>
+            </w:r>
+            <w:r>
+              <w:rPr>
+                <w:rFonts w:ascii="Poppins Light" w:hAnsi="Poppins Light" w:cs="Poppins Light"/>
+                <w:noProof/>
+                <w:webHidden/>
+              </w:rPr>
+            </w:r>
+            <w:r>
+              <w:rPr>
+                <w:rFonts w:ascii="Poppins Light" w:hAnsi="Poppins Light" w:cs="Poppins Light"/>
+                <w:noProof/>
+                <w:webHidden/>
+              </w:rPr>
+              <w:fldChar w:fldCharType="separate"/>
+            </w:r>
+            <w:r>
+              <w:rPr>
+                <w:rFonts w:ascii="Poppins Light" w:hAnsi="Poppins Light" w:cs="Poppins Light"/>
+                <w:noProof/>
+                <w:webHidden/>
+              </w:rPr>
+              <w:t>5</w:t>
+            </w:r>
+            <w:r>
+              <w:rPr>
+                <w:rFonts w:ascii="Poppins Light" w:hAnsi="Poppins Light" w:cs="Poppins Light"/>
+                <w:noProof/>
+                <w:webHidden/>
+              </w:rPr>
+              <w:fldChar w:fldCharType="end"/>
+            </w:r>
+          </w:hyperlink>
+        </w:p>
+        <w:p>
+          <w:pPr>
+            <w:pStyle w:val="Sommario2"/>
+            <w:rPr>
+              <w:rFonts w:asciiTheme="minorHAnsi" w:eastAsiaTheme="minorEastAsia" w:hAnsiTheme="minorHAnsi" w:cstheme="minorBidi"/>
+              <w:lang w:eastAsia="it-IT"/>
+            </w:rPr>
+          </w:pPr>
+          <w:hyperlink w:anchor="_Toc118924688" w:history="1">
+            <w:r>
+              <w:rPr>
+                <w:rStyle w:val="Collegamentoipertestuale"/>
+              </w:rPr>
+              <w:t>Utente anonimo</w:t>
+            </w:r>
+            <w:r>
+              <w:rPr>
+                <w:webHidden/>
+              </w:rPr>
+              <w:tab/>
+            </w:r>
+            <w:r>
+              <w:rPr>
+                <w:webHidden/>
+              </w:rPr>
+              <w:fldChar w:fldCharType="begin"/>
+            </w:r>
+            <w:r>
+              <w:rPr>
+                <w:webHidden/>
+              </w:rPr>
+              <w:instrText xml:space="preserve"> PAGEREF _Toc118924688 \h </w:instrText>
+            </w:r>
+            <w:r>
+              <w:rPr>
+                <w:webHidden/>
+              </w:rPr>
+            </w:r>
+            <w:r>
+              <w:rPr>
+                <w:webHidden/>
+              </w:rPr>
+              <w:fldChar w:fldCharType="separate"/>
+            </w:r>
+            <w:r>
+              <w:rPr>
+                <w:webHidden/>
+              </w:rPr>
+              <w:t>5</w:t>
+            </w:r>
+            <w:r>
+              <w:rPr>
                 <w:webHidden/>
               </w:rPr>
               <w:fldChar w:fldCharType="end"/>
@@ -1369,14 +1518,14 @@
               <w:lang w:eastAsia="it-IT"/>
             </w:rPr>
           </w:pPr>
-          <w:hyperlink w:anchor="_Toc116589345" w:history="1">
+          <w:hyperlink w:anchor="_Toc118924689" w:history="1">
             <w:r>
               <w:rPr>
                 <w:rStyle w:val="Collegamentoipertestuale"/>
                 <w:rFonts w:ascii="Poppins Light" w:hAnsi="Poppins Light" w:cs="Poppins Light"/>
                 <w:noProof/>
               </w:rPr>
-              <w:t>5.</w:t>
+              <w:t>6.</w:t>
             </w:r>
             <w:r>
               <w:rPr>
@@ -1392,7 +1541,7 @@
                 <w:rFonts w:ascii="Poppins Light" w:hAnsi="Poppins Light" w:cs="Poppins Light"/>
                 <w:noProof/>
               </w:rPr>
-              <w:t>AGGIUNTA DI UN EVENTO AL PROPRIO CALENDARIO</w:t>
+              <w:t>REGISTRAZIONE</w:t>
             </w:r>
             <w:r>
               <w:rPr>
@@ -1416,7 +1565,7 @@
                 <w:noProof/>
                 <w:webHidden/>
               </w:rPr>
-              <w:instrText xml:space="preserve"> PAGEREF _Toc116589345 \h </w:instrText>
+              <w:instrText xml:space="preserve"> PAGEREF _Toc118924689 \h </w:instrText>
             </w:r>
             <w:r>
               <w:rPr>
@@ -1445,64 +1594,6 @@
               <w:rPr>
                 <w:rFonts w:ascii="Poppins Light" w:hAnsi="Poppins Light" w:cs="Poppins Light"/>
                 <w:noProof/>
-                <w:webHidden/>
-              </w:rPr>
-              <w:fldChar w:fldCharType="end"/>
-            </w:r>
-          </w:hyperlink>
-        </w:p>
-        <w:p>
-          <w:pPr>
-            <w:pStyle w:val="Sommario2"/>
-            <w:rPr>
-              <w:rFonts w:eastAsiaTheme="minorEastAsia"/>
-              <w:lang w:eastAsia="it-IT"/>
-            </w:rPr>
-          </w:pPr>
-          <w:hyperlink w:anchor="_Toc116589346" w:history="1">
-            <w:r>
-              <w:rPr>
-                <w:rStyle w:val="Collegamentoipertestuale"/>
-              </w:rPr>
-              <w:t>Utente anonimo</w:t>
-            </w:r>
-            <w:r>
-              <w:rPr>
-                <w:webHidden/>
-              </w:rPr>
-              <w:tab/>
-            </w:r>
-            <w:r>
-              <w:rPr>
-                <w:webHidden/>
-              </w:rPr>
-              <w:fldChar w:fldCharType="begin"/>
-            </w:r>
-            <w:r>
-              <w:rPr>
-                <w:webHidden/>
-              </w:rPr>
-              <w:instrText xml:space="preserve"> PAGEREF _Toc116589346 \h </w:instrText>
-            </w:r>
-            <w:r>
-              <w:rPr>
-                <w:webHidden/>
-              </w:rPr>
-            </w:r>
-            <w:r>
-              <w:rPr>
-                <w:webHidden/>
-              </w:rPr>
-              <w:fldChar w:fldCharType="separate"/>
-            </w:r>
-            <w:r>
-              <w:rPr>
-                <w:webHidden/>
-              </w:rPr>
-              <w:t>5</w:t>
-            </w:r>
-            <w:r>
-              <w:rPr>
                 <w:webHidden/>
               </w:rPr>
               <w:fldChar w:fldCharType="end"/>
@@ -1518,14 +1609,14 @@
               <w:lang w:eastAsia="it-IT"/>
             </w:rPr>
           </w:pPr>
-          <w:hyperlink w:anchor="_Toc116589347" w:history="1">
+          <w:hyperlink w:anchor="_Toc118924690" w:history="1">
             <w:r>
               <w:rPr>
                 <w:rStyle w:val="Collegamentoipertestuale"/>
                 <w:rFonts w:ascii="Poppins Light" w:hAnsi="Poppins Light" w:cs="Poppins Light"/>
                 <w:noProof/>
               </w:rPr>
-              <w:t>6.</w:t>
+              <w:t>7.</w:t>
             </w:r>
             <w:r>
               <w:rPr>
@@ -1541,7 +1632,7 @@
                 <w:rFonts w:ascii="Poppins Light" w:hAnsi="Poppins Light" w:cs="Poppins Light"/>
                 <w:noProof/>
               </w:rPr>
-              <w:t>REGISTRAZIONE</w:t>
+              <w:t>LOGIN</w:t>
             </w:r>
             <w:r>
               <w:rPr>
@@ -1565,7 +1656,7 @@
                 <w:noProof/>
                 <w:webHidden/>
               </w:rPr>
-              <w:instrText xml:space="preserve"> PAGEREF _Toc116589347 \h </w:instrText>
+              <w:instrText xml:space="preserve"> PAGEREF _Toc118924690 \h </w:instrText>
             </w:r>
             <w:r>
               <w:rPr>
@@ -1588,12 +1679,70 @@
                 <w:noProof/>
                 <w:webHidden/>
               </w:rPr>
-              <w:t>5</w:t>
-            </w:r>
-            <w:r>
-              <w:rPr>
-                <w:rFonts w:ascii="Poppins Light" w:hAnsi="Poppins Light" w:cs="Poppins Light"/>
-                <w:noProof/>
+              <w:t>6</w:t>
+            </w:r>
+            <w:r>
+              <w:rPr>
+                <w:rFonts w:ascii="Poppins Light" w:hAnsi="Poppins Light" w:cs="Poppins Light"/>
+                <w:noProof/>
+                <w:webHidden/>
+              </w:rPr>
+              <w:fldChar w:fldCharType="end"/>
+            </w:r>
+          </w:hyperlink>
+        </w:p>
+        <w:p>
+          <w:pPr>
+            <w:pStyle w:val="Sommario2"/>
+            <w:rPr>
+              <w:rFonts w:eastAsiaTheme="minorEastAsia"/>
+              <w:lang w:eastAsia="it-IT"/>
+            </w:rPr>
+          </w:pPr>
+          <w:hyperlink w:anchor="_Toc118924691" w:history="1">
+            <w:r>
+              <w:rPr>
+                <w:rStyle w:val="Collegamentoipertestuale"/>
+              </w:rPr>
+              <w:t>Utente registrato</w:t>
+            </w:r>
+            <w:r>
+              <w:rPr>
+                <w:webHidden/>
+              </w:rPr>
+              <w:tab/>
+            </w:r>
+            <w:r>
+              <w:rPr>
+                <w:webHidden/>
+              </w:rPr>
+              <w:fldChar w:fldCharType="begin"/>
+            </w:r>
+            <w:r>
+              <w:rPr>
+                <w:webHidden/>
+              </w:rPr>
+              <w:instrText xml:space="preserve"> PAGEREF _Toc118924691 \h </w:instrText>
+            </w:r>
+            <w:r>
+              <w:rPr>
+                <w:webHidden/>
+              </w:rPr>
+            </w:r>
+            <w:r>
+              <w:rPr>
+                <w:webHidden/>
+              </w:rPr>
+              <w:fldChar w:fldCharType="separate"/>
+            </w:r>
+            <w:r>
+              <w:rPr>
+                <w:webHidden/>
+              </w:rPr>
+              <w:t>6</w:t>
+            </w:r>
+            <w:r>
+              <w:rPr>
                 <w:webHidden/>
               </w:rPr>
               <w:fldChar w:fldCharType="end"/>
@@ -1609,14 +1758,14 @@
               <w:lang w:eastAsia="it-IT"/>
             </w:rPr>
           </w:pPr>
-          <w:hyperlink w:anchor="_Toc116589348" w:history="1">
+          <w:hyperlink w:anchor="_Toc118924692" w:history="1">
             <w:r>
               <w:rPr>
                 <w:rStyle w:val="Collegamentoipertestuale"/>
                 <w:rFonts w:ascii="Poppins Light" w:hAnsi="Poppins Light" w:cs="Poppins Light"/>
                 <w:noProof/>
               </w:rPr>
-              <w:t>7.</w:t>
+              <w:t>8.</w:t>
             </w:r>
             <w:r>
               <w:rPr>
@@ -1632,7 +1781,7 @@
                 <w:rFonts w:ascii="Poppins Light" w:hAnsi="Poppins Light" w:cs="Poppins Light"/>
                 <w:noProof/>
               </w:rPr>
-              <w:t>LOGIN</w:t>
+              <w:t>PRENOTAZIONE SPAZIO</w:t>
             </w:r>
             <w:r>
               <w:rPr>
@@ -1656,7 +1805,7 @@
                 <w:noProof/>
                 <w:webHidden/>
               </w:rPr>
-              <w:instrText xml:space="preserve"> PAGEREF _Toc116589348 \h </w:instrText>
+              <w:instrText xml:space="preserve"> PAGEREF _Toc118924692 \h </w:instrText>
             </w:r>
             <w:r>
               <w:rPr>
@@ -1685,64 +1834,6 @@
               <w:rPr>
                 <w:rFonts w:ascii="Poppins Light" w:hAnsi="Poppins Light" w:cs="Poppins Light"/>
                 <w:noProof/>
-                <w:webHidden/>
-              </w:rPr>
-              <w:fldChar w:fldCharType="end"/>
-            </w:r>
-          </w:hyperlink>
-        </w:p>
-        <w:p>
-          <w:pPr>
-            <w:pStyle w:val="Sommario2"/>
-            <w:rPr>
-              <w:rFonts w:eastAsiaTheme="minorEastAsia"/>
-              <w:lang w:eastAsia="it-IT"/>
-            </w:rPr>
-          </w:pPr>
-          <w:hyperlink w:anchor="_Toc116589349" w:history="1">
-            <w:r>
-              <w:rPr>
-                <w:rStyle w:val="Collegamentoipertestuale"/>
-              </w:rPr>
-              <w:t>Utente registrato</w:t>
-            </w:r>
-            <w:r>
-              <w:rPr>
-                <w:webHidden/>
-              </w:rPr>
-              <w:tab/>
-            </w:r>
-            <w:r>
-              <w:rPr>
-                <w:webHidden/>
-              </w:rPr>
-              <w:fldChar w:fldCharType="begin"/>
-            </w:r>
-            <w:r>
-              <w:rPr>
-                <w:webHidden/>
-              </w:rPr>
-              <w:instrText xml:space="preserve"> PAGEREF _Toc116589349 \h </w:instrText>
-            </w:r>
-            <w:r>
-              <w:rPr>
-                <w:webHidden/>
-              </w:rPr>
-            </w:r>
-            <w:r>
-              <w:rPr>
-                <w:webHidden/>
-              </w:rPr>
-              <w:fldChar w:fldCharType="separate"/>
-            </w:r>
-            <w:r>
-              <w:rPr>
-                <w:webHidden/>
-              </w:rPr>
-              <w:t>6</w:t>
-            </w:r>
-            <w:r>
-              <w:rPr>
                 <w:webHidden/>
               </w:rPr>
               <w:fldChar w:fldCharType="end"/>
@@ -1758,14 +1849,14 @@
               <w:lang w:eastAsia="it-IT"/>
             </w:rPr>
           </w:pPr>
-          <w:hyperlink w:anchor="_Toc116589350" w:history="1">
+          <w:hyperlink w:anchor="_Toc118924693" w:history="1">
             <w:r>
               <w:rPr>
                 <w:rStyle w:val="Collegamentoipertestuale"/>
                 <w:rFonts w:ascii="Poppins Light" w:hAnsi="Poppins Light" w:cs="Poppins Light"/>
                 <w:noProof/>
               </w:rPr>
-              <w:t>8.</w:t>
+              <w:t>9.</w:t>
             </w:r>
             <w:r>
               <w:rPr>
@@ -1781,7 +1872,7 @@
                 <w:rFonts w:ascii="Poppins Light" w:hAnsi="Poppins Light" w:cs="Poppins Light"/>
                 <w:noProof/>
               </w:rPr>
-              <w:t>PRENOTAZIONE SPAZIO</w:t>
+              <w:t>PAGAMENTO</w:t>
             </w:r>
             <w:r>
               <w:rPr>
@@ -1805,7 +1896,7 @@
                 <w:noProof/>
                 <w:webHidden/>
               </w:rPr>
-              <w:instrText xml:space="preserve"> PAGEREF _Toc116589350 \h </w:instrText>
+              <w:instrText xml:space="preserve"> PAGEREF _Toc118924693 \h </w:instrText>
             </w:r>
             <w:r>
               <w:rPr>
@@ -1849,14 +1940,14 @@
               <w:lang w:eastAsia="it-IT"/>
             </w:rPr>
           </w:pPr>
-          <w:hyperlink w:anchor="_Toc116589351" w:history="1">
+          <w:hyperlink w:anchor="_Toc118924694" w:history="1">
             <w:r>
               <w:rPr>
                 <w:rStyle w:val="Collegamentoipertestuale"/>
                 <w:rFonts w:ascii="Poppins Light" w:hAnsi="Poppins Light" w:cs="Poppins Light"/>
                 <w:noProof/>
               </w:rPr>
-              <w:t>9.</w:t>
+              <w:t>10.</w:t>
             </w:r>
             <w:r>
               <w:rPr>
@@ -1872,7 +1963,7 @@
                 <w:rFonts w:ascii="Poppins Light" w:hAnsi="Poppins Light" w:cs="Poppins Light"/>
                 <w:noProof/>
               </w:rPr>
-              <w:t>PAGAMENTO</w:t>
+              <w:t>VISUALIZZAZIONE DELLE PRENOTAZIONI</w:t>
             </w:r>
             <w:r>
               <w:rPr>
@@ -1896,7 +1987,7 @@
                 <w:noProof/>
                 <w:webHidden/>
               </w:rPr>
-              <w:instrText xml:space="preserve"> PAGEREF _Toc116589351 \h </w:instrText>
+              <w:instrText xml:space="preserve"> PAGEREF _Toc118924694 \h </w:instrText>
             </w:r>
             <w:r>
               <w:rPr>
@@ -1919,7 +2010,7 @@
                 <w:noProof/>
                 <w:webHidden/>
               </w:rPr>
-              <w:t>6</w:t>
+              <w:t>7</w:t>
             </w:r>
             <w:r>
               <w:rPr>
@@ -1940,14 +2031,14 @@
               <w:lang w:eastAsia="it-IT"/>
             </w:rPr>
           </w:pPr>
-          <w:hyperlink w:anchor="_Toc116589352" w:history="1">
+          <w:hyperlink w:anchor="_Toc118924695" w:history="1">
             <w:r>
               <w:rPr>
                 <w:rStyle w:val="Collegamentoipertestuale"/>
                 <w:rFonts w:ascii="Poppins Light" w:hAnsi="Poppins Light" w:cs="Poppins Light"/>
                 <w:noProof/>
               </w:rPr>
-              <w:t>10.</w:t>
+              <w:t>11.</w:t>
             </w:r>
             <w:r>
               <w:rPr>
@@ -1963,7 +2054,7 @@
                 <w:rFonts w:ascii="Poppins Light" w:hAnsi="Poppins Light" w:cs="Poppins Light"/>
                 <w:noProof/>
               </w:rPr>
-              <w:t>VISUALIZZAZIONE DELLE PRENOTAZIONI</w:t>
+              <w:t>MODIFICA DI UNA PRENOTAZIONE</w:t>
             </w:r>
             <w:r>
               <w:rPr>
@@ -1987,7 +2078,7 @@
                 <w:noProof/>
                 <w:webHidden/>
               </w:rPr>
-              <w:instrText xml:space="preserve"> PAGEREF _Toc116589352 \h </w:instrText>
+              <w:instrText xml:space="preserve"> PAGEREF _Toc118924695 \h </w:instrText>
             </w:r>
             <w:r>
               <w:rPr>
@@ -2031,14 +2122,14 @@
               <w:lang w:eastAsia="it-IT"/>
             </w:rPr>
           </w:pPr>
-          <w:hyperlink w:anchor="_Toc116589353" w:history="1">
+          <w:hyperlink w:anchor="_Toc118924696" w:history="1">
             <w:r>
               <w:rPr>
                 <w:rStyle w:val="Collegamentoipertestuale"/>
                 <w:rFonts w:ascii="Poppins Light" w:hAnsi="Poppins Light" w:cs="Poppins Light"/>
                 <w:noProof/>
               </w:rPr>
-              <w:t>11.</w:t>
+              <w:t>12.</w:t>
             </w:r>
             <w:r>
               <w:rPr>
@@ -2054,7 +2145,7 @@
                 <w:rFonts w:ascii="Poppins Light" w:hAnsi="Poppins Light" w:cs="Poppins Light"/>
                 <w:noProof/>
               </w:rPr>
-              <w:t>MODIFICA DI UNA PRENOTAZIONE</w:t>
+              <w:t>ELIMINAZIONE DI UNA PRENOTAZIONE</w:t>
             </w:r>
             <w:r>
               <w:rPr>
@@ -2078,7 +2169,7 @@
                 <w:noProof/>
                 <w:webHidden/>
               </w:rPr>
-              <w:instrText xml:space="preserve"> PAGEREF _Toc116589353 \h </w:instrText>
+              <w:instrText xml:space="preserve"> PAGEREF _Toc118924696 \h </w:instrText>
             </w:r>
             <w:r>
               <w:rPr>
@@ -2122,14 +2213,14 @@
               <w:lang w:eastAsia="it-IT"/>
             </w:rPr>
           </w:pPr>
-          <w:hyperlink w:anchor="_Toc116589354" w:history="1">
+          <w:hyperlink w:anchor="_Toc118924697" w:history="1">
             <w:r>
               <w:rPr>
                 <w:rStyle w:val="Collegamentoipertestuale"/>
                 <w:rFonts w:ascii="Poppins Light" w:hAnsi="Poppins Light" w:cs="Poppins Light"/>
                 <w:noProof/>
               </w:rPr>
-              <w:t>12.</w:t>
+              <w:t>13.</w:t>
             </w:r>
             <w:r>
               <w:rPr>
@@ -2145,7 +2236,7 @@
                 <w:rFonts w:ascii="Poppins Light" w:hAnsi="Poppins Light" w:cs="Poppins Light"/>
                 <w:noProof/>
               </w:rPr>
-              <w:t>ELIMINAZIONE DI UNA PRENOTAZIONE</w:t>
+              <w:t>MODIFICA DELL’ACCOUNT</w:t>
             </w:r>
             <w:r>
               <w:rPr>
@@ -2169,7 +2260,7 @@
                 <w:noProof/>
                 <w:webHidden/>
               </w:rPr>
-              <w:instrText xml:space="preserve"> PAGEREF _Toc116589354 \h </w:instrText>
+              <w:instrText xml:space="preserve"> PAGEREF _Toc118924697 \h </w:instrText>
             </w:r>
             <w:r>
               <w:rPr>
@@ -2213,14 +2304,14 @@
               <w:lang w:eastAsia="it-IT"/>
             </w:rPr>
           </w:pPr>
-          <w:hyperlink w:anchor="_Toc116589355" w:history="1">
+          <w:hyperlink w:anchor="_Toc118924698" w:history="1">
             <w:r>
               <w:rPr>
                 <w:rStyle w:val="Collegamentoipertestuale"/>
                 <w:rFonts w:ascii="Poppins Light" w:hAnsi="Poppins Light" w:cs="Poppins Light"/>
                 <w:noProof/>
               </w:rPr>
-              <w:t>13.</w:t>
+              <w:t>14.</w:t>
             </w:r>
             <w:r>
               <w:rPr>
@@ -2236,7 +2327,7 @@
                 <w:rFonts w:ascii="Poppins Light" w:hAnsi="Poppins Light" w:cs="Poppins Light"/>
                 <w:noProof/>
               </w:rPr>
-              <w:t>MODIFICA DELL’ACCOUNT</w:t>
+              <w:t>RECUPERO PASSWORD</w:t>
             </w:r>
             <w:r>
               <w:rPr>
@@ -2260,7 +2351,7 @@
                 <w:noProof/>
                 <w:webHidden/>
               </w:rPr>
-              <w:instrText xml:space="preserve"> PAGEREF _Toc116589355 \h </w:instrText>
+              <w:instrText xml:space="preserve"> PAGEREF _Toc118924698 \h </w:instrText>
             </w:r>
             <w:r>
               <w:rPr>
@@ -2304,14 +2395,14 @@
               <w:lang w:eastAsia="it-IT"/>
             </w:rPr>
           </w:pPr>
-          <w:hyperlink w:anchor="_Toc116589356" w:history="1">
+          <w:hyperlink w:anchor="_Toc118924699" w:history="1">
             <w:r>
               <w:rPr>
                 <w:rStyle w:val="Collegamentoipertestuale"/>
                 <w:rFonts w:ascii="Poppins Light" w:hAnsi="Poppins Light" w:cs="Poppins Light"/>
                 <w:noProof/>
               </w:rPr>
-              <w:t>14.</w:t>
+              <w:t>15.</w:t>
             </w:r>
             <w:r>
               <w:rPr>
@@ -2327,7 +2418,7 @@
                 <w:rFonts w:ascii="Poppins Light" w:hAnsi="Poppins Light" w:cs="Poppins Light"/>
                 <w:noProof/>
               </w:rPr>
-              <w:t>RECUPERO PASSWORD</w:t>
+              <w:t>ELIMINAZIONE DELL’ACCOUNT</w:t>
             </w:r>
             <w:r>
               <w:rPr>
@@ -2351,7 +2442,7 @@
                 <w:noProof/>
                 <w:webHidden/>
               </w:rPr>
-              <w:instrText xml:space="preserve"> PAGEREF _Toc116589356 \h </w:instrText>
+              <w:instrText xml:space="preserve"> PAGEREF _Toc118924699 \h </w:instrText>
             </w:r>
             <w:r>
               <w:rPr>
@@ -2395,14 +2486,14 @@
               <w:lang w:eastAsia="it-IT"/>
             </w:rPr>
           </w:pPr>
-          <w:hyperlink w:anchor="_Toc116589357" w:history="1">
+          <w:hyperlink w:anchor="_Toc118924700" w:history="1">
             <w:r>
               <w:rPr>
                 <w:rStyle w:val="Collegamentoipertestuale"/>
                 <w:rFonts w:ascii="Poppins Light" w:hAnsi="Poppins Light" w:cs="Poppins Light"/>
                 <w:noProof/>
               </w:rPr>
-              <w:t>15.</w:t>
+              <w:t>16.</w:t>
             </w:r>
             <w:r>
               <w:rPr>
@@ -2418,7 +2509,7 @@
                 <w:rFonts w:ascii="Poppins Light" w:hAnsi="Poppins Light" w:cs="Poppins Light"/>
                 <w:noProof/>
               </w:rPr>
-              <w:t>ELIMINAZIONE DELL’ACCOUNT</w:t>
+              <w:t>LOGOUT</w:t>
             </w:r>
             <w:r>
               <w:rPr>
@@ -2442,7 +2533,7 @@
                 <w:noProof/>
                 <w:webHidden/>
               </w:rPr>
-              <w:instrText xml:space="preserve"> PAGEREF _Toc116589357 \h </w:instrText>
+              <w:instrText xml:space="preserve"> PAGEREF _Toc118924700 \h </w:instrText>
             </w:r>
             <w:r>
               <w:rPr>
@@ -2465,12 +2556,70 @@
                 <w:noProof/>
                 <w:webHidden/>
               </w:rPr>
-              <w:t>7</w:t>
-            </w:r>
-            <w:r>
-              <w:rPr>
-                <w:rFonts w:ascii="Poppins Light" w:hAnsi="Poppins Light" w:cs="Poppins Light"/>
-                <w:noProof/>
+              <w:t>8</w:t>
+            </w:r>
+            <w:r>
+              <w:rPr>
+                <w:rFonts w:ascii="Poppins Light" w:hAnsi="Poppins Light" w:cs="Poppins Light"/>
+                <w:noProof/>
+                <w:webHidden/>
+              </w:rPr>
+              <w:fldChar w:fldCharType="end"/>
+            </w:r>
+          </w:hyperlink>
+        </w:p>
+        <w:p>
+          <w:pPr>
+            <w:pStyle w:val="Sommario2"/>
+            <w:rPr>
+              <w:rFonts w:eastAsiaTheme="minorEastAsia"/>
+              <w:lang w:eastAsia="it-IT"/>
+            </w:rPr>
+          </w:pPr>
+          <w:hyperlink w:anchor="_Toc118924701" w:history="1">
+            <w:r>
+              <w:rPr>
+                <w:rStyle w:val="Collegamentoipertestuale"/>
+              </w:rPr>
+              <w:t>Utente di segreteria</w:t>
+            </w:r>
+            <w:r>
+              <w:rPr>
+                <w:webHidden/>
+              </w:rPr>
+              <w:tab/>
+            </w:r>
+            <w:r>
+              <w:rPr>
+                <w:webHidden/>
+              </w:rPr>
+              <w:fldChar w:fldCharType="begin"/>
+            </w:r>
+            <w:r>
+              <w:rPr>
+                <w:webHidden/>
+              </w:rPr>
+              <w:instrText xml:space="preserve"> PAGEREF _Toc118924701 \h </w:instrText>
+            </w:r>
+            <w:r>
+              <w:rPr>
+                <w:webHidden/>
+              </w:rPr>
+            </w:r>
+            <w:r>
+              <w:rPr>
+                <w:webHidden/>
+              </w:rPr>
+              <w:fldChar w:fldCharType="separate"/>
+            </w:r>
+            <w:r>
+              <w:rPr>
+                <w:webHidden/>
+              </w:rPr>
+              <w:t>8</w:t>
+            </w:r>
+            <w:r>
+              <w:rPr>
                 <w:webHidden/>
               </w:rPr>
               <w:fldChar w:fldCharType="end"/>
@@ -2486,14 +2635,14 @@
               <w:lang w:eastAsia="it-IT"/>
             </w:rPr>
           </w:pPr>
-          <w:hyperlink w:anchor="_Toc116589358" w:history="1">
+          <w:hyperlink w:anchor="_Toc118924702" w:history="1">
             <w:r>
               <w:rPr>
                 <w:rStyle w:val="Collegamentoipertestuale"/>
                 <w:rFonts w:ascii="Poppins Light" w:hAnsi="Poppins Light" w:cs="Poppins Light"/>
                 <w:noProof/>
               </w:rPr>
-              <w:t>16.</w:t>
+              <w:t>17.</w:t>
             </w:r>
             <w:r>
               <w:rPr>
@@ -2509,7 +2658,7 @@
                 <w:rFonts w:ascii="Poppins Light" w:hAnsi="Poppins Light" w:cs="Poppins Light"/>
                 <w:noProof/>
               </w:rPr>
-              <w:t>LOGOUT</w:t>
+              <w:t>ESISTENZA UTENTE DI SEGRETERIA</w:t>
             </w:r>
             <w:r>
               <w:rPr>
@@ -2533,7 +2682,7 @@
                 <w:noProof/>
                 <w:webHidden/>
               </w:rPr>
-              <w:instrText xml:space="preserve"> PAGEREF _Toc116589358 \h </w:instrText>
+              <w:instrText xml:space="preserve"> PAGEREF _Toc118924702 \h </w:instrText>
             </w:r>
             <w:r>
               <w:rPr>
@@ -2562,64 +2711,6 @@
               <w:rPr>
                 <w:rFonts w:ascii="Poppins Light" w:hAnsi="Poppins Light" w:cs="Poppins Light"/>
                 <w:noProof/>
-                <w:webHidden/>
-              </w:rPr>
-              <w:fldChar w:fldCharType="end"/>
-            </w:r>
-          </w:hyperlink>
-        </w:p>
-        <w:p>
-          <w:pPr>
-            <w:pStyle w:val="Sommario2"/>
-            <w:rPr>
-              <w:rFonts w:eastAsiaTheme="minorEastAsia"/>
-              <w:lang w:eastAsia="it-IT"/>
-            </w:rPr>
-          </w:pPr>
-          <w:hyperlink w:anchor="_Toc116589359" w:history="1">
-            <w:r>
-              <w:rPr>
-                <w:rStyle w:val="Collegamentoipertestuale"/>
-              </w:rPr>
-              <w:t>Utente di segreteria</w:t>
-            </w:r>
-            <w:r>
-              <w:rPr>
-                <w:webHidden/>
-              </w:rPr>
-              <w:tab/>
-            </w:r>
-            <w:r>
-              <w:rPr>
-                <w:webHidden/>
-              </w:rPr>
-              <w:fldChar w:fldCharType="begin"/>
-            </w:r>
-            <w:r>
-              <w:rPr>
-                <w:webHidden/>
-              </w:rPr>
-              <w:instrText xml:space="preserve"> PAGEREF _Toc116589359 \h </w:instrText>
-            </w:r>
-            <w:r>
-              <w:rPr>
-                <w:webHidden/>
-              </w:rPr>
-            </w:r>
-            <w:r>
-              <w:rPr>
-                <w:webHidden/>
-              </w:rPr>
-              <w:fldChar w:fldCharType="separate"/>
-            </w:r>
-            <w:r>
-              <w:rPr>
-                <w:webHidden/>
-              </w:rPr>
-              <w:t>8</w:t>
-            </w:r>
-            <w:r>
-              <w:rPr>
                 <w:webHidden/>
               </w:rPr>
               <w:fldChar w:fldCharType="end"/>
@@ -2635,14 +2726,14 @@
               <w:lang w:eastAsia="it-IT"/>
             </w:rPr>
           </w:pPr>
-          <w:hyperlink w:anchor="_Toc116589360" w:history="1">
+          <w:hyperlink w:anchor="_Toc118924703" w:history="1">
             <w:r>
               <w:rPr>
                 <w:rStyle w:val="Collegamentoipertestuale"/>
                 <w:rFonts w:ascii="Poppins Light" w:hAnsi="Poppins Light" w:cs="Poppins Light"/>
                 <w:noProof/>
               </w:rPr>
-              <w:t>17.</w:t>
+              <w:t>18.</w:t>
             </w:r>
             <w:r>
               <w:rPr>
@@ -2658,7 +2749,7 @@
                 <w:rFonts w:ascii="Poppins Light" w:hAnsi="Poppins Light" w:cs="Poppins Light"/>
                 <w:noProof/>
               </w:rPr>
-              <w:t>ESISTENZA UTENTE DI SEGRETERIA</w:t>
+              <w:t>GESTIONE DELLE PRENOTAZIONI</w:t>
             </w:r>
             <w:r>
               <w:rPr>
@@ -2682,7 +2773,7 @@
                 <w:noProof/>
                 <w:webHidden/>
               </w:rPr>
-              <w:instrText xml:space="preserve"> PAGEREF _Toc116589360 \h </w:instrText>
+              <w:instrText xml:space="preserve"> PAGEREF _Toc118924703 \h </w:instrText>
             </w:r>
             <w:r>
               <w:rPr>
@@ -2726,14 +2817,14 @@
               <w:lang w:eastAsia="it-IT"/>
             </w:rPr>
           </w:pPr>
-          <w:hyperlink w:anchor="_Toc116589361" w:history="1">
+          <w:hyperlink w:anchor="_Toc118924704" w:history="1">
             <w:r>
               <w:rPr>
                 <w:rStyle w:val="Collegamentoipertestuale"/>
                 <w:rFonts w:ascii="Poppins Light" w:hAnsi="Poppins Light" w:cs="Poppins Light"/>
                 <w:noProof/>
               </w:rPr>
-              <w:t>18.</w:t>
+              <w:t>19.</w:t>
             </w:r>
             <w:r>
               <w:rPr>
@@ -2749,7 +2840,7 @@
                 <w:rFonts w:ascii="Poppins Light" w:hAnsi="Poppins Light" w:cs="Poppins Light"/>
                 <w:noProof/>
               </w:rPr>
-              <w:t>GESTIONE DELLE PRENOTAZIONI</w:t>
+              <w:t>CONFERMA EVENTI PUBBLICI</w:t>
             </w:r>
             <w:r>
               <w:rPr>
@@ -2773,7 +2864,7 @@
                 <w:noProof/>
                 <w:webHidden/>
               </w:rPr>
-              <w:instrText xml:space="preserve"> PAGEREF _Toc116589361 \h </w:instrText>
+              <w:instrText xml:space="preserve"> PAGEREF _Toc118924704 \h </w:instrText>
             </w:r>
             <w:r>
               <w:rPr>
@@ -2817,14 +2908,14 @@
               <w:lang w:eastAsia="it-IT"/>
             </w:rPr>
           </w:pPr>
-          <w:hyperlink w:anchor="_Toc116589362" w:history="1">
+          <w:hyperlink w:anchor="_Toc118924705" w:history="1">
             <w:r>
               <w:rPr>
                 <w:rStyle w:val="Collegamentoipertestuale"/>
                 <w:rFonts w:ascii="Poppins Light" w:hAnsi="Poppins Light" w:cs="Poppins Light"/>
                 <w:noProof/>
               </w:rPr>
-              <w:t>19.</w:t>
+              <w:t>20.</w:t>
             </w:r>
             <w:r>
               <w:rPr>
@@ -2840,7 +2931,7 @@
                 <w:rFonts w:ascii="Poppins Light" w:hAnsi="Poppins Light" w:cs="Poppins Light"/>
                 <w:noProof/>
               </w:rPr>
-              <w:t>CONFERMA EVENTI PUBBLICI</w:t>
+              <w:t>RESOCONTO DEI DATI</w:t>
             </w:r>
             <w:r>
               <w:rPr>
@@ -2864,7 +2955,7 @@
                 <w:noProof/>
                 <w:webHidden/>
               </w:rPr>
-              <w:instrText xml:space="preserve"> PAGEREF _Toc116589362 \h </w:instrText>
+              <w:instrText xml:space="preserve"> PAGEREF _Toc118924705 \h </w:instrText>
             </w:r>
             <w:r>
               <w:rPr>
@@ -2908,14 +2999,14 @@
               <w:lang w:eastAsia="it-IT"/>
             </w:rPr>
           </w:pPr>
-          <w:hyperlink w:anchor="_Toc116589363" w:history="1">
+          <w:hyperlink w:anchor="_Toc118924706" w:history="1">
             <w:r>
               <w:rPr>
                 <w:rStyle w:val="Collegamentoipertestuale"/>
                 <w:rFonts w:ascii="Poppins Light" w:hAnsi="Poppins Light" w:cs="Poppins Light"/>
                 <w:noProof/>
               </w:rPr>
-              <w:t>20.</w:t>
+              <w:t>21.</w:t>
             </w:r>
             <w:r>
               <w:rPr>
@@ -2931,7 +3022,7 @@
                 <w:rFonts w:ascii="Poppins Light" w:hAnsi="Poppins Light" w:cs="Poppins Light"/>
                 <w:noProof/>
               </w:rPr>
-              <w:t>RESOCONTO DEI DATI</w:t>
+              <w:t>EFFETTUARE PRENOTAZIONI</w:t>
             </w:r>
             <w:r>
               <w:rPr>
@@ -2955,7 +3046,7 @@
                 <w:noProof/>
                 <w:webHidden/>
               </w:rPr>
-              <w:instrText xml:space="preserve"> PAGEREF _Toc116589363 \h </w:instrText>
+              <w:instrText xml:space="preserve"> PAGEREF _Toc118924706 \h </w:instrText>
             </w:r>
             <w:r>
               <w:rPr>
@@ -2999,14 +3090,14 @@
               <w:lang w:eastAsia="it-IT"/>
             </w:rPr>
           </w:pPr>
-          <w:hyperlink w:anchor="_Toc116589364" w:history="1">
+          <w:hyperlink w:anchor="_Toc118924707" w:history="1">
             <w:r>
               <w:rPr>
                 <w:rStyle w:val="Collegamentoipertestuale"/>
                 <w:rFonts w:ascii="Poppins Light" w:hAnsi="Poppins Light" w:cs="Poppins Light"/>
                 <w:noProof/>
               </w:rPr>
-              <w:t>21.</w:t>
+              <w:t>22.</w:t>
             </w:r>
             <w:r>
               <w:rPr>
@@ -3022,7 +3113,7 @@
                 <w:rFonts w:ascii="Poppins Light" w:hAnsi="Poppins Light" w:cs="Poppins Light"/>
                 <w:noProof/>
               </w:rPr>
-              <w:t>EFFETTUARE PRENOTAZIONI</w:t>
+              <w:t>GESTIONE SPAZI E SERVIZI</w:t>
             </w:r>
             <w:r>
               <w:rPr>
@@ -3046,7 +3137,7 @@
                 <w:noProof/>
                 <w:webHidden/>
               </w:rPr>
-              <w:instrText xml:space="preserve"> PAGEREF _Toc116589364 \h </w:instrText>
+              <w:instrText xml:space="preserve"> PAGEREF _Toc118924707 \h </w:instrText>
             </w:r>
             <w:r>
               <w:rPr>
@@ -3090,14 +3181,14 @@
               <w:lang w:eastAsia="it-IT"/>
             </w:rPr>
           </w:pPr>
-          <w:hyperlink w:anchor="_Toc116589365" w:history="1">
+          <w:hyperlink w:anchor="_Toc118924708" w:history="1">
             <w:r>
               <w:rPr>
                 <w:rStyle w:val="Collegamentoipertestuale"/>
                 <w:rFonts w:ascii="Poppins Light" w:hAnsi="Poppins Light" w:cs="Poppins Light"/>
                 <w:noProof/>
               </w:rPr>
-              <w:t>22.</w:t>
+              <w:t>23.</w:t>
             </w:r>
             <w:r>
               <w:rPr>
@@ -3113,7 +3204,7 @@
                 <w:rFonts w:ascii="Poppins Light" w:hAnsi="Poppins Light" w:cs="Poppins Light"/>
                 <w:noProof/>
               </w:rPr>
-              <w:t>MODIFICA DESCRIZIONI SPAZI</w:t>
+              <w:t>RIMBORSI</w:t>
             </w:r>
             <w:r>
               <w:rPr>
@@ -3137,7 +3228,7 @@
                 <w:noProof/>
                 <w:webHidden/>
               </w:rPr>
-              <w:instrText xml:space="preserve"> PAGEREF _Toc116589365 \h </w:instrText>
+              <w:instrText xml:space="preserve"> PAGEREF _Toc118924708 \h </w:instrText>
             </w:r>
             <w:r>
               <w:rPr>
@@ -3160,12 +3251,70 @@
                 <w:noProof/>
                 <w:webHidden/>
               </w:rPr>
-              <w:t>8</w:t>
-            </w:r>
-            <w:r>
-              <w:rPr>
-                <w:rFonts w:ascii="Poppins Light" w:hAnsi="Poppins Light" w:cs="Poppins Light"/>
-                <w:noProof/>
+              <w:t>9</w:t>
+            </w:r>
+            <w:r>
+              <w:rPr>
+                <w:rFonts w:ascii="Poppins Light" w:hAnsi="Poppins Light" w:cs="Poppins Light"/>
+                <w:noProof/>
+                <w:webHidden/>
+              </w:rPr>
+              <w:fldChar w:fldCharType="end"/>
+            </w:r>
+          </w:hyperlink>
+        </w:p>
+        <w:p>
+          <w:pPr>
+            <w:pStyle w:val="Sommario1"/>
+            <w:rPr>
+              <w:rFonts w:eastAsiaTheme="minorEastAsia"/>
+              <w:lang w:eastAsia="it-IT"/>
+            </w:rPr>
+          </w:pPr>
+          <w:hyperlink w:anchor="_Toc118924709" w:history="1">
+            <w:r>
+              <w:rPr>
+                <w:rStyle w:val="Collegamentoipertestuale"/>
+              </w:rPr>
+              <w:t>Requisiti non funzionali</w:t>
+            </w:r>
+            <w:r>
+              <w:rPr>
+                <w:webHidden/>
+              </w:rPr>
+              <w:tab/>
+            </w:r>
+            <w:r>
+              <w:rPr>
+                <w:webHidden/>
+              </w:rPr>
+              <w:fldChar w:fldCharType="begin"/>
+            </w:r>
+            <w:r>
+              <w:rPr>
+                <w:webHidden/>
+              </w:rPr>
+              <w:instrText xml:space="preserve"> PAGEREF _Toc118924709 \h </w:instrText>
+            </w:r>
+            <w:r>
+              <w:rPr>
+                <w:webHidden/>
+              </w:rPr>
+            </w:r>
+            <w:r>
+              <w:rPr>
+                <w:webHidden/>
+              </w:rPr>
+              <w:fldChar w:fldCharType="separate"/>
+            </w:r>
+            <w:r>
+              <w:rPr>
+                <w:webHidden/>
+              </w:rPr>
+              <w:t>10</w:t>
+            </w:r>
+            <w:r>
+              <w:rPr>
                 <w:webHidden/>
               </w:rPr>
               <w:fldChar w:fldCharType="end"/>
@@ -3181,14 +3330,14 @@
               <w:lang w:eastAsia="it-IT"/>
             </w:rPr>
           </w:pPr>
-          <w:hyperlink w:anchor="_Toc116589366" w:history="1">
+          <w:hyperlink w:anchor="_Toc118924710" w:history="1">
             <w:r>
               <w:rPr>
                 <w:rStyle w:val="Collegamentoipertestuale"/>
                 <w:rFonts w:ascii="Poppins Light" w:hAnsi="Poppins Light" w:cs="Poppins Light"/>
                 <w:noProof/>
               </w:rPr>
-              <w:t>23.</w:t>
+              <w:t>1.</w:t>
             </w:r>
             <w:r>
               <w:rPr>
@@ -3204,7 +3353,7 @@
                 <w:rFonts w:ascii="Poppins Light" w:hAnsi="Poppins Light" w:cs="Poppins Light"/>
                 <w:noProof/>
               </w:rPr>
-              <w:t>RIMBORSI</w:t>
+              <w:t>PRIVACY</w:t>
             </w:r>
             <w:r>
               <w:rPr>
@@ -3228,7 +3377,7 @@
                 <w:noProof/>
                 <w:webHidden/>
               </w:rPr>
-              <w:instrText xml:space="preserve"> PAGEREF _Toc116589366 \h </w:instrText>
+              <w:instrText xml:space="preserve"> PAGEREF _Toc118924710 \h </w:instrText>
             </w:r>
             <w:r>
               <w:rPr>
@@ -3251,70 +3400,12 @@
                 <w:noProof/>
                 <w:webHidden/>
               </w:rPr>
-              <w:t>9</w:t>
-            </w:r>
-            <w:r>
-              <w:rPr>
-                <w:rFonts w:ascii="Poppins Light" w:hAnsi="Poppins Light" w:cs="Poppins Light"/>
-                <w:noProof/>
-                <w:webHidden/>
-              </w:rPr>
-              <w:fldChar w:fldCharType="end"/>
-            </w:r>
-          </w:hyperlink>
-        </w:p>
-        <w:p>
-          <w:pPr>
-            <w:pStyle w:val="Sommario1"/>
-            <w:rPr>
-              <w:rFonts w:eastAsiaTheme="minorEastAsia"/>
-              <w:lang w:eastAsia="it-IT"/>
-            </w:rPr>
-          </w:pPr>
-          <w:hyperlink w:anchor="_Toc116589367" w:history="1">
-            <w:r>
-              <w:rPr>
-                <w:rStyle w:val="Collegamentoipertestuale"/>
-              </w:rPr>
-              <w:t>Requisiti non funzionali</w:t>
-            </w:r>
-            <w:r>
-              <w:rPr>
-                <w:webHidden/>
-              </w:rPr>
-              <w:tab/>
-            </w:r>
-            <w:r>
-              <w:rPr>
-                <w:webHidden/>
-              </w:rPr>
-              <w:fldChar w:fldCharType="begin"/>
-            </w:r>
-            <w:r>
-              <w:rPr>
-                <w:webHidden/>
-              </w:rPr>
-              <w:instrText xml:space="preserve"> PAGEREF _Toc116589367 \h </w:instrText>
-            </w:r>
-            <w:r>
-              <w:rPr>
-                <w:webHidden/>
-              </w:rPr>
-            </w:r>
-            <w:r>
-              <w:rPr>
-                <w:webHidden/>
-              </w:rPr>
-              <w:fldChar w:fldCharType="separate"/>
-            </w:r>
-            <w:r>
-              <w:rPr>
-                <w:webHidden/>
-              </w:rPr>
               <w:t>10</w:t>
             </w:r>
             <w:r>
               <w:rPr>
+                <w:rFonts w:ascii="Poppins Light" w:hAnsi="Poppins Light" w:cs="Poppins Light"/>
+                <w:noProof/>
                 <w:webHidden/>
               </w:rPr>
               <w:fldChar w:fldCharType="end"/>
@@ -3330,14 +3421,14 @@
               <w:lang w:eastAsia="it-IT"/>
             </w:rPr>
           </w:pPr>
-          <w:hyperlink w:anchor="_Toc116589368" w:history="1">
+          <w:hyperlink w:anchor="_Toc118924711" w:history="1">
             <w:r>
               <w:rPr>
                 <w:rStyle w:val="Collegamentoipertestuale"/>
                 <w:rFonts w:ascii="Poppins Light" w:hAnsi="Poppins Light" w:cs="Poppins Light"/>
                 <w:noProof/>
               </w:rPr>
-              <w:t>1.</w:t>
+              <w:t>2.</w:t>
             </w:r>
             <w:r>
               <w:rPr>
@@ -3353,7 +3444,7 @@
                 <w:rFonts w:ascii="Poppins Light" w:hAnsi="Poppins Light" w:cs="Poppins Light"/>
                 <w:noProof/>
               </w:rPr>
-              <w:t>PRIVACY</w:t>
+              <w:t>SICUREZZA</w:t>
             </w:r>
             <w:r>
               <w:rPr>
@@ -3377,7 +3468,7 @@
                 <w:noProof/>
                 <w:webHidden/>
               </w:rPr>
-              <w:instrText xml:space="preserve"> PAGEREF _Toc116589368 \h </w:instrText>
+              <w:instrText xml:space="preserve"> PAGEREF _Toc118924711 \h </w:instrText>
             </w:r>
             <w:r>
               <w:rPr>
@@ -3421,14 +3512,14 @@
               <w:lang w:eastAsia="it-IT"/>
             </w:rPr>
           </w:pPr>
-          <w:hyperlink w:anchor="_Toc116589369" w:history="1">
+          <w:hyperlink w:anchor="_Toc118924712" w:history="1">
             <w:r>
               <w:rPr>
                 <w:rStyle w:val="Collegamentoipertestuale"/>
                 <w:rFonts w:ascii="Poppins Light" w:hAnsi="Poppins Light" w:cs="Poppins Light"/>
                 <w:noProof/>
               </w:rPr>
-              <w:t>2.</w:t>
+              <w:t>3.</w:t>
             </w:r>
             <w:r>
               <w:rPr>
@@ -3444,7 +3535,7 @@
                 <w:rFonts w:ascii="Poppins Light" w:hAnsi="Poppins Light" w:cs="Poppins Light"/>
                 <w:noProof/>
               </w:rPr>
-              <w:t>SICUREZZA</w:t>
+              <w:t>SCALABILITA’</w:t>
             </w:r>
             <w:r>
               <w:rPr>
@@ -3468,7 +3559,7 @@
                 <w:noProof/>
                 <w:webHidden/>
               </w:rPr>
-              <w:instrText xml:space="preserve"> PAGEREF _Toc116589369 \h </w:instrText>
+              <w:instrText xml:space="preserve"> PAGEREF _Toc118924712 \h </w:instrText>
             </w:r>
             <w:r>
               <w:rPr>
@@ -3512,14 +3603,14 @@
               <w:lang w:eastAsia="it-IT"/>
             </w:rPr>
           </w:pPr>
-          <w:hyperlink w:anchor="_Toc116589370" w:history="1">
+          <w:hyperlink w:anchor="_Toc118924713" w:history="1">
             <w:r>
               <w:rPr>
                 <w:rStyle w:val="Collegamentoipertestuale"/>
                 <w:rFonts w:ascii="Poppins Light" w:hAnsi="Poppins Light" w:cs="Poppins Light"/>
                 <w:noProof/>
               </w:rPr>
-              <w:t>3.</w:t>
+              <w:t>4.</w:t>
             </w:r>
             <w:r>
               <w:rPr>
@@ -3535,7 +3626,7 @@
                 <w:rFonts w:ascii="Poppins Light" w:hAnsi="Poppins Light" w:cs="Poppins Light"/>
                 <w:noProof/>
               </w:rPr>
-              <w:t>SCALABILITA’</w:t>
+              <w:t>LINGUA DI SISTEMA</w:t>
             </w:r>
             <w:r>
               <w:rPr>
@@ -3559,7 +3650,7 @@
                 <w:noProof/>
                 <w:webHidden/>
               </w:rPr>
-              <w:instrText xml:space="preserve"> PAGEREF _Toc116589370 \h </w:instrText>
+              <w:instrText xml:space="preserve"> PAGEREF _Toc118924713 \h </w:instrText>
             </w:r>
             <w:r>
               <w:rPr>
@@ -3603,14 +3694,14 @@
               <w:lang w:eastAsia="it-IT"/>
             </w:rPr>
           </w:pPr>
-          <w:hyperlink w:anchor="_Toc116589371" w:history="1">
+          <w:hyperlink w:anchor="_Toc118924714" w:history="1">
             <w:r>
               <w:rPr>
                 <w:rStyle w:val="Collegamentoipertestuale"/>
                 <w:rFonts w:ascii="Poppins Light" w:hAnsi="Poppins Light" w:cs="Poppins Light"/>
                 <w:noProof/>
               </w:rPr>
-              <w:t>4.</w:t>
+              <w:t>5.</w:t>
             </w:r>
             <w:r>
               <w:rPr>
@@ -3626,7 +3717,7 @@
                 <w:rFonts w:ascii="Poppins Light" w:hAnsi="Poppins Light" w:cs="Poppins Light"/>
                 <w:noProof/>
               </w:rPr>
-              <w:t>LINGUA DI SISTEMA</w:t>
+              <w:t>PRESTAZIONI</w:t>
             </w:r>
             <w:r>
               <w:rPr>
@@ -3650,7 +3741,7 @@
                 <w:noProof/>
                 <w:webHidden/>
               </w:rPr>
-              <w:instrText xml:space="preserve"> PAGEREF _Toc116589371 \h </w:instrText>
+              <w:instrText xml:space="preserve"> PAGEREF _Toc118924714 \h </w:instrText>
             </w:r>
             <w:r>
               <w:rPr>
@@ -3694,14 +3785,14 @@
               <w:lang w:eastAsia="it-IT"/>
             </w:rPr>
           </w:pPr>
-          <w:hyperlink w:anchor="_Toc116589372" w:history="1">
+          <w:hyperlink w:anchor="_Toc118924715" w:history="1">
             <w:r>
               <w:rPr>
                 <w:rStyle w:val="Collegamentoipertestuale"/>
                 <w:rFonts w:ascii="Poppins Light" w:hAnsi="Poppins Light" w:cs="Poppins Light"/>
                 <w:noProof/>
               </w:rPr>
-              <w:t>5.</w:t>
+              <w:t>6.</w:t>
             </w:r>
             <w:r>
               <w:rPr>
@@ -3717,7 +3808,7 @@
                 <w:rFonts w:ascii="Poppins Light" w:hAnsi="Poppins Light" w:cs="Poppins Light"/>
                 <w:noProof/>
               </w:rPr>
-              <w:t>PRESTAZIONI</w:t>
+              <w:t>COMPATIBILITA’</w:t>
             </w:r>
             <w:r>
               <w:rPr>
@@ -3741,7 +3832,7 @@
                 <w:noProof/>
                 <w:webHidden/>
               </w:rPr>
-              <w:instrText xml:space="preserve"> PAGEREF _Toc116589372 \h </w:instrText>
+              <w:instrText xml:space="preserve"> PAGEREF _Toc118924715 \h </w:instrText>
             </w:r>
             <w:r>
               <w:rPr>
@@ -3785,14 +3876,14 @@
               <w:lang w:eastAsia="it-IT"/>
             </w:rPr>
           </w:pPr>
-          <w:hyperlink w:anchor="_Toc116589373" w:history="1">
+          <w:hyperlink w:anchor="_Toc118924716" w:history="1">
             <w:r>
               <w:rPr>
                 <w:rStyle w:val="Collegamentoipertestuale"/>
                 <w:rFonts w:ascii="Poppins Light" w:hAnsi="Poppins Light" w:cs="Poppins Light"/>
                 <w:noProof/>
               </w:rPr>
-              <w:t>6.</w:t>
+              <w:t>7.</w:t>
             </w:r>
             <w:r>
               <w:rPr>
@@ -3808,7 +3899,7 @@
                 <w:rFonts w:ascii="Poppins Light" w:hAnsi="Poppins Light" w:cs="Poppins Light"/>
                 <w:noProof/>
               </w:rPr>
-              <w:t>COMPATIBILITA’</w:t>
+              <w:t>FACILITA’ D’USO</w:t>
             </w:r>
             <w:r>
               <w:rPr>
@@ -3832,7 +3923,7 @@
                 <w:noProof/>
                 <w:webHidden/>
               </w:rPr>
-              <w:instrText xml:space="preserve"> PAGEREF _Toc116589373 \h </w:instrText>
+              <w:instrText xml:space="preserve"> PAGEREF _Toc118924716 \h </w:instrText>
             </w:r>
             <w:r>
               <w:rPr>
@@ -3855,7 +3946,7 @@
                 <w:noProof/>
                 <w:webHidden/>
               </w:rPr>
-              <w:t>10</w:t>
+              <w:t>11</w:t>
             </w:r>
             <w:r>
               <w:rPr>
@@ -3876,14 +3967,14 @@
               <w:lang w:eastAsia="it-IT"/>
             </w:rPr>
           </w:pPr>
-          <w:hyperlink w:anchor="_Toc116589374" w:history="1">
+          <w:hyperlink w:anchor="_Toc118924717" w:history="1">
             <w:r>
               <w:rPr>
                 <w:rStyle w:val="Collegamentoipertestuale"/>
                 <w:rFonts w:ascii="Poppins Light" w:hAnsi="Poppins Light" w:cs="Poppins Light"/>
                 <w:noProof/>
               </w:rPr>
-              <w:t>7.</w:t>
+              <w:t>8.</w:t>
             </w:r>
             <w:r>
               <w:rPr>
@@ -3899,7 +3990,7 @@
                 <w:rFonts w:ascii="Poppins Light" w:hAnsi="Poppins Light" w:cs="Poppins Light"/>
                 <w:noProof/>
               </w:rPr>
-              <w:t>FACILITA’ D’USO</w:t>
+              <w:t>ACCESSIBILITA’</w:t>
             </w:r>
             <w:r>
               <w:rPr>
@@ -3923,7 +4014,7 @@
                 <w:noProof/>
                 <w:webHidden/>
               </w:rPr>
-              <w:instrText xml:space="preserve"> PAGEREF _Toc116589374 \h </w:instrText>
+              <w:instrText xml:space="preserve"> PAGEREF _Toc118924717 \h </w:instrText>
             </w:r>
             <w:r>
               <w:rPr>
@@ -3967,14 +4058,14 @@
               <w:lang w:eastAsia="it-IT"/>
             </w:rPr>
           </w:pPr>
-          <w:hyperlink w:anchor="_Toc116589375" w:history="1">
+          <w:hyperlink w:anchor="_Toc118924718" w:history="1">
             <w:r>
               <w:rPr>
                 <w:rStyle w:val="Collegamentoipertestuale"/>
                 <w:rFonts w:ascii="Poppins Light" w:hAnsi="Poppins Light" w:cs="Poppins Light"/>
                 <w:noProof/>
               </w:rPr>
-              <w:t>8.</w:t>
+              <w:t>9.</w:t>
             </w:r>
             <w:r>
               <w:rPr>
@@ -3990,7 +4081,7 @@
                 <w:rFonts w:ascii="Poppins Light" w:hAnsi="Poppins Light" w:cs="Poppins Light"/>
                 <w:noProof/>
               </w:rPr>
-              <w:t>ACCESSIBILITA’</w:t>
+              <w:t>RESPONSIVITA’</w:t>
             </w:r>
             <w:r>
               <w:rPr>
@@ -4014,7 +4105,7 @@
                 <w:noProof/>
                 <w:webHidden/>
               </w:rPr>
-              <w:instrText xml:space="preserve"> PAGEREF _Toc116589375 \h </w:instrText>
+              <w:instrText xml:space="preserve"> PAGEREF _Toc118924718 \h </w:instrText>
             </w:r>
             <w:r>
               <w:rPr>
@@ -4058,14 +4149,14 @@
               <w:lang w:eastAsia="it-IT"/>
             </w:rPr>
           </w:pPr>
-          <w:hyperlink w:anchor="_Toc116589376" w:history="1">
+          <w:hyperlink w:anchor="_Toc118924719" w:history="1">
             <w:r>
               <w:rPr>
                 <w:rStyle w:val="Collegamentoipertestuale"/>
                 <w:rFonts w:ascii="Poppins Light" w:hAnsi="Poppins Light" w:cs="Poppins Light"/>
                 <w:noProof/>
               </w:rPr>
-              <w:t>9.</w:t>
+              <w:t>10.</w:t>
             </w:r>
             <w:r>
               <w:rPr>
@@ -4081,7 +4172,7 @@
                 <w:rFonts w:ascii="Poppins Light" w:hAnsi="Poppins Light" w:cs="Poppins Light"/>
                 <w:noProof/>
               </w:rPr>
-              <w:t>RESPONSIVITA’</w:t>
+              <w:t>CONTINUITA’ DEL SERVIZIO</w:t>
             </w:r>
             <w:r>
               <w:rPr>
@@ -4105,98 +4196,7 @@
                 <w:noProof/>
                 <w:webHidden/>
               </w:rPr>
-              <w:instrText xml:space="preserve"> PAGEREF _Toc116589376 \h </w:instrText>
-            </w:r>
-            <w:r>
-              <w:rPr>
-                <w:rFonts w:ascii="Poppins Light" w:hAnsi="Poppins Light" w:cs="Poppins Light"/>
-                <w:noProof/>
-                <w:webHidden/>
-              </w:rPr>
-            </w:r>
-            <w:r>
-              <w:rPr>
-                <w:rFonts w:ascii="Poppins Light" w:hAnsi="Poppins Light" w:cs="Poppins Light"/>
-                <w:noProof/>
-                <w:webHidden/>
-              </w:rPr>
-              <w:fldChar w:fldCharType="separate"/>
-            </w:r>
-            <w:r>
-              <w:rPr>
-                <w:rFonts w:ascii="Poppins Light" w:hAnsi="Poppins Light" w:cs="Poppins Light"/>
-                <w:noProof/>
-                <w:webHidden/>
-              </w:rPr>
-              <w:t>11</w:t>
-            </w:r>
-            <w:r>
-              <w:rPr>
-                <w:rFonts w:ascii="Poppins Light" w:hAnsi="Poppins Light" w:cs="Poppins Light"/>
-                <w:noProof/>
-                <w:webHidden/>
-              </w:rPr>
-              <w:fldChar w:fldCharType="end"/>
-            </w:r>
-          </w:hyperlink>
-        </w:p>
-        <w:p>
-          <w:pPr>
-            <w:pStyle w:val="Sommario3"/>
-            <w:rPr>
-              <w:rFonts w:ascii="Poppins Light" w:eastAsiaTheme="minorEastAsia" w:hAnsi="Poppins Light" w:cs="Poppins Light"/>
-              <w:noProof/>
-              <w:lang w:eastAsia="it-IT"/>
-            </w:rPr>
-          </w:pPr>
-          <w:hyperlink w:anchor="_Toc116589377" w:history="1">
-            <w:r>
-              <w:rPr>
-                <w:rStyle w:val="Collegamentoipertestuale"/>
-                <w:rFonts w:ascii="Poppins Light" w:hAnsi="Poppins Light" w:cs="Poppins Light"/>
-                <w:noProof/>
-              </w:rPr>
-              <w:t>10.</w:t>
-            </w:r>
-            <w:r>
-              <w:rPr>
-                <w:rFonts w:ascii="Poppins Light" w:eastAsiaTheme="minorEastAsia" w:hAnsi="Poppins Light" w:cs="Poppins Light"/>
-                <w:noProof/>
-                <w:lang w:eastAsia="it-IT"/>
-              </w:rPr>
-              <w:tab/>
-            </w:r>
-            <w:r>
-              <w:rPr>
-                <w:rStyle w:val="Collegamentoipertestuale"/>
-                <w:rFonts w:ascii="Poppins Light" w:hAnsi="Poppins Light" w:cs="Poppins Light"/>
-                <w:noProof/>
-              </w:rPr>
-              <w:t>CONTINUITA’ DEL SERVIZIO</w:t>
-            </w:r>
-            <w:r>
-              <w:rPr>
-                <w:rFonts w:ascii="Poppins Light" w:hAnsi="Poppins Light" w:cs="Poppins Light"/>
-                <w:noProof/>
-                <w:webHidden/>
-              </w:rPr>
-              <w:tab/>
-            </w:r>
-            <w:r>
-              <w:rPr>
-                <w:rFonts w:ascii="Poppins Light" w:hAnsi="Poppins Light" w:cs="Poppins Light"/>
-                <w:noProof/>
-                <w:webHidden/>
-              </w:rPr>
-              <w:fldChar w:fldCharType="begin"/>
-            </w:r>
-            <w:r>
-              <w:rPr>
-                <w:rFonts w:ascii="Poppins Light" w:hAnsi="Poppins Light" w:cs="Poppins Light"/>
-                <w:noProof/>
-                <w:webHidden/>
-              </w:rPr>
-              <w:instrText xml:space="preserve"> PAGEREF _Toc116589377 \h </w:instrText>
+              <w:instrText xml:space="preserve"> PAGEREF _Toc118924719 \h </w:instrText>
             </w:r>
             <w:r>
               <w:rPr>
@@ -4239,7 +4239,7 @@
               <w:lang w:eastAsia="it-IT"/>
             </w:rPr>
           </w:pPr>
-          <w:hyperlink w:anchor="_Toc116589378" w:history="1">
+          <w:hyperlink w:anchor="_Toc118924720" w:history="1">
             <w:r>
               <w:rPr>
                 <w:rStyle w:val="Collegamentoipertestuale"/>
@@ -4262,7 +4262,7 @@
               <w:rPr>
                 <w:webHidden/>
               </w:rPr>
-              <w:instrText xml:space="preserve"> PAGEREF _Toc116589378 \h </w:instrText>
+              <w:instrText xml:space="preserve"> PAGEREF _Toc118924720 \h </w:instrText>
             </w:r>
             <w:r>
               <w:rPr>
@@ -4297,7 +4297,7 @@
               <w:lang w:eastAsia="it-IT"/>
             </w:rPr>
           </w:pPr>
-          <w:hyperlink w:anchor="_Toc116589379" w:history="1">
+          <w:hyperlink w:anchor="_Toc118924721" w:history="1">
             <w:r>
               <w:rPr>
                 <w:rStyle w:val="Collegamentoipertestuale"/>
@@ -4320,7 +4320,7 @@
               <w:rPr>
                 <w:webHidden/>
               </w:rPr>
-              <w:instrText xml:space="preserve"> PAGEREF _Toc116589379 \h </w:instrText>
+              <w:instrText xml:space="preserve"> PAGEREF _Toc118924721 \h </w:instrText>
             </w:r>
             <w:r>
               <w:rPr>
@@ -4384,7 +4384,7 @@
           <w:lang w:eastAsia="it-IT"/>
         </w:rPr>
       </w:pPr>
-      <w:bookmarkStart w:id="0" w:name="_Toc116589339"/>
+      <w:bookmarkStart w:id="0" w:name="_Toc118924681"/>
       <w:r>
         <w:rPr>
           <w:rFonts w:ascii="Poppins" w:eastAsia="Times New Roman" w:hAnsi="Poppins" w:cs="Poppins"/>
@@ -4624,7 +4624,7 @@
           <w:rFonts w:ascii="Poppins" w:hAnsi="Poppins" w:cs="Poppins"/>
         </w:rPr>
       </w:pPr>
-      <w:bookmarkStart w:id="1" w:name="_Toc116589340"/>
+      <w:bookmarkStart w:id="1" w:name="_Toc118924682"/>
       <w:r>
         <w:rPr>
           <w:rFonts w:ascii="Poppins" w:hAnsi="Poppins" w:cs="Poppins"/>
@@ -4645,7 +4645,7 @@
           <w:rFonts w:ascii="Poppins" w:hAnsi="Poppins" w:cs="Poppins"/>
         </w:rPr>
       </w:pPr>
-      <w:bookmarkStart w:id="2" w:name="_Toc116589341"/>
+      <w:bookmarkStart w:id="2" w:name="_Toc118924683"/>
       <w:r>
         <w:rPr>
           <w:rFonts w:ascii="Poppins" w:hAnsi="Poppins" w:cs="Poppins"/>
@@ -4712,7 +4712,7 @@
           <w:rFonts w:ascii="Poppins" w:hAnsi="Poppins" w:cs="Poppins"/>
         </w:rPr>
       </w:pPr>
-      <w:bookmarkStart w:id="4" w:name="_Toc116589342"/>
+      <w:bookmarkStart w:id="4" w:name="_Toc118924684"/>
       <w:r>
         <w:rPr>
           <w:rFonts w:ascii="Poppins" w:hAnsi="Poppins" w:cs="Poppins"/>
@@ -4811,7 +4811,7 @@
           <w:rFonts w:ascii="Poppins" w:hAnsi="Poppins" w:cs="Poppins"/>
         </w:rPr>
       </w:pPr>
-      <w:bookmarkStart w:id="6" w:name="_Toc116589343"/>
+      <w:bookmarkStart w:id="6" w:name="_Toc118924685"/>
       <w:r>
         <w:rPr>
           <w:rFonts w:ascii="Poppins" w:hAnsi="Poppins" w:cs="Poppins"/>
@@ -4934,7 +4934,7 @@
         </w:rPr>
       </w:pPr>
       <w:bookmarkStart w:id="7" w:name="_VISUALIZZAZIONE_PROSSIMI_EVENTI"/>
-      <w:bookmarkStart w:id="8" w:name="_Toc116589344"/>
+      <w:bookmarkStart w:id="8" w:name="_Toc118924686"/>
       <w:bookmarkEnd w:id="7"/>
       <w:r>
         <w:rPr>
@@ -5007,7 +5007,7 @@
         </w:rPr>
       </w:pPr>
       <w:bookmarkStart w:id="9" w:name="_AGGIUNTA_DI_UN"/>
-      <w:bookmarkStart w:id="10" w:name="_Toc116589345"/>
+      <w:bookmarkStart w:id="10" w:name="_Toc118924687"/>
       <w:bookmarkEnd w:id="9"/>
       <w:r>
         <w:rPr>
@@ -5061,7 +5061,7 @@
           <w:rFonts w:ascii="Poppins" w:hAnsi="Poppins" w:cs="Poppins"/>
         </w:rPr>
       </w:pPr>
-      <w:bookmarkStart w:id="11" w:name="_Toc116589346"/>
+      <w:bookmarkStart w:id="11" w:name="_Toc118924688"/>
       <w:r>
         <w:rPr>
           <w:rFonts w:ascii="Poppins" w:hAnsi="Poppins" w:cs="Poppins"/>
@@ -5082,7 +5082,7 @@
         </w:rPr>
       </w:pPr>
       <w:bookmarkStart w:id="12" w:name="_REGISTRAZIONE"/>
-      <w:bookmarkStart w:id="13" w:name="_Toc116589347"/>
+      <w:bookmarkStart w:id="13" w:name="_Toc118924689"/>
       <w:bookmarkEnd w:id="12"/>
       <w:r>
         <w:rPr>
@@ -5336,7 +5336,7 @@
           <w:rFonts w:ascii="Poppins" w:hAnsi="Poppins" w:cs="Poppins"/>
         </w:rPr>
       </w:pPr>
-      <w:bookmarkStart w:id="15" w:name="_Toc116589348"/>
+      <w:bookmarkStart w:id="15" w:name="_Toc118924690"/>
       <w:r>
         <w:rPr>
           <w:rFonts w:ascii="Poppins" w:hAnsi="Poppins" w:cs="Poppins"/>
@@ -5410,7 +5410,7 @@
           <w:rFonts w:ascii="Poppins" w:hAnsi="Poppins" w:cs="Poppins"/>
         </w:rPr>
       </w:pPr>
-      <w:bookmarkStart w:id="16" w:name="_Toc116589349"/>
+      <w:bookmarkStart w:id="16" w:name="_Toc118924691"/>
       <w:r>
         <w:rPr>
           <w:rFonts w:ascii="Poppins" w:hAnsi="Poppins" w:cs="Poppins"/>
@@ -5431,7 +5431,7 @@
         </w:rPr>
       </w:pPr>
       <w:bookmarkStart w:id="17" w:name="_PRENOTAZIONE_SPAZIO"/>
-      <w:bookmarkStart w:id="18" w:name="_Toc116589350"/>
+      <w:bookmarkStart w:id="18" w:name="_Toc118924692"/>
       <w:bookmarkEnd w:id="17"/>
       <w:r>
         <w:rPr>
@@ -5856,7 +5856,7 @@
           <w:rFonts w:ascii="Poppins" w:hAnsi="Poppins" w:cs="Poppins"/>
         </w:rPr>
       </w:pPr>
-      <w:bookmarkStart w:id="20" w:name="_Toc116589351"/>
+      <w:bookmarkStart w:id="20" w:name="_Toc118924693"/>
       <w:r>
         <w:rPr>
           <w:rFonts w:ascii="Poppins" w:hAnsi="Poppins" w:cs="Poppins"/>
@@ -6034,7 +6034,7 @@
         </w:rPr>
       </w:pPr>
       <w:bookmarkStart w:id="22" w:name="_VISUALIZZAZIONE_DELLE_PRENOTAZIONI"/>
-      <w:bookmarkStart w:id="23" w:name="_Toc116589352"/>
+      <w:bookmarkStart w:id="23" w:name="_Toc118924694"/>
       <w:bookmarkEnd w:id="22"/>
       <w:r>
         <w:rPr>
@@ -6080,7 +6080,7 @@
           <w:rFonts w:ascii="Poppins" w:hAnsi="Poppins" w:cs="Poppins"/>
         </w:rPr>
       </w:pPr>
-      <w:bookmarkStart w:id="24" w:name="_Toc116589353"/>
+      <w:bookmarkStart w:id="24" w:name="_Toc118924695"/>
       <w:r>
         <w:rPr>
           <w:rFonts w:ascii="Poppins" w:hAnsi="Poppins" w:cs="Poppins"/>
@@ -6125,7 +6125,7 @@
           <w:rFonts w:ascii="Poppins" w:hAnsi="Poppins" w:cs="Poppins"/>
         </w:rPr>
       </w:pPr>
-      <w:bookmarkStart w:id="25" w:name="_Toc116589354"/>
+      <w:bookmarkStart w:id="25" w:name="_Toc118924696"/>
       <w:r>
         <w:rPr>
           <w:rFonts w:ascii="Poppins" w:hAnsi="Poppins" w:cs="Poppins"/>
@@ -6170,7 +6170,7 @@
           <w:rFonts w:ascii="Poppins" w:hAnsi="Poppins" w:cs="Poppins"/>
         </w:rPr>
       </w:pPr>
-      <w:bookmarkStart w:id="26" w:name="_Toc116589355"/>
+      <w:bookmarkStart w:id="26" w:name="_Toc118924697"/>
       <w:r>
         <w:rPr>
           <w:rFonts w:ascii="Poppins" w:hAnsi="Poppins" w:cs="Poppins"/>
@@ -6216,7 +6216,7 @@
         </w:rPr>
       </w:pPr>
       <w:bookmarkStart w:id="27" w:name="_RECUPERO_PASSWORD"/>
-      <w:bookmarkStart w:id="28" w:name="_Toc116589356"/>
+      <w:bookmarkStart w:id="28" w:name="_Toc118924698"/>
       <w:bookmarkEnd w:id="27"/>
       <w:r>
         <w:rPr>
@@ -6326,7 +6326,7 @@
           <w:rFonts w:ascii="Poppins" w:hAnsi="Poppins" w:cs="Poppins"/>
         </w:rPr>
       </w:pPr>
-      <w:bookmarkStart w:id="29" w:name="_Toc116589357"/>
+      <w:bookmarkStart w:id="29" w:name="_Toc118924699"/>
       <w:r>
         <w:rPr>
           <w:rFonts w:ascii="Poppins" w:hAnsi="Poppins" w:cs="Poppins"/>
@@ -6378,7 +6378,7 @@
           <w:rFonts w:ascii="Poppins" w:hAnsi="Poppins" w:cs="Poppins"/>
         </w:rPr>
       </w:pPr>
-      <w:bookmarkStart w:id="30" w:name="_Toc116589358"/>
+      <w:bookmarkStart w:id="30" w:name="_Toc118924700"/>
       <w:r>
         <w:rPr>
           <w:rFonts w:ascii="Poppins" w:hAnsi="Poppins" w:cs="Poppins"/>
@@ -6419,7 +6419,7 @@
           <w:rFonts w:ascii="Poppins" w:hAnsi="Poppins" w:cs="Poppins"/>
         </w:rPr>
       </w:pPr>
-      <w:bookmarkStart w:id="31" w:name="_Toc116589359"/>
+      <w:bookmarkStart w:id="31" w:name="_Toc118924701"/>
       <w:r>
         <w:rPr>
           <w:rFonts w:ascii="Poppins" w:hAnsi="Poppins" w:cs="Poppins"/>
@@ -6439,7 +6439,7 @@
           <w:rFonts w:ascii="Poppins" w:hAnsi="Poppins" w:cs="Poppins"/>
         </w:rPr>
       </w:pPr>
-      <w:bookmarkStart w:id="32" w:name="_Toc116589360"/>
+      <w:bookmarkStart w:id="32" w:name="_Toc118924702"/>
       <w:r>
         <w:rPr>
           <w:rFonts w:ascii="Poppins" w:hAnsi="Poppins" w:cs="Poppins"/>
@@ -6508,7 +6508,7 @@
           <w:rFonts w:ascii="Poppins" w:hAnsi="Poppins" w:cs="Poppins"/>
         </w:rPr>
       </w:pPr>
-      <w:bookmarkStart w:id="33" w:name="_Toc116589361"/>
+      <w:bookmarkStart w:id="33" w:name="_Toc118924703"/>
       <w:r>
         <w:rPr>
           <w:rFonts w:ascii="Poppins" w:hAnsi="Poppins" w:cs="Poppins"/>
@@ -6614,7 +6614,7 @@
         </w:rPr>
       </w:pPr>
       <w:bookmarkStart w:id="34" w:name="_CONFERMA_EVENTI_PUBBLICI"/>
-      <w:bookmarkStart w:id="35" w:name="_Toc116589362"/>
+      <w:bookmarkStart w:id="35" w:name="_Toc118924704"/>
       <w:bookmarkEnd w:id="34"/>
       <w:r>
         <w:rPr>
@@ -6711,7 +6711,7 @@
           <w:rFonts w:ascii="Poppins" w:hAnsi="Poppins" w:cs="Poppins"/>
         </w:rPr>
       </w:pPr>
-      <w:bookmarkStart w:id="36" w:name="_Toc116589363"/>
+      <w:bookmarkStart w:id="36" w:name="_Toc118924705"/>
       <w:r>
         <w:rPr>
           <w:rFonts w:ascii="Poppins" w:hAnsi="Poppins" w:cs="Poppins"/>
@@ -6762,7 +6762,7 @@
           <w:rFonts w:ascii="Poppins" w:hAnsi="Poppins" w:cs="Poppins"/>
         </w:rPr>
       </w:pPr>
-      <w:bookmarkStart w:id="37" w:name="_Toc116589364"/>
+      <w:bookmarkStart w:id="37" w:name="_Toc118924706"/>
       <w:r>
         <w:rPr>
           <w:rFonts w:ascii="Poppins" w:hAnsi="Poppins" w:cs="Poppins"/>
@@ -6830,74 +6830,44 @@
         </w:rPr>
       </w:pPr>
       <w:bookmarkStart w:id="38" w:name="_MODIFICA_DESCRIZIONI_SPAZI"/>
-      <w:bookmarkStart w:id="39" w:name="_Toc116589365"/>
+      <w:bookmarkStart w:id="39" w:name="_Toc118924707"/>
       <w:bookmarkEnd w:id="38"/>
       <w:r>
         <w:rPr>
           <w:rFonts w:ascii="Poppins" w:hAnsi="Poppins" w:cs="Poppins"/>
         </w:rPr>
-        <w:t>MODIFICA DESCRIZIONI SPAZI</w:t>
+        <w:t>GESTIONE SPAZI E SERVIZI</w:t>
       </w:r>
       <w:bookmarkEnd w:id="39"/>
-    </w:p>
-    <w:p>
-      <w:pPr>
-        <w:ind w:left="708"/>
-        <w:jc w:val="both"/>
-        <w:rPr>
-          <w:rFonts w:ascii="Poppins Light" w:hAnsi="Poppins Light" w:cs="Poppins Light"/>
-        </w:rPr>
-      </w:pPr>
-      <w:r>
-        <w:rPr>
-          <w:rFonts w:ascii="Poppins Light" w:hAnsi="Poppins Light" w:cs="Poppins Light"/>
-        </w:rPr>
-        <w:t xml:space="preserve">Il sistema permette all’utente di segreteria di modificare i dati inerenti </w:t>
-      </w:r>
-      <w:r>
-        <w:rPr>
-          <w:rFonts w:ascii="Poppins Light" w:hAnsi="Poppins Light" w:cs="Poppins Light"/>
-        </w:rPr>
-        <w:t>a un</w:t>
-      </w:r>
-      <w:r>
-        <w:rPr>
-          <w:rFonts w:ascii="Poppins Light" w:hAnsi="Poppins Light" w:cs="Poppins Light"/>
-        </w:rPr>
-        <w:t xml:space="preserve"> determinato spazio</w:t>
-      </w:r>
-      <w:r>
-        <w:rPr>
-          <w:rFonts w:ascii="Poppins Light" w:hAnsi="Poppins Light" w:cs="Poppins Light"/>
-        </w:rPr>
-        <w:t xml:space="preserve"> dell’oratorio</w:t>
-      </w:r>
-      <w:r>
-        <w:rPr>
-          <w:rFonts w:ascii="Poppins Light" w:hAnsi="Poppins Light" w:cs="Poppins Light"/>
-        </w:rPr>
-        <w:t>.</w:t>
-      </w:r>
-      <w:r>
-        <w:rPr>
-          <w:rFonts w:ascii="Poppins Light" w:hAnsi="Poppins Light" w:cs="Poppins Light"/>
-        </w:rPr>
-        <w:t xml:space="preserve"> </w:t>
-      </w:r>
-      <w:r>
-        <w:rPr>
-          <w:rFonts w:ascii="Poppins Light" w:hAnsi="Poppins Light" w:cs="Poppins Light"/>
-        </w:rPr>
-        <w:t>Questo include:</w:t>
-      </w:r>
     </w:p>
     <w:p>
       <w:pPr>
         <w:pStyle w:val="Paragrafoelenco"/>
         <w:numPr>
           <w:ilvl w:val="0"/>
-          <w:numId w:val="9"/>
+          <w:numId w:val="17"/>
         </w:numPr>
+        <w:ind w:left="1418" w:hanging="567"/>
+        <w:jc w:val="both"/>
+        <w:rPr>
+          <w:rFonts w:ascii="Poppins Light" w:hAnsi="Poppins Light" w:cs="Poppins Light"/>
+        </w:rPr>
+      </w:pPr>
+      <w:r>
+        <w:rPr>
+          <w:rFonts w:ascii="Poppins Light" w:hAnsi="Poppins Light" w:cs="Poppins Light"/>
+        </w:rPr>
+        <w:t>L’utente di segreteria può inserire nel sistema nuovi spazi dell’oratorio specificando:</w:t>
+      </w:r>
+    </w:p>
+    <w:p>
+      <w:pPr>
+        <w:pStyle w:val="Paragrafoelenco"/>
+        <w:numPr>
+          <w:ilvl w:val="1"/>
+          <w:numId w:val="17"/>
+        </w:numPr>
+        <w:ind w:left="1843"/>
         <w:jc w:val="both"/>
         <w:rPr>
           <w:rFonts w:ascii="Poppins Light" w:hAnsi="Poppins Light" w:cs="Poppins Light"/>
@@ -6908,19 +6878,87 @@
           <w:rFonts w:ascii="Poppins Light" w:hAnsi="Poppins Light" w:cs="Poppins Light"/>
         </w:rPr>
         <w:lastRenderedPageBreak/>
-        <w:t>D</w:t>
-      </w:r>
-      <w:r>
-        <w:rPr>
-          <w:rFonts w:ascii="Poppins Light" w:hAnsi="Poppins Light" w:cs="Poppins Light"/>
-        </w:rPr>
-        <w:t>isponibilità alla prenotazione</w:t>
-      </w:r>
-      <w:r>
-        <w:rPr>
-          <w:rFonts w:ascii="Poppins Light" w:hAnsi="Poppins Light" w:cs="Poppins Light"/>
-        </w:rPr>
-        <w:t>,</w:t>
+        <w:t>Nome,</w:t>
+      </w:r>
+    </w:p>
+    <w:p>
+      <w:pPr>
+        <w:pStyle w:val="Paragrafoelenco"/>
+        <w:numPr>
+          <w:ilvl w:val="1"/>
+          <w:numId w:val="17"/>
+        </w:numPr>
+        <w:ind w:left="1843"/>
+        <w:jc w:val="both"/>
+        <w:rPr>
+          <w:rFonts w:ascii="Poppins Light" w:hAnsi="Poppins Light" w:cs="Poppins Light"/>
+        </w:rPr>
+      </w:pPr>
+      <w:r>
+        <w:rPr>
+          <w:rFonts w:ascii="Poppins Light" w:hAnsi="Poppins Light" w:cs="Poppins Light"/>
+        </w:rPr>
+        <w:t>Descrizione,</w:t>
+      </w:r>
+    </w:p>
+    <w:p>
+      <w:pPr>
+        <w:pStyle w:val="Paragrafoelenco"/>
+        <w:numPr>
+          <w:ilvl w:val="1"/>
+          <w:numId w:val="17"/>
+        </w:numPr>
+        <w:ind w:left="1843"/>
+        <w:jc w:val="both"/>
+        <w:rPr>
+          <w:rFonts w:ascii="Poppins Light" w:hAnsi="Poppins Light" w:cs="Poppins Light"/>
+        </w:rPr>
+      </w:pPr>
+      <w:r>
+        <w:rPr>
+          <w:rFonts w:ascii="Poppins Light" w:hAnsi="Poppins Light" w:cs="Poppins Light"/>
+        </w:rPr>
+        <w:t>Immagine,</w:t>
+      </w:r>
+    </w:p>
+    <w:p>
+      <w:pPr>
+        <w:pStyle w:val="Paragrafoelenco"/>
+        <w:numPr>
+          <w:ilvl w:val="1"/>
+          <w:numId w:val="17"/>
+        </w:numPr>
+        <w:ind w:left="1843"/>
+        <w:jc w:val="both"/>
+        <w:rPr>
+          <w:rFonts w:ascii="Poppins Light" w:hAnsi="Poppins Light" w:cs="Poppins Light"/>
+        </w:rPr>
+      </w:pPr>
+      <w:r>
+        <w:rPr>
+          <w:rFonts w:ascii="Poppins Light" w:hAnsi="Poppins Light" w:cs="Poppins Light"/>
+        </w:rPr>
+        <w:t>Prezzo della prenotazione,</w:t>
+      </w:r>
+    </w:p>
+    <w:p>
+      <w:pPr>
+        <w:pStyle w:val="Paragrafoelenco"/>
+        <w:numPr>
+          <w:ilvl w:val="1"/>
+          <w:numId w:val="17"/>
+        </w:numPr>
+        <w:ind w:left="1843"/>
+        <w:jc w:val="both"/>
+        <w:rPr>
+          <w:rFonts w:ascii="Poppins Light" w:hAnsi="Poppins Light" w:cs="Poppins Light"/>
+        </w:rPr>
+      </w:pPr>
+      <w:r>
+        <w:rPr>
+          <w:rFonts w:ascii="Poppins Light" w:hAnsi="Poppins Light" w:cs="Poppins Light"/>
+        </w:rPr>
+        <w:t>Disponibilità per la prenotazione.</w:t>
       </w:r>
     </w:p>
     <w:p>
@@ -6928,30 +6966,79 @@
         <w:pStyle w:val="Paragrafoelenco"/>
         <w:numPr>
           <w:ilvl w:val="0"/>
-          <w:numId w:val="9"/>
+          <w:numId w:val="17"/>
         </w:numPr>
-        <w:jc w:val="both"/>
-        <w:rPr>
-          <w:rFonts w:ascii="Poppins Light" w:hAnsi="Poppins Light" w:cs="Poppins Light"/>
-        </w:rPr>
-      </w:pPr>
-      <w:r>
-        <w:rPr>
-          <w:rFonts w:ascii="Poppins Light" w:hAnsi="Poppins Light" w:cs="Poppins Light"/>
-        </w:rPr>
-        <w:t>P</w:t>
-      </w:r>
-      <w:r>
-        <w:rPr>
-          <w:rFonts w:ascii="Poppins Light" w:hAnsi="Poppins Light" w:cs="Poppins Light"/>
-        </w:rPr>
-        <w:t>rezzo della prenotazione</w:t>
-      </w:r>
-      <w:r>
-        <w:rPr>
-          <w:rFonts w:ascii="Poppins Light" w:hAnsi="Poppins Light" w:cs="Poppins Light"/>
-        </w:rPr>
-        <w:t>,</w:t>
+        <w:ind w:left="1418" w:hanging="567"/>
+        <w:jc w:val="both"/>
+        <w:rPr>
+          <w:rFonts w:ascii="Poppins Light" w:hAnsi="Poppins Light" w:cs="Poppins Light"/>
+        </w:rPr>
+      </w:pPr>
+      <w:r>
+        <w:rPr>
+          <w:rFonts w:ascii="Poppins Light" w:hAnsi="Poppins Light" w:cs="Poppins Light"/>
+        </w:rPr>
+        <w:t>È possibile aggiungere nuovi servizi aggiuntivi agli spazi. Il sistema richiede che l’utente di segreteria inserisca:</w:t>
+      </w:r>
+    </w:p>
+    <w:p>
+      <w:pPr>
+        <w:pStyle w:val="Paragrafoelenco"/>
+        <w:numPr>
+          <w:ilvl w:val="1"/>
+          <w:numId w:val="17"/>
+        </w:numPr>
+        <w:ind w:left="1843"/>
+        <w:jc w:val="both"/>
+        <w:rPr>
+          <w:rFonts w:ascii="Poppins Light" w:hAnsi="Poppins Light" w:cs="Poppins Light"/>
+        </w:rPr>
+      </w:pPr>
+      <w:r>
+        <w:rPr>
+          <w:rFonts w:ascii="Poppins Light" w:hAnsi="Poppins Light" w:cs="Poppins Light"/>
+        </w:rPr>
+        <w:t>Nome,</w:t>
+      </w:r>
+    </w:p>
+    <w:p>
+      <w:pPr>
+        <w:pStyle w:val="Paragrafoelenco"/>
+        <w:numPr>
+          <w:ilvl w:val="1"/>
+          <w:numId w:val="17"/>
+        </w:numPr>
+        <w:ind w:left="1843"/>
+        <w:jc w:val="both"/>
+        <w:rPr>
+          <w:rFonts w:ascii="Poppins Light" w:hAnsi="Poppins Light" w:cs="Poppins Light"/>
+        </w:rPr>
+      </w:pPr>
+      <w:r>
+        <w:rPr>
+          <w:rFonts w:ascii="Poppins Light" w:hAnsi="Poppins Light" w:cs="Poppins Light"/>
+        </w:rPr>
+        <w:t>Descrizione,</w:t>
+      </w:r>
+    </w:p>
+    <w:p>
+      <w:pPr>
+        <w:pStyle w:val="Paragrafoelenco"/>
+        <w:numPr>
+          <w:ilvl w:val="1"/>
+          <w:numId w:val="17"/>
+        </w:numPr>
+        <w:ind w:left="1843"/>
+        <w:jc w:val="both"/>
+        <w:rPr>
+          <w:rFonts w:ascii="Poppins Light" w:hAnsi="Poppins Light" w:cs="Poppins Light"/>
+        </w:rPr>
+      </w:pPr>
+      <w:r>
+        <w:rPr>
+          <w:rFonts w:ascii="Poppins Light" w:hAnsi="Poppins Light" w:cs="Poppins Light"/>
+        </w:rPr>
+        <w:t xml:space="preserve">Prezzo per l’utilizzo del servizio. </w:t>
       </w:r>
     </w:p>
     <w:p>
@@ -6959,102 +7046,20 @@
         <w:pStyle w:val="Paragrafoelenco"/>
         <w:numPr>
           <w:ilvl w:val="0"/>
-          <w:numId w:val="9"/>
+          <w:numId w:val="17"/>
         </w:numPr>
-        <w:jc w:val="both"/>
-        <w:rPr>
-          <w:rFonts w:ascii="Poppins Light" w:hAnsi="Poppins Light" w:cs="Poppins Light"/>
-        </w:rPr>
-      </w:pPr>
-      <w:r>
-        <w:rPr>
-          <w:rFonts w:ascii="Poppins Light" w:hAnsi="Poppins Light" w:cs="Poppins Light"/>
-        </w:rPr>
-        <w:t>P</w:t>
-      </w:r>
-      <w:r>
-        <w:rPr>
-          <w:rFonts w:ascii="Poppins Light" w:hAnsi="Poppins Light" w:cs="Poppins Light"/>
-        </w:rPr>
-        <w:t>rezzo e disponibilità dei servizi aggiuntivi</w:t>
-      </w:r>
-      <w:r>
-        <w:rPr>
-          <w:rFonts w:ascii="Poppins Light" w:hAnsi="Poppins Light" w:cs="Poppins Light"/>
-        </w:rPr>
-        <w:t>,</w:t>
-      </w:r>
-    </w:p>
-    <w:p>
-      <w:pPr>
-        <w:pStyle w:val="Paragrafoelenco"/>
-        <w:numPr>
-          <w:ilvl w:val="0"/>
-          <w:numId w:val="9"/>
-        </w:numPr>
-        <w:jc w:val="both"/>
-        <w:rPr>
-          <w:rFonts w:ascii="Poppins Light" w:hAnsi="Poppins Light" w:cs="Poppins Light"/>
-        </w:rPr>
-      </w:pPr>
-      <w:r>
-        <w:rPr>
-          <w:rFonts w:ascii="Poppins Light" w:hAnsi="Poppins Light" w:cs="Poppins Light"/>
-        </w:rPr>
-        <w:t>D</w:t>
-      </w:r>
-      <w:r>
-        <w:rPr>
-          <w:rFonts w:ascii="Poppins Light" w:hAnsi="Poppins Light" w:cs="Poppins Light"/>
-        </w:rPr>
-        <w:t>escrizione</w:t>
-      </w:r>
-      <w:r>
-        <w:rPr>
-          <w:rFonts w:ascii="Poppins Light" w:hAnsi="Poppins Light" w:cs="Poppins Light"/>
-        </w:rPr>
-        <w:t>,</w:t>
-      </w:r>
-    </w:p>
-    <w:p>
-      <w:pPr>
-        <w:pStyle w:val="Paragrafoelenco"/>
-        <w:numPr>
-          <w:ilvl w:val="0"/>
-          <w:numId w:val="9"/>
-        </w:numPr>
-        <w:spacing w:after="0"/>
-        <w:jc w:val="both"/>
-        <w:rPr>
-          <w:rFonts w:ascii="Poppins Light" w:hAnsi="Poppins Light" w:cs="Poppins Light"/>
-        </w:rPr>
-      </w:pPr>
-      <w:r>
-        <w:rPr>
-          <w:rFonts w:ascii="Poppins Light" w:hAnsi="Poppins Light" w:cs="Poppins Light"/>
-        </w:rPr>
-        <w:t>I</w:t>
-      </w:r>
-      <w:r>
-        <w:rPr>
-          <w:rFonts w:ascii="Poppins Light" w:hAnsi="Poppins Light" w:cs="Poppins Light"/>
-        </w:rPr>
-        <w:t>mmagine</w:t>
-      </w:r>
-      <w:r>
-        <w:rPr>
-          <w:rFonts w:ascii="Poppins Light" w:hAnsi="Poppins Light" w:cs="Poppins Light"/>
-        </w:rPr>
-        <w:t>.</w:t>
-      </w:r>
-    </w:p>
-    <w:p>
-      <w:pPr>
-        <w:jc w:val="both"/>
-        <w:rPr>
-          <w:rFonts w:ascii="Poppins Light" w:hAnsi="Poppins Light" w:cs="Poppins Light"/>
-        </w:rPr>
-      </w:pPr>
+        <w:ind w:left="1418" w:hanging="567"/>
+        <w:jc w:val="both"/>
+        <w:rPr>
+          <w:rFonts w:ascii="Poppins Light" w:hAnsi="Poppins Light" w:cs="Poppins Light"/>
+        </w:rPr>
+      </w:pPr>
+      <w:r>
+        <w:rPr>
+          <w:rFonts w:ascii="Poppins Light" w:hAnsi="Poppins Light" w:cs="Poppins Light"/>
+        </w:rPr>
+        <w:t>Il sistema permette all’utente di segreteria di modificare o eliminare i dati inerenti a un determinato spazio dell’oratorio o un servizio di uno spazio.</w:t>
+      </w:r>
     </w:p>
     <w:p>
       <w:pPr>
@@ -7067,7 +7072,7 @@
           <w:rFonts w:ascii="Poppins" w:hAnsi="Poppins" w:cs="Poppins"/>
         </w:rPr>
       </w:pPr>
-      <w:bookmarkStart w:id="40" w:name="_Toc116589366"/>
+      <w:bookmarkStart w:id="40" w:name="_Toc118924708"/>
       <w:r>
         <w:rPr>
           <w:rFonts w:ascii="Poppins" w:hAnsi="Poppins" w:cs="Poppins"/>
@@ -7138,7 +7143,7 @@
           <w:rFonts w:ascii="Poppins" w:hAnsi="Poppins" w:cs="Poppins"/>
         </w:rPr>
       </w:pPr>
-      <w:bookmarkStart w:id="41" w:name="_Toc116589367"/>
+      <w:bookmarkStart w:id="41" w:name="_Toc118924709"/>
       <w:r>
         <w:rPr>
           <w:rFonts w:ascii="Poppins" w:hAnsi="Poppins" w:cs="Poppins"/>
@@ -7160,7 +7165,7 @@
           <w:rFonts w:ascii="Poppins" w:hAnsi="Poppins" w:cs="Poppins"/>
         </w:rPr>
       </w:pPr>
-      <w:bookmarkStart w:id="42" w:name="_Toc116589368"/>
+      <w:bookmarkStart w:id="42" w:name="_Toc118924710"/>
       <w:r>
         <w:rPr>
           <w:rFonts w:ascii="Poppins" w:hAnsi="Poppins" w:cs="Poppins"/>
@@ -7231,7 +7236,7 @@
         </w:rPr>
       </w:pPr>
       <w:bookmarkStart w:id="43" w:name="_SICUREZZA"/>
-      <w:bookmarkStart w:id="44" w:name="_Toc116589369"/>
+      <w:bookmarkStart w:id="44" w:name="_Toc118924711"/>
       <w:bookmarkEnd w:id="43"/>
       <w:r>
         <w:rPr>
@@ -7423,7 +7428,7 @@
           <w:rFonts w:ascii="Poppins" w:hAnsi="Poppins" w:cs="Poppins"/>
         </w:rPr>
       </w:pPr>
-      <w:bookmarkStart w:id="45" w:name="_Toc116589370"/>
+      <w:bookmarkStart w:id="45" w:name="_Toc118924712"/>
       <w:r>
         <w:rPr>
           <w:rFonts w:ascii="Poppins" w:hAnsi="Poppins" w:cs="Poppins"/>
@@ -7481,7 +7486,7 @@
           <w:rFonts w:ascii="Poppins" w:hAnsi="Poppins" w:cs="Poppins"/>
         </w:rPr>
       </w:pPr>
-      <w:bookmarkStart w:id="46" w:name="_Toc116589371"/>
+      <w:bookmarkStart w:id="46" w:name="_Toc118924713"/>
       <w:r>
         <w:rPr>
           <w:rFonts w:ascii="Poppins" w:hAnsi="Poppins" w:cs="Poppins"/>
@@ -7527,7 +7532,7 @@
           <w:rFonts w:ascii="Poppins" w:hAnsi="Poppins" w:cs="Poppins"/>
         </w:rPr>
       </w:pPr>
-      <w:bookmarkStart w:id="47" w:name="_Toc116589372"/>
+      <w:bookmarkStart w:id="47" w:name="_Toc118924714"/>
       <w:r>
         <w:rPr>
           <w:rFonts w:ascii="Poppins" w:hAnsi="Poppins" w:cs="Poppins"/>
@@ -7591,7 +7596,7 @@
           <w:rFonts w:ascii="Poppins" w:hAnsi="Poppins" w:cs="Poppins"/>
         </w:rPr>
       </w:pPr>
-      <w:bookmarkStart w:id="48" w:name="_Toc116589373"/>
+      <w:bookmarkStart w:id="48" w:name="_Toc118924715"/>
       <w:r>
         <w:rPr>
           <w:rFonts w:ascii="Poppins" w:hAnsi="Poppins" w:cs="Poppins"/>
@@ -7675,7 +7680,7 @@
           <w:rFonts w:ascii="Poppins" w:hAnsi="Poppins" w:cs="Poppins"/>
         </w:rPr>
       </w:pPr>
-      <w:bookmarkStart w:id="49" w:name="_Toc116589374"/>
+      <w:bookmarkStart w:id="49" w:name="_Toc118924716"/>
       <w:r>
         <w:rPr>
           <w:rFonts w:ascii="Poppins" w:hAnsi="Poppins" w:cs="Poppins"/>
@@ -7765,7 +7770,7 @@
           <w:rFonts w:ascii="Poppins" w:hAnsi="Poppins" w:cs="Poppins"/>
         </w:rPr>
       </w:pPr>
-      <w:bookmarkStart w:id="50" w:name="_Toc116589375"/>
+      <w:bookmarkStart w:id="50" w:name="_Toc118924717"/>
       <w:r>
         <w:rPr>
           <w:rFonts w:ascii="Poppins" w:hAnsi="Poppins" w:cs="Poppins"/>
@@ -7886,7 +7891,7 @@
           <w:rFonts w:ascii="Poppins" w:hAnsi="Poppins" w:cs="Poppins"/>
         </w:rPr>
       </w:pPr>
-      <w:bookmarkStart w:id="51" w:name="_Toc116589376"/>
+      <w:bookmarkStart w:id="51" w:name="_Toc118924718"/>
       <w:r>
         <w:rPr>
           <w:rFonts w:ascii="Poppins" w:hAnsi="Poppins" w:cs="Poppins"/>
@@ -7932,7 +7937,7 @@
           <w:rFonts w:ascii="Poppins" w:hAnsi="Poppins" w:cs="Poppins"/>
         </w:rPr>
       </w:pPr>
-      <w:bookmarkStart w:id="52" w:name="_Toc116589377"/>
+      <w:bookmarkStart w:id="52" w:name="_Toc118924719"/>
       <w:r>
         <w:rPr>
           <w:rFonts w:ascii="Poppins" w:hAnsi="Poppins" w:cs="Poppins"/>
@@ -7996,7 +8001,7 @@
           <w:rFonts w:ascii="Poppins" w:hAnsi="Poppins" w:cs="Poppins"/>
         </w:rPr>
       </w:pPr>
-      <w:bookmarkStart w:id="53" w:name="_Toc116589378"/>
+      <w:bookmarkStart w:id="53" w:name="_Toc118924720"/>
       <w:r>
         <w:rPr>
           <w:rFonts w:ascii="Poppins" w:hAnsi="Poppins" w:cs="Poppins"/>
@@ -8502,7 +8507,7 @@
           <w:rFonts w:ascii="Poppins" w:hAnsi="Poppins" w:cs="Poppins"/>
         </w:rPr>
       </w:pPr>
-      <w:bookmarkStart w:id="54" w:name="_Toc116589379"/>
+      <w:bookmarkStart w:id="54" w:name="_Toc118924721"/>
       <w:r>
         <w:rPr>
           <w:rFonts w:ascii="Poppins" w:hAnsi="Poppins" w:cs="Poppins"/>
@@ -9752,6 +9757,187 @@
 <file path=word/numbering.xml><?xml version="1.0" encoding="utf-8"?>
 <w:numbering xmlns:wpc="http://schemas.microsoft.com/office/word/2010/wordprocessingCanvas" xmlns:cx="http://schemas.microsoft.com/office/drawing/2014/chartex" xmlns:cx1="http://schemas.microsoft.com/office/drawing/2015/9/8/chartex" xmlns:cx2="http://schemas.microsoft.com/office/drawing/2015/10/21/chartex" xmlns:cx3="http://schemas.microsoft.com/office/drawing/2016/5/9/chartex" xmlns:cx4="http://schemas.microsoft.com/office/drawing/2016/5/10/chartex" xmlns:cx5="http://schemas.microsoft.com/office/drawing/2016/5/11/chartex" xmlns:cx6="http://schemas.microsoft.com/office/drawing/2016/5/12/chartex" xmlns:cx7="http://schemas.microsoft.com/office/drawing/2016/5/13/chartex" xmlns:cx8="http://schemas.microsoft.com/office/drawing/2016/5/14/chartex" xmlns:mc="http://schemas.openxmlformats.org/markup-compatibility/2006" xmlns:aink="http://schemas.microsoft.com/office/drawing/2016/ink" xmlns:am3d="http://schemas.microsoft.com/office/drawing/2017/model3d" xmlns:o="urn:schemas-microsoft-com:office:office" xmlns:oel="http://schemas.microsoft.com/office/2019/extlst" xmlns:r="http://schemas.openxmlformats.org/officeDocument/2006/relationships" xmlns:m="http://schemas.openxmlformats.org/officeDocument/2006/math" xmlns:v="urn:schemas-microsoft-com:vml" xmlns:wp14="http://schemas.microsoft.com/office/word/2010/wordprocessingDrawing" xmlns:wp="http://schemas.openxmlformats.org/drawingml/2006/wordprocessingDrawing" xmlns:w10="urn:schemas-microsoft-com:office:word" xmlns:w="http://schemas.openxmlformats.org/wordprocessingml/2006/main" xmlns:w14="http://schemas.microsoft.com/office/word/2010/wordml" xmlns:w15="http://schemas.microsoft.com/office/word/2012/wordml" xmlns:w16cex="http://schemas.microsoft.com/office/word/2018/wordml/cex" xmlns:w16cid="http://schemas.microsoft.com/office/word/2016/wordml/cid" xmlns:w16="http://schemas.microsoft.com/office/word/2018/wordml" xmlns:w16sdtdh="http://schemas.microsoft.com/office/word/2020/wordml/sdtdatahash" xmlns:w16se="http://schemas.microsoft.com/office/word/2015/wordml/symex" xmlns:wpg="http://schemas.microsoft.com/office/word/2010/wordprocessingGroup" xmlns:wpi="http://schemas.microsoft.com/office/word/2010/wordprocessingInk" xmlns:wne="http://schemas.microsoft.com/office/word/2006/wordml" xmlns:wps="http://schemas.microsoft.com/office/word/2010/wordprocessingShape" mc:Ignorable="w14 w15 w16se w16cid w16 w16cex w16sdtdh wp14">
   <w:abstractNum w:abstractNumId="0" w15:restartNumberingAfterBreak="0">
+    <w:nsid w:val="05955FDE"/>
+    <w:multiLevelType w:val="hybridMultilevel"/>
+    <w:tmpl w:val="7806FC22"/>
+    <w:lvl w:ilvl="0" w:tplc="B0F06584">
+      <w:start w:val="1"/>
+      <w:numFmt w:val="decimal"/>
+      <w:lvlText w:val="22.%1."/>
+      <w:lvlJc w:val="left"/>
+      <w:pPr>
+        <w:ind w:left="720" w:hanging="360"/>
+      </w:pPr>
+      <w:rPr>
+        <w:rFonts w:hint="default"/>
+      </w:rPr>
+    </w:lvl>
+    <w:lvl w:ilvl="1" w:tplc="04100001">
+      <w:start w:val="1"/>
+      <w:numFmt w:val="bullet"/>
+      <w:lvlText w:val=""/>
+      <w:lvlJc w:val="left"/>
+      <w:pPr>
+        <w:ind w:left="1428" w:hanging="360"/>
+      </w:pPr>
+      <w:rPr>
+        <w:rFonts w:ascii="Symbol" w:hAnsi="Symbol" w:hint="default"/>
+      </w:rPr>
+    </w:lvl>
+    <w:lvl w:ilvl="2" w:tplc="0410001B" w:tentative="1">
+      <w:start w:val="1"/>
+      <w:numFmt w:val="lowerRoman"/>
+      <w:lvlText w:val="%3."/>
+      <w:lvlJc w:val="right"/>
+      <w:pPr>
+        <w:ind w:left="2160" w:hanging="180"/>
+      </w:pPr>
+    </w:lvl>
+    <w:lvl w:ilvl="3" w:tplc="0410000F" w:tentative="1">
+      <w:start w:val="1"/>
+      <w:numFmt w:val="decimal"/>
+      <w:lvlText w:val="%4."/>
+      <w:lvlJc w:val="left"/>
+      <w:pPr>
+        <w:ind w:left="2880" w:hanging="360"/>
+      </w:pPr>
+    </w:lvl>
+    <w:lvl w:ilvl="4" w:tplc="04100019" w:tentative="1">
+      <w:start w:val="1"/>
+      <w:numFmt w:val="lowerLetter"/>
+      <w:lvlText w:val="%5."/>
+      <w:lvlJc w:val="left"/>
+      <w:pPr>
+        <w:ind w:left="3600" w:hanging="360"/>
+      </w:pPr>
+    </w:lvl>
+    <w:lvl w:ilvl="5" w:tplc="0410001B" w:tentative="1">
+      <w:start w:val="1"/>
+      <w:numFmt w:val="lowerRoman"/>
+      <w:lvlText w:val="%6."/>
+      <w:lvlJc w:val="right"/>
+      <w:pPr>
+        <w:ind w:left="4320" w:hanging="180"/>
+      </w:pPr>
+    </w:lvl>
+    <w:lvl w:ilvl="6" w:tplc="0410000F" w:tentative="1">
+      <w:start w:val="1"/>
+      <w:numFmt w:val="decimal"/>
+      <w:lvlText w:val="%7."/>
+      <w:lvlJc w:val="left"/>
+      <w:pPr>
+        <w:ind w:left="5040" w:hanging="360"/>
+      </w:pPr>
+    </w:lvl>
+    <w:lvl w:ilvl="7" w:tplc="04100019" w:tentative="1">
+      <w:start w:val="1"/>
+      <w:numFmt w:val="lowerLetter"/>
+      <w:lvlText w:val="%8."/>
+      <w:lvlJc w:val="left"/>
+      <w:pPr>
+        <w:ind w:left="5760" w:hanging="360"/>
+      </w:pPr>
+    </w:lvl>
+    <w:lvl w:ilvl="8" w:tplc="0410001B" w:tentative="1">
+      <w:start w:val="1"/>
+      <w:numFmt w:val="lowerRoman"/>
+      <w:lvlText w:val="%9."/>
+      <w:lvlJc w:val="right"/>
+      <w:pPr>
+        <w:ind w:left="6480" w:hanging="180"/>
+      </w:pPr>
+    </w:lvl>
+  </w:abstractNum>
+  <w:abstractNum w:abstractNumId="1" w15:restartNumberingAfterBreak="0">
+    <w:nsid w:val="0FA14EE0"/>
+    <w:multiLevelType w:val="hybridMultilevel"/>
+    <w:tmpl w:val="5CF2136C"/>
+    <w:lvl w:ilvl="0" w:tplc="B0F06584">
+      <w:start w:val="1"/>
+      <w:numFmt w:val="decimal"/>
+      <w:lvlText w:val="22.%1."/>
+      <w:lvlJc w:val="left"/>
+      <w:pPr>
+        <w:ind w:left="1428" w:hanging="360"/>
+      </w:pPr>
+      <w:rPr>
+        <w:rFonts w:hint="default"/>
+      </w:rPr>
+    </w:lvl>
+    <w:lvl w:ilvl="1" w:tplc="04100019" w:tentative="1">
+      <w:start w:val="1"/>
+      <w:numFmt w:val="lowerLetter"/>
+      <w:lvlText w:val="%2."/>
+      <w:lvlJc w:val="left"/>
+      <w:pPr>
+        <w:ind w:left="1440" w:hanging="360"/>
+      </w:pPr>
+    </w:lvl>
+    <w:lvl w:ilvl="2" w:tplc="0410001B" w:tentative="1">
+      <w:start w:val="1"/>
+      <w:numFmt w:val="lowerRoman"/>
+      <w:lvlText w:val="%3."/>
+      <w:lvlJc w:val="right"/>
+      <w:pPr>
+        <w:ind w:left="2160" w:hanging="180"/>
+      </w:pPr>
+    </w:lvl>
+    <w:lvl w:ilvl="3" w:tplc="0410000F" w:tentative="1">
+      <w:start w:val="1"/>
+      <w:numFmt w:val="decimal"/>
+      <w:lvlText w:val="%4."/>
+      <w:lvlJc w:val="left"/>
+      <w:pPr>
+        <w:ind w:left="2880" w:hanging="360"/>
+      </w:pPr>
+    </w:lvl>
+    <w:lvl w:ilvl="4" w:tplc="04100019" w:tentative="1">
+      <w:start w:val="1"/>
+      <w:numFmt w:val="lowerLetter"/>
+      <w:lvlText w:val="%5."/>
+      <w:lvlJc w:val="left"/>
+      <w:pPr>
+        <w:ind w:left="3600" w:hanging="360"/>
+      </w:pPr>
+    </w:lvl>
+    <w:lvl w:ilvl="5" w:tplc="0410001B" w:tentative="1">
+      <w:start w:val="1"/>
+      <w:numFmt w:val="lowerRoman"/>
+      <w:lvlText w:val="%6."/>
+      <w:lvlJc w:val="right"/>
+      <w:pPr>
+        <w:ind w:left="4320" w:hanging="180"/>
+      </w:pPr>
+    </w:lvl>
+    <w:lvl w:ilvl="6" w:tplc="0410000F" w:tentative="1">
+      <w:start w:val="1"/>
+      <w:numFmt w:val="decimal"/>
+      <w:lvlText w:val="%7."/>
+      <w:lvlJc w:val="left"/>
+      <w:pPr>
+        <w:ind w:left="5040" w:hanging="360"/>
+      </w:pPr>
+    </w:lvl>
+    <w:lvl w:ilvl="7" w:tplc="04100019" w:tentative="1">
+      <w:start w:val="1"/>
+      <w:numFmt w:val="lowerLetter"/>
+      <w:lvlText w:val="%8."/>
+      <w:lvlJc w:val="left"/>
+      <w:pPr>
+        <w:ind w:left="5760" w:hanging="360"/>
+      </w:pPr>
+    </w:lvl>
+    <w:lvl w:ilvl="8" w:tplc="0410001B" w:tentative="1">
+      <w:start w:val="1"/>
+      <w:numFmt w:val="lowerRoman"/>
+      <w:lvlText w:val="%9."/>
+      <w:lvlJc w:val="right"/>
+      <w:pPr>
+        <w:ind w:left="6480" w:hanging="180"/>
+      </w:pPr>
+    </w:lvl>
+  </w:abstractNum>
+  <w:abstractNum w:abstractNumId="2" w15:restartNumberingAfterBreak="0">
     <w:nsid w:val="145D79F0"/>
     <w:multiLevelType w:val="multilevel"/>
     <w:tmpl w:val="85C2F03A"/>
@@ -9867,7 +10053,7 @@
       </w:pPr>
     </w:lvl>
   </w:abstractNum>
-  <w:abstractNum w:abstractNumId="1" w15:restartNumberingAfterBreak="0">
+  <w:abstractNum w:abstractNumId="3" w15:restartNumberingAfterBreak="0">
     <w:nsid w:val="20F21D58"/>
     <w:multiLevelType w:val="multilevel"/>
     <w:tmpl w:val="BD9EF112"/>
@@ -9983,7 +10169,7 @@
       </w:pPr>
     </w:lvl>
   </w:abstractNum>
-  <w:abstractNum w:abstractNumId="2" w15:restartNumberingAfterBreak="0">
+  <w:abstractNum w:abstractNumId="4" w15:restartNumberingAfterBreak="0">
     <w:nsid w:val="353A2D68"/>
     <w:multiLevelType w:val="multilevel"/>
     <w:tmpl w:val="6E728BE0"/>
@@ -10096,7 +10282,7 @@
       </w:pPr>
     </w:lvl>
   </w:abstractNum>
-  <w:abstractNum w:abstractNumId="3" w15:restartNumberingAfterBreak="0">
+  <w:abstractNum w:abstractNumId="5" w15:restartNumberingAfterBreak="0">
     <w:nsid w:val="39FD6DF3"/>
     <w:multiLevelType w:val="hybridMultilevel"/>
     <w:tmpl w:val="FB62A45C"/>
@@ -10185,7 +10371,7 @@
       </w:pPr>
     </w:lvl>
   </w:abstractNum>
-  <w:abstractNum w:abstractNumId="4" w15:restartNumberingAfterBreak="0">
+  <w:abstractNum w:abstractNumId="6" w15:restartNumberingAfterBreak="0">
     <w:nsid w:val="3E383606"/>
     <w:multiLevelType w:val="hybridMultilevel"/>
     <w:tmpl w:val="8C5C05C2"/>
@@ -10276,7 +10462,7 @@
       </w:pPr>
     </w:lvl>
   </w:abstractNum>
-  <w:abstractNum w:abstractNumId="5" w15:restartNumberingAfterBreak="0">
+  <w:abstractNum w:abstractNumId="7" w15:restartNumberingAfterBreak="0">
     <w:nsid w:val="3EE105FD"/>
     <w:multiLevelType w:val="multilevel"/>
     <w:tmpl w:val="6EDA3640"/>
@@ -10392,7 +10578,7 @@
       </w:pPr>
     </w:lvl>
   </w:abstractNum>
-  <w:abstractNum w:abstractNumId="6" w15:restartNumberingAfterBreak="0">
+  <w:abstractNum w:abstractNumId="8" w15:restartNumberingAfterBreak="0">
     <w:nsid w:val="490508F2"/>
     <w:multiLevelType w:val="multilevel"/>
     <w:tmpl w:val="DA1ABD5C"/>
@@ -10541,7 +10727,7 @@
       </w:rPr>
     </w:lvl>
   </w:abstractNum>
-  <w:abstractNum w:abstractNumId="7" w15:restartNumberingAfterBreak="0">
+  <w:abstractNum w:abstractNumId="9" w15:restartNumberingAfterBreak="0">
     <w:nsid w:val="51FD2FD5"/>
     <w:multiLevelType w:val="hybridMultilevel"/>
     <w:tmpl w:val="83E4616C"/>
@@ -10654,7 +10840,7 @@
       </w:rPr>
     </w:lvl>
   </w:abstractNum>
-  <w:abstractNum w:abstractNumId="8" w15:restartNumberingAfterBreak="0">
+  <w:abstractNum w:abstractNumId="10" w15:restartNumberingAfterBreak="0">
     <w:nsid w:val="54EA56F0"/>
     <w:multiLevelType w:val="hybridMultilevel"/>
     <w:tmpl w:val="EADC9506"/>
@@ -10746,7 +10932,96 @@
       </w:pPr>
     </w:lvl>
   </w:abstractNum>
-  <w:abstractNum w:abstractNumId="9" w15:restartNumberingAfterBreak="0">
+  <w:abstractNum w:abstractNumId="11" w15:restartNumberingAfterBreak="0">
+    <w:nsid w:val="5EAD51C4"/>
+    <w:multiLevelType w:val="hybridMultilevel"/>
+    <w:tmpl w:val="38766E18"/>
+    <w:lvl w:ilvl="0" w:tplc="B0F06584">
+      <w:start w:val="1"/>
+      <w:numFmt w:val="decimal"/>
+      <w:lvlText w:val="22.%1."/>
+      <w:lvlJc w:val="left"/>
+      <w:pPr>
+        <w:ind w:left="1428" w:hanging="360"/>
+      </w:pPr>
+      <w:rPr>
+        <w:rFonts w:hint="default"/>
+      </w:rPr>
+    </w:lvl>
+    <w:lvl w:ilvl="1" w:tplc="04100019" w:tentative="1">
+      <w:start w:val="1"/>
+      <w:numFmt w:val="lowerLetter"/>
+      <w:lvlText w:val="%2."/>
+      <w:lvlJc w:val="left"/>
+      <w:pPr>
+        <w:ind w:left="1440" w:hanging="360"/>
+      </w:pPr>
+    </w:lvl>
+    <w:lvl w:ilvl="2" w:tplc="0410001B" w:tentative="1">
+      <w:start w:val="1"/>
+      <w:numFmt w:val="lowerRoman"/>
+      <w:lvlText w:val="%3."/>
+      <w:lvlJc w:val="right"/>
+      <w:pPr>
+        <w:ind w:left="2160" w:hanging="180"/>
+      </w:pPr>
+    </w:lvl>
+    <w:lvl w:ilvl="3" w:tplc="0410000F" w:tentative="1">
+      <w:start w:val="1"/>
+      <w:numFmt w:val="decimal"/>
+      <w:lvlText w:val="%4."/>
+      <w:lvlJc w:val="left"/>
+      <w:pPr>
+        <w:ind w:left="2880" w:hanging="360"/>
+      </w:pPr>
+    </w:lvl>
+    <w:lvl w:ilvl="4" w:tplc="04100019" w:tentative="1">
+      <w:start w:val="1"/>
+      <w:numFmt w:val="lowerLetter"/>
+      <w:lvlText w:val="%5."/>
+      <w:lvlJc w:val="left"/>
+      <w:pPr>
+        <w:ind w:left="3600" w:hanging="360"/>
+      </w:pPr>
+    </w:lvl>
+    <w:lvl w:ilvl="5" w:tplc="0410001B" w:tentative="1">
+      <w:start w:val="1"/>
+      <w:numFmt w:val="lowerRoman"/>
+      <w:lvlText w:val="%6."/>
+      <w:lvlJc w:val="right"/>
+      <w:pPr>
+        <w:ind w:left="4320" w:hanging="180"/>
+      </w:pPr>
+    </w:lvl>
+    <w:lvl w:ilvl="6" w:tplc="0410000F" w:tentative="1">
+      <w:start w:val="1"/>
+      <w:numFmt w:val="decimal"/>
+      <w:lvlText w:val="%7."/>
+      <w:lvlJc w:val="left"/>
+      <w:pPr>
+        <w:ind w:left="5040" w:hanging="360"/>
+      </w:pPr>
+    </w:lvl>
+    <w:lvl w:ilvl="7" w:tplc="04100019" w:tentative="1">
+      <w:start w:val="1"/>
+      <w:numFmt w:val="lowerLetter"/>
+      <w:lvlText w:val="%8."/>
+      <w:lvlJc w:val="left"/>
+      <w:pPr>
+        <w:ind w:left="5760" w:hanging="360"/>
+      </w:pPr>
+    </w:lvl>
+    <w:lvl w:ilvl="8" w:tplc="0410001B" w:tentative="1">
+      <w:start w:val="1"/>
+      <w:numFmt w:val="lowerRoman"/>
+      <w:lvlText w:val="%9."/>
+      <w:lvlJc w:val="right"/>
+      <w:pPr>
+        <w:ind w:left="6480" w:hanging="180"/>
+      </w:pPr>
+    </w:lvl>
+  </w:abstractNum>
+  <w:abstractNum w:abstractNumId="12" w15:restartNumberingAfterBreak="0">
     <w:nsid w:val="5FCE3BF8"/>
     <w:multiLevelType w:val="hybridMultilevel"/>
     <w:tmpl w:val="A6D6FDF8"/>
@@ -10859,7 +11134,7 @@
       </w:rPr>
     </w:lvl>
   </w:abstractNum>
-  <w:abstractNum w:abstractNumId="10" w15:restartNumberingAfterBreak="0">
+  <w:abstractNum w:abstractNumId="13" w15:restartNumberingAfterBreak="0">
     <w:nsid w:val="63032C46"/>
     <w:multiLevelType w:val="hybridMultilevel"/>
     <w:tmpl w:val="88A81AEA"/>
@@ -10948,7 +11223,7 @@
       </w:pPr>
     </w:lvl>
   </w:abstractNum>
-  <w:abstractNum w:abstractNumId="11" w15:restartNumberingAfterBreak="0">
+  <w:abstractNum w:abstractNumId="14" w15:restartNumberingAfterBreak="0">
     <w:nsid w:val="67AF6888"/>
     <w:multiLevelType w:val="hybridMultilevel"/>
     <w:tmpl w:val="8FF04FA0"/>
@@ -11061,7 +11336,7 @@
       </w:rPr>
     </w:lvl>
   </w:abstractNum>
-  <w:abstractNum w:abstractNumId="12" w15:restartNumberingAfterBreak="0">
+  <w:abstractNum w:abstractNumId="15" w15:restartNumberingAfterBreak="0">
     <w:nsid w:val="6ED64AC0"/>
     <w:multiLevelType w:val="hybridMultilevel"/>
     <w:tmpl w:val="EE86410C"/>
@@ -11174,7 +11449,7 @@
       </w:rPr>
     </w:lvl>
   </w:abstractNum>
-  <w:abstractNum w:abstractNumId="13" w15:restartNumberingAfterBreak="0">
+  <w:abstractNum w:abstractNumId="16" w15:restartNumberingAfterBreak="0">
     <w:nsid w:val="755101CD"/>
     <w:multiLevelType w:val="hybridMultilevel"/>
     <w:tmpl w:val="A4C808E6"/>
@@ -11263,7 +11538,7 @@
       </w:pPr>
     </w:lvl>
   </w:abstractNum>
-  <w:abstractNum w:abstractNumId="14" w15:restartNumberingAfterBreak="0">
+  <w:abstractNum w:abstractNumId="17" w15:restartNumberingAfterBreak="0">
     <w:nsid w:val="78924E4B"/>
     <w:multiLevelType w:val="multilevel"/>
     <w:tmpl w:val="740A0CBC"/>
@@ -11379,7 +11654,7 @@
       </w:pPr>
     </w:lvl>
   </w:abstractNum>
-  <w:abstractNum w:abstractNumId="15" w15:restartNumberingAfterBreak="0">
+  <w:abstractNum w:abstractNumId="18" w15:restartNumberingAfterBreak="0">
     <w:nsid w:val="7C8C5620"/>
     <w:multiLevelType w:val="hybridMultilevel"/>
     <w:tmpl w:val="C7E89C96"/>
@@ -11493,52 +11768,61 @@
     </w:lvl>
   </w:abstractNum>
   <w:num w:numId="1" w16cid:durableId="1575119034">
+    <w:abstractNumId w:val="8"/>
+  </w:num>
+  <w:num w:numId="2" w16cid:durableId="1306931750">
+    <w:abstractNumId w:val="7"/>
+  </w:num>
+  <w:num w:numId="3" w16cid:durableId="329984821">
+    <w:abstractNumId w:val="10"/>
+  </w:num>
+  <w:num w:numId="4" w16cid:durableId="4795651">
+    <w:abstractNumId w:val="16"/>
+  </w:num>
+  <w:num w:numId="5" w16cid:durableId="634339070">
+    <w:abstractNumId w:val="9"/>
+  </w:num>
+  <w:num w:numId="6" w16cid:durableId="1916740993">
+    <w:abstractNumId w:val="15"/>
+  </w:num>
+  <w:num w:numId="7" w16cid:durableId="1776098979">
+    <w:abstractNumId w:val="18"/>
+  </w:num>
+  <w:num w:numId="8" w16cid:durableId="1972706394">
+    <w:abstractNumId w:val="14"/>
+  </w:num>
+  <w:num w:numId="9" w16cid:durableId="1197427155">
+    <w:abstractNumId w:val="12"/>
+  </w:num>
+  <w:num w:numId="10" w16cid:durableId="552622197">
+    <w:abstractNumId w:val="5"/>
+  </w:num>
+  <w:num w:numId="11" w16cid:durableId="1292832110">
     <w:abstractNumId w:val="6"/>
   </w:num>
-  <w:num w:numId="2" w16cid:durableId="1306931750">
-    <w:abstractNumId w:val="5"/>
+  <w:num w:numId="12" w16cid:durableId="1859197934">
+    <w:abstractNumId w:val="3"/>
   </w:num>
-  <w:num w:numId="3" w16cid:durableId="329984821">
-    <w:abstractNumId w:val="8"/>
+  <w:num w:numId="13" w16cid:durableId="1432429156">
+    <w:abstractNumId w:val="2"/>
   </w:num>
-  <w:num w:numId="4" w16cid:durableId="4795651">
+  <w:num w:numId="14" w16cid:durableId="899678647">
+    <w:abstractNumId w:val="17"/>
+  </w:num>
+  <w:num w:numId="15" w16cid:durableId="874662140">
     <w:abstractNumId w:val="13"/>
   </w:num>
-  <w:num w:numId="5" w16cid:durableId="634339070">
-    <w:abstractNumId w:val="7"/>
-  </w:num>
-  <w:num w:numId="6" w16cid:durableId="1916740993">
-    <w:abstractNumId w:val="12"/>
-  </w:num>
-  <w:num w:numId="7" w16cid:durableId="1776098979">
-    <w:abstractNumId w:val="15"/>
-  </w:num>
-  <w:num w:numId="8" w16cid:durableId="1972706394">
-    <w:abstractNumId w:val="11"/>
-  </w:num>
-  <w:num w:numId="9" w16cid:durableId="1197427155">
-    <w:abstractNumId w:val="9"/>
-  </w:num>
-  <w:num w:numId="10" w16cid:durableId="552622197">
-    <w:abstractNumId w:val="3"/>
-  </w:num>
-  <w:num w:numId="11" w16cid:durableId="1292832110">
+  <w:num w:numId="16" w16cid:durableId="442651909">
     <w:abstractNumId w:val="4"/>
   </w:num>
-  <w:num w:numId="12" w16cid:durableId="1859197934">
+  <w:num w:numId="17" w16cid:durableId="1987397706">
+    <w:abstractNumId w:val="0"/>
+  </w:num>
+  <w:num w:numId="18" w16cid:durableId="277563306">
     <w:abstractNumId w:val="1"/>
   </w:num>
-  <w:num w:numId="13" w16cid:durableId="1432429156">
-    <w:abstractNumId w:val="0"/>
-  </w:num>
-  <w:num w:numId="14" w16cid:durableId="899678647">
-    <w:abstractNumId w:val="14"/>
-  </w:num>
-  <w:num w:numId="15" w16cid:durableId="874662140">
-    <w:abstractNumId w:val="10"/>
-  </w:num>
-  <w:num w:numId="16" w16cid:durableId="442651909">
-    <w:abstractNumId w:val="2"/>
+  <w:num w:numId="19" w16cid:durableId="1259828674">
+    <w:abstractNumId w:val="11"/>
   </w:num>
   <w:numIdMacAtCleanup w:val="11"/>
 </w:numbering>
@@ -12219,7 +12503,7 @@
     <w:autoRedefine/>
     <w:uiPriority w:val="39"/>
     <w:unhideWhenUsed/>
-    <w:rsid w:val="003E5102"/>
+    <w:rsid w:val="00476620"/>
     <w:pPr>
       <w:tabs>
         <w:tab w:val="right" w:leader="dot" w:pos="9628"/>
@@ -12255,7 +12539,7 @@
     <w:autoRedefine/>
     <w:uiPriority w:val="39"/>
     <w:unhideWhenUsed/>
-    <w:rsid w:val="003E5102"/>
+    <w:rsid w:val="00476620"/>
     <w:pPr>
       <w:tabs>
         <w:tab w:val="right" w:leader="dot" w:pos="9628"/>

</xml_diff>

<commit_message>
Creazione D3, passaggio al formato SVG per tutti i diagrammi
</commit_message>
<xml_diff>
--- a/Documento di progetto.docx
+++ b/Documento di progetto.docx
@@ -7773,9 +7773,16 @@
             <w:rStyle w:val="Collegamentoipertestuale"/>
             <w:rFonts w:cs="Poppins Light"/>
           </w:rPr>
-          <w:t>requisito funzionale 21</w:t>
+          <w:t>requisito funzionale 2</w:t>
         </w:r>
       </w:hyperlink>
+      <w:r>
+        <w:rPr>
+          <w:rStyle w:val="Collegamentoipertestuale"/>
+          <w:rFonts w:cs="Poppins Light"/>
+        </w:rPr>
+        <w:t>2.3</w:t>
+      </w:r>
       <w:r>
         <w:rPr>
           <w:rFonts w:cs="Poppins Light"/>
@@ -9978,13 +9985,13 @@
       <mc:AlternateContent>
         <mc:Choice Requires="wps">
           <w:drawing>
-            <wp:anchor distT="0" distB="0" distL="114300" distR="114300" simplePos="0" relativeHeight="251658240" behindDoc="0" locked="0" layoutInCell="1" allowOverlap="1" wp14:anchorId="006DD619" wp14:editId="7776E4F2">
+            <wp:anchor distT="0" distB="0" distL="114300" distR="114300" simplePos="0" relativeHeight="251658240" behindDoc="0" locked="0" layoutInCell="1" allowOverlap="1" wp14:anchorId="006DD619" wp14:editId="11653168">
               <wp:simplePos x="0" y="0"/>
               <wp:positionH relativeFrom="column">
-                <wp:posOffset>-754596</wp:posOffset>
+                <wp:posOffset>-754380</wp:posOffset>
               </wp:positionH>
               <wp:positionV relativeFrom="paragraph">
-                <wp:posOffset>374853</wp:posOffset>
+                <wp:posOffset>380512</wp:posOffset>
               </wp:positionV>
               <wp:extent cx="7625751" cy="276045"/>
               <wp:effectExtent l="0" t="0" r="0" b="0"/>
@@ -10057,7 +10064,7 @@
         </mc:Choice>
         <mc:Fallback>
           <w:pict>
-            <v:rect w14:anchorId="22F3685E" id="Rettangolo 3" o:spid="_x0000_s1026" style="position:absolute;margin-left:-59.4pt;margin-top:29.5pt;width:600.45pt;height:21.75pt;z-index:251659264;visibility:visible;mso-wrap-style:square;mso-width-percent:0;mso-height-percent:0;mso-wrap-distance-left:9pt;mso-wrap-distance-top:0;mso-wrap-distance-right:9pt;mso-wrap-distance-bottom:0;mso-position-horizontal:absolute;mso-position-horizontal-relative:text;mso-position-vertical:absolute;mso-position-vertical-relative:text;mso-width-percent:0;mso-height-percent:0;mso-width-relative:margin;mso-height-relative:margin;v-text-anchor:middle" o:gfxdata="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" fillcolor="#00b0f0" stroked="f" strokeweight="1pt">
+            <v:rect w14:anchorId="7EE74631" id="Rettangolo 3" o:spid="_x0000_s1026" style="position:absolute;margin-left:-59.4pt;margin-top:29.95pt;width:600.45pt;height:21.75pt;z-index:251658240;visibility:visible;mso-wrap-style:square;mso-width-percent:0;mso-height-percent:0;mso-wrap-distance-left:9pt;mso-wrap-distance-top:0;mso-wrap-distance-right:9pt;mso-wrap-distance-bottom:0;mso-position-horizontal:absolute;mso-position-horizontal-relative:text;mso-position-vertical:absolute;mso-position-vertical-relative:text;mso-width-percent:0;mso-height-percent:0;mso-width-relative:margin;mso-height-relative:margin;v-text-anchor:middle" o:gfxdata="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" fillcolor="#00b0f0" stroked="f" strokeweight="1pt">
               <v:fill color2="#0070c0" rotate="t" angle="5" focus="100%" type="gradient">
                 <o:fill v:ext="view" type="gradientUnscaled"/>
               </v:fill>

</xml_diff>

<commit_message>
Aggiornato logo a tutti i documenti + Aggiunto contenuto del D5
</commit_message>
<xml_diff>
--- a/Documento di progetto.docx
+++ b/Documento di progetto.docx
@@ -270,16 +270,16 @@
           <w:lang w:val="en-GB"/>
         </w:rPr>
         <w:drawing>
-          <wp:anchor distT="0" distB="0" distL="114300" distR="114300" simplePos="0" relativeHeight="251658242" behindDoc="0" locked="0" layoutInCell="1" allowOverlap="1" wp14:anchorId="4BA57B13" wp14:editId="5B048B01">
+          <wp:anchor distT="0" distB="0" distL="114300" distR="114300" simplePos="0" relativeHeight="251658242" behindDoc="0" locked="0" layoutInCell="1" allowOverlap="1" wp14:anchorId="4BA57B13" wp14:editId="7E721D0A">
             <wp:simplePos x="0" y="0"/>
             <wp:positionH relativeFrom="column">
-              <wp:posOffset>3032760</wp:posOffset>
+              <wp:posOffset>3263265</wp:posOffset>
             </wp:positionH>
             <wp:positionV relativeFrom="paragraph">
-              <wp:posOffset>268605</wp:posOffset>
+              <wp:posOffset>264160</wp:posOffset>
             </wp:positionV>
-            <wp:extent cx="2876299" cy="714375"/>
-            <wp:effectExtent l="19050" t="0" r="19685" b="409575"/>
+            <wp:extent cx="2414905" cy="714375"/>
+            <wp:effectExtent l="19050" t="0" r="23495" b="428625"/>
             <wp:wrapSquare wrapText="bothSides"/>
             <wp:docPr id="5" name="Elemento grafico 5"/>
             <wp:cNvGraphicFramePr>
@@ -289,17 +289,14 @@
               <a:graphicData uri="http://schemas.openxmlformats.org/drawingml/2006/picture">
                 <pic:pic xmlns:pic="http://schemas.openxmlformats.org/drawingml/2006/picture">
                   <pic:nvPicPr>
-                    <pic:cNvPr id="1" name=""/>
+                    <pic:cNvPr id="5" name="Elemento grafico 5"/>
                     <pic:cNvPicPr/>
                   </pic:nvPicPr>
                   <pic:blipFill>
-                    <a:blip r:embed="rId9">
+                    <a:blip r:embed="rId9" cstate="print">
                       <a:extLst>
                         <a:ext uri="{28A0092B-C50C-407E-A947-70E740481C1C}">
                           <a14:useLocalDpi xmlns:a14="http://schemas.microsoft.com/office/drawing/2010/main" val="0"/>
-                        </a:ext>
-                        <a:ext uri="{96DAC541-7B7A-43D3-8B79-37D633B846F1}">
-                          <asvg:svgBlip xmlns:asvg="http://schemas.microsoft.com/office/drawing/2016/SVG/main" r:embed="rId10"/>
                         </a:ext>
                       </a:extLst>
                     </a:blip>
@@ -310,13 +307,14 @@
                   <pic:spPr>
                     <a:xfrm>
                       <a:off x="0" y="0"/>
-                      <a:ext cx="2876299" cy="714375"/>
+                      <a:ext cx="2414905" cy="714375"/>
                     </a:xfrm>
                     <a:prstGeom prst="rect">
                       <a:avLst/>
                     </a:prstGeom>
                     <a:effectLst>
                       <a:reflection blurRad="6350" stA="23000" endPos="55000" dir="5400000" sy="-100000" algn="bl" rotWithShape="0"/>
+                      <a:softEdge rad="12700"/>
                     </a:effectLst>
                   </pic:spPr>
                 </pic:pic>
@@ -1559,6 +1557,13 @@
                 <w:bCs w:val="0"/>
               </w:rPr>
             </w:pPr>
+            <w:r>
+              <w:rPr>
+                <w:b w:val="0"/>
+                <w:bCs w:val="0"/>
+              </w:rPr>
+              <w:t>1.4</w:t>
+            </w:r>
           </w:p>
         </w:tc>
         <w:tc>
@@ -1571,6 +1576,9 @@
               <w:jc w:val="center"/>
               <w:cnfStyle w:val="000000000000" w:firstRow="0" w:lastRow="0" w:firstColumn="0" w:lastColumn="0" w:oddVBand="0" w:evenVBand="0" w:oddHBand="0" w:evenHBand="0" w:firstRowFirstColumn="0" w:firstRowLastColumn="0" w:lastRowFirstColumn="0" w:lastRowLastColumn="0"/>
             </w:pPr>
+            <w:r>
+              <w:t>17/02/2023</w:t>
+            </w:r>
           </w:p>
         </w:tc>
         <w:tc>
@@ -1582,6 +1590,9 @@
             <w:pPr>
               <w:cnfStyle w:val="000000000000" w:firstRow="0" w:lastRow="0" w:firstColumn="0" w:lastColumn="0" w:oddVBand="0" w:evenVBand="0" w:oddHBand="0" w:evenHBand="0" w:firstRowFirstColumn="0" w:firstRowLastColumn="0" w:lastRowFirstColumn="0" w:lastRowLastColumn="0"/>
             </w:pPr>
+            <w:r>
+              <w:t>Aggiornamento logo e revisioni minori.</w:t>
+            </w:r>
           </w:p>
         </w:tc>
       </w:tr>
@@ -8510,7 +8521,7 @@
         </w:rPr>
         <w:t xml:space="preserve"> (ad esempio </w:t>
       </w:r>
-      <w:hyperlink r:id="rId11" w:history="1">
+      <w:hyperlink r:id="rId10" w:history="1">
         <w:proofErr w:type="spellStart"/>
         <w:r>
           <w:rPr>
@@ -8782,7 +8793,7 @@
                     <pic:cNvPicPr/>
                   </pic:nvPicPr>
                   <pic:blipFill>
-                    <a:blip r:embed="rId12" cstate="print">
+                    <a:blip r:embed="rId11" cstate="print">
                       <a:extLst>
                         <a:ext uri="{28A0092B-C50C-407E-A947-70E740481C1C}">
                           <a14:useLocalDpi xmlns:a14="http://schemas.microsoft.com/office/drawing/2010/main" val="0"/>
@@ -8957,7 +8968,7 @@
                     <pic:cNvPicPr/>
                   </pic:nvPicPr>
                   <pic:blipFill>
-                    <a:blip r:embed="rId13" cstate="print">
+                    <a:blip r:embed="rId12" cstate="print">
                       <a:extLst>
                         <a:ext uri="{28A0092B-C50C-407E-A947-70E740481C1C}">
                           <a14:useLocalDpi xmlns:a14="http://schemas.microsoft.com/office/drawing/2010/main" val="0"/>
@@ -9087,7 +9098,7 @@
                     <pic:cNvPicPr/>
                   </pic:nvPicPr>
                   <pic:blipFill>
-                    <a:blip r:embed="rId14" cstate="print">
+                    <a:blip r:embed="rId13" cstate="print">
                       <a:extLst>
                         <a:ext uri="{28A0092B-C50C-407E-A947-70E740481C1C}">
                           <a14:useLocalDpi xmlns:a14="http://schemas.microsoft.com/office/drawing/2010/main" val="0"/>
@@ -9494,14 +9505,12 @@
         </w:rPr>
         <w:t xml:space="preserve"> </w:t>
       </w:r>
-      <w:proofErr w:type="spellStart"/>
       <w:r>
         <w:rPr>
           <w:rFonts w:ascii="Poppins Medium" w:hAnsi="Poppins Medium" w:cs="Poppins Medium"/>
         </w:rPr>
         <w:t>OAuth</w:t>
       </w:r>
-      <w:proofErr w:type="spellEnd"/>
     </w:p>
     <w:p>
       <w:pPr>
@@ -9858,9 +9867,9 @@
       </w:r>
     </w:p>
     <w:sectPr>
-      <w:headerReference w:type="default" r:id="rId15"/>
-      <w:footerReference w:type="default" r:id="rId16"/>
-      <w:footerReference w:type="first" r:id="rId17"/>
+      <w:headerReference w:type="default" r:id="rId14"/>
+      <w:footerReference w:type="default" r:id="rId15"/>
+      <w:footerReference w:type="first" r:id="rId16"/>
       <w:pgSz w:w="11906" w:h="16838"/>
       <w:pgMar w:top="1417" w:right="1134" w:bottom="1134" w:left="1134" w:header="708" w:footer="708" w:gutter="0"/>
       <w:cols w:space="708"/>
@@ -10249,15 +10258,15 @@
         <w:lang w:val="en-GB"/>
       </w:rPr>
       <w:drawing>
-        <wp:anchor distT="0" distB="0" distL="114300" distR="114300" simplePos="0" relativeHeight="251658243" behindDoc="0" locked="0" layoutInCell="1" allowOverlap="1" wp14:anchorId="2D2460E3" wp14:editId="0EFA8040">
+        <wp:anchor distT="0" distB="0" distL="114300" distR="114300" simplePos="0" relativeHeight="251658243" behindDoc="0" locked="0" layoutInCell="1" allowOverlap="1" wp14:anchorId="2D2460E3" wp14:editId="2EEE2DF9">
           <wp:simplePos x="0" y="0"/>
           <wp:positionH relativeFrom="column">
-            <wp:posOffset>4623435</wp:posOffset>
+            <wp:posOffset>4638040</wp:posOffset>
           </wp:positionH>
           <wp:positionV relativeFrom="paragraph">
-            <wp:posOffset>-177800</wp:posOffset>
+            <wp:posOffset>-173355</wp:posOffset>
           </wp:positionV>
-          <wp:extent cx="1487170" cy="368935"/>
+          <wp:extent cx="1486800" cy="439832"/>
           <wp:effectExtent l="0" t="0" r="0" b="0"/>
           <wp:wrapSquare wrapText="bothSides"/>
           <wp:docPr id="23" name="Elemento grafico 23"/>
@@ -10268,7 +10277,7 @@
             <a:graphicData uri="http://schemas.openxmlformats.org/drawingml/2006/picture">
               <pic:pic xmlns:pic="http://schemas.openxmlformats.org/drawingml/2006/picture">
                 <pic:nvPicPr>
-                  <pic:cNvPr id="1" name=""/>
+                  <pic:cNvPr id="23" name="Elemento grafico 23"/>
                   <pic:cNvPicPr/>
                 </pic:nvPicPr>
                 <pic:blipFill>
@@ -10276,9 +10285,6 @@
                     <a:extLst>
                       <a:ext uri="{28A0092B-C50C-407E-A947-70E740481C1C}">
                         <a14:useLocalDpi xmlns:a14="http://schemas.microsoft.com/office/drawing/2010/main" val="0"/>
-                      </a:ext>
-                      <a:ext uri="{96DAC541-7B7A-43D3-8B79-37D633B846F1}">
-                        <asvg:svgBlip xmlns:asvg="http://schemas.microsoft.com/office/drawing/2016/SVG/main" r:embed="rId2"/>
                       </a:ext>
                     </a:extLst>
                   </a:blip>
@@ -10289,7 +10295,7 @@
                 <pic:spPr>
                   <a:xfrm>
                     <a:off x="0" y="0"/>
-                    <a:ext cx="1487170" cy="368935"/>
+                    <a:ext cx="1486800" cy="439832"/>
                   </a:xfrm>
                   <a:prstGeom prst="rect">
                     <a:avLst/>
@@ -10342,7 +10348,7 @@
                   </pic:cNvPicPr>
                 </pic:nvPicPr>
                 <pic:blipFill>
-                  <a:blip r:embed="rId3">
+                  <a:blip r:embed="rId2">
                     <a:extLst>
                       <a:ext uri="{28A0092B-C50C-407E-A947-70E740481C1C}">
                         <a14:useLocalDpi xmlns:a14="http://schemas.microsoft.com/office/drawing/2010/main" val="0"/>

</xml_diff>